<commit_message>
Kaikki sukuihin liittyvät metodit on nyt selitetty dokumentaatiossa
</commit_message>
<xml_diff>
--- a/Harjoitustyön dokumentti.docx
+++ b/Harjoitustyön dokumentti.docx
@@ -2433,20 +2433,17 @@
     </w:p>
     <w:p>
       <w:pPr>
-        <w:pStyle w:val="ListParagraph"/>
+        <w:pStyle w:val="NoSpacing"/>
         <w:numPr>
           <w:ilvl w:val="0"/>
-          <w:numId w:val="6"/>
+          <w:numId w:val="8"/>
         </w:numPr>
-        <w:jc w:val="left"/>
-        <w:rPr>
-          <w:rFonts w:ascii="Courier" w:hAnsi="Courier"/>
-          <w:lang w:val="fi-FI"/>
-        </w:rPr>
-      </w:pPr>
-      <w:r>
-        <w:rPr>
-          <w:rFonts w:ascii="Courier" w:hAnsi="Courier"/>
+        <w:rPr>
+          <w:lang w:val="fi-FI"/>
+        </w:rPr>
+      </w:pPr>
+      <w:r>
+        <w:rPr>
           <w:lang w:val="fi-FI"/>
         </w:rPr>
         <w:t>Kuningaskunta (main)</w:t>
@@ -2454,20 +2451,17 @@
     </w:p>
     <w:p>
       <w:pPr>
-        <w:pStyle w:val="ListParagraph"/>
+        <w:pStyle w:val="NoSpacing"/>
         <w:numPr>
           <w:ilvl w:val="0"/>
-          <w:numId w:val="6"/>
+          <w:numId w:val="8"/>
         </w:numPr>
-        <w:jc w:val="left"/>
-        <w:rPr>
-          <w:rFonts w:ascii="Courier" w:hAnsi="Courier"/>
-          <w:lang w:val="fi-FI"/>
-        </w:rPr>
-      </w:pPr>
-      <w:r>
-        <w:rPr>
-          <w:rFonts w:ascii="Courier" w:hAnsi="Courier"/>
+        <w:rPr>
+          <w:lang w:val="fi-FI"/>
+        </w:rPr>
+      </w:pPr>
+      <w:r>
+        <w:rPr>
           <w:lang w:val="fi-FI"/>
         </w:rPr>
         <w:t>Kuningas</w:t>
@@ -2475,20 +2469,17 @@
     </w:p>
     <w:p>
       <w:pPr>
-        <w:pStyle w:val="ListParagraph"/>
+        <w:pStyle w:val="NoSpacing"/>
         <w:numPr>
           <w:ilvl w:val="0"/>
-          <w:numId w:val="6"/>
+          <w:numId w:val="8"/>
         </w:numPr>
-        <w:jc w:val="left"/>
-        <w:rPr>
-          <w:rFonts w:ascii="Courier" w:hAnsi="Courier"/>
-          <w:lang w:val="fi-FI"/>
-        </w:rPr>
-      </w:pPr>
-      <w:r>
-        <w:rPr>
-          <w:rFonts w:ascii="Courier" w:hAnsi="Courier"/>
+        <w:rPr>
+          <w:lang w:val="fi-FI"/>
+        </w:rPr>
+      </w:pPr>
+      <w:r>
+        <w:rPr>
           <w:lang w:val="fi-FI"/>
         </w:rPr>
         <w:t>Suku</w:t>
@@ -2496,20 +2487,17 @@
     </w:p>
     <w:p>
       <w:pPr>
-        <w:pStyle w:val="ListParagraph"/>
+        <w:pStyle w:val="NoSpacing"/>
         <w:numPr>
           <w:ilvl w:val="0"/>
-          <w:numId w:val="6"/>
+          <w:numId w:val="8"/>
         </w:numPr>
-        <w:jc w:val="left"/>
-        <w:rPr>
-          <w:rFonts w:ascii="Courier" w:hAnsi="Courier"/>
-          <w:lang w:val="fi-FI"/>
-        </w:rPr>
-      </w:pPr>
-      <w:r>
-        <w:rPr>
-          <w:rFonts w:ascii="Courier" w:hAnsi="Courier"/>
+        <w:rPr>
+          <w:lang w:val="fi-FI"/>
+        </w:rPr>
+      </w:pPr>
+      <w:r>
+        <w:rPr>
           <w:lang w:val="fi-FI"/>
         </w:rPr>
         <w:t>Ongelma</w:t>
@@ -2517,36 +2505,588 @@
     </w:p>
     <w:p>
       <w:pPr>
-        <w:pStyle w:val="ListParagraph"/>
+        <w:pStyle w:val="NoSpacing"/>
         <w:numPr>
           <w:ilvl w:val="0"/>
-          <w:numId w:val="6"/>
+          <w:numId w:val="8"/>
         </w:numPr>
-        <w:jc w:val="left"/>
+        <w:rPr>
+          <w:lang w:val="fi-FI"/>
+        </w:rPr>
+      </w:pPr>
+      <w:r>
+        <w:rPr>
+          <w:lang w:val="fi-FI"/>
+        </w:rPr>
+        <w:t>TallennaLataaPisteet</w:t>
+      </w:r>
+    </w:p>
+    <w:p>
+      <w:pPr>
+        <w:rPr>
+          <w:lang w:val="fi-FI"/>
+        </w:rPr>
+      </w:pPr>
+      <w:r>
+        <w:rPr>
+          <w:lang w:val="fi-FI"/>
+        </w:rPr>
+        <w:t>Seuraavaksi esitetään lyhyesti mitä kukin luokka tekee.</w:t>
+      </w:r>
+    </w:p>
+    <w:p>
+      <w:pPr>
+        <w:pStyle w:val="Heading2"/>
+        <w:rPr>
+          <w:lang w:val="fi-FI"/>
+        </w:rPr>
+      </w:pPr>
+      <w:bookmarkStart w:id="5" w:name="_Toc508374576"/>
+      <w:r>
+        <w:rPr>
+          <w:lang w:val="fi-FI"/>
+        </w:rPr>
+        <w:t>Kuningaskunta ja main-metodi</w:t>
+      </w:r>
+      <w:bookmarkEnd w:id="5"/>
+    </w:p>
+    <w:p>
+      <w:pPr>
+        <w:rPr>
+          <w:lang w:val="fi-FI"/>
+        </w:rPr>
+      </w:pPr>
+      <w:r>
+        <w:rPr>
+          <w:lang w:val="fi-FI"/>
+        </w:rPr>
+        <w:t>Kuningaskunta-luokassa on main-metodi, jossa pelaajalta kysytään ensiksi mitä halutaan tehdä. Pelaaja voi valita uuden pelin, edellisen pelin, nähdä pisteet jne.</w:t>
+      </w:r>
+    </w:p>
+    <w:p>
+      <w:pPr>
+        <w:pStyle w:val="Heading2"/>
+        <w:rPr>
+          <w:lang w:val="fi-FI"/>
+        </w:rPr>
+      </w:pPr>
+      <w:bookmarkStart w:id="6" w:name="_Toc508374578"/>
+      <w:r>
+        <w:rPr>
+          <w:lang w:val="fi-FI"/>
+        </w:rPr>
+        <w:t>Suku-luokka</w:t>
+      </w:r>
+      <w:bookmarkEnd w:id="6"/>
+    </w:p>
+    <w:p>
+      <w:pPr>
+        <w:rPr>
+          <w:lang w:val="fi-FI"/>
+        </w:rPr>
+      </w:pPr>
+      <w:r>
         <w:rPr>
           <w:rFonts w:ascii="Courier" w:hAnsi="Courier"/>
           <w:lang w:val="fi-FI"/>
         </w:rPr>
-      </w:pPr>
+        <w:t>Suku</w:t>
+      </w:r>
+      <w:r>
+        <w:rPr>
+          <w:lang w:val="fi-FI"/>
+        </w:rPr>
+        <w:t xml:space="preserve">-luokkaan kuuluu </w:t>
+      </w:r>
       <w:r>
         <w:rPr>
           <w:rFonts w:ascii="Courier" w:hAnsi="Courier"/>
           <w:lang w:val="fi-FI"/>
         </w:rPr>
-        <w:t>TallennaLataaPisteet</w:t>
-      </w:r>
-    </w:p>
-    <w:p>
-      <w:pPr>
-        <w:rPr>
-          <w:lang w:val="fi-FI"/>
-        </w:rPr>
-      </w:pPr>
-      <w:r>
-        <w:rPr>
-          <w:lang w:val="fi-FI"/>
-        </w:rPr>
-        <w:t>Seuraavaksi esitetään lyhyesti mitä kukin luokka tekee.</w:t>
+        <w:t>private</w:t>
+      </w:r>
+      <w:r>
+        <w:rPr>
+          <w:lang w:val="fi-FI"/>
+        </w:rPr>
+        <w:t xml:space="preserve"> </w:t>
+      </w:r>
+      <w:r>
+        <w:rPr>
+          <w:lang w:val="fi-FI"/>
+        </w:rPr>
+        <w:t>atribuutit:</w:t>
+      </w:r>
+    </w:p>
+    <w:p>
+      <w:pPr>
+        <w:pStyle w:val="NoSpacing"/>
+        <w:rPr>
+          <w:szCs w:val="18"/>
+          <w:lang w:val="fi-FI"/>
+        </w:rPr>
+      </w:pPr>
+      <w:r>
+        <w:rPr>
+          <w:lang w:val="fi-FI"/>
+        </w:rPr>
+        <w:tab/>
+      </w:r>
+      <w:r>
+        <w:rPr>
+          <w:szCs w:val="18"/>
+        </w:rPr>
+        <w:t xml:space="preserve">int </w:t>
+      </w:r>
+      <w:r>
+        <w:rPr>
+          <w:szCs w:val="18"/>
+          <w:lang w:val="fi-FI"/>
+        </w:rPr>
+        <w:t>suhdeKuninkaaseen;</w:t>
+      </w:r>
+    </w:p>
+    <w:p>
+      <w:pPr>
+        <w:pStyle w:val="NoSpacing"/>
+        <w:rPr>
+          <w:szCs w:val="18"/>
+        </w:rPr>
+      </w:pPr>
+      <w:r>
+        <w:rPr>
+          <w:szCs w:val="18"/>
+          <w:lang w:val="fi-FI"/>
+        </w:rPr>
+        <w:tab/>
+      </w:r>
+      <w:r>
+        <w:rPr>
+          <w:szCs w:val="18"/>
+        </w:rPr>
+        <w:t>HashMap&lt;Suku, Integer&gt; suhteet</w:t>
+      </w:r>
+    </w:p>
+    <w:p>
+      <w:pPr>
+        <w:pStyle w:val="NoSpacing"/>
+        <w:rPr>
+          <w:szCs w:val="18"/>
+        </w:rPr>
+      </w:pPr>
+      <w:r>
+        <w:rPr>
+          <w:szCs w:val="18"/>
+        </w:rPr>
+        <w:tab/>
+      </w:r>
+      <w:r>
+        <w:rPr>
+          <w:szCs w:val="18"/>
+        </w:rPr>
+        <w:t>String nimi;</w:t>
+      </w:r>
+    </w:p>
+    <w:p>
+      <w:pPr>
+        <w:pStyle w:val="NoSpacing"/>
+        <w:rPr>
+          <w:szCs w:val="18"/>
+          <w:lang w:val="fi-FI"/>
+        </w:rPr>
+      </w:pPr>
+      <w:r>
+        <w:rPr>
+          <w:szCs w:val="18"/>
+        </w:rPr>
+        <w:tab/>
+      </w:r>
+      <w:r>
+        <w:rPr>
+          <w:szCs w:val="18"/>
+          <w:lang w:val="fi-FI"/>
+        </w:rPr>
+        <w:t>String edustaja;</w:t>
+      </w:r>
+    </w:p>
+    <w:p>
+      <w:pPr>
+        <w:pStyle w:val="NoSpacing"/>
+        <w:rPr>
+          <w:szCs w:val="18"/>
+          <w:lang w:val="fi-FI"/>
+        </w:rPr>
+      </w:pPr>
+      <w:r>
+        <w:rPr>
+          <w:szCs w:val="18"/>
+          <w:lang w:val="fi-FI"/>
+        </w:rPr>
+        <w:tab/>
+      </w:r>
+      <w:r>
+        <w:rPr>
+          <w:szCs w:val="18"/>
+          <w:lang w:val="fi-FI"/>
+        </w:rPr>
+        <w:t>int populaatio;</w:t>
+      </w:r>
+    </w:p>
+    <w:p>
+      <w:pPr>
+        <w:pStyle w:val="NoSpacing"/>
+        <w:rPr>
+          <w:szCs w:val="18"/>
+          <w:lang w:val="fi-FI"/>
+        </w:rPr>
+      </w:pPr>
+      <w:r>
+        <w:rPr>
+          <w:szCs w:val="18"/>
+          <w:lang w:val="fi-FI"/>
+        </w:rPr>
+        <w:tab/>
+      </w:r>
+      <w:r>
+        <w:rPr>
+          <w:szCs w:val="18"/>
+          <w:lang w:val="fi-FI"/>
+        </w:rPr>
+        <w:t xml:space="preserve">int aatelisuus; </w:t>
+      </w:r>
+    </w:p>
+    <w:p>
+      <w:pPr>
+        <w:pStyle w:val="NoSpacing"/>
+        <w:rPr>
+          <w:szCs w:val="18"/>
+          <w:lang w:val="fi-FI"/>
+        </w:rPr>
+      </w:pPr>
+      <w:r>
+        <w:rPr>
+          <w:szCs w:val="18"/>
+          <w:lang w:val="fi-FI"/>
+        </w:rPr>
+        <w:tab/>
+      </w:r>
+      <w:r>
+        <w:rPr>
+          <w:szCs w:val="18"/>
+          <w:lang w:val="fi-FI"/>
+        </w:rPr>
+        <w:t xml:space="preserve">int magia; </w:t>
+      </w:r>
+    </w:p>
+    <w:p>
+      <w:pPr>
+        <w:pStyle w:val="NoSpacing"/>
+        <w:rPr>
+          <w:szCs w:val="18"/>
+          <w:lang w:val="fi-FI"/>
+        </w:rPr>
+      </w:pPr>
+      <w:r>
+        <w:rPr>
+          <w:szCs w:val="18"/>
+          <w:lang w:val="fi-FI"/>
+        </w:rPr>
+        <w:tab/>
+      </w:r>
+      <w:r>
+        <w:rPr>
+          <w:szCs w:val="18"/>
+          <w:lang w:val="fi-FI"/>
+        </w:rPr>
+        <w:t xml:space="preserve">int sotilaallinen; </w:t>
+      </w:r>
+    </w:p>
+    <w:p>
+      <w:pPr>
+        <w:pStyle w:val="NoSpacing"/>
+        <w:rPr>
+          <w:szCs w:val="18"/>
+          <w:lang w:val="fi-FI"/>
+        </w:rPr>
+      </w:pPr>
+      <w:r>
+        <w:rPr>
+          <w:szCs w:val="18"/>
+          <w:lang w:val="fi-FI"/>
+        </w:rPr>
+        <w:tab/>
+      </w:r>
+      <w:r>
+        <w:rPr>
+          <w:szCs w:val="18"/>
+          <w:lang w:val="fi-FI"/>
+        </w:rPr>
+        <w:t xml:space="preserve">int uskonnollinen; </w:t>
+      </w:r>
+    </w:p>
+    <w:p>
+      <w:pPr>
+        <w:pStyle w:val="NoSpacing"/>
+        <w:rPr>
+          <w:szCs w:val="18"/>
+          <w:lang w:val="fi-FI"/>
+        </w:rPr>
+      </w:pPr>
+      <w:r>
+        <w:rPr>
+          <w:szCs w:val="18"/>
+          <w:lang w:val="fi-FI"/>
+        </w:rPr>
+        <w:tab/>
+      </w:r>
+      <w:r>
+        <w:rPr>
+          <w:szCs w:val="18"/>
+          <w:lang w:val="fi-FI"/>
+        </w:rPr>
+        <w:t xml:space="preserve">int kauppias; </w:t>
+      </w:r>
+    </w:p>
+    <w:p>
+      <w:pPr>
+        <w:pStyle w:val="NoSpacing"/>
+        <w:rPr>
+          <w:szCs w:val="18"/>
+          <w:lang w:val="fi-FI"/>
+        </w:rPr>
+      </w:pPr>
+      <w:r>
+        <w:rPr>
+          <w:szCs w:val="18"/>
+          <w:lang w:val="fi-FI"/>
+        </w:rPr>
+        <w:tab/>
+      </w:r>
+      <w:r>
+        <w:rPr>
+          <w:szCs w:val="18"/>
+          <w:lang w:val="fi-FI"/>
+        </w:rPr>
+        <w:t>int maalainen;</w:t>
+      </w:r>
+    </w:p>
+    <w:p>
+      <w:pPr>
+        <w:rPr>
+          <w:rFonts w:cs="Times New Roman"/>
+          <w:lang w:val="fi-FI"/>
+        </w:rPr>
+      </w:pPr>
+      <w:r>
+        <w:rPr>
+          <w:lang w:val="fi-FI"/>
+        </w:rPr>
+        <w:t xml:space="preserve">Joilla kuvataan suvun suhde kuninkaaseen, muihin sukuihin ja mitkä ovat suvun nimi, edustaja ja populaatio. Loput attribuutit kuvaavat sukutyyppiä. </w:t>
+      </w:r>
+      <w:r>
+        <w:rPr>
+          <w:rFonts w:ascii="Courier" w:hAnsi="Courier"/>
+          <w:lang w:val="fi-FI"/>
+        </w:rPr>
+        <w:t>Suku()</w:t>
+      </w:r>
+      <w:r>
+        <w:rPr>
+          <w:rFonts w:cs="Times New Roman"/>
+          <w:lang w:val="fi-FI"/>
+        </w:rPr>
+        <w:t xml:space="preserve">-konstruktori asettaa kaikkiin </w:t>
+      </w:r>
+      <w:r>
+        <w:rPr>
+          <w:rFonts w:ascii="Courier" w:hAnsi="Courier" w:cs="Times New Roman"/>
+          <w:lang w:val="fi-FI"/>
+        </w:rPr>
+        <w:t>Integer</w:t>
+      </w:r>
+      <w:r>
+        <w:rPr>
+          <w:rFonts w:cs="Times New Roman"/>
+          <w:lang w:val="fi-FI"/>
+        </w:rPr>
+        <w:t xml:space="preserve">-tyyppisiin attribuutteihin nollan ja arpoo etunimen edustajalle, muut arvot asetetaan suvulle </w:t>
+      </w:r>
+      <w:r>
+        <w:rPr>
+          <w:rFonts w:ascii="Courier" w:hAnsi="Courier" w:cs="Times New Roman"/>
+          <w:lang w:val="fi-FI"/>
+        </w:rPr>
+        <w:t>Kuningas</w:t>
+      </w:r>
+      <w:r>
+        <w:rPr>
+          <w:rFonts w:cs="Times New Roman"/>
+          <w:lang w:val="fi-FI"/>
+        </w:rPr>
+        <w:t>-luokassa</w:t>
+      </w:r>
+      <w:r>
+        <w:rPr>
+          <w:rFonts w:cs="Times New Roman"/>
+          <w:lang w:val="fi-FI"/>
+        </w:rPr>
+        <w:t xml:space="preserve"> </w:t>
+      </w:r>
+      <w:r>
+        <w:rPr>
+          <w:rFonts w:cs="Times New Roman"/>
+          <w:lang w:val="fi-FI"/>
+        </w:rPr>
+        <w:t xml:space="preserve">metodissa </w:t>
+      </w:r>
+      <w:r>
+        <w:rPr>
+          <w:rFonts w:ascii="Courier" w:hAnsi="Courier" w:cs="Times New Roman"/>
+          <w:lang w:val="fi-FI"/>
+        </w:rPr>
+        <w:t>lisaaSuku()</w:t>
+      </w:r>
+      <w:r>
+        <w:rPr>
+          <w:rFonts w:ascii="Courier" w:hAnsi="Courier" w:cs="Times New Roman"/>
+          <w:lang w:val="fi-FI"/>
+        </w:rPr>
+        <w:t>,</w:t>
+      </w:r>
+      <w:r>
+        <w:rPr>
+          <w:rFonts w:cs="Times New Roman"/>
+          <w:lang w:val="fi-FI"/>
+        </w:rPr>
+        <w:t xml:space="preserve"> jotta</w:t>
+      </w:r>
+      <w:r>
+        <w:rPr>
+          <w:rFonts w:cs="Times New Roman"/>
+          <w:lang w:val="fi-FI"/>
+        </w:rPr>
+        <w:t xml:space="preserve"> suvut voidaan arpoa keskenään tasapuolisesti.</w:t>
+      </w:r>
+    </w:p>
+    <w:p>
+      <w:pPr>
+        <w:rPr>
+          <w:rFonts w:cs="Times New Roman"/>
+          <w:lang w:val="fi-FI"/>
+        </w:rPr>
+      </w:pPr>
+      <w:r>
+        <w:rPr>
+          <w:rFonts w:cs="Times New Roman"/>
+          <w:lang w:val="fi-FI"/>
+        </w:rPr>
+        <w:t xml:space="preserve">Suvuilla on getterit ja setterit muodossa </w:t>
+      </w:r>
+      <w:r>
+        <w:rPr>
+          <w:rFonts w:ascii="Courier" w:hAnsi="Courier" w:cs="Times New Roman"/>
+          <w:lang w:val="fi-FI"/>
+        </w:rPr>
+        <w:t>anna&lt;atribuutin nimi&gt;()</w:t>
+      </w:r>
+      <w:r>
+        <w:rPr>
+          <w:rFonts w:cs="Times New Roman"/>
+          <w:lang w:val="fi-FI"/>
+        </w:rPr>
+        <w:t xml:space="preserve"> ja </w:t>
+      </w:r>
+      <w:r>
+        <w:rPr>
+          <w:rFonts w:ascii="Courier" w:hAnsi="Courier" w:cs="Times New Roman"/>
+          <w:lang w:val="fi-FI"/>
+        </w:rPr>
+        <w:t>aseta&lt;atribuutin nimi&gt;(),</w:t>
+      </w:r>
+      <w:r>
+        <w:rPr>
+          <w:rFonts w:cs="Times New Roman"/>
+          <w:lang w:val="fi-FI"/>
+        </w:rPr>
+        <w:t xml:space="preserve"> joissa myös rajoitetaan samalla suurimmat mahdolliset arvot. Suvulla on myös </w:t>
+      </w:r>
+      <w:r>
+        <w:rPr>
+          <w:rFonts w:ascii="Courier" w:hAnsi="Courier" w:cs="Times New Roman"/>
+          <w:lang w:val="fi-FI"/>
+        </w:rPr>
+        <w:t>toString()</w:t>
+      </w:r>
+      <w:r>
+        <w:rPr>
+          <w:rFonts w:cs="Times New Roman"/>
+          <w:lang w:val="fi-FI"/>
+        </w:rPr>
+        <w:t xml:space="preserve"> -metodi, joka tulostaa kuvauksen suvusta sanallisesti. Kuvaus on sanallinen, joten esimerkiksi tarkemman suhteen muihin sukuihin saa </w:t>
+      </w:r>
+      <w:r>
+        <w:rPr>
+          <w:rFonts w:ascii="Courier" w:hAnsi="Courier" w:cs="Times New Roman"/>
+          <w:lang w:val="fi-FI"/>
+        </w:rPr>
+        <w:t>tulostaSuhteet()</w:t>
+      </w:r>
+      <w:r>
+        <w:rPr>
+          <w:rFonts w:cs="Times New Roman"/>
+          <w:lang w:val="fi-FI"/>
+        </w:rPr>
+        <w:t xml:space="preserve"> –metodilla joka tulostaa komentoriville suvun suhteet.</w:t>
+      </w:r>
+    </w:p>
+    <w:p>
+      <w:pPr>
+        <w:rPr>
+          <w:rFonts w:cs="Times New Roman"/>
+          <w:lang w:val="fi-FI"/>
+        </w:rPr>
+      </w:pPr>
+      <w:r>
+        <w:rPr>
+          <w:rFonts w:ascii="Courier" w:hAnsi="Courier" w:cs="Times New Roman"/>
+          <w:lang w:val="fi-FI"/>
+        </w:rPr>
+        <w:t>suhteet</w:t>
+      </w:r>
+      <w:r>
+        <w:rPr>
+          <w:rFonts w:cs="Times New Roman"/>
+          <w:lang w:val="fi-FI"/>
+        </w:rPr>
+        <w:t xml:space="preserve"> –hashmappiin tallennetaan suvun suhde kaikkiin muihin sukuihin. Tämä tehdään luokassa </w:t>
+      </w:r>
+      <w:r>
+        <w:rPr>
+          <w:rFonts w:ascii="Courier" w:hAnsi="Courier" w:cs="Times New Roman"/>
+          <w:lang w:val="fi-FI"/>
+        </w:rPr>
+        <w:t>Kuningas</w:t>
+      </w:r>
+      <w:r>
+        <w:rPr>
+          <w:rFonts w:cs="Times New Roman"/>
+          <w:lang w:val="fi-FI"/>
+        </w:rPr>
+        <w:t xml:space="preserve"> metodissa </w:t>
+      </w:r>
+      <w:r>
+        <w:rPr>
+          <w:rFonts w:ascii="Courier" w:hAnsi="Courier" w:cs="Times New Roman"/>
+          <w:lang w:val="fi-FI"/>
+        </w:rPr>
+        <w:t>generoiSukuSuhteet()</w:t>
+      </w:r>
+      <w:r>
+        <w:rPr>
+          <w:rFonts w:cs="Times New Roman"/>
+          <w:lang w:val="fi-FI"/>
+        </w:rPr>
+        <w:t xml:space="preserve"> .</w:t>
       </w:r>
     </w:p>
     <w:p>
@@ -2556,564 +3096,995 @@
           <w:lang w:val="fi-FI"/>
         </w:rPr>
       </w:pPr>
-      <w:bookmarkStart w:id="5" w:name="_Toc508374576"/>
-      <w:r>
-        <w:rPr>
-          <w:lang w:val="fi-FI"/>
-        </w:rPr>
-        <w:t>Kuningaskunta ja main-metodi</w:t>
-      </w:r>
-      <w:bookmarkEnd w:id="5"/>
-    </w:p>
-    <w:p>
-      <w:pPr>
-        <w:rPr>
-          <w:lang w:val="fi-FI"/>
-        </w:rPr>
-      </w:pPr>
-      <w:r>
-        <w:rPr>
-          <w:lang w:val="fi-FI"/>
-        </w:rPr>
-        <w:t>Kuningaskunta-luokassa on main-metodi, jossa pelaajalta kysytään ensiksi mitä halutaan tehdä. Pelaaja voi valita uuden pelin, edellisen pelin, nähdä pisteet jne.</w:t>
-      </w:r>
-    </w:p>
-    <w:p>
-      <w:pPr>
-        <w:pStyle w:val="Heading2"/>
-        <w:rPr>
-          <w:lang w:val="fi-FI"/>
-        </w:rPr>
-      </w:pPr>
-      <w:bookmarkStart w:id="6" w:name="_Toc508374578"/>
-      <w:r>
-        <w:rPr>
-          <w:lang w:val="fi-FI"/>
-        </w:rPr>
-        <w:t>Suku-luokka</w:t>
-      </w:r>
-      <w:bookmarkEnd w:id="6"/>
-    </w:p>
-    <w:p>
-      <w:pPr>
-        <w:rPr>
-          <w:lang w:val="fi-FI"/>
-        </w:rPr>
-      </w:pPr>
+      <w:bookmarkStart w:id="7" w:name="_Toc508374577"/>
+      <w:r>
+        <w:rPr>
+          <w:lang w:val="fi-FI"/>
+        </w:rPr>
+        <w:t>Kuningas, pelitila ja vuorokierto</w:t>
+      </w:r>
+      <w:bookmarkEnd w:id="7"/>
+    </w:p>
+    <w:p>
+      <w:pPr>
+        <w:rPr>
+          <w:lang w:val="fi-FI"/>
+        </w:rPr>
+      </w:pPr>
+      <w:r>
+        <w:rPr>
+          <w:lang w:val="fi-FI"/>
+        </w:rPr>
+        <w:t>Kuningasluokkaan kuuluu attribuutit:</w:t>
+      </w:r>
+    </w:p>
+    <w:p>
+      <w:pPr>
+        <w:pStyle w:val="NoSpacing"/>
+        <w:rPr>
+          <w:rFonts w:ascii="Monaco" w:hAnsi="Monaco"/>
+          <w:sz w:val="17"/>
+          <w:szCs w:val="17"/>
+          <w:lang w:eastAsia="en-GB"/>
+        </w:rPr>
+      </w:pPr>
+      <w:r>
+        <w:rPr>
+          <w:rStyle w:val="apple-tab-span"/>
+        </w:rPr>
+        <w:tab/>
+      </w:r>
+      <w:r>
+        <w:rPr>
+          <w:rStyle w:val="s1"/>
+        </w:rPr>
+        <w:t>private</w:t>
+      </w:r>
+      <w:r>
+        <w:t xml:space="preserve"> String </w:t>
+      </w:r>
+      <w:r>
+        <w:rPr>
+          <w:rStyle w:val="s2"/>
+        </w:rPr>
+        <w:t>nimi</w:t>
+      </w:r>
+      <w:r>
+        <w:t>;</w:t>
+      </w:r>
+    </w:p>
+    <w:p>
+      <w:pPr>
+        <w:pStyle w:val="NoSpacing"/>
+      </w:pPr>
+      <w:r>
+        <w:rPr>
+          <w:rStyle w:val="apple-tab-span"/>
+          <w:color w:val="000000"/>
+        </w:rPr>
+        <w:tab/>
+      </w:r>
+      <w:r>
+        <w:t>private</w:t>
+      </w:r>
+      <w:r>
+        <w:rPr>
+          <w:rStyle w:val="s3"/>
+        </w:rPr>
+        <w:t xml:space="preserve"> </w:t>
+      </w:r>
+      <w:r>
+        <w:t>int</w:t>
+      </w:r>
+      <w:r>
+        <w:rPr>
+          <w:rStyle w:val="s3"/>
+        </w:rPr>
+        <w:t xml:space="preserve"> </w:t>
+      </w:r>
+      <w:r>
+        <w:rPr>
+          <w:rStyle w:val="s2"/>
+        </w:rPr>
+        <w:t>raha</w:t>
+      </w:r>
+      <w:r>
+        <w:rPr>
+          <w:rStyle w:val="s3"/>
+        </w:rPr>
+        <w:t>;</w:t>
+      </w:r>
+    </w:p>
+    <w:p>
+      <w:pPr>
+        <w:pStyle w:val="NoSpacing"/>
+      </w:pPr>
+      <w:r>
+        <w:rPr>
+          <w:rStyle w:val="apple-tab-span"/>
+          <w:color w:val="000000"/>
+        </w:rPr>
+        <w:tab/>
+      </w:r>
+      <w:r>
+        <w:t>private</w:t>
+      </w:r>
+      <w:r>
+        <w:rPr>
+          <w:rStyle w:val="s3"/>
+        </w:rPr>
+        <w:t xml:space="preserve"> </w:t>
+      </w:r>
+      <w:r>
+        <w:t>int</w:t>
+      </w:r>
+      <w:r>
+        <w:rPr>
+          <w:rStyle w:val="s3"/>
+        </w:rPr>
+        <w:t xml:space="preserve"> </w:t>
+      </w:r>
+      <w:r>
+        <w:rPr>
+          <w:rStyle w:val="s2"/>
+        </w:rPr>
+        <w:t>ruoka</w:t>
+      </w:r>
+      <w:r>
+        <w:rPr>
+          <w:rStyle w:val="s3"/>
+        </w:rPr>
+        <w:t>;</w:t>
+      </w:r>
+    </w:p>
+    <w:p>
+      <w:pPr>
+        <w:pStyle w:val="NoSpacing"/>
+      </w:pPr>
+      <w:r>
+        <w:rPr>
+          <w:rStyle w:val="apple-tab-span"/>
+          <w:color w:val="000000"/>
+        </w:rPr>
+        <w:tab/>
+      </w:r>
+      <w:r>
+        <w:t>private</w:t>
+      </w:r>
+      <w:r>
+        <w:rPr>
+          <w:rStyle w:val="s3"/>
+        </w:rPr>
+        <w:t xml:space="preserve"> </w:t>
+      </w:r>
+      <w:r>
+        <w:t>int</w:t>
+      </w:r>
+      <w:r>
+        <w:rPr>
+          <w:rStyle w:val="s3"/>
+        </w:rPr>
+        <w:t xml:space="preserve"> </w:t>
+      </w:r>
+      <w:r>
+        <w:rPr>
+          <w:rStyle w:val="s2"/>
+        </w:rPr>
+        <w:t>rahaTuotto</w:t>
+      </w:r>
+      <w:r>
+        <w:rPr>
+          <w:rStyle w:val="s3"/>
+        </w:rPr>
+        <w:t>;</w:t>
+      </w:r>
+    </w:p>
+    <w:p>
+      <w:pPr>
+        <w:pStyle w:val="NoSpacing"/>
+      </w:pPr>
+      <w:r>
+        <w:rPr>
+          <w:rStyle w:val="apple-tab-span"/>
+          <w:color w:val="000000"/>
+        </w:rPr>
+        <w:tab/>
+      </w:r>
+      <w:r>
+        <w:rPr>
+          <w:rStyle w:val="s1"/>
+        </w:rPr>
+        <w:t>private</w:t>
+      </w:r>
+      <w:r>
+        <w:rPr>
+          <w:rStyle w:val="s3"/>
+        </w:rPr>
+        <w:t xml:space="preserve"> </w:t>
+      </w:r>
+      <w:r>
+        <w:rPr>
+          <w:rStyle w:val="s1"/>
+        </w:rPr>
+        <w:t>int</w:t>
+      </w:r>
+      <w:r>
+        <w:rPr>
+          <w:rStyle w:val="s3"/>
+        </w:rPr>
+        <w:t xml:space="preserve"> </w:t>
+      </w:r>
+      <w:r>
+        <w:t>ruokaTuotto</w:t>
+      </w:r>
+      <w:r>
+        <w:rPr>
+          <w:rStyle w:val="s3"/>
+        </w:rPr>
+        <w:t>;</w:t>
+      </w:r>
+    </w:p>
+    <w:p>
+      <w:pPr>
+        <w:pStyle w:val="NoSpacing"/>
+      </w:pPr>
+      <w:r>
+        <w:rPr>
+          <w:rStyle w:val="apple-tab-span"/>
+          <w:color w:val="000000"/>
+        </w:rPr>
+        <w:tab/>
+      </w:r>
+      <w:r>
+        <w:t>private</w:t>
+      </w:r>
+      <w:r>
+        <w:rPr>
+          <w:rStyle w:val="s3"/>
+        </w:rPr>
+        <w:t xml:space="preserve"> </w:t>
+      </w:r>
+      <w:r>
+        <w:t>int</w:t>
+      </w:r>
+      <w:r>
+        <w:rPr>
+          <w:rStyle w:val="s3"/>
+        </w:rPr>
+        <w:t xml:space="preserve"> </w:t>
+      </w:r>
+      <w:r>
+        <w:rPr>
+          <w:rStyle w:val="s2"/>
+        </w:rPr>
+        <w:t>vuorot</w:t>
+      </w:r>
+      <w:r>
+        <w:rPr>
+          <w:rStyle w:val="s3"/>
+        </w:rPr>
+        <w:t>;</w:t>
+      </w:r>
+    </w:p>
+    <w:p>
+      <w:pPr>
+        <w:pStyle w:val="NoSpacing"/>
+      </w:pPr>
+      <w:r>
+        <w:rPr>
+          <w:rStyle w:val="apple-tab-span"/>
+          <w:color w:val="000000"/>
+        </w:rPr>
+        <w:tab/>
+      </w:r>
+      <w:r>
+        <w:t>private</w:t>
+      </w:r>
+      <w:r>
+        <w:rPr>
+          <w:rStyle w:val="s3"/>
+        </w:rPr>
+        <w:t xml:space="preserve"> </w:t>
+      </w:r>
+      <w:r>
+        <w:t>int</w:t>
+      </w:r>
+      <w:r>
+        <w:rPr>
+          <w:rStyle w:val="s3"/>
+        </w:rPr>
+        <w:t xml:space="preserve"> </w:t>
+      </w:r>
+      <w:r>
+        <w:rPr>
+          <w:rStyle w:val="s2"/>
+        </w:rPr>
+        <w:t>sukujenLKM</w:t>
+      </w:r>
+      <w:r>
+        <w:rPr>
+          <w:rStyle w:val="s3"/>
+        </w:rPr>
+        <w:t>;</w:t>
+      </w:r>
+    </w:p>
+    <w:p>
+      <w:pPr>
+        <w:pStyle w:val="NoSpacing"/>
+      </w:pPr>
+      <w:r>
+        <w:rPr>
+          <w:rStyle w:val="apple-tab-span"/>
+          <w:color w:val="000000"/>
+        </w:rPr>
+        <w:tab/>
+      </w:r>
+      <w:r>
+        <w:t>private</w:t>
+      </w:r>
+      <w:r>
+        <w:rPr>
+          <w:rStyle w:val="s3"/>
+        </w:rPr>
+        <w:t xml:space="preserve"> </w:t>
+      </w:r>
+      <w:r>
+        <w:t>boolean</w:t>
+      </w:r>
+      <w:r>
+        <w:rPr>
+          <w:rStyle w:val="s3"/>
+        </w:rPr>
+        <w:t xml:space="preserve"> </w:t>
+      </w:r>
+      <w:r>
+        <w:rPr>
+          <w:rStyle w:val="s2"/>
+        </w:rPr>
+        <w:t>havitty</w:t>
+      </w:r>
+      <w:r>
+        <w:rPr>
+          <w:rStyle w:val="s3"/>
+        </w:rPr>
+        <w:t xml:space="preserve"> = </w:t>
+      </w:r>
+      <w:r>
+        <w:t>false</w:t>
+      </w:r>
+      <w:r>
+        <w:rPr>
+          <w:rStyle w:val="s3"/>
+        </w:rPr>
+        <w:t>;</w:t>
+      </w:r>
+    </w:p>
+    <w:p>
+      <w:pPr>
+        <w:pStyle w:val="NoSpacing"/>
+      </w:pPr>
+      <w:r>
+        <w:rPr>
+          <w:rStyle w:val="apple-tab-span"/>
+          <w:color w:val="000000"/>
+        </w:rPr>
+        <w:tab/>
+      </w:r>
+      <w:r>
+        <w:t>transient</w:t>
+      </w:r>
+      <w:r>
+        <w:rPr>
+          <w:rStyle w:val="s3"/>
+        </w:rPr>
+        <w:t xml:space="preserve"> </w:t>
+      </w:r>
+      <w:r>
+        <w:t>private</w:t>
+      </w:r>
+      <w:r>
+        <w:rPr>
+          <w:rStyle w:val="s3"/>
+        </w:rPr>
+        <w:t xml:space="preserve"> Scanner </w:t>
+      </w:r>
+      <w:r>
+        <w:rPr>
+          <w:rStyle w:val="s2"/>
+        </w:rPr>
+        <w:t>vastaus</w:t>
+      </w:r>
+      <w:r>
+        <w:rPr>
+          <w:rStyle w:val="s3"/>
+        </w:rPr>
+        <w:t>;</w:t>
+      </w:r>
+    </w:p>
+    <w:p>
+      <w:pPr>
+        <w:pStyle w:val="NoSpacing"/>
+        <w:rPr>
+          <w:lang w:val="fi-FI"/>
+        </w:rPr>
+      </w:pPr>
+      <w:r>
+        <w:rPr>
+          <w:rStyle w:val="apple-tab-span"/>
+        </w:rPr>
+        <w:tab/>
+      </w:r>
+      <w:r>
+        <w:rPr>
+          <w:rStyle w:val="s1"/>
+          <w:lang w:val="fi-FI"/>
+        </w:rPr>
+        <w:t>public</w:t>
+      </w:r>
+      <w:r>
+        <w:rPr>
+          <w:lang w:val="fi-FI"/>
+        </w:rPr>
+        <w:t xml:space="preserve"> ArrayList&lt;Ongelma&gt; </w:t>
+      </w:r>
+      <w:r>
+        <w:rPr>
+          <w:rStyle w:val="s2"/>
+          <w:lang w:val="fi-FI"/>
+        </w:rPr>
+        <w:t>ongelmat</w:t>
+      </w:r>
+    </w:p>
+    <w:p>
+      <w:pPr>
+        <w:pStyle w:val="NoSpacing"/>
+      </w:pPr>
+      <w:r>
+        <w:rPr>
+          <w:rStyle w:val="apple-tab-span"/>
+          <w:lang w:val="fi-FI"/>
+        </w:rPr>
+        <w:tab/>
+      </w:r>
+      <w:r>
+        <w:rPr>
+          <w:rStyle w:val="s1"/>
+        </w:rPr>
+        <w:t>public</w:t>
+      </w:r>
+      <w:r>
+        <w:t xml:space="preserve"> ArrayList&lt;Suku&gt; </w:t>
+      </w:r>
+      <w:r>
+        <w:rPr>
+          <w:rStyle w:val="s2"/>
+        </w:rPr>
+        <w:t>suvut</w:t>
+      </w:r>
+    </w:p>
+    <w:p>
+      <w:pPr>
+        <w:rPr>
+          <w:lang w:val="fi-FI"/>
+        </w:rPr>
+      </w:pPr>
+      <w:r>
+        <w:rPr>
+          <w:lang w:val="fi-FI"/>
+        </w:rPr>
+        <w:t>Joilla kuvataan kuninkaan nimi, resurssit, kuinka paljon sukuja kuuluu kuniinkaan alaisiksi, onko kuningas syösty vallassa ja millaisia ongelmia ja sukuja kuninkaalla on.</w:t>
+      </w:r>
+      <w:r>
+        <w:rPr>
+          <w:lang w:val="fi-FI"/>
+        </w:rPr>
+        <w:t xml:space="preserve"> Näiden lisäksi kuninkaaseen on myös tallennettu kaikki mahdolliset sukunimet, koska kuninkaassa on metodit </w:t>
+      </w:r>
       <w:r>
         <w:rPr>
           <w:rFonts w:ascii="Courier" w:hAnsi="Courier"/>
           <w:lang w:val="fi-FI"/>
         </w:rPr>
-        <w:t>Suku</w:t>
-      </w:r>
-      <w:r>
-        <w:rPr>
-          <w:lang w:val="fi-FI"/>
-        </w:rPr>
-        <w:t>-luokkaan kuuluu atribuutit:</w:t>
+        <w:t>lisaaAatelisSuku()</w:t>
+      </w:r>
+      <w:r>
+        <w:rPr>
+          <w:lang w:val="fi-FI"/>
+        </w:rPr>
+        <w:t xml:space="preserve"> ja </w:t>
+      </w:r>
+      <w:r>
+        <w:rPr>
+          <w:rFonts w:ascii="Courier" w:hAnsi="Courier"/>
+          <w:lang w:val="fi-FI"/>
+        </w:rPr>
+        <w:t>lisaaSuku()</w:t>
+      </w:r>
+      <w:r>
+        <w:rPr>
+          <w:lang w:val="fi-FI"/>
+        </w:rPr>
+        <w:t>. Näitä tarkastellaan luvussa sukuihin liittyvät metodit.</w:t>
+      </w:r>
+    </w:p>
+    <w:p>
+      <w:pPr>
+        <w:rPr>
+          <w:lang w:val="fi-FI"/>
+        </w:rPr>
+      </w:pPr>
+      <w:r>
+        <w:rPr>
+          <w:lang w:val="fi-FI"/>
+        </w:rPr>
+        <w:t>Kuningas –konstruktorissa annetaan kuninkaalle nimi, vuorojen määrä, arvotaan kuinka paljon on resursseja, asetetaan sukujen lukumääräksi 25 ja lisätään tämän verran sukuja. Lopuksi kuninkaan suvuille generoidaan myös sukusuhteet.</w:t>
+      </w:r>
+    </w:p>
+    <w:p>
+      <w:pPr>
+        <w:pStyle w:val="Heading3"/>
+        <w:rPr>
+          <w:lang w:val="fi-FI"/>
+        </w:rPr>
+      </w:pPr>
+      <w:r>
+        <w:rPr>
+          <w:lang w:val="fi-FI"/>
+        </w:rPr>
+        <w:t>vuorokiertoon liittyvät metodit</w:t>
+      </w:r>
+    </w:p>
+    <w:p>
+      <w:pPr>
+        <w:pStyle w:val="Heading3"/>
+        <w:rPr>
+          <w:lang w:val="fi-FI"/>
+        </w:rPr>
+      </w:pPr>
+      <w:r>
+        <w:rPr>
+          <w:lang w:val="fi-FI"/>
+        </w:rPr>
+        <w:t>Pisteiden laskun metodit</w:t>
+      </w:r>
+    </w:p>
+    <w:p>
+      <w:pPr>
+        <w:pStyle w:val="Heading3"/>
+        <w:rPr>
+          <w:lang w:val="fi-FI"/>
+        </w:rPr>
+      </w:pPr>
+      <w:r>
+        <w:rPr>
+          <w:lang w:val="fi-FI"/>
+        </w:rPr>
+        <w:t>Sukuihin liittyvät metodit</w:t>
+      </w:r>
+    </w:p>
+    <w:p>
+      <w:pPr>
+        <w:rPr>
+          <w:lang w:val="fi-FI"/>
+        </w:rPr>
+      </w:pPr>
+      <w:r>
+        <w:rPr>
+          <w:lang w:val="fi-FI"/>
+        </w:rPr>
+        <w:t>Suvut lisätään kuninkaalle käyttäen tyhjää suvun konstruktoria, jotta sukujen ominaisuudet voidaan ripotella tasaisesti, eikä yhdellekään suvulle tule erittäin poikkeavia arvoja. Suvut lisätään käyttämällä metodeita:</w:t>
       </w:r>
     </w:p>
     <w:p>
       <w:pPr>
         <w:pStyle w:val="NoSpacing"/>
-        <w:rPr>
-          <w:szCs w:val="18"/>
-          <w:lang w:val="fi-FI"/>
-        </w:rPr>
-      </w:pPr>
-      <w:r>
-        <w:rPr>
-          <w:lang w:val="fi-FI"/>
-        </w:rPr>
-        <w:tab/>
-      </w:r>
-      <w:r>
-        <w:rPr>
-          <w:szCs w:val="18"/>
-        </w:rPr>
-        <w:t xml:space="preserve">int </w:t>
-      </w:r>
-      <w:r>
-        <w:rPr>
-          <w:szCs w:val="18"/>
-          <w:lang w:val="fi-FI"/>
-        </w:rPr>
-        <w:t>suhdeKuninkaaseen;</w:t>
+        <w:ind w:left="720"/>
+        <w:rPr>
+          <w:lang w:val="fi-FI"/>
+        </w:rPr>
+      </w:pPr>
+      <w:r>
+        <w:rPr>
+          <w:lang w:val="fi-FI"/>
+        </w:rPr>
+        <w:t>lisaaSuku()</w:t>
       </w:r>
     </w:p>
     <w:p>
       <w:pPr>
         <w:pStyle w:val="NoSpacing"/>
-        <w:rPr>
-          <w:szCs w:val="18"/>
-        </w:rPr>
-      </w:pPr>
-      <w:r>
-        <w:rPr>
-          <w:szCs w:val="18"/>
-          <w:lang w:val="fi-FI"/>
-        </w:rPr>
-        <w:tab/>
-      </w:r>
-      <w:r>
-        <w:rPr>
-          <w:szCs w:val="18"/>
-        </w:rPr>
-        <w:t>HashMap&lt;Suku, Integer&gt; suhteet = new HashMap&lt;Suku, Integer&gt;();</w:t>
+        <w:ind w:left="720"/>
+        <w:rPr>
+          <w:lang w:val="fi-FI"/>
+        </w:rPr>
+      </w:pPr>
+      <w:r>
+        <w:rPr>
+          <w:lang w:val="fi-FI"/>
+        </w:rPr>
+        <w:t>lisaaAatelisinSuku()</w:t>
+      </w:r>
+    </w:p>
+    <w:p>
+      <w:pPr>
+        <w:rPr>
+          <w:lang w:val="fi-FI"/>
+        </w:rPr>
+      </w:pPr>
+      <w:r>
+        <w:rPr>
+          <w:lang w:val="fi-FI"/>
+        </w:rPr>
+        <w:t>Aatelissuvut lisätään erikseen ja muiden sukujen kohdalla arvotaan mitä kahta tyyppiä halutaan kunkin suvun kohdalla luoda. Riippuen näistä kahdesta sukutyypistä muodostetaan suvun nimi käyttämällä hakua:</w:t>
       </w:r>
     </w:p>
     <w:p>
       <w:pPr>
         <w:pStyle w:val="NoSpacing"/>
-        <w:rPr>
-          <w:szCs w:val="18"/>
-        </w:rPr>
-      </w:pPr>
-      <w:r>
-        <w:rPr>
-          <w:szCs w:val="18"/>
-        </w:rPr>
-        <w:tab/>
-      </w:r>
-      <w:r>
-        <w:rPr>
-          <w:szCs w:val="18"/>
-        </w:rPr>
-        <w:t>String nimi;</w:t>
+        <w:ind w:firstLine="720"/>
+        <w:rPr>
+          <w:lang w:eastAsia="en-GB"/>
+        </w:rPr>
+      </w:pPr>
+      <w:r>
+        <w:rPr>
+          <w:lang w:eastAsia="en-GB"/>
+        </w:rPr>
+        <w:t>magianimet.get(</w:t>
+      </w:r>
+      <w:r>
+        <w:rPr>
+          <w:color w:val="7E504F"/>
+          <w:lang w:eastAsia="en-GB"/>
+        </w:rPr>
+        <w:t>r</w:t>
+      </w:r>
+      <w:r>
+        <w:rPr>
+          <w:lang w:eastAsia="en-GB"/>
+        </w:rPr>
+        <w:t>.nextInt(magianimet.size()));</w:t>
+      </w:r>
+    </w:p>
+    <w:p>
+      <w:pPr>
+        <w:rPr>
+          <w:lang w:val="fi-FI"/>
+        </w:rPr>
+      </w:pPr>
+      <w:r>
+        <w:rPr>
+          <w:lang w:val="fi-FI"/>
+        </w:rPr>
+        <w:t xml:space="preserve">Joka käytännössä ottaa sattumanvaraisen nimen (tässä tapauksessa magianimistä). </w:t>
+      </w:r>
+      <w:r>
+        <w:rPr>
+          <w:lang w:val="fi-FI"/>
+        </w:rPr>
+        <w:t>Nyt sukujen nimet koostuvat kahdesta osasta, jolloin on todennäköistä, että jokaisella pelikerralla kuninkaalle lisätään uniikit, eli erinimiset, suvut.</w:t>
+      </w:r>
+    </w:p>
+    <w:p>
+      <w:pPr>
+        <w:rPr>
+          <w:lang w:val="fi-FI"/>
+        </w:rPr>
+      </w:pPr>
+      <w:r>
+        <w:rPr>
+          <w:lang w:val="fi-FI"/>
+        </w:rPr>
+        <w:t>Näiden lisäksi sukuja voidaan etsia metodeilla:</w:t>
       </w:r>
     </w:p>
     <w:p>
       <w:pPr>
         <w:pStyle w:val="NoSpacing"/>
-        <w:rPr>
-          <w:szCs w:val="18"/>
-          <w:lang w:val="fi-FI"/>
-        </w:rPr>
-      </w:pPr>
-      <w:r>
-        <w:rPr>
-          <w:szCs w:val="18"/>
-        </w:rPr>
-        <w:tab/>
-      </w:r>
-      <w:r>
-        <w:rPr>
-          <w:szCs w:val="18"/>
-          <w:lang w:val="fi-FI"/>
-        </w:rPr>
-        <w:t>String edustaja;</w:t>
+        <w:ind w:left="720"/>
+      </w:pPr>
+      <w:r>
+        <w:t>annaAatelisin()</w:t>
       </w:r>
     </w:p>
     <w:p>
       <w:pPr>
         <w:pStyle w:val="NoSpacing"/>
-        <w:rPr>
-          <w:szCs w:val="18"/>
-          <w:lang w:val="fi-FI"/>
-        </w:rPr>
-      </w:pPr>
-      <w:r>
-        <w:rPr>
-          <w:szCs w:val="18"/>
-          <w:lang w:val="fi-FI"/>
-        </w:rPr>
-        <w:tab/>
-      </w:r>
-      <w:r>
-        <w:rPr>
-          <w:szCs w:val="18"/>
-          <w:lang w:val="fi-FI"/>
-        </w:rPr>
-        <w:t>int populaatio;</w:t>
+        <w:ind w:left="720"/>
+      </w:pPr>
+      <w:r>
+        <w:t>etsiSukuTyypit(boolean,boolean,boolean,boolean,boolean)</w:t>
       </w:r>
     </w:p>
     <w:p>
       <w:pPr>
         <w:pStyle w:val="NoSpacing"/>
-        <w:rPr>
-          <w:szCs w:val="18"/>
-          <w:lang w:val="fi-FI"/>
-        </w:rPr>
-      </w:pPr>
-      <w:r>
-        <w:rPr>
-          <w:szCs w:val="18"/>
-          <w:lang w:val="fi-FI"/>
-        </w:rPr>
-        <w:tab/>
-      </w:r>
-      <w:r>
-        <w:rPr>
-          <w:szCs w:val="18"/>
-          <w:lang w:val="fi-FI"/>
-        </w:rPr>
-        <w:t xml:space="preserve">int aatelisuus; </w:t>
+        <w:ind w:left="720"/>
+      </w:pPr>
+      <w:r>
+        <w:t>etsiSukuKombo(</w:t>
+      </w:r>
+      <w:r>
+        <w:t>boolean,boolean,boolean,boolean,boolean</w:t>
+      </w:r>
+      <w:r>
+        <w:t>)</w:t>
+      </w:r>
+    </w:p>
+    <w:p>
+      <w:pPr>
+        <w:rPr>
+          <w:lang w:val="fi-FI"/>
+        </w:rPr>
+      </w:pPr>
+      <w:r>
+        <w:rPr>
+          <w:lang w:val="fi-FI"/>
+        </w:rPr>
+        <w:t xml:space="preserve">Näitä hakuja käytetään muodostettaessa ongelmia, jolloin tarvitaan suvut –listasta valikoida aina tietyntyyppisiä sukuja. Kaikki haut palauttavat </w:t>
+      </w:r>
+      <w:r>
+        <w:rPr>
+          <w:rFonts w:ascii="Courier" w:hAnsi="Courier"/>
+          <w:lang w:val="fi-FI"/>
+        </w:rPr>
+        <w:t>ArrayList&lt;Suku&gt;</w:t>
+      </w:r>
+      <w:r>
+        <w:rPr>
+          <w:lang w:val="fi-FI"/>
+        </w:rPr>
+        <w:t xml:space="preserve"> -listan, joka on suosituimmuusjärjestyksessä. Eli jos haluttaisiin vaikkapa viitata </w:t>
+      </w:r>
+      <w:r>
+        <w:rPr>
+          <w:b/>
+          <w:lang w:val="fi-FI"/>
+        </w:rPr>
+        <w:t>toiseksi suosituimpaan</w:t>
+      </w:r>
+      <w:r>
+        <w:rPr>
+          <w:lang w:val="fi-FI"/>
+        </w:rPr>
+        <w:t xml:space="preserve"> aatelissukuun, niin se voitaisiin tehdä kutsumalla:</w:t>
       </w:r>
     </w:p>
     <w:p>
       <w:pPr>
         <w:pStyle w:val="NoSpacing"/>
-        <w:rPr>
-          <w:szCs w:val="18"/>
-          <w:lang w:val="fi-FI"/>
-        </w:rPr>
-      </w:pPr>
-      <w:r>
-        <w:rPr>
-          <w:szCs w:val="18"/>
-          <w:lang w:val="fi-FI"/>
-        </w:rPr>
-        <w:tab/>
-      </w:r>
-      <w:r>
-        <w:rPr>
-          <w:szCs w:val="18"/>
-          <w:lang w:val="fi-FI"/>
-        </w:rPr>
-        <w:t xml:space="preserve">int magia; </w:t>
+        <w:ind w:firstLine="720"/>
+        <w:rPr>
+          <w:lang w:val="fi-FI"/>
+        </w:rPr>
+      </w:pPr>
+      <w:r>
+        <w:rPr>
+          <w:lang w:val="fi-FI"/>
+        </w:rPr>
+        <w:t>annaAatelisin().get(</w:t>
+      </w:r>
+      <w:r>
+        <w:rPr>
+          <w:b/>
+          <w:lang w:val="fi-FI"/>
+        </w:rPr>
+        <w:t>1</w:t>
+      </w:r>
+      <w:r>
+        <w:rPr>
+          <w:lang w:val="fi-FI"/>
+        </w:rPr>
+        <w:t>)</w:t>
+      </w:r>
+    </w:p>
+    <w:p>
+      <w:pPr>
+        <w:rPr>
+          <w:lang w:val="fi-FI"/>
+        </w:rPr>
+      </w:pPr>
+      <w:r>
+        <w:rPr>
+          <w:lang w:val="fi-FI"/>
+        </w:rPr>
+        <w:t>Boolean –arvot parametreinä tarkoittavat, että mitä tyyppiä haetaan. Haettavan tyypin kohdalla arvoksi laitetaan true . Tyyppien järjestys on aina kaikkialla sama:</w:t>
       </w:r>
     </w:p>
     <w:p>
       <w:pPr>
         <w:pStyle w:val="NoSpacing"/>
-        <w:rPr>
-          <w:szCs w:val="18"/>
-          <w:lang w:val="fi-FI"/>
-        </w:rPr>
-      </w:pPr>
-      <w:r>
-        <w:rPr>
-          <w:szCs w:val="18"/>
-          <w:lang w:val="fi-FI"/>
-        </w:rPr>
-        <w:tab/>
-      </w:r>
-      <w:r>
-        <w:rPr>
-          <w:szCs w:val="18"/>
-          <w:lang w:val="fi-FI"/>
-        </w:rPr>
-        <w:t xml:space="preserve">int sotilaallinen; </w:t>
+        <w:ind w:left="720"/>
+        <w:rPr>
+          <w:lang w:val="fi-FI"/>
+        </w:rPr>
+      </w:pPr>
+      <w:r>
+        <w:rPr>
+          <w:lang w:val="fi-FI"/>
+        </w:rPr>
+        <w:t>magia</w:t>
       </w:r>
     </w:p>
     <w:p>
       <w:pPr>
         <w:pStyle w:val="NoSpacing"/>
-        <w:rPr>
-          <w:szCs w:val="18"/>
-          <w:lang w:val="fi-FI"/>
-        </w:rPr>
-      </w:pPr>
-      <w:r>
-        <w:rPr>
-          <w:szCs w:val="18"/>
-          <w:lang w:val="fi-FI"/>
-        </w:rPr>
-        <w:tab/>
-      </w:r>
-      <w:r>
-        <w:rPr>
-          <w:szCs w:val="18"/>
-          <w:lang w:val="fi-FI"/>
-        </w:rPr>
-        <w:t xml:space="preserve">int uskonnollinen; </w:t>
+        <w:ind w:left="720"/>
+        <w:rPr>
+          <w:lang w:val="fi-FI"/>
+        </w:rPr>
+      </w:pPr>
+      <w:r>
+        <w:rPr>
+          <w:lang w:val="fi-FI"/>
+        </w:rPr>
+        <w:t>sotilas</w:t>
       </w:r>
     </w:p>
     <w:p>
       <w:pPr>
         <w:pStyle w:val="NoSpacing"/>
-        <w:rPr>
-          <w:szCs w:val="18"/>
-          <w:lang w:val="fi-FI"/>
-        </w:rPr>
-      </w:pPr>
-      <w:r>
-        <w:rPr>
-          <w:szCs w:val="18"/>
-          <w:lang w:val="fi-FI"/>
-        </w:rPr>
-        <w:tab/>
-      </w:r>
-      <w:r>
-        <w:rPr>
-          <w:szCs w:val="18"/>
-          <w:lang w:val="fi-FI"/>
-        </w:rPr>
-        <w:t xml:space="preserve">int kauppias; </w:t>
+        <w:ind w:left="720"/>
+        <w:rPr>
+          <w:lang w:val="fi-FI"/>
+        </w:rPr>
+      </w:pPr>
+      <w:r>
+        <w:rPr>
+          <w:lang w:val="fi-FI"/>
+        </w:rPr>
+        <w:t>uskonnollinen</w:t>
       </w:r>
     </w:p>
     <w:p>
       <w:pPr>
         <w:pStyle w:val="NoSpacing"/>
-        <w:rPr>
-          <w:szCs w:val="18"/>
-          <w:lang w:val="fi-FI"/>
-        </w:rPr>
-      </w:pPr>
-      <w:r>
-        <w:rPr>
-          <w:szCs w:val="18"/>
-          <w:lang w:val="fi-FI"/>
-        </w:rPr>
-        <w:tab/>
-      </w:r>
-      <w:bookmarkStart w:id="7" w:name="_GoBack"/>
-      <w:bookmarkEnd w:id="7"/>
-      <w:r>
-        <w:rPr>
-          <w:szCs w:val="18"/>
-          <w:lang w:val="fi-FI"/>
-        </w:rPr>
-        <w:t>int maalainen;</w:t>
-      </w:r>
-    </w:p>
-    <w:p>
-      <w:pPr>
-        <w:rPr>
-          <w:rFonts w:cs="Times New Roman"/>
-          <w:lang w:val="fi-FI"/>
-        </w:rPr>
-      </w:pPr>
-      <w:r>
-        <w:rPr>
-          <w:lang w:val="fi-FI"/>
-        </w:rPr>
-        <w:t xml:space="preserve">Joilla kuvataan suvun suhde kuninkaaseen, muihin sukuihin ja mitkä ovat suvun nimi, edustaja ja populaatio. Loput attribuutit kuvaavat sukutyyppiä. </w:t>
+        <w:ind w:left="720"/>
+        <w:rPr>
+          <w:lang w:val="fi-FI"/>
+        </w:rPr>
+      </w:pPr>
+      <w:r>
+        <w:rPr>
+          <w:lang w:val="fi-FI"/>
+        </w:rPr>
+        <w:t>kauppias</w:t>
+      </w:r>
+    </w:p>
+    <w:p>
+      <w:pPr>
+        <w:pStyle w:val="NoSpacing"/>
+        <w:ind w:left="720"/>
+        <w:rPr>
+          <w:lang w:val="fi-FI"/>
+        </w:rPr>
+      </w:pPr>
+      <w:r>
+        <w:rPr>
+          <w:lang w:val="fi-FI"/>
+        </w:rPr>
+        <w:t>maalainen</w:t>
+      </w:r>
+    </w:p>
+    <w:p>
+      <w:pPr>
+        <w:rPr>
+          <w:lang w:val="fi-FI"/>
+        </w:rPr>
+      </w:pPr>
+      <w:r>
+        <w:rPr>
+          <w:lang w:val="fi-FI"/>
+        </w:rPr>
+        <w:t>Esimerkiksi kaikki suvut joiden tyyppi on</w:t>
+      </w:r>
+      <w:bookmarkStart w:id="8" w:name="_GoBack"/>
+      <w:bookmarkEnd w:id="8"/>
+      <w:r>
+        <w:rPr>
+          <w:lang w:val="fi-FI"/>
+        </w:rPr>
+        <w:t xml:space="preserve"> joko kauppias TAI maalainen haettaisiin näin:</w:t>
+      </w:r>
+    </w:p>
+    <w:p>
+      <w:pPr>
+        <w:pStyle w:val="NoSpacing"/>
+        <w:ind w:firstLine="720"/>
+      </w:pPr>
+      <w:r>
+        <w:t>etsiSukuTyypit(false, false, false, true, true)</w:t>
+      </w:r>
+    </w:p>
+    <w:p>
+      <w:pPr>
+        <w:rPr>
+          <w:lang w:val="fi-FI"/>
+        </w:rPr>
+      </w:pPr>
+      <w:r>
+        <w:rPr>
+          <w:lang w:val="fi-FI"/>
+        </w:rPr>
+        <w:t>jos halutaan etsiä suvut jot</w:t>
+      </w:r>
+      <w:r>
+        <w:rPr>
+          <w:lang w:val="fi-FI"/>
+        </w:rPr>
+        <w:t>ka ovat ainoastaan kauppiaita JA</w:t>
+      </w:r>
+      <w:r>
+        <w:rPr>
+          <w:lang w:val="fi-FI"/>
+        </w:rPr>
+        <w:t xml:space="preserve"> maalaisia</w:t>
+      </w:r>
+      <w:r>
+        <w:rPr>
+          <w:lang w:val="fi-FI"/>
+        </w:rPr>
+        <w:t>, käytetään kombo-metodia:</w:t>
+      </w:r>
+    </w:p>
+    <w:p>
+      <w:pPr>
+        <w:pStyle w:val="NoSpacing"/>
+        <w:ind w:firstLine="720"/>
+      </w:pPr>
+      <w:r>
+        <w:t>etsiSuku</w:t>
+      </w:r>
+      <w:r>
+        <w:t>Kombo</w:t>
+      </w:r>
+      <w:r>
+        <w:t>(false, false, false, true, true)</w:t>
+      </w:r>
+    </w:p>
+    <w:p>
+      <w:pPr>
+        <w:rPr>
+          <w:lang w:val="fi-FI"/>
+        </w:rPr>
+      </w:pPr>
+      <w:r>
+        <w:rPr>
+          <w:lang w:val="fi-FI"/>
+        </w:rPr>
+        <w:t xml:space="preserve">Sukujen väliset suhteet lisätään </w:t>
       </w:r>
       <w:r>
         <w:rPr>
           <w:rFonts w:ascii="Courier" w:hAnsi="Courier"/>
           <w:lang w:val="fi-FI"/>
         </w:rPr>
-        <w:t>Suku()</w:t>
-      </w:r>
-      <w:r>
-        <w:rPr>
-          <w:rFonts w:cs="Times New Roman"/>
-          <w:lang w:val="fi-FI"/>
-        </w:rPr>
-        <w:t xml:space="preserve">-konstruktori asettaa kaikkiin </w:t>
-      </w:r>
-      <w:r>
-        <w:rPr>
-          <w:rFonts w:ascii="Courier" w:hAnsi="Courier" w:cs="Times New Roman"/>
-          <w:lang w:val="fi-FI"/>
-        </w:rPr>
-        <w:t>Integer</w:t>
-      </w:r>
-      <w:r>
-        <w:rPr>
-          <w:rFonts w:cs="Times New Roman"/>
-          <w:lang w:val="fi-FI"/>
-        </w:rPr>
-        <w:t xml:space="preserve">-tyyppisiin attribuutteihin nollan ja arpoo etunimen edustajalle, muut arvot asetetaan suvulle </w:t>
-      </w:r>
-      <w:r>
-        <w:rPr>
-          <w:rFonts w:ascii="Courier" w:hAnsi="Courier" w:cs="Times New Roman"/>
-          <w:lang w:val="fi-FI"/>
-        </w:rPr>
         <w:t>Kuningas</w:t>
       </w:r>
       <w:r>
         <w:rPr>
-          <w:rFonts w:cs="Times New Roman"/>
-          <w:lang w:val="fi-FI"/>
-        </w:rPr>
-        <w:t>-luokassa</w:t>
-      </w:r>
-      <w:r>
-        <w:rPr>
-          <w:rFonts w:cs="Times New Roman"/>
-          <w:lang w:val="fi-FI"/>
-        </w:rPr>
-        <w:t xml:space="preserve"> </w:t>
-      </w:r>
-      <w:r>
-        <w:rPr>
-          <w:rFonts w:cs="Times New Roman"/>
-          <w:lang w:val="fi-FI"/>
-        </w:rPr>
-        <w:t xml:space="preserve">metodissa </w:t>
-      </w:r>
-      <w:r>
-        <w:rPr>
-          <w:rFonts w:ascii="Courier" w:hAnsi="Courier" w:cs="Times New Roman"/>
-          <w:lang w:val="fi-FI"/>
-        </w:rPr>
-        <w:t>lisaaSuku()</w:t>
-      </w:r>
-      <w:r>
-        <w:rPr>
-          <w:rFonts w:ascii="Courier" w:hAnsi="Courier" w:cs="Times New Roman"/>
-          <w:lang w:val="fi-FI"/>
-        </w:rPr>
-        <w:t>,</w:t>
-      </w:r>
-      <w:r>
-        <w:rPr>
-          <w:rFonts w:cs="Times New Roman"/>
-          <w:lang w:val="fi-FI"/>
-        </w:rPr>
-        <w:t xml:space="preserve"> jotta</w:t>
-      </w:r>
-      <w:r>
-        <w:rPr>
-          <w:rFonts w:cs="Times New Roman"/>
-          <w:lang w:val="fi-FI"/>
-        </w:rPr>
-        <w:t xml:space="preserve"> suvut voidaan arpoa keskenään tasapuolisesti.</w:t>
-      </w:r>
-    </w:p>
-    <w:p>
-      <w:pPr>
-        <w:rPr>
-          <w:rFonts w:cs="Times New Roman"/>
-          <w:lang w:val="fi-FI"/>
-        </w:rPr>
-      </w:pPr>
-      <w:r>
-        <w:rPr>
-          <w:rFonts w:cs="Times New Roman"/>
-          <w:lang w:val="fi-FI"/>
-        </w:rPr>
-        <w:t xml:space="preserve">Suvuilla on getterit ja setterit muodossa </w:t>
-      </w:r>
-      <w:r>
-        <w:rPr>
-          <w:rFonts w:ascii="Courier" w:hAnsi="Courier" w:cs="Times New Roman"/>
-          <w:lang w:val="fi-FI"/>
-        </w:rPr>
-        <w:t>anna&lt;atribuutin nimi&gt;()</w:t>
-      </w:r>
-      <w:r>
-        <w:rPr>
-          <w:rFonts w:cs="Times New Roman"/>
-          <w:lang w:val="fi-FI"/>
-        </w:rPr>
-        <w:t xml:space="preserve"> ja </w:t>
-      </w:r>
-      <w:r>
-        <w:rPr>
-          <w:rFonts w:ascii="Courier" w:hAnsi="Courier" w:cs="Times New Roman"/>
-          <w:lang w:val="fi-FI"/>
-        </w:rPr>
-        <w:t>aseta&lt;atribuutin nimi&gt;(),</w:t>
-      </w:r>
-      <w:r>
-        <w:rPr>
-          <w:rFonts w:cs="Times New Roman"/>
-          <w:lang w:val="fi-FI"/>
-        </w:rPr>
-        <w:t xml:space="preserve"> joissa myös rajoitetaan samalla suurimmat mahdolliset arvot. Suvulla on myös </w:t>
-      </w:r>
-      <w:r>
-        <w:rPr>
-          <w:rFonts w:ascii="Courier" w:hAnsi="Courier" w:cs="Times New Roman"/>
-          <w:lang w:val="fi-FI"/>
-        </w:rPr>
-        <w:t>toString()</w:t>
-      </w:r>
-      <w:r>
-        <w:rPr>
-          <w:rFonts w:cs="Times New Roman"/>
-          <w:lang w:val="fi-FI"/>
-        </w:rPr>
-        <w:t xml:space="preserve"> -metodi, joka tulostaa kuvauksen suvusta sanallisesti. Kuvaus on sanallinen, joten esimerkiksi tarkemman suhteen muihin sukuihin saa </w:t>
-      </w:r>
-      <w:r>
-        <w:rPr>
-          <w:rFonts w:ascii="Courier" w:hAnsi="Courier" w:cs="Times New Roman"/>
-          <w:lang w:val="fi-FI"/>
-        </w:rPr>
-        <w:t>tulostaSuhteet()</w:t>
-      </w:r>
-      <w:r>
-        <w:rPr>
-          <w:rFonts w:cs="Times New Roman"/>
-          <w:lang w:val="fi-FI"/>
-        </w:rPr>
-        <w:t xml:space="preserve"> –metodilla joka tulostaa komentoriville suvun suhteet.</w:t>
-      </w:r>
-    </w:p>
-    <w:p>
-      <w:pPr>
-        <w:rPr>
-          <w:rFonts w:cs="Times New Roman"/>
-          <w:lang w:val="fi-FI"/>
-        </w:rPr>
-      </w:pPr>
-      <w:r>
-        <w:rPr>
-          <w:rFonts w:ascii="Courier" w:hAnsi="Courier" w:cs="Times New Roman"/>
-          <w:lang w:val="fi-FI"/>
-        </w:rPr>
-        <w:t>suhteet</w:t>
-      </w:r>
-      <w:r>
-        <w:rPr>
-          <w:rFonts w:cs="Times New Roman"/>
-          <w:lang w:val="fi-FI"/>
-        </w:rPr>
-        <w:t xml:space="preserve"> –hashmappiin tallennetaan suvun suhde kaikkiin muihin sukuihin. Tämä tehdään luokassa </w:t>
-      </w:r>
-      <w:r>
-        <w:rPr>
-          <w:rFonts w:ascii="Courier" w:hAnsi="Courier" w:cs="Times New Roman"/>
-          <w:lang w:val="fi-FI"/>
-        </w:rPr>
-        <w:t>Kuningas</w:t>
-      </w:r>
-      <w:r>
-        <w:rPr>
-          <w:rFonts w:cs="Times New Roman"/>
-          <w:lang w:val="fi-FI"/>
-        </w:rPr>
-        <w:t xml:space="preserve"> metodissa </w:t>
-      </w:r>
-      <w:r>
-        <w:rPr>
-          <w:rFonts w:ascii="Courier" w:hAnsi="Courier" w:cs="Times New Roman"/>
+          <w:lang w:val="fi-FI"/>
+        </w:rPr>
+        <w:t xml:space="preserve"> –konstruktorissa </w:t>
+      </w:r>
+      <w:r>
+        <w:rPr>
+          <w:lang w:val="fi-FI"/>
+        </w:rPr>
+        <w:t xml:space="preserve">käyttämällä </w:t>
+      </w:r>
+      <w:r>
+        <w:rPr>
+          <w:rFonts w:ascii="Courier" w:hAnsi="Courier"/>
           <w:lang w:val="fi-FI"/>
         </w:rPr>
         <w:t>generoiSukuSuhteet()</w:t>
       </w:r>
       <w:r>
         <w:rPr>
-          <w:rFonts w:cs="Times New Roman"/>
-          <w:lang w:val="fi-FI"/>
-        </w:rPr>
-        <w:t xml:space="preserve"> .</w:t>
-      </w:r>
-    </w:p>
-    <w:p>
-      <w:pPr>
-        <w:pStyle w:val="Heading2"/>
-        <w:rPr>
-          <w:lang w:val="fi-FI"/>
-        </w:rPr>
-      </w:pPr>
-      <w:bookmarkStart w:id="8" w:name="_Toc508374577"/>
-      <w:r>
-        <w:rPr>
-          <w:lang w:val="fi-FI"/>
-        </w:rPr>
-        <w:t>Kuningas, pelitila ja vuorokierto</w:t>
-      </w:r>
-      <w:bookmarkEnd w:id="8"/>
-    </w:p>
-    <w:p>
-      <w:pPr>
-        <w:rPr>
-          <w:lang w:val="fi-FI"/>
-        </w:rPr>
-      </w:pPr>
-      <w:r>
-        <w:rPr>
-          <w:lang w:val="fi-FI"/>
-        </w:rPr>
-        <w:t>Kuningasluokassa</w:t>
+          <w:lang w:val="fi-FI"/>
+        </w:rPr>
+        <w:t xml:space="preserve"> –metodia, joka asettaa sattumanvaraisen sukusuhteen jokaiselle suvulle jokaista sukua kohti.</w:t>
       </w:r>
     </w:p>
     <w:p>
@@ -3672,6 +4643,92 @@
     </w:lvl>
   </w:abstractNum>
   <w:abstractNum w:abstractNumId="2">
+    <w:nsid w:val="1FE43454"/>
+    <w:multiLevelType w:val="multilevel"/>
+    <w:tmpl w:val="0409001F"/>
+    <w:lvl w:ilvl="0">
+      <w:start w:val="1"/>
+      <w:numFmt w:val="decimal"/>
+      <w:lvlText w:val="%1."/>
+      <w:lvlJc w:val="left"/>
+      <w:pPr>
+        <w:ind w:left="720" w:hanging="360"/>
+      </w:pPr>
+    </w:lvl>
+    <w:lvl w:ilvl="1">
+      <w:start w:val="1"/>
+      <w:numFmt w:val="decimal"/>
+      <w:lvlText w:val="%1.%2."/>
+      <w:lvlJc w:val="left"/>
+      <w:pPr>
+        <w:ind w:left="1152" w:hanging="432"/>
+      </w:pPr>
+    </w:lvl>
+    <w:lvl w:ilvl="2">
+      <w:start w:val="1"/>
+      <w:numFmt w:val="decimal"/>
+      <w:lvlText w:val="%1.%2.%3."/>
+      <w:lvlJc w:val="left"/>
+      <w:pPr>
+        <w:ind w:left="1584" w:hanging="504"/>
+      </w:pPr>
+    </w:lvl>
+    <w:lvl w:ilvl="3">
+      <w:start w:val="1"/>
+      <w:numFmt w:val="decimal"/>
+      <w:lvlText w:val="%1.%2.%3.%4."/>
+      <w:lvlJc w:val="left"/>
+      <w:pPr>
+        <w:ind w:left="2088" w:hanging="648"/>
+      </w:pPr>
+    </w:lvl>
+    <w:lvl w:ilvl="4">
+      <w:start w:val="1"/>
+      <w:numFmt w:val="decimal"/>
+      <w:lvlText w:val="%1.%2.%3.%4.%5."/>
+      <w:lvlJc w:val="left"/>
+      <w:pPr>
+        <w:ind w:left="2592" w:hanging="792"/>
+      </w:pPr>
+    </w:lvl>
+    <w:lvl w:ilvl="5">
+      <w:start w:val="1"/>
+      <w:numFmt w:val="decimal"/>
+      <w:lvlText w:val="%1.%2.%3.%4.%5.%6."/>
+      <w:lvlJc w:val="left"/>
+      <w:pPr>
+        <w:ind w:left="3096" w:hanging="936"/>
+      </w:pPr>
+    </w:lvl>
+    <w:lvl w:ilvl="6">
+      <w:start w:val="1"/>
+      <w:numFmt w:val="decimal"/>
+      <w:lvlText w:val="%1.%2.%3.%4.%5.%6.%7."/>
+      <w:lvlJc w:val="left"/>
+      <w:pPr>
+        <w:ind w:left="3600" w:hanging="1080"/>
+      </w:pPr>
+    </w:lvl>
+    <w:lvl w:ilvl="7">
+      <w:start w:val="1"/>
+      <w:numFmt w:val="decimal"/>
+      <w:lvlText w:val="%1.%2.%3.%4.%5.%6.%7.%8."/>
+      <w:lvlJc w:val="left"/>
+      <w:pPr>
+        <w:ind w:left="4104" w:hanging="1224"/>
+      </w:pPr>
+    </w:lvl>
+    <w:lvl w:ilvl="8">
+      <w:start w:val="1"/>
+      <w:numFmt w:val="decimal"/>
+      <w:lvlText w:val="%1.%2.%3.%4.%5.%6.%7.%8.%9."/>
+      <w:lvlJc w:val="left"/>
+      <w:pPr>
+        <w:ind w:left="4680" w:hanging="1440"/>
+      </w:pPr>
+    </w:lvl>
+  </w:abstractNum>
+  <w:abstractNum w:abstractNumId="3">
     <w:nsid w:val="30BB4596"/>
     <w:multiLevelType w:val="multilevel"/>
     <w:tmpl w:val="0409001F"/>
@@ -3757,7 +4814,7 @@
       </w:pPr>
     </w:lvl>
   </w:abstractNum>
-  <w:abstractNum w:abstractNumId="3">
+  <w:abstractNum w:abstractNumId="4">
     <w:nsid w:val="368C5119"/>
     <w:multiLevelType w:val="multilevel"/>
     <w:tmpl w:val="FA02DD74"/>
@@ -3852,7 +4909,7 @@
       </w:pPr>
     </w:lvl>
   </w:abstractNum>
-  <w:abstractNum w:abstractNumId="4">
+  <w:abstractNum w:abstractNumId="5">
     <w:nsid w:val="4D5158C4"/>
     <w:multiLevelType w:val="multilevel"/>
     <w:tmpl w:val="08DA0BD0"/>
@@ -3938,7 +4995,7 @@
       </w:pPr>
     </w:lvl>
   </w:abstractNum>
-  <w:abstractNum w:abstractNumId="5">
+  <w:abstractNum w:abstractNumId="6">
     <w:nsid w:val="65FB12B3"/>
     <w:multiLevelType w:val="multilevel"/>
     <w:tmpl w:val="C95A1AD2"/>
@@ -4024,7 +5081,7 @@
       </w:pPr>
     </w:lvl>
   </w:abstractNum>
-  <w:abstractNum w:abstractNumId="6">
+  <w:abstractNum w:abstractNumId="7">
     <w:nsid w:val="7D0A43D8"/>
     <w:multiLevelType w:val="multilevel"/>
     <w:tmpl w:val="0409001F"/>
@@ -4111,25 +5168,28 @@
     </w:lvl>
   </w:abstractNum>
   <w:num w:numId="1">
+    <w:abstractNumId w:val="7"/>
+  </w:num>
+  <w:num w:numId="2">
+    <w:abstractNumId w:val="5"/>
+  </w:num>
+  <w:num w:numId="3">
     <w:abstractNumId w:val="6"/>
   </w:num>
-  <w:num w:numId="2">
+  <w:num w:numId="4">
     <w:abstractNumId w:val="4"/>
-  </w:num>
-  <w:num w:numId="3">
-    <w:abstractNumId w:val="5"/>
-  </w:num>
-  <w:num w:numId="4">
-    <w:abstractNumId w:val="3"/>
   </w:num>
   <w:num w:numId="5">
     <w:abstractNumId w:val="0"/>
   </w:num>
   <w:num w:numId="6">
-    <w:abstractNumId w:val="2"/>
+    <w:abstractNumId w:val="3"/>
   </w:num>
   <w:num w:numId="7">
     <w:abstractNumId w:val="1"/>
+  </w:num>
+  <w:num w:numId="8">
+    <w:abstractNumId w:val="2"/>
   </w:num>
 </w:numbering>
 </file>
@@ -5180,6 +6240,82 @@
       <w:sz w:val="18"/>
     </w:rPr>
   </w:style>
+  <w:style w:type="paragraph" w:customStyle="1" w:styleId="p1">
+    <w:name w:val="p1"/>
+    <w:basedOn w:val="Normal"/>
+    <w:rsid w:val="005D1E9C"/>
+    <w:pPr>
+      <w:spacing w:before="0" w:after="0" w:line="240" w:lineRule="auto"/>
+      <w:jc w:val="left"/>
+    </w:pPr>
+    <w:rPr>
+      <w:rFonts w:ascii="Monaco" w:hAnsi="Monaco" w:cs="Times New Roman"/>
+      <w:sz w:val="17"/>
+      <w:szCs w:val="17"/>
+      <w:lang w:eastAsia="en-GB"/>
+    </w:rPr>
+  </w:style>
+  <w:style w:type="paragraph" w:customStyle="1" w:styleId="p2">
+    <w:name w:val="p2"/>
+    <w:basedOn w:val="Normal"/>
+    <w:rsid w:val="005D1E9C"/>
+    <w:pPr>
+      <w:spacing w:before="0" w:after="0" w:line="240" w:lineRule="auto"/>
+      <w:jc w:val="left"/>
+    </w:pPr>
+    <w:rPr>
+      <w:rFonts w:ascii="Monaco" w:hAnsi="Monaco" w:cs="Times New Roman"/>
+      <w:color w:val="931A68"/>
+      <w:sz w:val="17"/>
+      <w:szCs w:val="17"/>
+      <w:lang w:eastAsia="en-GB"/>
+    </w:rPr>
+  </w:style>
+  <w:style w:type="paragraph" w:customStyle="1" w:styleId="p3">
+    <w:name w:val="p3"/>
+    <w:basedOn w:val="Normal"/>
+    <w:rsid w:val="005D1E9C"/>
+    <w:pPr>
+      <w:spacing w:before="0" w:after="0" w:line="240" w:lineRule="auto"/>
+      <w:jc w:val="left"/>
+    </w:pPr>
+    <w:rPr>
+      <w:rFonts w:ascii="Monaco" w:hAnsi="Monaco" w:cs="Times New Roman"/>
+      <w:color w:val="0326CC"/>
+      <w:sz w:val="17"/>
+      <w:szCs w:val="17"/>
+      <w:lang w:eastAsia="en-GB"/>
+    </w:rPr>
+  </w:style>
+  <w:style w:type="character" w:customStyle="1" w:styleId="s1">
+    <w:name w:val="s1"/>
+    <w:basedOn w:val="DefaultParagraphFont"/>
+    <w:rsid w:val="005D1E9C"/>
+    <w:rPr>
+      <w:color w:val="931A68"/>
+    </w:rPr>
+  </w:style>
+  <w:style w:type="character" w:customStyle="1" w:styleId="s2">
+    <w:name w:val="s2"/>
+    <w:basedOn w:val="DefaultParagraphFont"/>
+    <w:rsid w:val="005D1E9C"/>
+    <w:rPr>
+      <w:color w:val="0326CC"/>
+    </w:rPr>
+  </w:style>
+  <w:style w:type="character" w:customStyle="1" w:styleId="s3">
+    <w:name w:val="s3"/>
+    <w:basedOn w:val="DefaultParagraphFont"/>
+    <w:rsid w:val="005D1E9C"/>
+    <w:rPr>
+      <w:color w:val="000000"/>
+    </w:rPr>
+  </w:style>
+  <w:style w:type="character" w:customStyle="1" w:styleId="apple-tab-span">
+    <w:name w:val="apple-tab-span"/>
+    <w:basedOn w:val="DefaultParagraphFont"/>
+    <w:rsid w:val="005D1E9C"/>
+  </w:style>
 </w:styles>
 </file>
 
@@ -5238,6 +6374,13 @@
     <w:pitch w:val="variable"/>
     <w:sig w:usb0="00000003" w:usb1="00000000" w:usb2="00000000" w:usb3="00000000" w:csb0="00000001" w:csb1="00000000"/>
   </w:font>
+  <w:font w:name="Monaco">
+    <w:panose1 w:val="02000500000000000000"/>
+    <w:charset w:val="00"/>
+    <w:family w:val="auto"/>
+    <w:pitch w:val="variable"/>
+    <w:sig w:usb0="00000003" w:usb1="00000000" w:usb2="00000000" w:usb3="00000000" w:csb0="00000001" w:csb1="00000000"/>
+  </w:font>
   <w:font w:name="Arial">
     <w:panose1 w:val="020B0604020202020204"/>
     <w:charset w:val="00"/>
@@ -5263,8 +6406,8 @@
   </w:compat>
   <w:rsids>
     <w:rsidRoot w:val="00803C07"/>
+    <w:rsid w:val="003D1A70"/>
     <w:rsid w:val="00803C07"/>
-    <w:rsid w:val="00B52F13"/>
   </w:rsids>
   <m:mathPr>
     <m:mathFont m:val="Cambria Math"/>
@@ -6017,7 +7160,7 @@
 </file>
 
 <file path=customXml/itemProps1.xml><?xml version="1.0" encoding="utf-8"?>
-<ds:datastoreItem xmlns:ds="http://schemas.openxmlformats.org/officeDocument/2006/customXml" ds:itemID="{D9147527-153F-BC49-A3E9-50FA42A0375B}">
+<ds:datastoreItem xmlns:ds="http://schemas.openxmlformats.org/officeDocument/2006/customXml" ds:itemID="{282ECA7E-1958-354D-BE9D-E61069905521}">
   <ds:schemaRefs>
     <ds:schemaRef ds:uri="http://schemas.openxmlformats.org/officeDocument/2006/bibliography"/>
   </ds:schemaRefs>

</xml_diff>

<commit_message>
Lisätty hieman infoa toiminnasta
</commit_message>
<xml_diff>
--- a/Harjoitustyön dokumentti.docx
+++ b/Harjoitustyön dokumentti.docx
@@ -1,6 +1,6 @@
 
 <file path=word/document.xml><?xml version="1.0" encoding="utf-8"?>
-<w:document xmlns:wpc="http://schemas.microsoft.com/office/word/2010/wordprocessingCanvas" xmlns:mo="http://schemas.microsoft.com/office/mac/office/2008/main" xmlns:mc="http://schemas.openxmlformats.org/markup-compatibility/2006" xmlns:mv="urn:schemas-microsoft-com:mac:vml" xmlns:o="urn:schemas-microsoft-com:office:office" xmlns:r="http://schemas.openxmlformats.org/officeDocument/2006/relationships" xmlns:m="http://schemas.openxmlformats.org/officeDocument/2006/math" xmlns:v="urn:schemas-microsoft-com:vml" xmlns:wp14="http://schemas.microsoft.com/office/word/2010/wordprocessingDrawing" xmlns:wp="http://schemas.openxmlformats.org/drawingml/2006/wordprocessingDrawing" xmlns:w10="urn:schemas-microsoft-com:office:word" xmlns:w="http://schemas.openxmlformats.org/wordprocessingml/2006/main" xmlns:w14="http://schemas.microsoft.com/office/word/2010/wordml" xmlns:w15="http://schemas.microsoft.com/office/word/2012/wordml" xmlns:wpg="http://schemas.microsoft.com/office/word/2010/wordprocessingGroup" xmlns:wpi="http://schemas.microsoft.com/office/word/2010/wordprocessingInk" xmlns:wne="http://schemas.microsoft.com/office/word/2006/wordml" xmlns:wps="http://schemas.microsoft.com/office/word/2010/wordprocessingShape" mc:Ignorable="w14 w15 wp14">
+<w:document xmlns:wpc="http://schemas.microsoft.com/office/word/2010/wordprocessingCanvas" xmlns:cx="http://schemas.microsoft.com/office/drawing/2014/chartex" xmlns:cx1="http://schemas.microsoft.com/office/drawing/2015/9/8/chartex" xmlns:cx2="http://schemas.microsoft.com/office/drawing/2015/10/21/chartex" xmlns:cx3="http://schemas.microsoft.com/office/drawing/2016/5/9/chartex" xmlns:cx4="http://schemas.microsoft.com/office/drawing/2016/5/10/chartex" xmlns:cx5="http://schemas.microsoft.com/office/drawing/2016/5/11/chartex" xmlns:cx6="http://schemas.microsoft.com/office/drawing/2016/5/12/chartex" xmlns:cx7="http://schemas.microsoft.com/office/drawing/2016/5/13/chartex" xmlns:cx8="http://schemas.microsoft.com/office/drawing/2016/5/14/chartex" xmlns:mc="http://schemas.openxmlformats.org/markup-compatibility/2006" xmlns:aink="http://schemas.microsoft.com/office/drawing/2016/ink" xmlns:am3d="http://schemas.microsoft.com/office/drawing/2017/model3d" xmlns:o="urn:schemas-microsoft-com:office:office" xmlns:r="http://schemas.openxmlformats.org/officeDocument/2006/relationships" xmlns:m="http://schemas.openxmlformats.org/officeDocument/2006/math" xmlns:v="urn:schemas-microsoft-com:vml" xmlns:wp14="http://schemas.microsoft.com/office/word/2010/wordprocessingDrawing" xmlns:wp="http://schemas.openxmlformats.org/drawingml/2006/wordprocessingDrawing" xmlns:w10="urn:schemas-microsoft-com:office:word" xmlns:w="http://schemas.openxmlformats.org/wordprocessingml/2006/main" xmlns:w14="http://schemas.microsoft.com/office/word/2010/wordml" xmlns:w15="http://schemas.microsoft.com/office/word/2012/wordml" xmlns:w16cid="http://schemas.microsoft.com/office/word/2016/wordml/cid" xmlns:w16se="http://schemas.microsoft.com/office/word/2015/wordml/symex" xmlns:wpg="http://schemas.microsoft.com/office/word/2010/wordprocessingGroup" xmlns:wpi="http://schemas.microsoft.com/office/word/2010/wordprocessingInk" xmlns:wne="http://schemas.microsoft.com/office/word/2006/wordml" xmlns:wps="http://schemas.microsoft.com/office/word/2010/wordprocessingShape" mc:Ignorable="w14 w15 w16se w16cid wp14">
   <w:body>
     <w:p>
       <w:pPr>
@@ -153,8 +153,16 @@
         <w:rPr>
           <w:lang w:val="fi-FI"/>
         </w:rPr>
-        <w:t>eri Loitomaa</w:t>
-      </w:r>
+        <w:t xml:space="preserve">eri </w:t>
+      </w:r>
+      <w:proofErr w:type="spellStart"/>
+      <w:r>
+        <w:rPr>
+          <w:lang w:val="fi-FI"/>
+        </w:rPr>
+        <w:t>Loitomaa</w:t>
+      </w:r>
+      <w:proofErr w:type="spellEnd"/>
     </w:p>
     <w:p>
       <w:pPr>
@@ -182,6 +190,15 @@
     </w:p>
     <w:sdt>
       <w:sdtPr>
+        <w:rPr>
+          <w:rFonts w:ascii="Times New Roman" w:eastAsiaTheme="minorHAnsi" w:hAnsi="Times New Roman" w:cstheme="minorBidi"/>
+          <w:b w:val="0"/>
+          <w:bCs w:val="0"/>
+          <w:color w:val="auto"/>
+          <w:sz w:val="22"/>
+          <w:szCs w:val="24"/>
+          <w:lang w:val="en-GB"/>
+        </w:rPr>
         <w:id w:val="572087228"/>
         <w:docPartObj>
           <w:docPartGallery w:val="Table of Contents"/>
@@ -190,23 +207,19 @@
       </w:sdtPr>
       <w:sdtEndPr>
         <w:rPr>
-          <w:rFonts w:ascii="Times New Roman" w:eastAsiaTheme="minorHAnsi" w:hAnsi="Times New Roman" w:cstheme="minorBidi"/>
           <w:noProof/>
-          <w:color w:val="auto"/>
-          <w:sz w:val="22"/>
-          <w:szCs w:val="24"/>
-          <w:lang w:val="en-GB"/>
         </w:rPr>
       </w:sdtEndPr>
       <w:sdtContent>
         <w:p>
           <w:pPr>
-            <w:pStyle w:val="TOCHeading"/>
+            <w:pStyle w:val="Sisllysluettelonotsikko"/>
             <w:rPr>
               <w:rFonts w:ascii="Times New Roman" w:hAnsi="Times New Roman" w:cs="Times New Roman"/>
               <w:color w:val="000000" w:themeColor="text1"/>
             </w:rPr>
           </w:pPr>
+          <w:proofErr w:type="spellStart"/>
           <w:r>
             <w:rPr>
               <w:rFonts w:ascii="Times New Roman" w:hAnsi="Times New Roman" w:cs="Times New Roman"/>
@@ -214,10 +227,11 @@
             </w:rPr>
             <w:t>Sisällysluettelo</w:t>
           </w:r>
+          <w:proofErr w:type="spellEnd"/>
         </w:p>
         <w:p>
           <w:pPr>
-            <w:pStyle w:val="TOC1"/>
+            <w:pStyle w:val="Sisluet1"/>
             <w:tabs>
               <w:tab w:val="left" w:pos="350"/>
               <w:tab w:val="right" w:pos="9622"/>
@@ -254,7 +268,7 @@
           <w:hyperlink w:anchor="_Toc508374571" w:history="1">
             <w:r>
               <w:rPr>
-                <w:rStyle w:val="Hyperlink"/>
+                <w:rStyle w:val="Hyperlinkki"/>
                 <w:noProof/>
                 <w:lang w:val="fi-FI"/>
               </w:rPr>
@@ -276,7 +290,7 @@
             </w:r>
             <w:r>
               <w:rPr>
-                <w:rStyle w:val="Hyperlink"/>
+                <w:rStyle w:val="Hyperlinkki"/>
                 <w:noProof/>
                 <w:lang w:val="fi-FI"/>
               </w:rPr>
@@ -334,7 +348,7 @@
         </w:p>
         <w:p>
           <w:pPr>
-            <w:pStyle w:val="TOC1"/>
+            <w:pStyle w:val="Sisluet1"/>
             <w:tabs>
               <w:tab w:val="left" w:pos="350"/>
               <w:tab w:val="right" w:pos="9622"/>
@@ -354,7 +368,7 @@
           <w:hyperlink w:anchor="_Toc508374572" w:history="1">
             <w:r>
               <w:rPr>
-                <w:rStyle w:val="Hyperlink"/>
+                <w:rStyle w:val="Hyperlinkki"/>
                 <w:noProof/>
                 <w:lang w:val="fi-FI"/>
               </w:rPr>
@@ -376,7 +390,7 @@
             </w:r>
             <w:r>
               <w:rPr>
-                <w:rStyle w:val="Hyperlink"/>
+                <w:rStyle w:val="Hyperlinkki"/>
                 <w:noProof/>
                 <w:lang w:val="fi-FI"/>
               </w:rPr>
@@ -434,7 +448,7 @@
         </w:p>
         <w:p>
           <w:pPr>
-            <w:pStyle w:val="TOC2"/>
+            <w:pStyle w:val="Sisluet2"/>
             <w:tabs>
               <w:tab w:val="left" w:pos="515"/>
               <w:tab w:val="right" w:pos="9622"/>
@@ -453,7 +467,7 @@
           <w:hyperlink w:anchor="_Toc508374573" w:history="1">
             <w:r>
               <w:rPr>
-                <w:rStyle w:val="Hyperlink"/>
+                <w:rStyle w:val="Hyperlinkki"/>
                 <w:noProof/>
                 <w:lang w:val="fi-FI"/>
               </w:rPr>
@@ -474,7 +488,7 @@
             </w:r>
             <w:r>
               <w:rPr>
-                <w:rStyle w:val="Hyperlink"/>
+                <w:rStyle w:val="Hyperlinkki"/>
                 <w:noProof/>
                 <w:lang w:val="fi-FI"/>
               </w:rPr>
@@ -532,7 +546,7 @@
         </w:p>
         <w:p>
           <w:pPr>
-            <w:pStyle w:val="TOC2"/>
+            <w:pStyle w:val="Sisluet2"/>
             <w:tabs>
               <w:tab w:val="left" w:pos="515"/>
               <w:tab w:val="right" w:pos="9622"/>
@@ -551,7 +565,7 @@
           <w:hyperlink w:anchor="_Toc508374574" w:history="1">
             <w:r>
               <w:rPr>
-                <w:rStyle w:val="Hyperlink"/>
+                <w:rStyle w:val="Hyperlinkki"/>
                 <w:noProof/>
                 <w:lang w:val="fi-FI"/>
               </w:rPr>
@@ -572,7 +586,7 @@
             </w:r>
             <w:r>
               <w:rPr>
-                <w:rStyle w:val="Hyperlink"/>
+                <w:rStyle w:val="Hyperlinkki"/>
                 <w:noProof/>
                 <w:lang w:val="fi-FI"/>
               </w:rPr>
@@ -630,7 +644,7 @@
         </w:p>
         <w:p>
           <w:pPr>
-            <w:pStyle w:val="TOC1"/>
+            <w:pStyle w:val="Sisluet1"/>
             <w:tabs>
               <w:tab w:val="left" w:pos="350"/>
               <w:tab w:val="right" w:pos="9622"/>
@@ -650,7 +664,7 @@
           <w:hyperlink w:anchor="_Toc508374575" w:history="1">
             <w:r>
               <w:rPr>
-                <w:rStyle w:val="Hyperlink"/>
+                <w:rStyle w:val="Hyperlinkki"/>
                 <w:noProof/>
                 <w:lang w:val="fi-FI"/>
               </w:rPr>
@@ -672,7 +686,7 @@
             </w:r>
             <w:r>
               <w:rPr>
-                <w:rStyle w:val="Hyperlink"/>
+                <w:rStyle w:val="Hyperlinkki"/>
                 <w:noProof/>
                 <w:lang w:val="fi-FI"/>
               </w:rPr>
@@ -730,7 +744,7 @@
         </w:p>
         <w:p>
           <w:pPr>
-            <w:pStyle w:val="TOC2"/>
+            <w:pStyle w:val="Sisluet2"/>
             <w:tabs>
               <w:tab w:val="left" w:pos="515"/>
               <w:tab w:val="right" w:pos="9622"/>
@@ -749,7 +763,7 @@
           <w:hyperlink w:anchor="_Toc508374576" w:history="1">
             <w:r>
               <w:rPr>
-                <w:rStyle w:val="Hyperlink"/>
+                <w:rStyle w:val="Hyperlinkki"/>
                 <w:noProof/>
                 <w:lang w:val="fi-FI"/>
               </w:rPr>
@@ -770,7 +784,7 @@
             </w:r>
             <w:r>
               <w:rPr>
-                <w:rStyle w:val="Hyperlink"/>
+                <w:rStyle w:val="Hyperlinkki"/>
                 <w:noProof/>
                 <w:lang w:val="fi-FI"/>
               </w:rPr>
@@ -828,7 +842,7 @@
         </w:p>
         <w:p>
           <w:pPr>
-            <w:pStyle w:val="TOC2"/>
+            <w:pStyle w:val="Sisluet2"/>
             <w:tabs>
               <w:tab w:val="left" w:pos="515"/>
               <w:tab w:val="right" w:pos="9622"/>
@@ -847,7 +861,7 @@
           <w:hyperlink w:anchor="_Toc508374577" w:history="1">
             <w:r>
               <w:rPr>
-                <w:rStyle w:val="Hyperlink"/>
+                <w:rStyle w:val="Hyperlinkki"/>
                 <w:noProof/>
                 <w:lang w:val="fi-FI"/>
               </w:rPr>
@@ -868,7 +882,7 @@
             </w:r>
             <w:r>
               <w:rPr>
-                <w:rStyle w:val="Hyperlink"/>
+                <w:rStyle w:val="Hyperlinkki"/>
                 <w:noProof/>
                 <w:lang w:val="fi-FI"/>
               </w:rPr>
@@ -926,7 +940,7 @@
         </w:p>
         <w:p>
           <w:pPr>
-            <w:pStyle w:val="TOC2"/>
+            <w:pStyle w:val="Sisluet2"/>
             <w:tabs>
               <w:tab w:val="left" w:pos="515"/>
               <w:tab w:val="right" w:pos="9622"/>
@@ -945,7 +959,7 @@
           <w:hyperlink w:anchor="_Toc508374578" w:history="1">
             <w:r>
               <w:rPr>
-                <w:rStyle w:val="Hyperlink"/>
+                <w:rStyle w:val="Hyperlinkki"/>
                 <w:noProof/>
                 <w:lang w:val="fi-FI"/>
               </w:rPr>
@@ -966,7 +980,7 @@
             </w:r>
             <w:r>
               <w:rPr>
-                <w:rStyle w:val="Hyperlink"/>
+                <w:rStyle w:val="Hyperlinkki"/>
                 <w:noProof/>
                 <w:lang w:val="fi-FI"/>
               </w:rPr>
@@ -1024,7 +1038,7 @@
         </w:p>
         <w:p>
           <w:pPr>
-            <w:pStyle w:val="TOC2"/>
+            <w:pStyle w:val="Sisluet2"/>
             <w:tabs>
               <w:tab w:val="left" w:pos="515"/>
               <w:tab w:val="right" w:pos="9622"/>
@@ -1043,7 +1057,7 @@
           <w:hyperlink w:anchor="_Toc508374579" w:history="1">
             <w:r>
               <w:rPr>
-                <w:rStyle w:val="Hyperlink"/>
+                <w:rStyle w:val="Hyperlinkki"/>
                 <w:noProof/>
                 <w:lang w:val="fi-FI"/>
               </w:rPr>
@@ -1064,7 +1078,7 @@
             </w:r>
             <w:r>
               <w:rPr>
-                <w:rStyle w:val="Hyperlink"/>
+                <w:rStyle w:val="Hyperlinkki"/>
                 <w:noProof/>
                 <w:lang w:val="fi-FI"/>
               </w:rPr>
@@ -1122,7 +1136,7 @@
         </w:p>
         <w:p>
           <w:pPr>
-            <w:pStyle w:val="TOC2"/>
+            <w:pStyle w:val="Sisluet2"/>
             <w:tabs>
               <w:tab w:val="left" w:pos="515"/>
               <w:tab w:val="right" w:pos="9622"/>
@@ -1141,7 +1155,7 @@
           <w:hyperlink w:anchor="_Toc508374580" w:history="1">
             <w:r>
               <w:rPr>
-                <w:rStyle w:val="Hyperlink"/>
+                <w:rStyle w:val="Hyperlinkki"/>
                 <w:noProof/>
                 <w:lang w:val="fi-FI"/>
               </w:rPr>
@@ -1162,7 +1176,7 @@
             </w:r>
             <w:r>
               <w:rPr>
-                <w:rStyle w:val="Hyperlink"/>
+                <w:rStyle w:val="Hyperlinkki"/>
                 <w:noProof/>
                 <w:lang w:val="fi-FI"/>
               </w:rPr>
@@ -1220,7 +1234,7 @@
         </w:p>
         <w:p>
           <w:pPr>
-            <w:pStyle w:val="TOC3"/>
+            <w:pStyle w:val="Sisluet3"/>
             <w:tabs>
               <w:tab w:val="left" w:pos="680"/>
               <w:tab w:val="right" w:pos="9622"/>
@@ -1237,7 +1251,7 @@
           <w:hyperlink w:anchor="_Toc508374581" w:history="1">
             <w:r>
               <w:rPr>
-                <w:rStyle w:val="Hyperlink"/>
+                <w:rStyle w:val="Hyperlinkki"/>
                 <w:noProof/>
                 <w:lang w:val="fi-FI"/>
               </w:rPr>
@@ -1256,7 +1270,7 @@
             </w:r>
             <w:r>
               <w:rPr>
-                <w:rStyle w:val="Hyperlink"/>
+                <w:rStyle w:val="Hyperlinkki"/>
                 <w:noProof/>
                 <w:lang w:val="fi-FI"/>
               </w:rPr>
@@ -1314,7 +1328,7 @@
         </w:p>
         <w:p>
           <w:pPr>
-            <w:pStyle w:val="TOC3"/>
+            <w:pStyle w:val="Sisluet3"/>
             <w:tabs>
               <w:tab w:val="left" w:pos="680"/>
               <w:tab w:val="right" w:pos="9622"/>
@@ -1331,7 +1345,7 @@
           <w:hyperlink w:anchor="_Toc508374582" w:history="1">
             <w:r>
               <w:rPr>
-                <w:rStyle w:val="Hyperlink"/>
+                <w:rStyle w:val="Hyperlinkki"/>
                 <w:noProof/>
                 <w:lang w:val="fi-FI"/>
               </w:rPr>
@@ -1350,7 +1364,7 @@
             </w:r>
             <w:r>
               <w:rPr>
-                <w:rStyle w:val="Hyperlink"/>
+                <w:rStyle w:val="Hyperlinkki"/>
                 <w:noProof/>
                 <w:lang w:val="fi-FI"/>
               </w:rPr>
@@ -1408,7 +1422,7 @@
         </w:p>
         <w:p>
           <w:pPr>
-            <w:pStyle w:val="TOC1"/>
+            <w:pStyle w:val="Sisluet1"/>
             <w:tabs>
               <w:tab w:val="left" w:pos="350"/>
               <w:tab w:val="right" w:pos="9622"/>
@@ -1428,7 +1442,7 @@
           <w:hyperlink w:anchor="_Toc508374583" w:history="1">
             <w:r>
               <w:rPr>
-                <w:rStyle w:val="Hyperlink"/>
+                <w:rStyle w:val="Hyperlinkki"/>
                 <w:noProof/>
                 <w:lang w:val="fi-FI"/>
               </w:rPr>
@@ -1450,7 +1464,7 @@
             </w:r>
             <w:r>
               <w:rPr>
-                <w:rStyle w:val="Hyperlink"/>
+                <w:rStyle w:val="Hyperlinkki"/>
                 <w:noProof/>
                 <w:lang w:val="fi-FI"/>
               </w:rPr>
@@ -1508,7 +1522,7 @@
         </w:p>
         <w:p>
           <w:pPr>
-            <w:pStyle w:val="TOC2"/>
+            <w:pStyle w:val="Sisluet2"/>
             <w:tabs>
               <w:tab w:val="left" w:pos="515"/>
               <w:tab w:val="right" w:pos="9622"/>
@@ -1527,7 +1541,7 @@
           <w:hyperlink w:anchor="_Toc508374584" w:history="1">
             <w:r>
               <w:rPr>
-                <w:rStyle w:val="Hyperlink"/>
+                <w:rStyle w:val="Hyperlinkki"/>
                 <w:noProof/>
                 <w:lang w:val="fi-FI"/>
               </w:rPr>
@@ -1548,7 +1562,7 @@
             </w:r>
             <w:r>
               <w:rPr>
-                <w:rStyle w:val="Hyperlink"/>
+                <w:rStyle w:val="Hyperlinkki"/>
                 <w:noProof/>
                 <w:lang w:val="fi-FI"/>
               </w:rPr>
@@ -1606,7 +1620,7 @@
         </w:p>
         <w:p>
           <w:pPr>
-            <w:pStyle w:val="TOC2"/>
+            <w:pStyle w:val="Sisluet2"/>
             <w:tabs>
               <w:tab w:val="left" w:pos="515"/>
               <w:tab w:val="right" w:pos="9622"/>
@@ -1625,7 +1639,7 @@
           <w:hyperlink w:anchor="_Toc508374585" w:history="1">
             <w:r>
               <w:rPr>
-                <w:rStyle w:val="Hyperlink"/>
+                <w:rStyle w:val="Hyperlinkki"/>
                 <w:noProof/>
                 <w:lang w:val="fi-FI"/>
               </w:rPr>
@@ -1646,7 +1660,7 @@
             </w:r>
             <w:r>
               <w:rPr>
-                <w:rStyle w:val="Hyperlink"/>
+                <w:rStyle w:val="Hyperlinkki"/>
                 <w:noProof/>
                 <w:lang w:val="fi-FI"/>
               </w:rPr>
@@ -1704,7 +1718,7 @@
         </w:p>
         <w:p>
           <w:pPr>
-            <w:pStyle w:val="TOC2"/>
+            <w:pStyle w:val="Sisluet2"/>
             <w:tabs>
               <w:tab w:val="left" w:pos="515"/>
               <w:tab w:val="right" w:pos="9622"/>
@@ -1723,7 +1737,7 @@
           <w:hyperlink w:anchor="_Toc508374586" w:history="1">
             <w:r>
               <w:rPr>
-                <w:rStyle w:val="Hyperlink"/>
+                <w:rStyle w:val="Hyperlinkki"/>
                 <w:noProof/>
                 <w:lang w:val="fi-FI"/>
               </w:rPr>
@@ -1744,7 +1758,7 @@
             </w:r>
             <w:r>
               <w:rPr>
-                <w:rStyle w:val="Hyperlink"/>
+                <w:rStyle w:val="Hyperlinkki"/>
                 <w:noProof/>
                 <w:lang w:val="fi-FI"/>
               </w:rPr>
@@ -1802,7 +1816,7 @@
         </w:p>
         <w:p>
           <w:pPr>
-            <w:pStyle w:val="TOC1"/>
+            <w:pStyle w:val="Sisluet1"/>
             <w:tabs>
               <w:tab w:val="left" w:pos="350"/>
               <w:tab w:val="right" w:pos="9622"/>
@@ -1822,7 +1836,7 @@
           <w:hyperlink w:anchor="_Toc508374587" w:history="1">
             <w:r>
               <w:rPr>
-                <w:rStyle w:val="Hyperlink"/>
+                <w:rStyle w:val="Hyperlinkki"/>
                 <w:noProof/>
                 <w:lang w:val="fi-FI"/>
               </w:rPr>
@@ -1844,7 +1858,7 @@
             </w:r>
             <w:r>
               <w:rPr>
-                <w:rStyle w:val="Hyperlink"/>
+                <w:rStyle w:val="Hyperlinkki"/>
                 <w:noProof/>
                 <w:lang w:val="fi-FI"/>
               </w:rPr>
@@ -1924,7 +1938,7 @@
     </w:sdt>
     <w:p>
       <w:pPr>
-        <w:pStyle w:val="Heading1"/>
+        <w:pStyle w:val="Otsikko1"/>
         <w:rPr>
           <w:lang w:val="fi-FI"/>
         </w:rPr>
@@ -1934,6 +1948,7 @@
         <w:rPr>
           <w:lang w:val="fi-FI"/>
         </w:rPr>
+        <w:lastRenderedPageBreak/>
         <w:t>Tehtävän kuvaus</w:t>
       </w:r>
       <w:bookmarkEnd w:id="0"/>
@@ -2034,7 +2049,7 @@
     </w:p>
     <w:p>
       <w:pPr>
-        <w:pStyle w:val="Heading1"/>
+        <w:pStyle w:val="Otsikko1"/>
         <w:rPr>
           <w:lang w:val="fi-FI"/>
         </w:rPr>
@@ -2044,6 +2059,7 @@
         <w:rPr>
           <w:lang w:val="fi-FI"/>
         </w:rPr>
+        <w:lastRenderedPageBreak/>
         <w:t>Ratkaisuperiaate</w:t>
       </w:r>
       <w:bookmarkEnd w:id="1"/>
@@ -2075,7 +2091,7 @@
     </w:p>
     <w:p>
       <w:pPr>
-        <w:pStyle w:val="Heading2"/>
+        <w:pStyle w:val="Otsikko2"/>
         <w:rPr>
           <w:lang w:val="fi-FI"/>
         </w:rPr>
@@ -2108,6 +2124,7 @@
       </w:pPr>
       <w:r>
         <w:rPr>
+          <w:noProof/>
           <w:lang w:val="fi-FI"/>
         </w:rPr>
         <w:drawing>
@@ -2149,7 +2166,7 @@
     </w:p>
     <w:p>
       <w:pPr>
-        <w:pStyle w:val="Caption"/>
+        <w:pStyle w:val="Kuvaotsikko"/>
         <w:jc w:val="center"/>
         <w:rPr>
           <w:lang w:val="fi-FI"/>
@@ -2235,7 +2252,7 @@
     </w:p>
     <w:p>
       <w:pPr>
-        <w:pStyle w:val="ListParagraph"/>
+        <w:pStyle w:val="Luettelokappale"/>
         <w:numPr>
           <w:ilvl w:val="0"/>
           <w:numId w:val="7"/>
@@ -2253,7 +2270,7 @@
     </w:p>
     <w:p>
       <w:pPr>
-        <w:pStyle w:val="ListParagraph"/>
+        <w:pStyle w:val="Luettelokappale"/>
         <w:numPr>
           <w:ilvl w:val="0"/>
           <w:numId w:val="7"/>
@@ -2271,7 +2288,7 @@
     </w:p>
     <w:p>
       <w:pPr>
-        <w:pStyle w:val="ListParagraph"/>
+        <w:pStyle w:val="Luettelokappale"/>
         <w:numPr>
           <w:ilvl w:val="0"/>
           <w:numId w:val="7"/>
@@ -2289,7 +2306,7 @@
     </w:p>
     <w:p>
       <w:pPr>
-        <w:pStyle w:val="ListParagraph"/>
+        <w:pStyle w:val="Luettelokappale"/>
         <w:numPr>
           <w:ilvl w:val="0"/>
           <w:numId w:val="7"/>
@@ -2307,7 +2324,7 @@
     </w:p>
     <w:p>
       <w:pPr>
-        <w:pStyle w:val="ListParagraph"/>
+        <w:pStyle w:val="Luettelokappale"/>
         <w:numPr>
           <w:ilvl w:val="0"/>
           <w:numId w:val="7"/>
@@ -2325,7 +2342,7 @@
     </w:p>
     <w:p>
       <w:pPr>
-        <w:pStyle w:val="ListParagraph"/>
+        <w:pStyle w:val="Luettelokappale"/>
         <w:numPr>
           <w:ilvl w:val="0"/>
           <w:numId w:val="7"/>
@@ -2351,7 +2368,21 @@
         <w:rPr>
           <w:lang w:val="fi-FI"/>
         </w:rPr>
-        <w:t xml:space="preserve">Halusimme tehdä joistain suvuista enemmän maagisia, kuin toiset suvut ja sukutyyppien yhdistelmistä mahdollisia, niin emme voineet toteuttaa sukutyyppiä yksinkertaisena enum-arvona. Päädyimme kuvaamaan suvun tyyppiä roolipeleistä tutulla tavalla asettamalla jokaiselle tyypille oman kokonaisluvun. </w:t>
+        <w:t xml:space="preserve">Halusimme tehdä joistain suvuista enemmän maagisia, kuin toiset suvut ja sukutyyppien yhdistelmistä mahdollisia, niin emme voineet toteuttaa sukutyyppiä yksinkertaisena </w:t>
+      </w:r>
+      <w:proofErr w:type="spellStart"/>
+      <w:r>
+        <w:rPr>
+          <w:lang w:val="fi-FI"/>
+        </w:rPr>
+        <w:t>enum</w:t>
+      </w:r>
+      <w:proofErr w:type="spellEnd"/>
+      <w:r>
+        <w:rPr>
+          <w:lang w:val="fi-FI"/>
+        </w:rPr>
+        <w:t xml:space="preserve">-arvona. Päädyimme kuvaamaan suvun tyyppiä roolipeleistä tutulla tavalla asettamalla jokaiselle tyypille oman kokonaisluvun. </w:t>
       </w:r>
     </w:p>
     <w:p>
@@ -2376,12 +2407,19 @@
         <w:rPr>
           <w:lang w:val="fi-FI"/>
         </w:rPr>
-        <w:t>Jotkut sukuyhdistelmät kuitenkin ovat mahdottomia, kuten esimerkiksi suku ei voi olla yhtä aikaa maalainen ja aatelinen, joten eristimme aateliset pois sukuyhdistelmistä ja jokainen peli silloin sisältää tasan kaksi aatelissukua, jotka eivät ole mitään muuta tyyppiä.</w:t>
-      </w:r>
-    </w:p>
-    <w:p>
-      <w:pPr>
-        <w:pStyle w:val="Heading2"/>
+        <w:t xml:space="preserve">Jotkut sukuyhdistelmät kuitenkin ovat </w:t>
+      </w:r>
+      <w:r>
+        <w:rPr>
+          <w:lang w:val="fi-FI"/>
+        </w:rPr>
+        <w:lastRenderedPageBreak/>
+        <w:t>mahdottomia, kuten esimerkiksi suku ei voi olla yhtä aikaa maalainen ja aatelinen, joten eristimme aateliset pois sukuyhdistelmistä ja jokainen peli silloin sisältää tasan kaksi aatelissukua, jotka eivät ole mitään muuta tyyppiä.</w:t>
+      </w:r>
+    </w:p>
+    <w:p>
+      <w:pPr>
+        <w:pStyle w:val="Otsikko2"/>
         <w:rPr>
           <w:lang w:val="fi-FI"/>
         </w:rPr>
@@ -2404,7 +2442,7 @@
     </w:p>
     <w:p>
       <w:pPr>
-        <w:pStyle w:val="Heading1"/>
+        <w:pStyle w:val="Otsikko1"/>
         <w:rPr>
           <w:lang w:val="fi-FI"/>
         </w:rPr>
@@ -2414,6 +2452,7 @@
         <w:rPr>
           <w:lang w:val="fi-FI"/>
         </w:rPr>
+        <w:lastRenderedPageBreak/>
         <w:t>Ongelma ja sen osien kuvaaminen</w:t>
       </w:r>
       <w:bookmarkEnd w:id="4"/>
@@ -2433,7 +2472,7 @@
     </w:p>
     <w:p>
       <w:pPr>
-        <w:pStyle w:val="NoSpacing"/>
+        <w:pStyle w:val="Eivli"/>
         <w:numPr>
           <w:ilvl w:val="0"/>
           <w:numId w:val="8"/>
@@ -2451,7 +2490,7 @@
     </w:p>
     <w:p>
       <w:pPr>
-        <w:pStyle w:val="NoSpacing"/>
+        <w:pStyle w:val="Eivli"/>
         <w:numPr>
           <w:ilvl w:val="0"/>
           <w:numId w:val="8"/>
@@ -2469,7 +2508,7 @@
     </w:p>
     <w:p>
       <w:pPr>
-        <w:pStyle w:val="NoSpacing"/>
+        <w:pStyle w:val="Eivli"/>
         <w:numPr>
           <w:ilvl w:val="0"/>
           <w:numId w:val="8"/>
@@ -2487,7 +2526,7 @@
     </w:p>
     <w:p>
       <w:pPr>
-        <w:pStyle w:val="NoSpacing"/>
+        <w:pStyle w:val="Eivli"/>
         <w:numPr>
           <w:ilvl w:val="0"/>
           <w:numId w:val="8"/>
@@ -2505,7 +2544,7 @@
     </w:p>
     <w:p>
       <w:pPr>
-        <w:pStyle w:val="NoSpacing"/>
+        <w:pStyle w:val="Eivli"/>
         <w:numPr>
           <w:ilvl w:val="0"/>
           <w:numId w:val="8"/>
@@ -2514,12 +2553,14 @@
           <w:lang w:val="fi-FI"/>
         </w:rPr>
       </w:pPr>
+      <w:proofErr w:type="spellStart"/>
       <w:r>
         <w:rPr>
           <w:lang w:val="fi-FI"/>
         </w:rPr>
         <w:t>TallennaLataaPisteet</w:t>
       </w:r>
+      <w:proofErr w:type="spellEnd"/>
     </w:p>
     <w:p>
       <w:pPr>
@@ -2536,7 +2577,7 @@
     </w:p>
     <w:p>
       <w:pPr>
-        <w:pStyle w:val="Heading2"/>
+        <w:pStyle w:val="Otsikko2"/>
         <w:rPr>
           <w:lang w:val="fi-FI"/>
         </w:rPr>
@@ -2565,7 +2606,7 @@
     </w:p>
     <w:p>
       <w:pPr>
-        <w:pStyle w:val="Heading2"/>
+        <w:pStyle w:val="Otsikko2"/>
         <w:rPr>
           <w:lang w:val="fi-FI"/>
         </w:rPr>
@@ -2598,6 +2639,7 @@
         </w:rPr>
         <w:t xml:space="preserve">-luokkaan kuuluu </w:t>
       </w:r>
+      <w:proofErr w:type="spellStart"/>
       <w:r>
         <w:rPr>
           <w:rFonts w:ascii="Courier" w:hAnsi="Courier"/>
@@ -2605,22 +2647,31 @@
         </w:rPr>
         <w:t>private</w:t>
       </w:r>
+      <w:proofErr w:type="spellEnd"/>
       <w:r>
         <w:rPr>
           <w:lang w:val="fi-FI"/>
         </w:rPr>
         <w:t xml:space="preserve"> </w:t>
       </w:r>
-      <w:r>
-        <w:rPr>
-          <w:lang w:val="fi-FI"/>
-        </w:rPr>
-        <w:t>atribuutit:</w:t>
-      </w:r>
-    </w:p>
-    <w:p>
-      <w:pPr>
-        <w:pStyle w:val="NoSpacing"/>
+      <w:proofErr w:type="spellStart"/>
+      <w:r>
+        <w:rPr>
+          <w:lang w:val="fi-FI"/>
+        </w:rPr>
+        <w:t>atribuutit</w:t>
+      </w:r>
+      <w:proofErr w:type="spellEnd"/>
+      <w:r>
+        <w:rPr>
+          <w:lang w:val="fi-FI"/>
+        </w:rPr>
+        <w:t>:</w:t>
+      </w:r>
+    </w:p>
+    <w:p>
+      <w:pPr>
+        <w:pStyle w:val="Eivli"/>
         <w:rPr>
           <w:szCs w:val="18"/>
           <w:lang w:val="fi-FI"/>
@@ -2632,242 +2683,367 @@
         </w:rPr>
         <w:tab/>
       </w:r>
+      <w:proofErr w:type="spellStart"/>
       <w:r>
         <w:rPr>
           <w:szCs w:val="18"/>
         </w:rPr>
-        <w:t xml:space="preserve">int </w:t>
-      </w:r>
+        <w:t>int</w:t>
+      </w:r>
+      <w:proofErr w:type="spellEnd"/>
       <w:r>
         <w:rPr>
           <w:szCs w:val="18"/>
-          <w:lang w:val="fi-FI"/>
-        </w:rPr>
-        <w:t>suhdeKuninkaaseen;</w:t>
-      </w:r>
-    </w:p>
-    <w:p>
-      <w:pPr>
-        <w:pStyle w:val="NoSpacing"/>
+        </w:rPr>
+        <w:t xml:space="preserve"> </w:t>
+      </w:r>
+      <w:proofErr w:type="spellStart"/>
+      <w:r>
         <w:rPr>
           <w:szCs w:val="18"/>
-        </w:rPr>
-      </w:pPr>
+          <w:lang w:val="fi-FI"/>
+        </w:rPr>
+        <w:t>suhdeKuninkaaseen</w:t>
+      </w:r>
+      <w:proofErr w:type="spellEnd"/>
       <w:r>
         <w:rPr>
           <w:szCs w:val="18"/>
           <w:lang w:val="fi-FI"/>
         </w:rPr>
+        <w:t>;</w:t>
+      </w:r>
+    </w:p>
+    <w:p>
+      <w:pPr>
+        <w:pStyle w:val="Eivli"/>
+        <w:rPr>
+          <w:szCs w:val="18"/>
+        </w:rPr>
+      </w:pPr>
+      <w:r>
+        <w:rPr>
+          <w:szCs w:val="18"/>
+          <w:lang w:val="fi-FI"/>
+        </w:rPr>
         <w:tab/>
       </w:r>
       <w:r>
         <w:rPr>
           <w:szCs w:val="18"/>
         </w:rPr>
-        <w:t>HashMap&lt;Suku, Integer&gt; suhteet</w:t>
-      </w:r>
-    </w:p>
-    <w:p>
-      <w:pPr>
-        <w:pStyle w:val="NoSpacing"/>
+        <w:t>HashMap&lt;</w:t>
+      </w:r>
+      <w:proofErr w:type="spellStart"/>
+      <w:r>
         <w:rPr>
           <w:szCs w:val="18"/>
         </w:rPr>
-      </w:pPr>
+        <w:t>Suku</w:t>
+      </w:r>
+      <w:proofErr w:type="spellEnd"/>
       <w:r>
         <w:rPr>
           <w:szCs w:val="18"/>
         </w:rPr>
+        <w:t xml:space="preserve">, Integer&gt; </w:t>
+      </w:r>
+      <w:proofErr w:type="spellStart"/>
+      <w:r>
+        <w:rPr>
+          <w:szCs w:val="18"/>
+        </w:rPr>
+        <w:t>suhteet</w:t>
+      </w:r>
+      <w:proofErr w:type="spellEnd"/>
+    </w:p>
+    <w:p>
+      <w:pPr>
+        <w:pStyle w:val="Eivli"/>
+        <w:rPr>
+          <w:szCs w:val="18"/>
+        </w:rPr>
+      </w:pPr>
+      <w:r>
+        <w:rPr>
+          <w:szCs w:val="18"/>
+        </w:rPr>
         <w:tab/>
       </w:r>
       <w:r>
         <w:rPr>
           <w:szCs w:val="18"/>
         </w:rPr>
-        <w:t>String nimi;</w:t>
-      </w:r>
-    </w:p>
-    <w:p>
-      <w:pPr>
-        <w:pStyle w:val="NoSpacing"/>
+        <w:t xml:space="preserve">String </w:t>
+      </w:r>
+      <w:proofErr w:type="spellStart"/>
+      <w:r>
         <w:rPr>
           <w:szCs w:val="18"/>
-          <w:lang w:val="fi-FI"/>
-        </w:rPr>
-      </w:pPr>
+        </w:rPr>
+        <w:t>nimi</w:t>
+      </w:r>
+      <w:proofErr w:type="spellEnd"/>
       <w:r>
         <w:rPr>
           <w:szCs w:val="18"/>
         </w:rPr>
+        <w:t>;</w:t>
+      </w:r>
+    </w:p>
+    <w:p>
+      <w:pPr>
+        <w:pStyle w:val="Eivli"/>
+        <w:rPr>
+          <w:szCs w:val="18"/>
+          <w:lang w:val="fi-FI"/>
+        </w:rPr>
+      </w:pPr>
+      <w:r>
+        <w:rPr>
+          <w:szCs w:val="18"/>
+        </w:rPr>
         <w:tab/>
       </w:r>
+      <w:proofErr w:type="spellStart"/>
       <w:r>
         <w:rPr>
           <w:szCs w:val="18"/>
           <w:lang w:val="fi-FI"/>
         </w:rPr>
-        <w:t>String edustaja;</w:t>
-      </w:r>
-    </w:p>
-    <w:p>
-      <w:pPr>
-        <w:pStyle w:val="NoSpacing"/>
+        <w:t>String</w:t>
+      </w:r>
+      <w:proofErr w:type="spellEnd"/>
+      <w:r>
         <w:rPr>
           <w:szCs w:val="18"/>
           <w:lang w:val="fi-FI"/>
         </w:rPr>
-      </w:pPr>
-      <w:r>
+        <w:t xml:space="preserve"> edustaja;</w:t>
+      </w:r>
+    </w:p>
+    <w:p>
+      <w:pPr>
+        <w:pStyle w:val="Eivli"/>
         <w:rPr>
           <w:szCs w:val="18"/>
           <w:lang w:val="fi-FI"/>
         </w:rPr>
+      </w:pPr>
+      <w:r>
+        <w:rPr>
+          <w:szCs w:val="18"/>
+          <w:lang w:val="fi-FI"/>
+        </w:rPr>
         <w:tab/>
       </w:r>
+      <w:proofErr w:type="spellStart"/>
       <w:r>
         <w:rPr>
           <w:szCs w:val="18"/>
           <w:lang w:val="fi-FI"/>
         </w:rPr>
-        <w:t>int populaatio;</w:t>
-      </w:r>
-    </w:p>
-    <w:p>
-      <w:pPr>
-        <w:pStyle w:val="NoSpacing"/>
+        <w:t>int</w:t>
+      </w:r>
+      <w:proofErr w:type="spellEnd"/>
+      <w:r>
         <w:rPr>
           <w:szCs w:val="18"/>
           <w:lang w:val="fi-FI"/>
         </w:rPr>
-      </w:pPr>
-      <w:r>
+        <w:t xml:space="preserve"> populaatio;</w:t>
+      </w:r>
+    </w:p>
+    <w:p>
+      <w:pPr>
+        <w:pStyle w:val="Eivli"/>
         <w:rPr>
           <w:szCs w:val="18"/>
           <w:lang w:val="fi-FI"/>
         </w:rPr>
+      </w:pPr>
+      <w:r>
+        <w:rPr>
+          <w:szCs w:val="18"/>
+          <w:lang w:val="fi-FI"/>
+        </w:rPr>
         <w:tab/>
       </w:r>
+      <w:proofErr w:type="spellStart"/>
       <w:r>
         <w:rPr>
           <w:szCs w:val="18"/>
           <w:lang w:val="fi-FI"/>
         </w:rPr>
-        <w:t xml:space="preserve">int aatelisuus; </w:t>
-      </w:r>
-    </w:p>
-    <w:p>
-      <w:pPr>
-        <w:pStyle w:val="NoSpacing"/>
+        <w:t>int</w:t>
+      </w:r>
+      <w:proofErr w:type="spellEnd"/>
+      <w:r>
         <w:rPr>
           <w:szCs w:val="18"/>
           <w:lang w:val="fi-FI"/>
         </w:rPr>
-      </w:pPr>
-      <w:r>
+        <w:t xml:space="preserve"> aatelisuus; </w:t>
+      </w:r>
+    </w:p>
+    <w:p>
+      <w:pPr>
+        <w:pStyle w:val="Eivli"/>
         <w:rPr>
           <w:szCs w:val="18"/>
           <w:lang w:val="fi-FI"/>
         </w:rPr>
+      </w:pPr>
+      <w:r>
+        <w:rPr>
+          <w:szCs w:val="18"/>
+          <w:lang w:val="fi-FI"/>
+        </w:rPr>
         <w:tab/>
       </w:r>
+      <w:proofErr w:type="spellStart"/>
       <w:r>
         <w:rPr>
           <w:szCs w:val="18"/>
           <w:lang w:val="fi-FI"/>
         </w:rPr>
-        <w:t xml:space="preserve">int magia; </w:t>
-      </w:r>
-    </w:p>
-    <w:p>
-      <w:pPr>
-        <w:pStyle w:val="NoSpacing"/>
+        <w:t>int</w:t>
+      </w:r>
+      <w:proofErr w:type="spellEnd"/>
+      <w:r>
         <w:rPr>
           <w:szCs w:val="18"/>
           <w:lang w:val="fi-FI"/>
         </w:rPr>
-      </w:pPr>
-      <w:r>
+        <w:t xml:space="preserve"> magia; </w:t>
+      </w:r>
+    </w:p>
+    <w:p>
+      <w:pPr>
+        <w:pStyle w:val="Eivli"/>
         <w:rPr>
           <w:szCs w:val="18"/>
           <w:lang w:val="fi-FI"/>
         </w:rPr>
+      </w:pPr>
+      <w:r>
+        <w:rPr>
+          <w:szCs w:val="18"/>
+          <w:lang w:val="fi-FI"/>
+        </w:rPr>
         <w:tab/>
       </w:r>
+      <w:proofErr w:type="spellStart"/>
       <w:r>
         <w:rPr>
           <w:szCs w:val="18"/>
           <w:lang w:val="fi-FI"/>
         </w:rPr>
-        <w:t xml:space="preserve">int sotilaallinen; </w:t>
-      </w:r>
-    </w:p>
-    <w:p>
-      <w:pPr>
-        <w:pStyle w:val="NoSpacing"/>
+        <w:t>int</w:t>
+      </w:r>
+      <w:proofErr w:type="spellEnd"/>
+      <w:r>
         <w:rPr>
           <w:szCs w:val="18"/>
           <w:lang w:val="fi-FI"/>
         </w:rPr>
-      </w:pPr>
-      <w:r>
+        <w:t xml:space="preserve"> sotilaallinen; </w:t>
+      </w:r>
+    </w:p>
+    <w:p>
+      <w:pPr>
+        <w:pStyle w:val="Eivli"/>
         <w:rPr>
           <w:szCs w:val="18"/>
           <w:lang w:val="fi-FI"/>
         </w:rPr>
+      </w:pPr>
+      <w:r>
+        <w:rPr>
+          <w:szCs w:val="18"/>
+          <w:lang w:val="fi-FI"/>
+        </w:rPr>
         <w:tab/>
       </w:r>
+      <w:proofErr w:type="spellStart"/>
       <w:r>
         <w:rPr>
           <w:szCs w:val="18"/>
           <w:lang w:val="fi-FI"/>
         </w:rPr>
-        <w:t xml:space="preserve">int uskonnollinen; </w:t>
-      </w:r>
-    </w:p>
-    <w:p>
-      <w:pPr>
-        <w:pStyle w:val="NoSpacing"/>
+        <w:t>int</w:t>
+      </w:r>
+      <w:proofErr w:type="spellEnd"/>
+      <w:r>
         <w:rPr>
           <w:szCs w:val="18"/>
           <w:lang w:val="fi-FI"/>
         </w:rPr>
-      </w:pPr>
-      <w:r>
+        <w:t xml:space="preserve"> uskonnollinen; </w:t>
+      </w:r>
+    </w:p>
+    <w:p>
+      <w:pPr>
+        <w:pStyle w:val="Eivli"/>
         <w:rPr>
           <w:szCs w:val="18"/>
           <w:lang w:val="fi-FI"/>
         </w:rPr>
+      </w:pPr>
+      <w:r>
+        <w:rPr>
+          <w:szCs w:val="18"/>
+          <w:lang w:val="fi-FI"/>
+        </w:rPr>
         <w:tab/>
       </w:r>
+      <w:proofErr w:type="spellStart"/>
       <w:r>
         <w:rPr>
           <w:szCs w:val="18"/>
           <w:lang w:val="fi-FI"/>
         </w:rPr>
-        <w:t xml:space="preserve">int kauppias; </w:t>
-      </w:r>
-    </w:p>
-    <w:p>
-      <w:pPr>
-        <w:pStyle w:val="NoSpacing"/>
+        <w:t>int</w:t>
+      </w:r>
+      <w:proofErr w:type="spellEnd"/>
+      <w:r>
         <w:rPr>
           <w:szCs w:val="18"/>
           <w:lang w:val="fi-FI"/>
         </w:rPr>
-      </w:pPr>
-      <w:r>
+        <w:t xml:space="preserve"> kauppias; </w:t>
+      </w:r>
+    </w:p>
+    <w:p>
+      <w:pPr>
+        <w:pStyle w:val="Eivli"/>
         <w:rPr>
           <w:szCs w:val="18"/>
           <w:lang w:val="fi-FI"/>
         </w:rPr>
+      </w:pPr>
+      <w:r>
+        <w:rPr>
+          <w:szCs w:val="18"/>
+          <w:lang w:val="fi-FI"/>
+        </w:rPr>
         <w:tab/>
       </w:r>
+      <w:proofErr w:type="spellStart"/>
       <w:r>
         <w:rPr>
           <w:szCs w:val="18"/>
           <w:lang w:val="fi-FI"/>
         </w:rPr>
-        <w:t>int maalainen;</w:t>
+        <w:t>int</w:t>
+      </w:r>
+      <w:proofErr w:type="spellEnd"/>
+      <w:r>
+        <w:rPr>
+          <w:szCs w:val="18"/>
+          <w:lang w:val="fi-FI"/>
+        </w:rPr>
+        <w:t xml:space="preserve"> maalainen;</w:t>
       </w:r>
     </w:p>
     <w:p>
@@ -2883,20 +3059,46 @@
         </w:rPr>
         <w:t xml:space="preserve">Joilla kuvataan suvun suhde kuninkaaseen, muihin sukuihin ja mitkä ovat suvun nimi, edustaja ja populaatio. Loput attribuutit kuvaavat sukutyyppiä. </w:t>
       </w:r>
+      <w:proofErr w:type="gramStart"/>
       <w:r>
         <w:rPr>
           <w:rFonts w:ascii="Courier" w:hAnsi="Courier"/>
           <w:lang w:val="fi-FI"/>
         </w:rPr>
-        <w:t>Suku()</w:t>
+        <w:t>Suku(</w:t>
+      </w:r>
+      <w:proofErr w:type="gramEnd"/>
+      <w:r>
+        <w:rPr>
+          <w:rFonts w:ascii="Courier" w:hAnsi="Courier"/>
+          <w:lang w:val="fi-FI"/>
+        </w:rPr>
+        <w:t>)</w:t>
       </w:r>
       <w:r>
         <w:rPr>
           <w:rFonts w:cs="Times New Roman"/>
           <w:lang w:val="fi-FI"/>
         </w:rPr>
-        <w:t xml:space="preserve">-konstruktori asettaa kaikkiin </w:t>
-      </w:r>
+        <w:t>-</w:t>
+      </w:r>
+      <w:proofErr w:type="spellStart"/>
+      <w:r>
+        <w:rPr>
+          <w:rFonts w:cs="Times New Roman"/>
+          <w:lang w:val="fi-FI"/>
+        </w:rPr>
+        <w:t>konstruktori</w:t>
+      </w:r>
+      <w:proofErr w:type="spellEnd"/>
+      <w:r>
+        <w:rPr>
+          <w:rFonts w:cs="Times New Roman"/>
+          <w:lang w:val="fi-FI"/>
+        </w:rPr>
+        <w:t xml:space="preserve"> asettaa kaikkiin </w:t>
+      </w:r>
+      <w:proofErr w:type="spellStart"/>
       <w:r>
         <w:rPr>
           <w:rFonts w:ascii="Courier" w:hAnsi="Courier" w:cs="Times New Roman"/>
@@ -2904,6 +3106,7 @@
         </w:rPr>
         <w:t>Integer</w:t>
       </w:r>
+      <w:proofErr w:type="spellEnd"/>
       <w:r>
         <w:rPr>
           <w:rFonts w:cs="Times New Roman"/>
@@ -2939,18 +3142,27 @@
         </w:rPr>
         <w:t xml:space="preserve">metodissa </w:t>
       </w:r>
+      <w:proofErr w:type="spellStart"/>
       <w:r>
         <w:rPr>
           <w:rFonts w:ascii="Courier" w:hAnsi="Courier" w:cs="Times New Roman"/>
           <w:lang w:val="fi-FI"/>
         </w:rPr>
-        <w:t>lisaaSuku()</w:t>
-      </w:r>
+        <w:t>lisaaSuku</w:t>
+      </w:r>
+      <w:proofErr w:type="spellEnd"/>
       <w:r>
         <w:rPr>
           <w:rFonts w:ascii="Courier" w:hAnsi="Courier" w:cs="Times New Roman"/>
           <w:lang w:val="fi-FI"/>
         </w:rPr>
+        <w:t>()</w:t>
+      </w:r>
+      <w:r>
+        <w:rPr>
+          <w:rFonts w:ascii="Courier" w:hAnsi="Courier" w:cs="Times New Roman"/>
+          <w:lang w:val="fi-FI"/>
+        </w:rPr>
         <w:t>,</w:t>
       </w:r>
       <w:r>
@@ -2980,14 +3192,62 @@
           <w:rFonts w:cs="Times New Roman"/>
           <w:lang w:val="fi-FI"/>
         </w:rPr>
-        <w:t xml:space="preserve">Suvuilla on getterit ja setterit muodossa </w:t>
+        <w:t xml:space="preserve">Suvuilla on </w:t>
+      </w:r>
+      <w:proofErr w:type="spellStart"/>
+      <w:r>
+        <w:rPr>
+          <w:rFonts w:cs="Times New Roman"/>
+          <w:lang w:val="fi-FI"/>
+        </w:rPr>
+        <w:t>getterit</w:t>
+      </w:r>
+      <w:proofErr w:type="spellEnd"/>
+      <w:r>
+        <w:rPr>
+          <w:rFonts w:cs="Times New Roman"/>
+          <w:lang w:val="fi-FI"/>
+        </w:rPr>
+        <w:t xml:space="preserve"> ja setterit muodossa </w:t>
       </w:r>
       <w:r>
         <w:rPr>
           <w:rFonts w:ascii="Courier" w:hAnsi="Courier" w:cs="Times New Roman"/>
           <w:lang w:val="fi-FI"/>
         </w:rPr>
-        <w:t>anna&lt;atribuutin nimi&gt;()</w:t>
+        <w:t>anna&lt;</w:t>
+      </w:r>
+      <w:proofErr w:type="spellStart"/>
+      <w:r>
+        <w:rPr>
+          <w:rFonts w:ascii="Courier" w:hAnsi="Courier" w:cs="Times New Roman"/>
+          <w:lang w:val="fi-FI"/>
+        </w:rPr>
+        <w:t>atribuutin</w:t>
+      </w:r>
+      <w:proofErr w:type="spellEnd"/>
+      <w:r>
+        <w:rPr>
+          <w:rFonts w:ascii="Courier" w:hAnsi="Courier" w:cs="Times New Roman"/>
+          <w:lang w:val="fi-FI"/>
+        </w:rPr>
+        <w:t xml:space="preserve"> nimi</w:t>
+      </w:r>
+      <w:proofErr w:type="gramStart"/>
+      <w:r>
+        <w:rPr>
+          <w:rFonts w:ascii="Courier" w:hAnsi="Courier" w:cs="Times New Roman"/>
+          <w:lang w:val="fi-FI"/>
+        </w:rPr>
+        <w:t>&gt;(</w:t>
+      </w:r>
+      <w:proofErr w:type="gramEnd"/>
+      <w:r>
+        <w:rPr>
+          <w:rFonts w:ascii="Courier" w:hAnsi="Courier" w:cs="Times New Roman"/>
+          <w:lang w:val="fi-FI"/>
+        </w:rPr>
+        <w:t>)</w:t>
       </w:r>
       <w:r>
         <w:rPr>
@@ -3001,7 +3261,23 @@
           <w:rFonts w:ascii="Courier" w:hAnsi="Courier" w:cs="Times New Roman"/>
           <w:lang w:val="fi-FI"/>
         </w:rPr>
-        <w:t>aseta&lt;atribuutin nimi&gt;(),</w:t>
+        <w:t>aseta&lt;</w:t>
+      </w:r>
+      <w:proofErr w:type="spellStart"/>
+      <w:r>
+        <w:rPr>
+          <w:rFonts w:ascii="Courier" w:hAnsi="Courier" w:cs="Times New Roman"/>
+          <w:lang w:val="fi-FI"/>
+        </w:rPr>
+        <w:t>atribuutin</w:t>
+      </w:r>
+      <w:proofErr w:type="spellEnd"/>
+      <w:r>
+        <w:rPr>
+          <w:rFonts w:ascii="Courier" w:hAnsi="Courier" w:cs="Times New Roman"/>
+          <w:lang w:val="fi-FI"/>
+        </w:rPr>
+        <w:t xml:space="preserve"> nimi&gt;(),</w:t>
       </w:r>
       <w:r>
         <w:rPr>
@@ -3010,12 +3286,30 @@
         </w:rPr>
         <w:t xml:space="preserve"> joissa myös rajoitetaan samalla suurimmat mahdolliset arvot. Suvulla on myös </w:t>
       </w:r>
+      <w:proofErr w:type="spellStart"/>
+      <w:proofErr w:type="gramStart"/>
       <w:r>
         <w:rPr>
           <w:rFonts w:ascii="Courier" w:hAnsi="Courier" w:cs="Times New Roman"/>
           <w:lang w:val="fi-FI"/>
         </w:rPr>
-        <w:t>toString()</w:t>
+        <w:t>toString</w:t>
+      </w:r>
+      <w:proofErr w:type="spellEnd"/>
+      <w:r>
+        <w:rPr>
+          <w:rFonts w:ascii="Courier" w:hAnsi="Courier" w:cs="Times New Roman"/>
+          <w:lang w:val="fi-FI"/>
+        </w:rPr>
+        <w:t>(</w:t>
+      </w:r>
+      <w:proofErr w:type="gramEnd"/>
+      <w:r>
+        <w:rPr>
+          <w:rFonts w:ascii="Courier" w:hAnsi="Courier" w:cs="Times New Roman"/>
+          <w:lang w:val="fi-FI"/>
+        </w:rPr>
+        <w:t>)</w:t>
       </w:r>
       <w:r>
         <w:rPr>
@@ -3024,12 +3318,30 @@
         </w:rPr>
         <w:t xml:space="preserve"> -metodi, joka tulostaa kuvauksen suvusta sanallisesti. Kuvaus on sanallinen, joten esimerkiksi tarkemman suhteen muihin sukuihin saa </w:t>
       </w:r>
+      <w:proofErr w:type="spellStart"/>
+      <w:proofErr w:type="gramStart"/>
       <w:r>
         <w:rPr>
           <w:rFonts w:ascii="Courier" w:hAnsi="Courier" w:cs="Times New Roman"/>
           <w:lang w:val="fi-FI"/>
         </w:rPr>
-        <w:t>tulostaSuhteet()</w:t>
+        <w:t>tulostaSuhteet</w:t>
+      </w:r>
+      <w:proofErr w:type="spellEnd"/>
+      <w:r>
+        <w:rPr>
+          <w:rFonts w:ascii="Courier" w:hAnsi="Courier" w:cs="Times New Roman"/>
+          <w:lang w:val="fi-FI"/>
+        </w:rPr>
+        <w:t>(</w:t>
+      </w:r>
+      <w:proofErr w:type="gramEnd"/>
+      <w:r>
+        <w:rPr>
+          <w:rFonts w:ascii="Courier" w:hAnsi="Courier" w:cs="Times New Roman"/>
+          <w:lang w:val="fi-FI"/>
+        </w:rPr>
+        <w:t>)</w:t>
       </w:r>
       <w:r>
         <w:rPr>
@@ -3058,7 +3370,23 @@
           <w:rFonts w:cs="Times New Roman"/>
           <w:lang w:val="fi-FI"/>
         </w:rPr>
-        <w:t xml:space="preserve"> –hashmappiin tallennetaan suvun suhde kaikkiin muihin sukuihin. Tämä tehdään luokassa </w:t>
+        <w:t xml:space="preserve"> –</w:t>
+      </w:r>
+      <w:proofErr w:type="spellStart"/>
+      <w:r>
+        <w:rPr>
+          <w:rFonts w:cs="Times New Roman"/>
+          <w:lang w:val="fi-FI"/>
+        </w:rPr>
+        <w:t>hashmappiin</w:t>
+      </w:r>
+      <w:proofErr w:type="spellEnd"/>
+      <w:r>
+        <w:rPr>
+          <w:rFonts w:cs="Times New Roman"/>
+          <w:lang w:val="fi-FI"/>
+        </w:rPr>
+        <w:t xml:space="preserve"> tallennetaan suvun suhde kaikkiin muihin sukuihin. Tämä tehdään luokassa </w:t>
       </w:r>
       <w:r>
         <w:rPr>
@@ -3074,12 +3402,30 @@
         </w:rPr>
         <w:t xml:space="preserve"> metodissa </w:t>
       </w:r>
+      <w:proofErr w:type="spellStart"/>
+      <w:proofErr w:type="gramStart"/>
       <w:r>
         <w:rPr>
           <w:rFonts w:ascii="Courier" w:hAnsi="Courier" w:cs="Times New Roman"/>
           <w:lang w:val="fi-FI"/>
         </w:rPr>
-        <w:t>generoiSukuSuhteet()</w:t>
+        <w:t>generoiSukuSuhteet</w:t>
+      </w:r>
+      <w:proofErr w:type="spellEnd"/>
+      <w:r>
+        <w:rPr>
+          <w:rFonts w:ascii="Courier" w:hAnsi="Courier" w:cs="Times New Roman"/>
+          <w:lang w:val="fi-FI"/>
+        </w:rPr>
+        <w:t>(</w:t>
+      </w:r>
+      <w:proofErr w:type="gramEnd"/>
+      <w:r>
+        <w:rPr>
+          <w:rFonts w:ascii="Courier" w:hAnsi="Courier" w:cs="Times New Roman"/>
+          <w:lang w:val="fi-FI"/>
+        </w:rPr>
+        <w:t>)</w:t>
       </w:r>
       <w:r>
         <w:rPr>
@@ -3091,7 +3437,7 @@
     </w:p>
     <w:p>
       <w:pPr>
-        <w:pStyle w:val="Heading2"/>
+        <w:pStyle w:val="Otsikko2"/>
         <w:rPr>
           <w:lang w:val="fi-FI"/>
         </w:rPr>
@@ -3120,7 +3466,7 @@
     </w:p>
     <w:p>
       <w:pPr>
-        <w:pStyle w:val="NoSpacing"/>
+        <w:pStyle w:val="Eivli"/>
         <w:rPr>
           <w:rFonts w:ascii="Monaco" w:hAnsi="Monaco"/>
           <w:sz w:val="17"/>
@@ -3143,19 +3489,21 @@
       <w:r>
         <w:t xml:space="preserve"> String </w:t>
       </w:r>
+      <w:proofErr w:type="spellStart"/>
       <w:r>
         <w:rPr>
           <w:rStyle w:val="s2"/>
         </w:rPr>
         <w:t>nimi</w:t>
       </w:r>
+      <w:proofErr w:type="spellEnd"/>
       <w:r>
         <w:t>;</w:t>
       </w:r>
     </w:p>
     <w:p>
       <w:pPr>
-        <w:pStyle w:val="NoSpacing"/>
+        <w:pStyle w:val="Eivli"/>
       </w:pPr>
       <w:r>
         <w:rPr>
@@ -3173,21 +3521,25 @@
         </w:rPr>
         <w:t xml:space="preserve"> </w:t>
       </w:r>
+      <w:proofErr w:type="spellStart"/>
       <w:r>
         <w:t>int</w:t>
       </w:r>
+      <w:proofErr w:type="spellEnd"/>
       <w:r>
         <w:rPr>
           <w:rStyle w:val="s3"/>
         </w:rPr>
         <w:t xml:space="preserve"> </w:t>
       </w:r>
+      <w:proofErr w:type="spellStart"/>
       <w:r>
         <w:rPr>
           <w:rStyle w:val="s2"/>
         </w:rPr>
         <w:t>raha</w:t>
       </w:r>
+      <w:proofErr w:type="spellEnd"/>
       <w:r>
         <w:rPr>
           <w:rStyle w:val="s3"/>
@@ -3197,7 +3549,7 @@
     </w:p>
     <w:p>
       <w:pPr>
-        <w:pStyle w:val="NoSpacing"/>
+        <w:pStyle w:val="Eivli"/>
       </w:pPr>
       <w:r>
         <w:rPr>
@@ -3215,21 +3567,25 @@
         </w:rPr>
         <w:t xml:space="preserve"> </w:t>
       </w:r>
+      <w:proofErr w:type="spellStart"/>
       <w:r>
         <w:t>int</w:t>
       </w:r>
+      <w:proofErr w:type="spellEnd"/>
       <w:r>
         <w:rPr>
           <w:rStyle w:val="s3"/>
         </w:rPr>
         <w:t xml:space="preserve"> </w:t>
       </w:r>
+      <w:proofErr w:type="spellStart"/>
       <w:r>
         <w:rPr>
           <w:rStyle w:val="s2"/>
         </w:rPr>
         <w:t>ruoka</w:t>
       </w:r>
+      <w:proofErr w:type="spellEnd"/>
       <w:r>
         <w:rPr>
           <w:rStyle w:val="s3"/>
@@ -3239,7 +3595,7 @@
     </w:p>
     <w:p>
       <w:pPr>
-        <w:pStyle w:val="NoSpacing"/>
+        <w:pStyle w:val="Eivli"/>
       </w:pPr>
       <w:r>
         <w:rPr>
@@ -3257,21 +3613,25 @@
         </w:rPr>
         <w:t xml:space="preserve"> </w:t>
       </w:r>
+      <w:proofErr w:type="spellStart"/>
       <w:r>
         <w:t>int</w:t>
       </w:r>
+      <w:proofErr w:type="spellEnd"/>
       <w:r>
         <w:rPr>
           <w:rStyle w:val="s3"/>
         </w:rPr>
         <w:t xml:space="preserve"> </w:t>
       </w:r>
+      <w:proofErr w:type="spellStart"/>
       <w:r>
         <w:rPr>
           <w:rStyle w:val="s2"/>
         </w:rPr>
         <w:t>rahaTuotto</w:t>
       </w:r>
+      <w:proofErr w:type="spellEnd"/>
       <w:r>
         <w:rPr>
           <w:rStyle w:val="s3"/>
@@ -3281,7 +3641,7 @@
     </w:p>
     <w:p>
       <w:pPr>
-        <w:pStyle w:val="NoSpacing"/>
+        <w:pStyle w:val="Eivli"/>
       </w:pPr>
       <w:r>
         <w:rPr>
@@ -3302,21 +3662,25 @@
         </w:rPr>
         <w:t xml:space="preserve"> </w:t>
       </w:r>
+      <w:proofErr w:type="spellStart"/>
       <w:r>
         <w:rPr>
           <w:rStyle w:val="s1"/>
         </w:rPr>
         <w:t>int</w:t>
       </w:r>
+      <w:proofErr w:type="spellEnd"/>
       <w:r>
         <w:rPr>
           <w:rStyle w:val="s3"/>
         </w:rPr>
         <w:t xml:space="preserve"> </w:t>
       </w:r>
+      <w:proofErr w:type="spellStart"/>
       <w:r>
         <w:t>ruokaTuotto</w:t>
       </w:r>
+      <w:proofErr w:type="spellEnd"/>
       <w:r>
         <w:rPr>
           <w:rStyle w:val="s3"/>
@@ -3326,7 +3690,7 @@
     </w:p>
     <w:p>
       <w:pPr>
-        <w:pStyle w:val="NoSpacing"/>
+        <w:pStyle w:val="Eivli"/>
       </w:pPr>
       <w:r>
         <w:rPr>
@@ -3344,21 +3708,25 @@
         </w:rPr>
         <w:t xml:space="preserve"> </w:t>
       </w:r>
+      <w:proofErr w:type="spellStart"/>
       <w:r>
         <w:t>int</w:t>
       </w:r>
+      <w:proofErr w:type="spellEnd"/>
       <w:r>
         <w:rPr>
           <w:rStyle w:val="s3"/>
         </w:rPr>
         <w:t xml:space="preserve"> </w:t>
       </w:r>
+      <w:proofErr w:type="spellStart"/>
       <w:r>
         <w:rPr>
           <w:rStyle w:val="s2"/>
         </w:rPr>
         <w:t>vuorot</w:t>
       </w:r>
+      <w:proofErr w:type="spellEnd"/>
       <w:r>
         <w:rPr>
           <w:rStyle w:val="s3"/>
@@ -3368,7 +3736,7 @@
     </w:p>
     <w:p>
       <w:pPr>
-        <w:pStyle w:val="NoSpacing"/>
+        <w:pStyle w:val="Eivli"/>
       </w:pPr>
       <w:r>
         <w:rPr>
@@ -3386,21 +3754,25 @@
         </w:rPr>
         <w:t xml:space="preserve"> </w:t>
       </w:r>
+      <w:proofErr w:type="spellStart"/>
       <w:r>
         <w:t>int</w:t>
       </w:r>
+      <w:proofErr w:type="spellEnd"/>
       <w:r>
         <w:rPr>
           <w:rStyle w:val="s3"/>
         </w:rPr>
         <w:t xml:space="preserve"> </w:t>
       </w:r>
+      <w:proofErr w:type="spellStart"/>
       <w:r>
         <w:rPr>
           <w:rStyle w:val="s2"/>
         </w:rPr>
         <w:t>sukujenLKM</w:t>
       </w:r>
+      <w:proofErr w:type="spellEnd"/>
       <w:r>
         <w:rPr>
           <w:rStyle w:val="s3"/>
@@ -3410,7 +3782,7 @@
     </w:p>
     <w:p>
       <w:pPr>
-        <w:pStyle w:val="NoSpacing"/>
+        <w:pStyle w:val="Eivli"/>
       </w:pPr>
       <w:r>
         <w:rPr>
@@ -3428,21 +3800,25 @@
         </w:rPr>
         <w:t xml:space="preserve"> </w:t>
       </w:r>
+      <w:proofErr w:type="spellStart"/>
       <w:r>
         <w:t>boolean</w:t>
       </w:r>
+      <w:proofErr w:type="spellEnd"/>
       <w:r>
         <w:rPr>
           <w:rStyle w:val="s3"/>
         </w:rPr>
         <w:t xml:space="preserve"> </w:t>
       </w:r>
+      <w:proofErr w:type="spellStart"/>
       <w:r>
         <w:rPr>
           <w:rStyle w:val="s2"/>
         </w:rPr>
         <w:t>havitty</w:t>
       </w:r>
+      <w:proofErr w:type="spellEnd"/>
       <w:r>
         <w:rPr>
           <w:rStyle w:val="s3"/>
@@ -3461,7 +3837,7 @@
     </w:p>
     <w:p>
       <w:pPr>
-        <w:pStyle w:val="NoSpacing"/>
+        <w:pStyle w:val="Eivli"/>
       </w:pPr>
       <w:r>
         <w:rPr>
@@ -3488,12 +3864,14 @@
         </w:rPr>
         <w:t xml:space="preserve"> Scanner </w:t>
       </w:r>
+      <w:proofErr w:type="spellStart"/>
       <w:r>
         <w:rPr>
           <w:rStyle w:val="s2"/>
         </w:rPr>
         <w:t>vastaus</w:t>
       </w:r>
+      <w:proofErr w:type="spellEnd"/>
       <w:r>
         <w:rPr>
           <w:rStyle w:val="s3"/>
@@ -3503,7 +3881,7 @@
     </w:p>
     <w:p>
       <w:pPr>
-        <w:pStyle w:val="NoSpacing"/>
+        <w:pStyle w:val="Eivli"/>
         <w:rPr>
           <w:lang w:val="fi-FI"/>
         </w:rPr>
@@ -3514,6 +3892,7 @@
         </w:rPr>
         <w:tab/>
       </w:r>
+      <w:proofErr w:type="spellStart"/>
       <w:r>
         <w:rPr>
           <w:rStyle w:val="s1"/>
@@ -3521,11 +3900,26 @@
         </w:rPr>
         <w:t>public</w:t>
       </w:r>
-      <w:r>
-        <w:rPr>
-          <w:lang w:val="fi-FI"/>
-        </w:rPr>
-        <w:t xml:space="preserve"> ArrayList&lt;Ongelma&gt; </w:t>
+      <w:proofErr w:type="spellEnd"/>
+      <w:r>
+        <w:rPr>
+          <w:lang w:val="fi-FI"/>
+        </w:rPr>
+        <w:t xml:space="preserve"> </w:t>
+      </w:r>
+      <w:proofErr w:type="spellStart"/>
+      <w:r>
+        <w:rPr>
+          <w:lang w:val="fi-FI"/>
+        </w:rPr>
+        <w:t>ArrayList</w:t>
+      </w:r>
+      <w:proofErr w:type="spellEnd"/>
+      <w:r>
+        <w:rPr>
+          <w:lang w:val="fi-FI"/>
+        </w:rPr>
+        <w:t xml:space="preserve">&lt;Ongelma&gt; </w:t>
       </w:r>
       <w:r>
         <w:rPr>
@@ -3537,7 +3931,7 @@
     </w:p>
     <w:p>
       <w:pPr>
-        <w:pStyle w:val="NoSpacing"/>
+        <w:pStyle w:val="Eivli"/>
       </w:pPr>
       <w:r>
         <w:rPr>
@@ -3553,26 +3947,45 @@
         <w:t>public</w:t>
       </w:r>
       <w:r>
-        <w:t xml:space="preserve"> ArrayList&lt;Suku&gt; </w:t>
-      </w:r>
+        <w:t xml:space="preserve"> </w:t>
+      </w:r>
+      <w:proofErr w:type="spellStart"/>
+      <w:r>
+        <w:t>ArrayList</w:t>
+      </w:r>
+      <w:proofErr w:type="spellEnd"/>
+      <w:r>
+        <w:t>&lt;</w:t>
+      </w:r>
+      <w:proofErr w:type="spellStart"/>
+      <w:r>
+        <w:t>Suku</w:t>
+      </w:r>
+      <w:proofErr w:type="spellEnd"/>
+      <w:r>
+        <w:t xml:space="preserve">&gt; </w:t>
+      </w:r>
+      <w:proofErr w:type="spellStart"/>
       <w:r>
         <w:rPr>
           <w:rStyle w:val="s2"/>
         </w:rPr>
         <w:t>suvut</w:t>
       </w:r>
-    </w:p>
-    <w:p>
-      <w:pPr>
-        <w:rPr>
-          <w:lang w:val="fi-FI"/>
-        </w:rPr>
-      </w:pPr>
-      <w:r>
-        <w:rPr>
-          <w:lang w:val="fi-FI"/>
-        </w:rPr>
-        <w:t>Joilla kuvataan kuninkaan nimi, resurssit, kuinka paljon sukuja kuuluu kuniinkaan alaisiksi, onko kuningas syösty vallassa ja millaisia ongelmia ja sukuja kuninkaalla on.</w:t>
+      <w:proofErr w:type="spellEnd"/>
+    </w:p>
+    <w:p>
+      <w:pPr>
+        <w:rPr>
+          <w:lang w:val="fi-FI"/>
+        </w:rPr>
+      </w:pPr>
+      <w:r>
+        <w:rPr>
+          <w:lang w:val="fi-FI"/>
+        </w:rPr>
+        <w:lastRenderedPageBreak/>
+        <w:t>Joilla kuvataan kuninkaan nimi, resurssit, kuinka paljon sukuja kuuluu kuninkaan alaisiksi, onko kuningas syösty vallassa ja millaisia ongelmia ja sukuja kuninkaalla on.</w:t>
       </w:r>
       <w:r>
         <w:rPr>
@@ -3580,12 +3993,30 @@
         </w:rPr>
         <w:t xml:space="preserve"> Näiden lisäksi kuninkaaseen on myös tallennettu kaikki mahdolliset sukunimet, koska kuninkaassa on metodit </w:t>
       </w:r>
+      <w:proofErr w:type="spellStart"/>
+      <w:proofErr w:type="gramStart"/>
       <w:r>
         <w:rPr>
           <w:rFonts w:ascii="Courier" w:hAnsi="Courier"/>
           <w:lang w:val="fi-FI"/>
         </w:rPr>
-        <w:t>lisaaAatelisSuku()</w:t>
+        <w:t>lisaaAatelisSuku</w:t>
+      </w:r>
+      <w:proofErr w:type="spellEnd"/>
+      <w:r>
+        <w:rPr>
+          <w:rFonts w:ascii="Courier" w:hAnsi="Courier"/>
+          <w:lang w:val="fi-FI"/>
+        </w:rPr>
+        <w:t>(</w:t>
+      </w:r>
+      <w:proofErr w:type="gramEnd"/>
+      <w:r>
+        <w:rPr>
+          <w:rFonts w:ascii="Courier" w:hAnsi="Courier"/>
+          <w:lang w:val="fi-FI"/>
+        </w:rPr>
+        <w:t>)</w:t>
       </w:r>
       <w:r>
         <w:rPr>
@@ -3593,12 +4024,21 @@
         </w:rPr>
         <w:t xml:space="preserve"> ja </w:t>
       </w:r>
+      <w:proofErr w:type="spellStart"/>
       <w:r>
         <w:rPr>
           <w:rFonts w:ascii="Courier" w:hAnsi="Courier"/>
           <w:lang w:val="fi-FI"/>
         </w:rPr>
-        <w:t>lisaaSuku()</w:t>
+        <w:t>lisaaSuku</w:t>
+      </w:r>
+      <w:proofErr w:type="spellEnd"/>
+      <w:r>
+        <w:rPr>
+          <w:rFonts w:ascii="Courier" w:hAnsi="Courier"/>
+          <w:lang w:val="fi-FI"/>
+        </w:rPr>
+        <w:t>()</w:t>
       </w:r>
       <w:r>
         <w:rPr>
@@ -3617,12 +4057,40 @@
         <w:rPr>
           <w:lang w:val="fi-FI"/>
         </w:rPr>
-        <w:t>Kuningas –konstruktorissa annetaan kuninkaalle nimi, vuorojen määrä, arvotaan kuinka paljon on resursseja, asetetaan sukujen lukumääräksi 25 ja lisätään tämän verran sukuja. Lopuksi kuninkaan suvuille generoidaan myös sukusuhteet.</w:t>
-      </w:r>
-    </w:p>
-    <w:p>
-      <w:pPr>
-        <w:pStyle w:val="Heading3"/>
+        <w:t>Kuningas –</w:t>
+      </w:r>
+      <w:proofErr w:type="spellStart"/>
+      <w:r>
+        <w:rPr>
+          <w:lang w:val="fi-FI"/>
+        </w:rPr>
+        <w:t>konstruktorissa</w:t>
+      </w:r>
+      <w:proofErr w:type="spellEnd"/>
+      <w:r>
+        <w:rPr>
+          <w:lang w:val="fi-FI"/>
+        </w:rPr>
+        <w:t xml:space="preserve"> annetaan kuninkaalle nimi, vuorojen määrä, </w:t>
+      </w:r>
+      <w:proofErr w:type="gramStart"/>
+      <w:r>
+        <w:rPr>
+          <w:lang w:val="fi-FI"/>
+        </w:rPr>
+        <w:t>arvotaan kuinka paljon on</w:t>
+      </w:r>
+      <w:proofErr w:type="gramEnd"/>
+      <w:r>
+        <w:rPr>
+          <w:lang w:val="fi-FI"/>
+        </w:rPr>
+        <w:t xml:space="preserve"> resursseja, asetetaan sukujen lukumääräksi 25 ja lisätään tämän verran sukuja. Lopuksi kuninkaan suvuille generoidaan myös sukusuhteet.</w:t>
+      </w:r>
+    </w:p>
+    <w:p>
+      <w:pPr>
+        <w:pStyle w:val="Otsikko3"/>
         <w:rPr>
           <w:lang w:val="fi-FI"/>
         </w:rPr>
@@ -3636,7 +4104,16 @@
     </w:p>
     <w:p>
       <w:pPr>
-        <w:pStyle w:val="Heading3"/>
+        <w:rPr>
+          <w:lang w:val="fi-FI"/>
+        </w:rPr>
+      </w:pPr>
+      <w:bookmarkStart w:id="8" w:name="_GoBack"/>
+      <w:bookmarkEnd w:id="8"/>
+    </w:p>
+    <w:p>
+      <w:pPr>
+        <w:pStyle w:val="Otsikko3"/>
         <w:rPr>
           <w:lang w:val="fi-FI"/>
         </w:rPr>
@@ -3650,7 +4127,415 @@
     </w:p>
     <w:p>
       <w:pPr>
-        <w:pStyle w:val="Heading3"/>
+        <w:rPr>
+          <w:lang w:val="fi-FI"/>
+        </w:rPr>
+      </w:pPr>
+      <w:r>
+        <w:rPr>
+          <w:lang w:val="fi-FI"/>
+        </w:rPr>
+        <w:t xml:space="preserve">Pelin pisteet näytetään pelaajalle jokaisen vuoron lopussa, ja lisätään pelin lopussa </w:t>
+      </w:r>
+      <w:proofErr w:type="gramStart"/>
+      <w:r>
+        <w:rPr>
+          <w:lang w:val="fi-FI"/>
+        </w:rPr>
+        <w:t>listaan</w:t>
+      </w:r>
+      <w:proofErr w:type="gramEnd"/>
+      <w:r>
+        <w:rPr>
+          <w:lang w:val="fi-FI"/>
+        </w:rPr>
+        <w:t xml:space="preserve"> jos ne ovat tarpeeksi hyvät. Pisteiden laskemiseen käytetään metodia:</w:t>
+      </w:r>
+    </w:p>
+    <w:p>
+      <w:pPr>
+        <w:pStyle w:val="Eivli"/>
+        <w:rPr>
+          <w:lang w:val="fi-FI"/>
+        </w:rPr>
+      </w:pPr>
+      <w:r>
+        <w:rPr>
+          <w:lang w:val="fi-FI"/>
+        </w:rPr>
+        <w:tab/>
+      </w:r>
+      <w:proofErr w:type="spellStart"/>
+      <w:proofErr w:type="gramStart"/>
+      <w:r>
+        <w:rPr>
+          <w:lang w:val="fi-FI"/>
+        </w:rPr>
+        <w:t>annaPisteet</w:t>
+      </w:r>
+      <w:proofErr w:type="spellEnd"/>
+      <w:r>
+        <w:rPr>
+          <w:lang w:val="fi-FI"/>
+        </w:rPr>
+        <w:t>(</w:t>
+      </w:r>
+      <w:proofErr w:type="gramEnd"/>
+      <w:r>
+        <w:rPr>
+          <w:lang w:val="fi-FI"/>
+        </w:rPr>
+        <w:t>)</w:t>
+      </w:r>
+    </w:p>
+    <w:p>
+      <w:pPr>
+        <w:rPr>
+          <w:lang w:val="fi-FI"/>
+        </w:rPr>
+      </w:pPr>
+      <w:r>
+        <w:rPr>
+          <w:lang w:val="fi-FI"/>
+        </w:rPr>
+        <w:t>Metodi huomioi pelin senhetkiset resurssit, niiden tuotot, aatelisten tyytyväisyyden, kaikkien sukujen tyytyväisyyden, populaation koon ja onko peli hävitty. Se käyttää hyväkseen kuninkaan metode</w:t>
+      </w:r>
+      <w:r>
+        <w:rPr>
+          <w:lang w:val="fi-FI"/>
+        </w:rPr>
+        <w:t>j</w:t>
+      </w:r>
+      <w:r>
+        <w:rPr>
+          <w:lang w:val="fi-FI"/>
+        </w:rPr>
+        <w:t>a:</w:t>
+      </w:r>
+    </w:p>
+    <w:p>
+      <w:pPr>
+        <w:pStyle w:val="Eivli"/>
+        <w:rPr>
+          <w:lang w:val="fi-FI"/>
+        </w:rPr>
+      </w:pPr>
+      <w:r>
+        <w:rPr>
+          <w:lang w:val="fi-FI"/>
+        </w:rPr>
+        <w:tab/>
+      </w:r>
+      <w:proofErr w:type="spellStart"/>
+      <w:proofErr w:type="gramStart"/>
+      <w:r>
+        <w:rPr>
+          <w:lang w:val="fi-FI"/>
+        </w:rPr>
+        <w:t>annaRaha</w:t>
+      </w:r>
+      <w:proofErr w:type="spellEnd"/>
+      <w:r>
+        <w:rPr>
+          <w:lang w:val="fi-FI"/>
+        </w:rPr>
+        <w:t>(</w:t>
+      </w:r>
+      <w:proofErr w:type="gramEnd"/>
+      <w:r>
+        <w:rPr>
+          <w:lang w:val="fi-FI"/>
+        </w:rPr>
+        <w:t>)</w:t>
+      </w:r>
+    </w:p>
+    <w:p>
+      <w:pPr>
+        <w:pStyle w:val="Eivli"/>
+        <w:rPr>
+          <w:lang w:val="fi-FI"/>
+        </w:rPr>
+      </w:pPr>
+      <w:r>
+        <w:rPr>
+          <w:lang w:val="fi-FI"/>
+        </w:rPr>
+        <w:tab/>
+      </w:r>
+      <w:proofErr w:type="spellStart"/>
+      <w:proofErr w:type="gramStart"/>
+      <w:r>
+        <w:rPr>
+          <w:lang w:val="fi-FI"/>
+        </w:rPr>
+        <w:t>annaRahaTuotto</w:t>
+      </w:r>
+      <w:proofErr w:type="spellEnd"/>
+      <w:r>
+        <w:rPr>
+          <w:lang w:val="fi-FI"/>
+        </w:rPr>
+        <w:t>(</w:t>
+      </w:r>
+      <w:proofErr w:type="gramEnd"/>
+      <w:r>
+        <w:rPr>
+          <w:lang w:val="fi-FI"/>
+        </w:rPr>
+        <w:t>)</w:t>
+      </w:r>
+    </w:p>
+    <w:p>
+      <w:pPr>
+        <w:pStyle w:val="Eivli"/>
+        <w:rPr>
+          <w:lang w:val="fi-FI"/>
+        </w:rPr>
+      </w:pPr>
+      <w:r>
+        <w:rPr>
+          <w:lang w:val="fi-FI"/>
+        </w:rPr>
+        <w:tab/>
+      </w:r>
+      <w:proofErr w:type="spellStart"/>
+      <w:proofErr w:type="gramStart"/>
+      <w:r>
+        <w:rPr>
+          <w:lang w:val="fi-FI"/>
+        </w:rPr>
+        <w:t>annaRuoka</w:t>
+      </w:r>
+      <w:proofErr w:type="spellEnd"/>
+      <w:r>
+        <w:rPr>
+          <w:lang w:val="fi-FI"/>
+        </w:rPr>
+        <w:t>(</w:t>
+      </w:r>
+      <w:proofErr w:type="gramEnd"/>
+      <w:r>
+        <w:rPr>
+          <w:lang w:val="fi-FI"/>
+        </w:rPr>
+        <w:t>)</w:t>
+      </w:r>
+    </w:p>
+    <w:p>
+      <w:pPr>
+        <w:pStyle w:val="Eivli"/>
+        <w:rPr>
+          <w:lang w:val="fi-FI"/>
+        </w:rPr>
+      </w:pPr>
+      <w:r>
+        <w:rPr>
+          <w:lang w:val="fi-FI"/>
+        </w:rPr>
+        <w:tab/>
+      </w:r>
+      <w:proofErr w:type="spellStart"/>
+      <w:proofErr w:type="gramStart"/>
+      <w:r>
+        <w:rPr>
+          <w:lang w:val="fi-FI"/>
+        </w:rPr>
+        <w:t>annaRuokaTuotto</w:t>
+      </w:r>
+      <w:proofErr w:type="spellEnd"/>
+      <w:r>
+        <w:rPr>
+          <w:lang w:val="fi-FI"/>
+        </w:rPr>
+        <w:t>(</w:t>
+      </w:r>
+      <w:proofErr w:type="gramEnd"/>
+      <w:r>
+        <w:rPr>
+          <w:lang w:val="fi-FI"/>
+        </w:rPr>
+        <w:t>)</w:t>
+      </w:r>
+    </w:p>
+    <w:p>
+      <w:pPr>
+        <w:pStyle w:val="Eivli"/>
+        <w:rPr>
+          <w:lang w:val="fi-FI"/>
+        </w:rPr>
+      </w:pPr>
+      <w:r>
+        <w:rPr>
+          <w:lang w:val="fi-FI"/>
+        </w:rPr>
+        <w:tab/>
+      </w:r>
+      <w:proofErr w:type="spellStart"/>
+      <w:proofErr w:type="gramStart"/>
+      <w:r>
+        <w:rPr>
+          <w:lang w:val="fi-FI"/>
+        </w:rPr>
+        <w:t>annaSuhteellinenVakimaara</w:t>
+      </w:r>
+      <w:proofErr w:type="spellEnd"/>
+      <w:r>
+        <w:rPr>
+          <w:lang w:val="fi-FI"/>
+        </w:rPr>
+        <w:t>(</w:t>
+      </w:r>
+      <w:proofErr w:type="gramEnd"/>
+      <w:r>
+        <w:rPr>
+          <w:lang w:val="fi-FI"/>
+        </w:rPr>
+        <w:t>)</w:t>
+      </w:r>
+    </w:p>
+    <w:p>
+      <w:pPr>
+        <w:rPr>
+          <w:lang w:val="fi-FI"/>
+        </w:rPr>
+      </w:pPr>
+      <w:r>
+        <w:rPr>
+          <w:lang w:val="fi-FI"/>
+        </w:rPr>
+        <w:t>Sekä suvun metodeja:</w:t>
+      </w:r>
+    </w:p>
+    <w:p>
+      <w:pPr>
+        <w:pStyle w:val="Eivli"/>
+        <w:rPr>
+          <w:lang w:val="fi-FI"/>
+        </w:rPr>
+      </w:pPr>
+      <w:r>
+        <w:rPr>
+          <w:lang w:val="fi-FI"/>
+        </w:rPr>
+        <w:tab/>
+      </w:r>
+      <w:proofErr w:type="spellStart"/>
+      <w:proofErr w:type="gramStart"/>
+      <w:r>
+        <w:rPr>
+          <w:lang w:val="fi-FI"/>
+        </w:rPr>
+        <w:t>annaAatelisuus</w:t>
+      </w:r>
+      <w:proofErr w:type="spellEnd"/>
+      <w:r>
+        <w:rPr>
+          <w:lang w:val="fi-FI"/>
+        </w:rPr>
+        <w:t>(</w:t>
+      </w:r>
+      <w:proofErr w:type="gramEnd"/>
+      <w:r>
+        <w:rPr>
+          <w:lang w:val="fi-FI"/>
+        </w:rPr>
+        <w:t>)</w:t>
+      </w:r>
+    </w:p>
+    <w:p>
+      <w:pPr>
+        <w:pStyle w:val="Eivli"/>
+        <w:rPr>
+          <w:lang w:val="fi-FI"/>
+        </w:rPr>
+      </w:pPr>
+      <w:r>
+        <w:rPr>
+          <w:lang w:val="fi-FI"/>
+        </w:rPr>
+        <w:tab/>
+      </w:r>
+      <w:proofErr w:type="spellStart"/>
+      <w:proofErr w:type="gramStart"/>
+      <w:r>
+        <w:rPr>
+          <w:lang w:val="fi-FI"/>
+        </w:rPr>
+        <w:t>annaSuhdeKuninkaaseen</w:t>
+      </w:r>
+      <w:proofErr w:type="spellEnd"/>
+      <w:r>
+        <w:rPr>
+          <w:lang w:val="fi-FI"/>
+        </w:rPr>
+        <w:t>(</w:t>
+      </w:r>
+      <w:proofErr w:type="gramEnd"/>
+      <w:r>
+        <w:rPr>
+          <w:lang w:val="fi-FI"/>
+        </w:rPr>
+        <w:t>)</w:t>
+      </w:r>
+    </w:p>
+    <w:p>
+      <w:pPr>
+        <w:rPr>
+          <w:lang w:val="fi-FI"/>
+        </w:rPr>
+      </w:pPr>
+      <w:r>
+        <w:rPr>
+          <w:lang w:val="fi-FI"/>
+        </w:rPr>
+        <w:t xml:space="preserve">Ennen pisteiden palautusta </w:t>
+      </w:r>
+      <w:proofErr w:type="gramStart"/>
+      <w:r>
+        <w:rPr>
+          <w:lang w:val="fi-FI"/>
+        </w:rPr>
+        <w:t>tarkistetaan vielä onko</w:t>
+      </w:r>
+      <w:proofErr w:type="gramEnd"/>
+      <w:r>
+        <w:rPr>
+          <w:lang w:val="fi-FI"/>
+        </w:rPr>
+        <w:t xml:space="preserve"> peli hävitty </w:t>
+      </w:r>
+      <w:proofErr w:type="spellStart"/>
+      <w:r>
+        <w:rPr>
+          <w:lang w:val="fi-FI"/>
+        </w:rPr>
+        <w:t>booleanilla</w:t>
+      </w:r>
+      <w:proofErr w:type="spellEnd"/>
+      <w:r>
+        <w:rPr>
+          <w:lang w:val="fi-FI"/>
+        </w:rPr>
+        <w:t xml:space="preserve"> </w:t>
+      </w:r>
+      <w:proofErr w:type="spellStart"/>
+      <w:r>
+        <w:rPr>
+          <w:lang w:val="fi-FI"/>
+        </w:rPr>
+        <w:t>havitty</w:t>
+      </w:r>
+      <w:proofErr w:type="spellEnd"/>
+      <w:r>
+        <w:rPr>
+          <w:lang w:val="fi-FI"/>
+        </w:rPr>
+        <w:t>, jos näin on vähennetään pisteistä 80%.</w:t>
+      </w:r>
+    </w:p>
+    <w:p>
+      <w:pPr>
+        <w:pStyle w:val="Otsikko3"/>
         <w:rPr>
           <w:lang w:val="fi-FI"/>
         </w:rPr>
@@ -3672,37 +4557,97 @@
         <w:rPr>
           <w:lang w:val="fi-FI"/>
         </w:rPr>
-        <w:t>Suvut lisätään kuninkaalle käyttäen tyhjää suvun konstruktoria, jotta sukujen ominaisuudet voidaan ripotella tasaisesti, eikä yhdellekään suvulle tule erittäin poikkeavia arvoja. Suvut lisätään käyttämällä metodeita:</w:t>
-      </w:r>
-    </w:p>
-    <w:p>
-      <w:pPr>
-        <w:pStyle w:val="NoSpacing"/>
+        <w:t xml:space="preserve">Suvut lisätään kuninkaalle käyttäen tyhjää suvun </w:t>
+      </w:r>
+      <w:proofErr w:type="spellStart"/>
+      <w:r>
+        <w:rPr>
+          <w:lang w:val="fi-FI"/>
+        </w:rPr>
+        <w:t>konstruktoria</w:t>
+      </w:r>
+      <w:proofErr w:type="spellEnd"/>
+      <w:r>
+        <w:rPr>
+          <w:lang w:val="fi-FI"/>
+        </w:rPr>
+        <w:t xml:space="preserve">, jotta sukujen ominaisuudet voidaan ripotella tasaisesti, eikä yhdellekään suvulle tule erittäin poikkeavia arvoja. Suvut lisätään käyttämällä </w:t>
+      </w:r>
+      <w:proofErr w:type="spellStart"/>
+      <w:r>
+        <w:rPr>
+          <w:lang w:val="fi-FI"/>
+        </w:rPr>
+        <w:t>metodeita</w:t>
+      </w:r>
+      <w:proofErr w:type="spellEnd"/>
+      <w:r>
+        <w:rPr>
+          <w:lang w:val="fi-FI"/>
+        </w:rPr>
+        <w:t>:</w:t>
+      </w:r>
+    </w:p>
+    <w:p>
+      <w:pPr>
+        <w:pStyle w:val="Eivli"/>
         <w:ind w:left="720"/>
         <w:rPr>
           <w:lang w:val="fi-FI"/>
         </w:rPr>
       </w:pPr>
-      <w:r>
-        <w:rPr>
-          <w:lang w:val="fi-FI"/>
-        </w:rPr>
-        <w:t>lisaaSuku()</w:t>
-      </w:r>
-    </w:p>
-    <w:p>
-      <w:pPr>
-        <w:pStyle w:val="NoSpacing"/>
+      <w:proofErr w:type="spellStart"/>
+      <w:proofErr w:type="gramStart"/>
+      <w:r>
+        <w:rPr>
+          <w:lang w:val="fi-FI"/>
+        </w:rPr>
+        <w:t>lisaaSuku</w:t>
+      </w:r>
+      <w:proofErr w:type="spellEnd"/>
+      <w:r>
+        <w:rPr>
+          <w:lang w:val="fi-FI"/>
+        </w:rPr>
+        <w:t>(</w:t>
+      </w:r>
+      <w:proofErr w:type="gramEnd"/>
+      <w:r>
+        <w:rPr>
+          <w:lang w:val="fi-FI"/>
+        </w:rPr>
+        <w:t>)</w:t>
+      </w:r>
+    </w:p>
+    <w:p>
+      <w:pPr>
+        <w:pStyle w:val="Eivli"/>
         <w:ind w:left="720"/>
         <w:rPr>
           <w:lang w:val="fi-FI"/>
         </w:rPr>
       </w:pPr>
-      <w:r>
-        <w:rPr>
-          <w:lang w:val="fi-FI"/>
-        </w:rPr>
-        <w:t>lisaaAatelisinSuku()</w:t>
+      <w:proofErr w:type="spellStart"/>
+      <w:proofErr w:type="gramStart"/>
+      <w:r>
+        <w:rPr>
+          <w:lang w:val="fi-FI"/>
+        </w:rPr>
+        <w:t>lisaaAatelisinSuku</w:t>
+      </w:r>
+      <w:proofErr w:type="spellEnd"/>
+      <w:r>
+        <w:rPr>
+          <w:lang w:val="fi-FI"/>
+        </w:rPr>
+        <w:t>(</w:t>
+      </w:r>
+      <w:proofErr w:type="gramEnd"/>
+      <w:r>
+        <w:rPr>
+          <w:lang w:val="fi-FI"/>
+        </w:rPr>
+        <w:t>)</w:t>
       </w:r>
     </w:p>
     <w:p>
@@ -3720,18 +4665,28 @@
     </w:p>
     <w:p>
       <w:pPr>
-        <w:pStyle w:val="NoSpacing"/>
+        <w:pStyle w:val="Eivli"/>
         <w:ind w:firstLine="720"/>
         <w:rPr>
           <w:lang w:eastAsia="en-GB"/>
         </w:rPr>
       </w:pPr>
+      <w:proofErr w:type="spellStart"/>
       <w:r>
         <w:rPr>
           <w:lang w:eastAsia="en-GB"/>
         </w:rPr>
-        <w:t>magianimet.get(</w:t>
-      </w:r>
+        <w:t>magianimet.get</w:t>
+      </w:r>
+      <w:proofErr w:type="spellEnd"/>
+      <w:r>
+        <w:rPr>
+          <w:lang w:eastAsia="en-GB"/>
+        </w:rPr>
+        <w:t>(</w:t>
+      </w:r>
+      <w:proofErr w:type="spellStart"/>
+      <w:proofErr w:type="gramStart"/>
       <w:r>
         <w:rPr>
           <w:color w:val="7E504F"/>
@@ -3743,7 +4698,29 @@
         <w:rPr>
           <w:lang w:eastAsia="en-GB"/>
         </w:rPr>
-        <w:t>.nextInt(magianimet.size()));</w:t>
+        <w:t>.nextInt</w:t>
+      </w:r>
+      <w:proofErr w:type="spellEnd"/>
+      <w:proofErr w:type="gramEnd"/>
+      <w:r>
+        <w:rPr>
+          <w:lang w:eastAsia="en-GB"/>
+        </w:rPr>
+        <w:t>(</w:t>
+      </w:r>
+      <w:proofErr w:type="spellStart"/>
+      <w:r>
+        <w:rPr>
+          <w:lang w:eastAsia="en-GB"/>
+        </w:rPr>
+        <w:t>magianimet.size</w:t>
+      </w:r>
+      <w:proofErr w:type="spellEnd"/>
+      <w:r>
+        <w:rPr>
+          <w:lang w:eastAsia="en-GB"/>
+        </w:rPr>
+        <w:t>()));</w:t>
       </w:r>
     </w:p>
     <w:p>
@@ -3775,38 +4752,92 @@
         <w:rPr>
           <w:lang w:val="fi-FI"/>
         </w:rPr>
-        <w:t>Näiden lisäksi sukuja voidaan etsia metodeilla:</w:t>
-      </w:r>
-    </w:p>
-    <w:p>
-      <w:pPr>
-        <w:pStyle w:val="NoSpacing"/>
+        <w:t xml:space="preserve">Näiden lisäksi sukuja voidaan </w:t>
+      </w:r>
+      <w:proofErr w:type="spellStart"/>
+      <w:r>
+        <w:rPr>
+          <w:lang w:val="fi-FI"/>
+        </w:rPr>
+        <w:t>etsia</w:t>
+      </w:r>
+      <w:proofErr w:type="spellEnd"/>
+      <w:r>
+        <w:rPr>
+          <w:lang w:val="fi-FI"/>
+        </w:rPr>
+        <w:t xml:space="preserve"> metodeilla:</w:t>
+      </w:r>
+    </w:p>
+    <w:p>
+      <w:pPr>
+        <w:pStyle w:val="Eivli"/>
         <w:ind w:left="720"/>
       </w:pPr>
-      <w:r>
-        <w:t>annaAatelisin()</w:t>
-      </w:r>
-    </w:p>
-    <w:p>
-      <w:pPr>
-        <w:pStyle w:val="NoSpacing"/>
+      <w:proofErr w:type="spellStart"/>
+      <w:proofErr w:type="gramStart"/>
+      <w:r>
+        <w:t>annaAatelisin</w:t>
+      </w:r>
+      <w:proofErr w:type="spellEnd"/>
+      <w:r>
+        <w:t>(</w:t>
+      </w:r>
+      <w:proofErr w:type="gramEnd"/>
+      <w:r>
+        <w:t>)</w:t>
+      </w:r>
+    </w:p>
+    <w:p>
+      <w:pPr>
+        <w:pStyle w:val="Eivli"/>
         <w:ind w:left="720"/>
       </w:pPr>
-      <w:r>
-        <w:t>etsiSukuTyypit(boolean,boolean,boolean,boolean,boolean)</w:t>
-      </w:r>
-    </w:p>
-    <w:p>
-      <w:pPr>
-        <w:pStyle w:val="NoSpacing"/>
+      <w:proofErr w:type="spellStart"/>
+      <w:r>
+        <w:t>etsiSukuTyypit</w:t>
+      </w:r>
+      <w:proofErr w:type="spellEnd"/>
+      <w:r>
+        <w:t>(</w:t>
+      </w:r>
+      <w:proofErr w:type="spellStart"/>
+      <w:proofErr w:type="gramStart"/>
+      <w:r>
+        <w:t>boolean,boolean</w:t>
+      </w:r>
+      <w:proofErr w:type="gramEnd"/>
+      <w:r>
+        <w:t>,boolean,boolean,boolean</w:t>
+      </w:r>
+      <w:proofErr w:type="spellEnd"/>
+      <w:r>
+        <w:t>)</w:t>
+      </w:r>
+    </w:p>
+    <w:p>
+      <w:pPr>
+        <w:pStyle w:val="Eivli"/>
         <w:ind w:left="720"/>
       </w:pPr>
-      <w:r>
-        <w:t>etsiSukuKombo(</w:t>
-      </w:r>
-      <w:r>
-        <w:t>boolean,boolean,boolean,boolean,boolean</w:t>
-      </w:r>
+      <w:proofErr w:type="spellStart"/>
+      <w:r>
+        <w:t>etsiSukuKombo</w:t>
+      </w:r>
+      <w:proofErr w:type="spellEnd"/>
+      <w:r>
+        <w:t>(</w:t>
+      </w:r>
+      <w:proofErr w:type="spellStart"/>
+      <w:proofErr w:type="gramStart"/>
+      <w:r>
+        <w:t>boolean,boolean</w:t>
+      </w:r>
+      <w:proofErr w:type="gramEnd"/>
+      <w:r>
+        <w:t>,boolean,boolean,boolean</w:t>
+      </w:r>
+      <w:proofErr w:type="spellEnd"/>
       <w:r>
         <w:t>)</w:t>
       </w:r>
@@ -3823,12 +4854,21 @@
         </w:rPr>
         <w:t xml:space="preserve">Näitä hakuja käytetään muodostettaessa ongelmia, jolloin tarvitaan suvut –listasta valikoida aina tietyntyyppisiä sukuja. Kaikki haut palauttavat </w:t>
       </w:r>
+      <w:proofErr w:type="spellStart"/>
       <w:r>
         <w:rPr>
           <w:rFonts w:ascii="Courier" w:hAnsi="Courier"/>
           <w:lang w:val="fi-FI"/>
         </w:rPr>
-        <w:t>ArrayList&lt;Suku&gt;</w:t>
+        <w:t>ArrayList</w:t>
+      </w:r>
+      <w:proofErr w:type="spellEnd"/>
+      <w:r>
+        <w:rPr>
+          <w:rFonts w:ascii="Courier" w:hAnsi="Courier"/>
+          <w:lang w:val="fi-FI"/>
+        </w:rPr>
+        <w:t>&lt;Suku&gt;</w:t>
       </w:r>
       <w:r>
         <w:rPr>
@@ -3852,17 +4892,48 @@
     </w:p>
     <w:p>
       <w:pPr>
-        <w:pStyle w:val="NoSpacing"/>
+        <w:pStyle w:val="Eivli"/>
         <w:ind w:firstLine="720"/>
         <w:rPr>
           <w:lang w:val="fi-FI"/>
         </w:rPr>
       </w:pPr>
-      <w:r>
-        <w:rPr>
-          <w:lang w:val="fi-FI"/>
-        </w:rPr>
-        <w:t>annaAatelisin().get(</w:t>
+      <w:proofErr w:type="spellStart"/>
+      <w:r>
+        <w:rPr>
+          <w:lang w:val="fi-FI"/>
+        </w:rPr>
+        <w:lastRenderedPageBreak/>
+        <w:t>annaAatelisin</w:t>
+      </w:r>
+      <w:proofErr w:type="spellEnd"/>
+      <w:r>
+        <w:rPr>
+          <w:lang w:val="fi-FI"/>
+        </w:rPr>
+        <w:t>(</w:t>
+      </w:r>
+      <w:proofErr w:type="gramStart"/>
+      <w:r>
+        <w:rPr>
+          <w:lang w:val="fi-FI"/>
+        </w:rPr>
+        <w:t>).</w:t>
+      </w:r>
+      <w:proofErr w:type="spellStart"/>
+      <w:r>
+        <w:rPr>
+          <w:lang w:val="fi-FI"/>
+        </w:rPr>
+        <w:t>get</w:t>
+      </w:r>
+      <w:proofErr w:type="spellEnd"/>
+      <w:proofErr w:type="gramEnd"/>
+      <w:r>
+        <w:rPr>
+          <w:lang w:val="fi-FI"/>
+        </w:rPr>
+        <w:t>(</w:t>
       </w:r>
       <w:r>
         <w:rPr>
@@ -3884,16 +4955,46 @@
           <w:lang w:val="fi-FI"/>
         </w:rPr>
       </w:pPr>
-      <w:r>
-        <w:rPr>
-          <w:lang w:val="fi-FI"/>
-        </w:rPr>
-        <w:t>Boolean –arvot parametreinä tarkoittavat, että mitä tyyppiä haetaan. Haettavan tyypin kohdalla arvoksi laitetaan true . Tyyppien järjestys on aina kaikkialla sama:</w:t>
-      </w:r>
-    </w:p>
-    <w:p>
-      <w:pPr>
-        <w:pStyle w:val="NoSpacing"/>
+      <w:proofErr w:type="spellStart"/>
+      <w:r>
+        <w:rPr>
+          <w:lang w:val="fi-FI"/>
+        </w:rPr>
+        <w:t>Boolean</w:t>
+      </w:r>
+      <w:proofErr w:type="spellEnd"/>
+      <w:r>
+        <w:rPr>
+          <w:lang w:val="fi-FI"/>
+        </w:rPr>
+        <w:t xml:space="preserve"> –arvot parametreinä tarkoittavat, että mitä tyyppiä haetaan. Haettavan tyypin kohdalla arvoksi laitetaan </w:t>
+      </w:r>
+      <w:proofErr w:type="spellStart"/>
+      <w:proofErr w:type="gramStart"/>
+      <w:r>
+        <w:rPr>
+          <w:lang w:val="fi-FI"/>
+        </w:rPr>
+        <w:t>true</w:t>
+      </w:r>
+      <w:proofErr w:type="spellEnd"/>
+      <w:r>
+        <w:rPr>
+          <w:lang w:val="fi-FI"/>
+        </w:rPr>
+        <w:t xml:space="preserve"> .</w:t>
+      </w:r>
+      <w:proofErr w:type="gramEnd"/>
+      <w:r>
+        <w:rPr>
+          <w:lang w:val="fi-FI"/>
+        </w:rPr>
+        <w:t xml:space="preserve"> Tyyppien järjestys on aina kaikkialla sama:</w:t>
+      </w:r>
+    </w:p>
+    <w:p>
+      <w:pPr>
+        <w:pStyle w:val="Eivli"/>
         <w:ind w:left="720"/>
         <w:rPr>
           <w:lang w:val="fi-FI"/>
@@ -3908,7 +5009,7 @@
     </w:p>
     <w:p>
       <w:pPr>
-        <w:pStyle w:val="NoSpacing"/>
+        <w:pStyle w:val="Eivli"/>
         <w:ind w:left="720"/>
         <w:rPr>
           <w:lang w:val="fi-FI"/>
@@ -3923,7 +5024,7 @@
     </w:p>
     <w:p>
       <w:pPr>
-        <w:pStyle w:val="NoSpacing"/>
+        <w:pStyle w:val="Eivli"/>
         <w:ind w:left="720"/>
         <w:rPr>
           <w:lang w:val="fi-FI"/>
@@ -3938,7 +5039,7 @@
     </w:p>
     <w:p>
       <w:pPr>
-        <w:pStyle w:val="NoSpacing"/>
+        <w:pStyle w:val="Eivli"/>
         <w:ind w:left="720"/>
         <w:rPr>
           <w:lang w:val="fi-FI"/>
@@ -3953,7 +5054,7 @@
     </w:p>
     <w:p>
       <w:pPr>
-        <w:pStyle w:val="NoSpacing"/>
+        <w:pStyle w:val="Eivli"/>
         <w:ind w:left="720"/>
         <w:rPr>
           <w:lang w:val="fi-FI"/>
@@ -3976,24 +5077,40 @@
         <w:rPr>
           <w:lang w:val="fi-FI"/>
         </w:rPr>
-        <w:t>Esimerkiksi kaikki suvut joiden tyyppi on</w:t>
-      </w:r>
-      <w:bookmarkStart w:id="8" w:name="_GoBack"/>
-      <w:bookmarkEnd w:id="8"/>
-      <w:r>
-        <w:rPr>
-          <w:lang w:val="fi-FI"/>
-        </w:rPr>
-        <w:t xml:space="preserve"> joko kauppias TAI maalainen haettaisiin näin:</w:t>
-      </w:r>
-    </w:p>
-    <w:p>
-      <w:pPr>
-        <w:pStyle w:val="NoSpacing"/>
+        <w:t xml:space="preserve">Esimerkiksi kaikki suvut joiden tyyppi </w:t>
+      </w:r>
+      <w:proofErr w:type="gramStart"/>
+      <w:r>
+        <w:rPr>
+          <w:lang w:val="fi-FI"/>
+        </w:rPr>
+        <w:t>on joko kauppias TAI maalainen haettaisiin</w:t>
+      </w:r>
+      <w:proofErr w:type="gramEnd"/>
+      <w:r>
+        <w:rPr>
+          <w:lang w:val="fi-FI"/>
+        </w:rPr>
+        <w:t xml:space="preserve"> näin:</w:t>
+      </w:r>
+    </w:p>
+    <w:p>
+      <w:pPr>
+        <w:pStyle w:val="Eivli"/>
         <w:ind w:firstLine="720"/>
       </w:pPr>
-      <w:r>
-        <w:t>etsiSukuTyypit(false, false, false, true, true)</w:t>
+      <w:proofErr w:type="spellStart"/>
+      <w:proofErr w:type="gramStart"/>
+      <w:r>
+        <w:t>etsiSukuTyypit</w:t>
+      </w:r>
+      <w:proofErr w:type="spellEnd"/>
+      <w:r>
+        <w:t>(</w:t>
+      </w:r>
+      <w:proofErr w:type="gramEnd"/>
+      <w:r>
+        <w:t>false, false, false, true, true)</w:t>
       </w:r>
     </w:p>
     <w:p>
@@ -4024,22 +5141,40 @@
         <w:rPr>
           <w:lang w:val="fi-FI"/>
         </w:rPr>
-        <w:t>, käytetään kombo-metodia:</w:t>
-      </w:r>
-    </w:p>
-    <w:p>
-      <w:pPr>
-        <w:pStyle w:val="NoSpacing"/>
+        <w:t xml:space="preserve">, käytetään </w:t>
+      </w:r>
+      <w:proofErr w:type="spellStart"/>
+      <w:r>
+        <w:rPr>
+          <w:lang w:val="fi-FI"/>
+        </w:rPr>
+        <w:t>kombo</w:t>
+      </w:r>
+      <w:proofErr w:type="spellEnd"/>
+      <w:r>
+        <w:rPr>
+          <w:lang w:val="fi-FI"/>
+        </w:rPr>
+        <w:t>-metodia:</w:t>
+      </w:r>
+    </w:p>
+    <w:p>
+      <w:pPr>
+        <w:pStyle w:val="Eivli"/>
         <w:ind w:firstLine="720"/>
       </w:pPr>
-      <w:r>
-        <w:t>etsiSuku</w:t>
-      </w:r>
-      <w:r>
-        <w:t>Kombo</w:t>
-      </w:r>
-      <w:r>
-        <w:t>(false, false, false, true, true)</w:t>
+      <w:proofErr w:type="spellStart"/>
+      <w:proofErr w:type="gramStart"/>
+      <w:r>
+        <w:t>etsiSukuKombo</w:t>
+      </w:r>
+      <w:proofErr w:type="spellEnd"/>
+      <w:r>
+        <w:t>(</w:t>
+      </w:r>
+      <w:proofErr w:type="gramEnd"/>
+      <w:r>
+        <w:t>false, false, false, true, true)</w:t>
       </w:r>
     </w:p>
     <w:p>
@@ -4065,7 +5200,21 @@
         <w:rPr>
           <w:lang w:val="fi-FI"/>
         </w:rPr>
-        <w:t xml:space="preserve"> –konstruktorissa </w:t>
+        <w:t xml:space="preserve"> –</w:t>
+      </w:r>
+      <w:proofErr w:type="spellStart"/>
+      <w:r>
+        <w:rPr>
+          <w:lang w:val="fi-FI"/>
+        </w:rPr>
+        <w:t>konstruktorissa</w:t>
+      </w:r>
+      <w:proofErr w:type="spellEnd"/>
+      <w:r>
+        <w:rPr>
+          <w:lang w:val="fi-FI"/>
+        </w:rPr>
+        <w:t xml:space="preserve"> </w:t>
       </w:r>
       <w:r>
         <w:rPr>
@@ -4073,12 +5222,30 @@
         </w:rPr>
         <w:t xml:space="preserve">käyttämällä </w:t>
       </w:r>
+      <w:proofErr w:type="spellStart"/>
+      <w:proofErr w:type="gramStart"/>
       <w:r>
         <w:rPr>
           <w:rFonts w:ascii="Courier" w:hAnsi="Courier"/>
           <w:lang w:val="fi-FI"/>
         </w:rPr>
-        <w:t>generoiSukuSuhteet()</w:t>
+        <w:t>generoiSukuSuhteet</w:t>
+      </w:r>
+      <w:proofErr w:type="spellEnd"/>
+      <w:r>
+        <w:rPr>
+          <w:rFonts w:ascii="Courier" w:hAnsi="Courier"/>
+          <w:lang w:val="fi-FI"/>
+        </w:rPr>
+        <w:t>(</w:t>
+      </w:r>
+      <w:proofErr w:type="gramEnd"/>
+      <w:r>
+        <w:rPr>
+          <w:rFonts w:ascii="Courier" w:hAnsi="Courier"/>
+          <w:lang w:val="fi-FI"/>
+        </w:rPr>
+        <w:t>)</w:t>
       </w:r>
       <w:r>
         <w:rPr>
@@ -4089,7 +5256,7 @@
     </w:p>
     <w:p>
       <w:pPr>
-        <w:pStyle w:val="Heading2"/>
+        <w:pStyle w:val="Otsikko2"/>
         <w:rPr>
           <w:lang w:val="fi-FI"/>
         </w:rPr>
@@ -4118,17 +5285,25 @@
     </w:p>
     <w:p>
       <w:pPr>
-        <w:pStyle w:val="Heading2"/>
+        <w:pStyle w:val="Otsikko2"/>
         <w:rPr>
           <w:lang w:val="fi-FI"/>
         </w:rPr>
       </w:pPr>
       <w:bookmarkStart w:id="10" w:name="_Toc508374580"/>
-      <w:r>
-        <w:rPr>
-          <w:lang w:val="fi-FI"/>
-        </w:rPr>
-        <w:t>TallennaLataaPisteet-luokka</w:t>
+      <w:proofErr w:type="spellStart"/>
+      <w:r>
+        <w:rPr>
+          <w:lang w:val="fi-FI"/>
+        </w:rPr>
+        <w:t>TallennaLataaPisteet</w:t>
+      </w:r>
+      <w:proofErr w:type="spellEnd"/>
+      <w:r>
+        <w:rPr>
+          <w:lang w:val="fi-FI"/>
+        </w:rPr>
+        <w:t>-luokka</w:t>
       </w:r>
       <w:bookmarkEnd w:id="10"/>
     </w:p>
@@ -4138,16 +5313,24 @@
           <w:lang w:val="fi-FI"/>
         </w:rPr>
       </w:pPr>
-      <w:r>
-        <w:rPr>
-          <w:lang w:val="fi-FI"/>
-        </w:rPr>
-        <w:t>TallennaLataaPisteet-luokan vastuulla on tallentaa pelitila myöhempää käyttöä varten ja pitää kirjaa kaikista parhaimmista kuningaskuntien pisteistä.</w:t>
-      </w:r>
-    </w:p>
-    <w:p>
-      <w:pPr>
-        <w:pStyle w:val="Heading3"/>
+      <w:proofErr w:type="spellStart"/>
+      <w:r>
+        <w:rPr>
+          <w:lang w:val="fi-FI"/>
+        </w:rPr>
+        <w:t>TallennaLataaPisteet</w:t>
+      </w:r>
+      <w:proofErr w:type="spellEnd"/>
+      <w:r>
+        <w:rPr>
+          <w:lang w:val="fi-FI"/>
+        </w:rPr>
+        <w:t>-luokan vastuulla on tallentaa pelitila myöhempää käyttöä varten ja pitää kirjaa kaikista parhaimmista kuningaskuntien pisteistä.</w:t>
+      </w:r>
+    </w:p>
+    <w:p>
+      <w:pPr>
+        <w:pStyle w:val="Otsikko3"/>
         <w:rPr>
           <w:lang w:val="fi-FI"/>
         </w:rPr>
@@ -4163,7 +5346,7 @@
     </w:p>
     <w:p>
       <w:pPr>
-        <w:pStyle w:val="Heading3"/>
+        <w:pStyle w:val="Otsikko3"/>
         <w:rPr>
           <w:lang w:val="fi-FI"/>
         </w:rPr>
@@ -4186,7 +5369,7 @@
     </w:p>
     <w:p>
       <w:pPr>
-        <w:pStyle w:val="Heading1"/>
+        <w:pStyle w:val="Otsikko1"/>
         <w:rPr>
           <w:lang w:val="fi-FI"/>
         </w:rPr>
@@ -4196,6 +5379,7 @@
         <w:rPr>
           <w:lang w:val="fi-FI"/>
         </w:rPr>
+        <w:lastRenderedPageBreak/>
         <w:t>Testausjärjestely</w:t>
       </w:r>
       <w:bookmarkEnd w:id="13"/>
@@ -4215,7 +5399,7 @@
     </w:p>
     <w:p>
       <w:pPr>
-        <w:pStyle w:val="Heading2"/>
+        <w:pStyle w:val="Otsikko2"/>
         <w:rPr>
           <w:lang w:val="fi-FI"/>
         </w:rPr>
@@ -4231,7 +5415,7 @@
     </w:p>
     <w:p>
       <w:pPr>
-        <w:pStyle w:val="Heading2"/>
+        <w:pStyle w:val="Otsikko2"/>
         <w:rPr>
           <w:lang w:val="fi-FI"/>
         </w:rPr>
@@ -4247,7 +5431,7 @@
     </w:p>
     <w:p>
       <w:pPr>
-        <w:pStyle w:val="Heading2"/>
+        <w:pStyle w:val="Otsikko2"/>
         <w:rPr>
           <w:lang w:val="fi-FI"/>
         </w:rPr>
@@ -4263,7 +5447,7 @@
     </w:p>
     <w:p>
       <w:pPr>
-        <w:pStyle w:val="Heading1"/>
+        <w:pStyle w:val="Otsikko1"/>
         <w:rPr>
           <w:lang w:val="fi-FI"/>
         </w:rPr>
@@ -4273,6 +5457,7 @@
         <w:rPr>
           <w:lang w:val="fi-FI"/>
         </w:rPr>
+        <w:lastRenderedPageBreak/>
         <w:t>Liitteet</w:t>
       </w:r>
       <w:bookmarkEnd w:id="17"/>
@@ -4296,7 +5481,7 @@
 </file>
 
 <file path=word/endnotes.xml><?xml version="1.0" encoding="utf-8"?>
-<w:endnotes xmlns:wpc="http://schemas.microsoft.com/office/word/2010/wordprocessingCanvas" xmlns:mo="http://schemas.microsoft.com/office/mac/office/2008/main" xmlns:mc="http://schemas.openxmlformats.org/markup-compatibility/2006" xmlns:mv="urn:schemas-microsoft-com:mac:vml" xmlns:o="urn:schemas-microsoft-com:office:office" xmlns:r="http://schemas.openxmlformats.org/officeDocument/2006/relationships" xmlns:m="http://schemas.openxmlformats.org/officeDocument/2006/math" xmlns:v="urn:schemas-microsoft-com:vml" xmlns:wp14="http://schemas.microsoft.com/office/word/2010/wordprocessingDrawing" xmlns:wp="http://schemas.openxmlformats.org/drawingml/2006/wordprocessingDrawing" xmlns:w10="urn:schemas-microsoft-com:office:word" xmlns:w="http://schemas.openxmlformats.org/wordprocessingml/2006/main" xmlns:w14="http://schemas.microsoft.com/office/word/2010/wordml" xmlns:w15="http://schemas.microsoft.com/office/word/2012/wordml" xmlns:wpg="http://schemas.microsoft.com/office/word/2010/wordprocessingGroup" xmlns:wpi="http://schemas.microsoft.com/office/word/2010/wordprocessingInk" xmlns:wne="http://schemas.microsoft.com/office/word/2006/wordml" xmlns:wps="http://schemas.microsoft.com/office/word/2010/wordprocessingShape" mc:Ignorable="w14 w15 wp14">
+<w:endnotes xmlns:wpc="http://schemas.microsoft.com/office/word/2010/wordprocessingCanvas" xmlns:cx="http://schemas.microsoft.com/office/drawing/2014/chartex" xmlns:cx1="http://schemas.microsoft.com/office/drawing/2015/9/8/chartex" xmlns:cx2="http://schemas.microsoft.com/office/drawing/2015/10/21/chartex" xmlns:cx3="http://schemas.microsoft.com/office/drawing/2016/5/9/chartex" xmlns:cx4="http://schemas.microsoft.com/office/drawing/2016/5/10/chartex" xmlns:cx5="http://schemas.microsoft.com/office/drawing/2016/5/11/chartex" xmlns:cx6="http://schemas.microsoft.com/office/drawing/2016/5/12/chartex" xmlns:cx7="http://schemas.microsoft.com/office/drawing/2016/5/13/chartex" xmlns:cx8="http://schemas.microsoft.com/office/drawing/2016/5/14/chartex" xmlns:mc="http://schemas.openxmlformats.org/markup-compatibility/2006" xmlns:aink="http://schemas.microsoft.com/office/drawing/2016/ink" xmlns:am3d="http://schemas.microsoft.com/office/drawing/2017/model3d" xmlns:o="urn:schemas-microsoft-com:office:office" xmlns:r="http://schemas.openxmlformats.org/officeDocument/2006/relationships" xmlns:m="http://schemas.openxmlformats.org/officeDocument/2006/math" xmlns:v="urn:schemas-microsoft-com:vml" xmlns:wp14="http://schemas.microsoft.com/office/word/2010/wordprocessingDrawing" xmlns:wp="http://schemas.openxmlformats.org/drawingml/2006/wordprocessingDrawing" xmlns:w10="urn:schemas-microsoft-com:office:word" xmlns:w="http://schemas.openxmlformats.org/wordprocessingml/2006/main" xmlns:w14="http://schemas.microsoft.com/office/word/2010/wordml" xmlns:w15="http://schemas.microsoft.com/office/word/2012/wordml" xmlns:w16cid="http://schemas.microsoft.com/office/word/2016/wordml/cid" xmlns:w16se="http://schemas.microsoft.com/office/word/2015/wordml/symex" xmlns:wpg="http://schemas.microsoft.com/office/word/2010/wordprocessingGroup" xmlns:wpi="http://schemas.microsoft.com/office/word/2010/wordprocessingInk" xmlns:wne="http://schemas.microsoft.com/office/word/2006/wordml" xmlns:wps="http://schemas.microsoft.com/office/word/2010/wordprocessingShape" mc:Ignorable="w14 w15 w16se w16cid wp14">
   <w:endnote w:type="separator" w:id="-1">
     <w:p>
       <w:pPr>
@@ -4321,85 +5506,85 @@
 </file>
 
 <file path=word/footer1.xml><?xml version="1.0" encoding="utf-8"?>
-<w:ftr xmlns:wpc="http://schemas.microsoft.com/office/word/2010/wordprocessingCanvas" xmlns:mo="http://schemas.microsoft.com/office/mac/office/2008/main" xmlns:mc="http://schemas.openxmlformats.org/markup-compatibility/2006" xmlns:mv="urn:schemas-microsoft-com:mac:vml" xmlns:o="urn:schemas-microsoft-com:office:office" xmlns:r="http://schemas.openxmlformats.org/officeDocument/2006/relationships" xmlns:m="http://schemas.openxmlformats.org/officeDocument/2006/math" xmlns:v="urn:schemas-microsoft-com:vml" xmlns:wp14="http://schemas.microsoft.com/office/word/2010/wordprocessingDrawing" xmlns:wp="http://schemas.openxmlformats.org/drawingml/2006/wordprocessingDrawing" xmlns:w10="urn:schemas-microsoft-com:office:word" xmlns:w="http://schemas.openxmlformats.org/wordprocessingml/2006/main" xmlns:w14="http://schemas.microsoft.com/office/word/2010/wordml" xmlns:w15="http://schemas.microsoft.com/office/word/2012/wordml" xmlns:wpg="http://schemas.microsoft.com/office/word/2010/wordprocessingGroup" xmlns:wpi="http://schemas.microsoft.com/office/word/2010/wordprocessingInk" xmlns:wne="http://schemas.microsoft.com/office/word/2006/wordml" xmlns:wps="http://schemas.microsoft.com/office/word/2010/wordprocessingShape" mc:Ignorable="w14 w15 wp14">
+<w:ftr xmlns:wpc="http://schemas.microsoft.com/office/word/2010/wordprocessingCanvas" xmlns:cx="http://schemas.microsoft.com/office/drawing/2014/chartex" xmlns:cx1="http://schemas.microsoft.com/office/drawing/2015/9/8/chartex" xmlns:cx2="http://schemas.microsoft.com/office/drawing/2015/10/21/chartex" xmlns:cx3="http://schemas.microsoft.com/office/drawing/2016/5/9/chartex" xmlns:cx4="http://schemas.microsoft.com/office/drawing/2016/5/10/chartex" xmlns:cx5="http://schemas.microsoft.com/office/drawing/2016/5/11/chartex" xmlns:cx6="http://schemas.microsoft.com/office/drawing/2016/5/12/chartex" xmlns:cx7="http://schemas.microsoft.com/office/drawing/2016/5/13/chartex" xmlns:cx8="http://schemas.microsoft.com/office/drawing/2016/5/14/chartex" xmlns:mc="http://schemas.openxmlformats.org/markup-compatibility/2006" xmlns:aink="http://schemas.microsoft.com/office/drawing/2016/ink" xmlns:am3d="http://schemas.microsoft.com/office/drawing/2017/model3d" xmlns:o="urn:schemas-microsoft-com:office:office" xmlns:r="http://schemas.openxmlformats.org/officeDocument/2006/relationships" xmlns:m="http://schemas.openxmlformats.org/officeDocument/2006/math" xmlns:v="urn:schemas-microsoft-com:vml" xmlns:wp14="http://schemas.microsoft.com/office/word/2010/wordprocessingDrawing" xmlns:wp="http://schemas.openxmlformats.org/drawingml/2006/wordprocessingDrawing" xmlns:w10="urn:schemas-microsoft-com:office:word" xmlns:w="http://schemas.openxmlformats.org/wordprocessingml/2006/main" xmlns:w14="http://schemas.microsoft.com/office/word/2010/wordml" xmlns:w15="http://schemas.microsoft.com/office/word/2012/wordml" xmlns:w16cid="http://schemas.microsoft.com/office/word/2016/wordml/cid" xmlns:w16se="http://schemas.microsoft.com/office/word/2015/wordml/symex" xmlns:wpg="http://schemas.microsoft.com/office/word/2010/wordprocessingGroup" xmlns:wpi="http://schemas.microsoft.com/office/word/2010/wordprocessingInk" xmlns:wne="http://schemas.microsoft.com/office/word/2006/wordml" xmlns:wps="http://schemas.microsoft.com/office/word/2010/wordprocessingShape" mc:Ignorable="w14 w15 w16se w16cid wp14">
   <w:p>
     <w:pPr>
-      <w:pStyle w:val="Footer"/>
+      <w:pStyle w:val="Alatunniste"/>
       <w:framePr w:wrap="none" w:vAnchor="text" w:hAnchor="margin" w:xAlign="center" w:y="1"/>
       <w:rPr>
-        <w:rStyle w:val="PageNumber"/>
+        <w:rStyle w:val="Sivunumero"/>
       </w:rPr>
     </w:pPr>
     <w:r>
       <w:rPr>
-        <w:rStyle w:val="PageNumber"/>
+        <w:rStyle w:val="Sivunumero"/>
       </w:rPr>
       <w:fldChar w:fldCharType="begin"/>
     </w:r>
     <w:r>
       <w:rPr>
-        <w:rStyle w:val="PageNumber"/>
+        <w:rStyle w:val="Sivunumero"/>
       </w:rPr>
       <w:instrText xml:space="preserve">PAGE  </w:instrText>
     </w:r>
     <w:r>
       <w:rPr>
-        <w:rStyle w:val="PageNumber"/>
+        <w:rStyle w:val="Sivunumero"/>
       </w:rPr>
       <w:fldChar w:fldCharType="end"/>
     </w:r>
   </w:p>
   <w:p>
     <w:pPr>
-      <w:pStyle w:val="Footer"/>
+      <w:pStyle w:val="Alatunniste"/>
     </w:pPr>
   </w:p>
 </w:ftr>
 </file>
 
 <file path=word/footer2.xml><?xml version="1.0" encoding="utf-8"?>
-<w:ftr xmlns:wpc="http://schemas.microsoft.com/office/word/2010/wordprocessingCanvas" xmlns:mo="http://schemas.microsoft.com/office/mac/office/2008/main" xmlns:mc="http://schemas.openxmlformats.org/markup-compatibility/2006" xmlns:mv="urn:schemas-microsoft-com:mac:vml" xmlns:o="urn:schemas-microsoft-com:office:office" xmlns:r="http://schemas.openxmlformats.org/officeDocument/2006/relationships" xmlns:m="http://schemas.openxmlformats.org/officeDocument/2006/math" xmlns:v="urn:schemas-microsoft-com:vml" xmlns:wp14="http://schemas.microsoft.com/office/word/2010/wordprocessingDrawing" xmlns:wp="http://schemas.openxmlformats.org/drawingml/2006/wordprocessingDrawing" xmlns:w10="urn:schemas-microsoft-com:office:word" xmlns:w="http://schemas.openxmlformats.org/wordprocessingml/2006/main" xmlns:w14="http://schemas.microsoft.com/office/word/2010/wordml" xmlns:w15="http://schemas.microsoft.com/office/word/2012/wordml" xmlns:wpg="http://schemas.microsoft.com/office/word/2010/wordprocessingGroup" xmlns:wpi="http://schemas.microsoft.com/office/word/2010/wordprocessingInk" xmlns:wne="http://schemas.microsoft.com/office/word/2006/wordml" xmlns:wps="http://schemas.microsoft.com/office/word/2010/wordprocessingShape" mc:Ignorable="w14 w15 wp14">
+<w:ftr xmlns:wpc="http://schemas.microsoft.com/office/word/2010/wordprocessingCanvas" xmlns:cx="http://schemas.microsoft.com/office/drawing/2014/chartex" xmlns:cx1="http://schemas.microsoft.com/office/drawing/2015/9/8/chartex" xmlns:cx2="http://schemas.microsoft.com/office/drawing/2015/10/21/chartex" xmlns:cx3="http://schemas.microsoft.com/office/drawing/2016/5/9/chartex" xmlns:cx4="http://schemas.microsoft.com/office/drawing/2016/5/10/chartex" xmlns:cx5="http://schemas.microsoft.com/office/drawing/2016/5/11/chartex" xmlns:cx6="http://schemas.microsoft.com/office/drawing/2016/5/12/chartex" xmlns:cx7="http://schemas.microsoft.com/office/drawing/2016/5/13/chartex" xmlns:cx8="http://schemas.microsoft.com/office/drawing/2016/5/14/chartex" xmlns:mc="http://schemas.openxmlformats.org/markup-compatibility/2006" xmlns:aink="http://schemas.microsoft.com/office/drawing/2016/ink" xmlns:am3d="http://schemas.microsoft.com/office/drawing/2017/model3d" xmlns:o="urn:schemas-microsoft-com:office:office" xmlns:r="http://schemas.openxmlformats.org/officeDocument/2006/relationships" xmlns:m="http://schemas.openxmlformats.org/officeDocument/2006/math" xmlns:v="urn:schemas-microsoft-com:vml" xmlns:wp14="http://schemas.microsoft.com/office/word/2010/wordprocessingDrawing" xmlns:wp="http://schemas.openxmlformats.org/drawingml/2006/wordprocessingDrawing" xmlns:w10="urn:schemas-microsoft-com:office:word" xmlns:w="http://schemas.openxmlformats.org/wordprocessingml/2006/main" xmlns:w14="http://schemas.microsoft.com/office/word/2010/wordml" xmlns:w15="http://schemas.microsoft.com/office/word/2012/wordml" xmlns:w16cid="http://schemas.microsoft.com/office/word/2016/wordml/cid" xmlns:w16se="http://schemas.microsoft.com/office/word/2015/wordml/symex" xmlns:wpg="http://schemas.microsoft.com/office/word/2010/wordprocessingGroup" xmlns:wpi="http://schemas.microsoft.com/office/word/2010/wordprocessingInk" xmlns:wne="http://schemas.microsoft.com/office/word/2006/wordml" xmlns:wps="http://schemas.microsoft.com/office/word/2010/wordprocessingShape" mc:Ignorable="w14 w15 w16se w16cid wp14">
   <w:p>
     <w:pPr>
-      <w:pStyle w:val="Footer"/>
+      <w:pStyle w:val="Alatunniste"/>
       <w:framePr w:wrap="none" w:vAnchor="text" w:hAnchor="page" w:x="5842" w:y="2"/>
       <w:rPr>
-        <w:rStyle w:val="PageNumber"/>
+        <w:rStyle w:val="Sivunumero"/>
         <w:color w:val="000000" w:themeColor="text1"/>
       </w:rPr>
     </w:pPr>
     <w:r>
       <w:rPr>
-        <w:rStyle w:val="PageNumber"/>
+        <w:rStyle w:val="Sivunumero"/>
         <w:color w:val="000000" w:themeColor="text1"/>
       </w:rPr>
       <w:fldChar w:fldCharType="begin"/>
     </w:r>
     <w:r>
       <w:rPr>
-        <w:rStyle w:val="PageNumber"/>
+        <w:rStyle w:val="Sivunumero"/>
         <w:color w:val="000000" w:themeColor="text1"/>
       </w:rPr>
       <w:instrText xml:space="preserve">PAGE  </w:instrText>
     </w:r>
     <w:r>
       <w:rPr>
-        <w:rStyle w:val="PageNumber"/>
+        <w:rStyle w:val="Sivunumero"/>
         <w:color w:val="000000" w:themeColor="text1"/>
       </w:rPr>
       <w:fldChar w:fldCharType="separate"/>
     </w:r>
     <w:r>
       <w:rPr>
-        <w:rStyle w:val="PageNumber"/>
+        <w:rStyle w:val="Sivunumero"/>
         <w:noProof/>
         <w:color w:val="000000" w:themeColor="text1"/>
       </w:rPr>
-      <w:t>1</w:t>
+      <w:t>5</w:t>
     </w:r>
     <w:r>
       <w:rPr>
-        <w:rStyle w:val="PageNumber"/>
+        <w:rStyle w:val="Sivunumero"/>
         <w:color w:val="000000" w:themeColor="text1"/>
       </w:rPr>
       <w:fldChar w:fldCharType="end"/>
@@ -4407,7 +5592,7 @@
   </w:p>
   <w:p>
     <w:pPr>
-      <w:pStyle w:val="Footer"/>
+      <w:pStyle w:val="Alatunniste"/>
       <w:rPr>
         <w:color w:val="FFFFFF" w:themeColor="background1"/>
       </w:rPr>
@@ -4417,7 +5602,7 @@
 </file>
 
 <file path=word/footnotes.xml><?xml version="1.0" encoding="utf-8"?>
-<w:footnotes xmlns:wpc="http://schemas.microsoft.com/office/word/2010/wordprocessingCanvas" xmlns:mo="http://schemas.microsoft.com/office/mac/office/2008/main" xmlns:mc="http://schemas.openxmlformats.org/markup-compatibility/2006" xmlns:mv="urn:schemas-microsoft-com:mac:vml" xmlns:o="urn:schemas-microsoft-com:office:office" xmlns:r="http://schemas.openxmlformats.org/officeDocument/2006/relationships" xmlns:m="http://schemas.openxmlformats.org/officeDocument/2006/math" xmlns:v="urn:schemas-microsoft-com:vml" xmlns:wp14="http://schemas.microsoft.com/office/word/2010/wordprocessingDrawing" xmlns:wp="http://schemas.openxmlformats.org/drawingml/2006/wordprocessingDrawing" xmlns:w10="urn:schemas-microsoft-com:office:word" xmlns:w="http://schemas.openxmlformats.org/wordprocessingml/2006/main" xmlns:w14="http://schemas.microsoft.com/office/word/2010/wordml" xmlns:w15="http://schemas.microsoft.com/office/word/2012/wordml" xmlns:wpg="http://schemas.microsoft.com/office/word/2010/wordprocessingGroup" xmlns:wpi="http://schemas.microsoft.com/office/word/2010/wordprocessingInk" xmlns:wne="http://schemas.microsoft.com/office/word/2006/wordml" xmlns:wps="http://schemas.microsoft.com/office/word/2010/wordprocessingShape" mc:Ignorable="w14 w15 wp14">
+<w:footnotes xmlns:wpc="http://schemas.microsoft.com/office/word/2010/wordprocessingCanvas" xmlns:cx="http://schemas.microsoft.com/office/drawing/2014/chartex" xmlns:cx1="http://schemas.microsoft.com/office/drawing/2015/9/8/chartex" xmlns:cx2="http://schemas.microsoft.com/office/drawing/2015/10/21/chartex" xmlns:cx3="http://schemas.microsoft.com/office/drawing/2016/5/9/chartex" xmlns:cx4="http://schemas.microsoft.com/office/drawing/2016/5/10/chartex" xmlns:cx5="http://schemas.microsoft.com/office/drawing/2016/5/11/chartex" xmlns:cx6="http://schemas.microsoft.com/office/drawing/2016/5/12/chartex" xmlns:cx7="http://schemas.microsoft.com/office/drawing/2016/5/13/chartex" xmlns:cx8="http://schemas.microsoft.com/office/drawing/2016/5/14/chartex" xmlns:mc="http://schemas.openxmlformats.org/markup-compatibility/2006" xmlns:aink="http://schemas.microsoft.com/office/drawing/2016/ink" xmlns:am3d="http://schemas.microsoft.com/office/drawing/2017/model3d" xmlns:o="urn:schemas-microsoft-com:office:office" xmlns:r="http://schemas.openxmlformats.org/officeDocument/2006/relationships" xmlns:m="http://schemas.openxmlformats.org/officeDocument/2006/math" xmlns:v="urn:schemas-microsoft-com:vml" xmlns:wp14="http://schemas.microsoft.com/office/word/2010/wordprocessingDrawing" xmlns:wp="http://schemas.openxmlformats.org/drawingml/2006/wordprocessingDrawing" xmlns:w10="urn:schemas-microsoft-com:office:word" xmlns:w="http://schemas.openxmlformats.org/wordprocessingml/2006/main" xmlns:w14="http://schemas.microsoft.com/office/word/2010/wordml" xmlns:w15="http://schemas.microsoft.com/office/word/2012/wordml" xmlns:w16cid="http://schemas.microsoft.com/office/word/2016/wordml/cid" xmlns:w16se="http://schemas.microsoft.com/office/word/2015/wordml/symex" xmlns:wpg="http://schemas.microsoft.com/office/word/2010/wordprocessingGroup" xmlns:wpi="http://schemas.microsoft.com/office/word/2010/wordprocessingInk" xmlns:wne="http://schemas.microsoft.com/office/word/2006/wordml" xmlns:wps="http://schemas.microsoft.com/office/word/2010/wordprocessingShape" mc:Ignorable="w14 w15 w16se w16cid wp14">
   <w:footnote w:type="separator" w:id="-1">
     <w:p>
       <w:pPr>
@@ -4442,8 +5627,8 @@
 </file>
 
 <file path=word/numbering.xml><?xml version="1.0" encoding="utf-8"?>
-<w:numbering xmlns:wpc="http://schemas.microsoft.com/office/word/2010/wordprocessingCanvas" xmlns:mo="http://schemas.microsoft.com/office/mac/office/2008/main" xmlns:mc="http://schemas.openxmlformats.org/markup-compatibility/2006" xmlns:mv="urn:schemas-microsoft-com:mac:vml" xmlns:o="urn:schemas-microsoft-com:office:office" xmlns:r="http://schemas.openxmlformats.org/officeDocument/2006/relationships" xmlns:m="http://schemas.openxmlformats.org/officeDocument/2006/math" xmlns:v="urn:schemas-microsoft-com:vml" xmlns:wp14="http://schemas.microsoft.com/office/word/2010/wordprocessingDrawing" xmlns:wp="http://schemas.openxmlformats.org/drawingml/2006/wordprocessingDrawing" xmlns:w10="urn:schemas-microsoft-com:office:word" xmlns:w="http://schemas.openxmlformats.org/wordprocessingml/2006/main" xmlns:w14="http://schemas.microsoft.com/office/word/2010/wordml" xmlns:w15="http://schemas.microsoft.com/office/word/2012/wordml" xmlns:wpg="http://schemas.microsoft.com/office/word/2010/wordprocessingGroup" xmlns:wpi="http://schemas.microsoft.com/office/word/2010/wordprocessingInk" xmlns:wne="http://schemas.microsoft.com/office/word/2006/wordml" xmlns:wps="http://schemas.microsoft.com/office/word/2010/wordprocessingShape" mc:Ignorable="w14 w15 wp14">
-  <w:abstractNum w:abstractNumId="0">
+<w:numbering xmlns:wpc="http://schemas.microsoft.com/office/word/2010/wordprocessingCanvas" xmlns:cx="http://schemas.microsoft.com/office/drawing/2014/chartex" xmlns:cx1="http://schemas.microsoft.com/office/drawing/2015/9/8/chartex" xmlns:cx2="http://schemas.microsoft.com/office/drawing/2015/10/21/chartex" xmlns:cx3="http://schemas.microsoft.com/office/drawing/2016/5/9/chartex" xmlns:cx4="http://schemas.microsoft.com/office/drawing/2016/5/10/chartex" xmlns:cx5="http://schemas.microsoft.com/office/drawing/2016/5/11/chartex" xmlns:cx6="http://schemas.microsoft.com/office/drawing/2016/5/12/chartex" xmlns:cx7="http://schemas.microsoft.com/office/drawing/2016/5/13/chartex" xmlns:cx8="http://schemas.microsoft.com/office/drawing/2016/5/14/chartex" xmlns:mc="http://schemas.openxmlformats.org/markup-compatibility/2006" xmlns:aink="http://schemas.microsoft.com/office/drawing/2016/ink" xmlns:am3d="http://schemas.microsoft.com/office/drawing/2017/model3d" xmlns:o="urn:schemas-microsoft-com:office:office" xmlns:r="http://schemas.openxmlformats.org/officeDocument/2006/relationships" xmlns:m="http://schemas.openxmlformats.org/officeDocument/2006/math" xmlns:v="urn:schemas-microsoft-com:vml" xmlns:wp14="http://schemas.microsoft.com/office/word/2010/wordprocessingDrawing" xmlns:wp="http://schemas.openxmlformats.org/drawingml/2006/wordprocessingDrawing" xmlns:w10="urn:schemas-microsoft-com:office:word" xmlns:w="http://schemas.openxmlformats.org/wordprocessingml/2006/main" xmlns:w14="http://schemas.microsoft.com/office/word/2010/wordml" xmlns:w15="http://schemas.microsoft.com/office/word/2012/wordml" xmlns:w16cid="http://schemas.microsoft.com/office/word/2016/wordml/cid" xmlns:w16se="http://schemas.microsoft.com/office/word/2015/wordml/symex" xmlns:wpg="http://schemas.microsoft.com/office/word/2010/wordprocessingGroup" xmlns:wpi="http://schemas.microsoft.com/office/word/2010/wordprocessingInk" xmlns:wne="http://schemas.microsoft.com/office/word/2006/wordml" xmlns:wps="http://schemas.microsoft.com/office/word/2010/wordprocessingShape" mc:Ignorable="w14 w15 w16se w16cid wp14">
+  <w:abstractNum w:abstractNumId="0" w15:restartNumberingAfterBreak="0">
     <w:nsid w:val="0D5C400D"/>
     <w:multiLevelType w:val="hybridMultilevel"/>
     <w:tmpl w:val="0CF0AA02"/>
@@ -4556,7 +5741,7 @@
       </w:rPr>
     </w:lvl>
   </w:abstractNum>
-  <w:abstractNum w:abstractNumId="1">
+  <w:abstractNum w:abstractNumId="1" w15:restartNumberingAfterBreak="0">
     <w:nsid w:val="1BBE0B75"/>
     <w:multiLevelType w:val="multilevel"/>
     <w:tmpl w:val="0409001F"/>
@@ -4642,7 +5827,7 @@
       </w:pPr>
     </w:lvl>
   </w:abstractNum>
-  <w:abstractNum w:abstractNumId="2">
+  <w:abstractNum w:abstractNumId="2" w15:restartNumberingAfterBreak="0">
     <w:nsid w:val="1FE43454"/>
     <w:multiLevelType w:val="multilevel"/>
     <w:tmpl w:val="0409001F"/>
@@ -4728,7 +5913,7 @@
       </w:pPr>
     </w:lvl>
   </w:abstractNum>
-  <w:abstractNum w:abstractNumId="3">
+  <w:abstractNum w:abstractNumId="3" w15:restartNumberingAfterBreak="0">
     <w:nsid w:val="30BB4596"/>
     <w:multiLevelType w:val="multilevel"/>
     <w:tmpl w:val="0409001F"/>
@@ -4814,14 +5999,14 @@
       </w:pPr>
     </w:lvl>
   </w:abstractNum>
-  <w:abstractNum w:abstractNumId="4">
+  <w:abstractNum w:abstractNumId="4" w15:restartNumberingAfterBreak="0">
     <w:nsid w:val="368C5119"/>
     <w:multiLevelType w:val="multilevel"/>
     <w:tmpl w:val="FA02DD74"/>
     <w:lvl w:ilvl="0">
       <w:start w:val="1"/>
       <w:numFmt w:val="decimal"/>
-      <w:pStyle w:val="Heading1"/>
+      <w:pStyle w:val="Otsikko1"/>
       <w:lvlText w:val="%1"/>
       <w:lvlJc w:val="left"/>
       <w:pPr>
@@ -4831,7 +6016,7 @@
     <w:lvl w:ilvl="1">
       <w:start w:val="1"/>
       <w:numFmt w:val="decimal"/>
-      <w:pStyle w:val="Heading2"/>
+      <w:pStyle w:val="Otsikko2"/>
       <w:lvlText w:val="%1.%2"/>
       <w:lvlJc w:val="left"/>
       <w:pPr>
@@ -4841,7 +6026,7 @@
     <w:lvl w:ilvl="2">
       <w:start w:val="1"/>
       <w:numFmt w:val="decimal"/>
-      <w:pStyle w:val="Heading3"/>
+      <w:pStyle w:val="Otsikko3"/>
       <w:lvlText w:val="%1.%2.%3"/>
       <w:lvlJc w:val="left"/>
       <w:pPr>
@@ -4851,7 +6036,7 @@
     <w:lvl w:ilvl="3">
       <w:start w:val="1"/>
       <w:numFmt w:val="decimal"/>
-      <w:pStyle w:val="Heading4"/>
+      <w:pStyle w:val="Otsikko4"/>
       <w:lvlText w:val="%1.%2.%3.%4"/>
       <w:lvlJc w:val="left"/>
       <w:pPr>
@@ -4861,7 +6046,7 @@
     <w:lvl w:ilvl="4">
       <w:start w:val="1"/>
       <w:numFmt w:val="decimal"/>
-      <w:pStyle w:val="Heading5"/>
+      <w:pStyle w:val="Otsikko5"/>
       <w:lvlText w:val="%1.%2.%3.%4.%5"/>
       <w:lvlJc w:val="left"/>
       <w:pPr>
@@ -4871,7 +6056,7 @@
     <w:lvl w:ilvl="5">
       <w:start w:val="1"/>
       <w:numFmt w:val="decimal"/>
-      <w:pStyle w:val="Heading6"/>
+      <w:pStyle w:val="Otsikko6"/>
       <w:lvlText w:val="%1.%2.%3.%4.%5.%6"/>
       <w:lvlJc w:val="left"/>
       <w:pPr>
@@ -4881,7 +6066,7 @@
     <w:lvl w:ilvl="6">
       <w:start w:val="1"/>
       <w:numFmt w:val="decimal"/>
-      <w:pStyle w:val="Heading7"/>
+      <w:pStyle w:val="Otsikko7"/>
       <w:lvlText w:val="%1.%2.%3.%4.%5.%6.%7"/>
       <w:lvlJc w:val="left"/>
       <w:pPr>
@@ -4891,7 +6076,7 @@
     <w:lvl w:ilvl="7">
       <w:start w:val="1"/>
       <w:numFmt w:val="decimal"/>
-      <w:pStyle w:val="Heading8"/>
+      <w:pStyle w:val="Otsikko8"/>
       <w:lvlText w:val="%1.%2.%3.%4.%5.%6.%7.%8"/>
       <w:lvlJc w:val="left"/>
       <w:pPr>
@@ -4901,7 +6086,7 @@
     <w:lvl w:ilvl="8">
       <w:start w:val="1"/>
       <w:numFmt w:val="decimal"/>
-      <w:pStyle w:val="Heading9"/>
+      <w:pStyle w:val="Otsikko9"/>
       <w:lvlText w:val="%1.%2.%3.%4.%5.%6.%7.%8.%9"/>
       <w:lvlJc w:val="left"/>
       <w:pPr>
@@ -4909,7 +6094,7 @@
       </w:pPr>
     </w:lvl>
   </w:abstractNum>
-  <w:abstractNum w:abstractNumId="5">
+  <w:abstractNum w:abstractNumId="5" w15:restartNumberingAfterBreak="0">
     <w:nsid w:val="4D5158C4"/>
     <w:multiLevelType w:val="multilevel"/>
     <w:tmpl w:val="08DA0BD0"/>
@@ -4995,7 +6180,7 @@
       </w:pPr>
     </w:lvl>
   </w:abstractNum>
-  <w:abstractNum w:abstractNumId="6">
+  <w:abstractNum w:abstractNumId="6" w15:restartNumberingAfterBreak="0">
     <w:nsid w:val="65FB12B3"/>
     <w:multiLevelType w:val="multilevel"/>
     <w:tmpl w:val="C95A1AD2"/>
@@ -5081,7 +6266,7 @@
       </w:pPr>
     </w:lvl>
   </w:abstractNum>
-  <w:abstractNum w:abstractNumId="7">
+  <w:abstractNum w:abstractNumId="7" w15:restartNumberingAfterBreak="0">
     <w:nsid w:val="7D0A43D8"/>
     <w:multiLevelType w:val="multilevel"/>
     <w:tmpl w:val="0409001F"/>
@@ -5195,7 +6380,7 @@
 </file>
 
 <file path=word/styles.xml><?xml version="1.0" encoding="utf-8"?>
-<w:styles xmlns:mc="http://schemas.openxmlformats.org/markup-compatibility/2006" xmlns:r="http://schemas.openxmlformats.org/officeDocument/2006/relationships" xmlns:w="http://schemas.openxmlformats.org/wordprocessingml/2006/main" xmlns:w14="http://schemas.microsoft.com/office/word/2010/wordml" xmlns:w15="http://schemas.microsoft.com/office/word/2012/wordml" mc:Ignorable="w14 w15">
+<w:styles xmlns:mc="http://schemas.openxmlformats.org/markup-compatibility/2006" xmlns:r="http://schemas.openxmlformats.org/officeDocument/2006/relationships" xmlns:w="http://schemas.openxmlformats.org/wordprocessingml/2006/main" xmlns:w14="http://schemas.microsoft.com/office/word/2010/wordml" xmlns:w15="http://schemas.microsoft.com/office/word/2012/wordml" xmlns:w16cid="http://schemas.microsoft.com/office/word/2016/wordml/cid" xmlns:w16se="http://schemas.microsoft.com/office/word/2015/wordml/symex" mc:Ignorable="w14 w15 w16se w16cid">
   <w:docDefaults>
     <w:rPrDefault>
       <w:rPr>
@@ -5207,7 +6392,7 @@
     </w:rPrDefault>
     <w:pPrDefault/>
   </w:docDefaults>
-  <w:latentStyles w:defLockedState="0" w:defUIPriority="99" w:defSemiHidden="0" w:defUnhideWhenUsed="0" w:defQFormat="0" w:count="382">
+  <w:latentStyles w:defLockedState="0" w:defUIPriority="99" w:defSemiHidden="0" w:defUnhideWhenUsed="0" w:defQFormat="0" w:count="375">
     <w:lsdException w:name="Normal" w:uiPriority="0" w:qFormat="1"/>
     <w:lsdException w:name="heading 1" w:uiPriority="9" w:qFormat="1"/>
     <w:lsdException w:name="heading 2" w:semiHidden="1" w:uiPriority="9" w:unhideWhenUsed="1" w:qFormat="1"/>
@@ -5364,15 +6549,6 @@
     <w:lsdException w:name="Balloon Text" w:semiHidden="1" w:unhideWhenUsed="1"/>
     <w:lsdException w:name="Table Grid" w:uiPriority="39"/>
     <w:lsdException w:name="Table Theme" w:semiHidden="1" w:unhideWhenUsed="1"/>
-    <w:lsdException w:name="Note Level 1" w:semiHidden="1" w:unhideWhenUsed="1"/>
-    <w:lsdException w:name="Note Level 2" w:semiHidden="1" w:unhideWhenUsed="1"/>
-    <w:lsdException w:name="Note Level 3" w:semiHidden="1" w:unhideWhenUsed="1"/>
-    <w:lsdException w:name="Note Level 4" w:semiHidden="1" w:unhideWhenUsed="1"/>
-    <w:lsdException w:name="Note Level 5" w:semiHidden="1" w:unhideWhenUsed="1"/>
-    <w:lsdException w:name="Note Level 6" w:semiHidden="1" w:unhideWhenUsed="1"/>
-    <w:lsdException w:name="Note Level 7" w:semiHidden="1" w:unhideWhenUsed="1"/>
-    <w:lsdException w:name="Note Level 8" w:semiHidden="1" w:unhideWhenUsed="1"/>
-    <w:lsdException w:name="Note Level 9" w:semiHidden="1" w:unhideWhenUsed="1"/>
     <w:lsdException w:name="Placeholder Text" w:semiHidden="1"/>
     <w:lsdException w:name="No Spacing" w:uiPriority="1" w:qFormat="1"/>
     <w:lsdException w:name="Light Shading" w:uiPriority="60"/>
@@ -5591,7 +6767,7 @@
     <w:lsdException w:name="Mention" w:semiHidden="1" w:unhideWhenUsed="1"/>
     <w:lsdException w:name="Smart Hyperlink" w:semiHidden="1" w:unhideWhenUsed="1"/>
   </w:latentStyles>
-  <w:style w:type="paragraph" w:default="1" w:styleId="Normal">
+  <w:style w:type="paragraph" w:default="1" w:styleId="Normaali">
     <w:name w:val="Normal"/>
     <w:qFormat/>
     <w:rsid w:val="00D37B35"/>
@@ -5604,11 +6780,11 @@
       <w:sz w:val="22"/>
     </w:rPr>
   </w:style>
-  <w:style w:type="paragraph" w:styleId="Heading1">
+  <w:style w:type="paragraph" w:styleId="Otsikko1">
     <w:name w:val="heading 1"/>
-    <w:basedOn w:val="Normal"/>
-    <w:next w:val="Normal"/>
-    <w:link w:val="Heading1Char"/>
+    <w:basedOn w:val="Normaali"/>
+    <w:next w:val="Normaali"/>
+    <w:link w:val="Otsikko1Char"/>
     <w:uiPriority w:val="9"/>
     <w:qFormat/>
     <w:rsid w:val="008521FA"/>
@@ -5629,11 +6805,11 @@
       <w:szCs w:val="32"/>
     </w:rPr>
   </w:style>
-  <w:style w:type="paragraph" w:styleId="Heading2">
+  <w:style w:type="paragraph" w:styleId="Otsikko2">
     <w:name w:val="heading 2"/>
-    <w:basedOn w:val="Normal"/>
-    <w:next w:val="Normal"/>
-    <w:link w:val="Heading2Char"/>
+    <w:basedOn w:val="Normaali"/>
+    <w:next w:val="Normaali"/>
+    <w:link w:val="Otsikko2Char"/>
     <w:uiPriority w:val="9"/>
     <w:unhideWhenUsed/>
     <w:qFormat/>
@@ -5655,11 +6831,11 @@
       <w:szCs w:val="26"/>
     </w:rPr>
   </w:style>
-  <w:style w:type="paragraph" w:styleId="Heading3">
+  <w:style w:type="paragraph" w:styleId="Otsikko3">
     <w:name w:val="heading 3"/>
-    <w:basedOn w:val="Normal"/>
-    <w:next w:val="Normal"/>
-    <w:link w:val="Heading3Char"/>
+    <w:basedOn w:val="Normaali"/>
+    <w:next w:val="Normaali"/>
+    <w:link w:val="Otsikko3Char"/>
     <w:uiPriority w:val="9"/>
     <w:unhideWhenUsed/>
     <w:qFormat/>
@@ -5679,11 +6855,11 @@
       <w:color w:val="000000" w:themeColor="text1"/>
     </w:rPr>
   </w:style>
-  <w:style w:type="paragraph" w:styleId="Heading4">
+  <w:style w:type="paragraph" w:styleId="Otsikko4">
     <w:name w:val="heading 4"/>
-    <w:basedOn w:val="Normal"/>
-    <w:next w:val="Normal"/>
-    <w:link w:val="Heading4Char"/>
+    <w:basedOn w:val="Normaali"/>
+    <w:next w:val="Normaali"/>
+    <w:link w:val="Otsikko4Char"/>
     <w:uiPriority w:val="9"/>
     <w:semiHidden/>
     <w:unhideWhenUsed/>
@@ -5706,11 +6882,11 @@
       <w:color w:val="2F5496" w:themeColor="accent1" w:themeShade="BF"/>
     </w:rPr>
   </w:style>
-  <w:style w:type="paragraph" w:styleId="Heading5">
+  <w:style w:type="paragraph" w:styleId="Otsikko5">
     <w:name w:val="heading 5"/>
-    <w:basedOn w:val="Normal"/>
-    <w:next w:val="Normal"/>
-    <w:link w:val="Heading5Char"/>
+    <w:basedOn w:val="Normaali"/>
+    <w:next w:val="Normaali"/>
+    <w:link w:val="Otsikko5Char"/>
     <w:uiPriority w:val="9"/>
     <w:semiHidden/>
     <w:unhideWhenUsed/>
@@ -5731,11 +6907,11 @@
       <w:color w:val="2F5496" w:themeColor="accent1" w:themeShade="BF"/>
     </w:rPr>
   </w:style>
-  <w:style w:type="paragraph" w:styleId="Heading6">
+  <w:style w:type="paragraph" w:styleId="Otsikko6">
     <w:name w:val="heading 6"/>
-    <w:basedOn w:val="Normal"/>
-    <w:next w:val="Normal"/>
-    <w:link w:val="Heading6Char"/>
+    <w:basedOn w:val="Normaali"/>
+    <w:next w:val="Normaali"/>
+    <w:link w:val="Otsikko6Char"/>
     <w:uiPriority w:val="9"/>
     <w:semiHidden/>
     <w:unhideWhenUsed/>
@@ -5756,11 +6932,11 @@
       <w:color w:val="1F3763" w:themeColor="accent1" w:themeShade="7F"/>
     </w:rPr>
   </w:style>
-  <w:style w:type="paragraph" w:styleId="Heading7">
+  <w:style w:type="paragraph" w:styleId="Otsikko7">
     <w:name w:val="heading 7"/>
-    <w:basedOn w:val="Normal"/>
-    <w:next w:val="Normal"/>
-    <w:link w:val="Heading7Char"/>
+    <w:basedOn w:val="Normaali"/>
+    <w:next w:val="Normaali"/>
+    <w:link w:val="Otsikko7Char"/>
     <w:uiPriority w:val="9"/>
     <w:semiHidden/>
     <w:unhideWhenUsed/>
@@ -5783,11 +6959,11 @@
       <w:color w:val="1F3763" w:themeColor="accent1" w:themeShade="7F"/>
     </w:rPr>
   </w:style>
-  <w:style w:type="paragraph" w:styleId="Heading8">
+  <w:style w:type="paragraph" w:styleId="Otsikko8">
     <w:name w:val="heading 8"/>
-    <w:basedOn w:val="Normal"/>
-    <w:next w:val="Normal"/>
-    <w:link w:val="Heading8Char"/>
+    <w:basedOn w:val="Normaali"/>
+    <w:next w:val="Normaali"/>
+    <w:link w:val="Otsikko8Char"/>
     <w:uiPriority w:val="9"/>
     <w:semiHidden/>
     <w:unhideWhenUsed/>
@@ -5810,11 +6986,11 @@
       <w:szCs w:val="21"/>
     </w:rPr>
   </w:style>
-  <w:style w:type="paragraph" w:styleId="Heading9">
+  <w:style w:type="paragraph" w:styleId="Otsikko9">
     <w:name w:val="heading 9"/>
-    <w:basedOn w:val="Normal"/>
-    <w:next w:val="Normal"/>
-    <w:link w:val="Heading9Char"/>
+    <w:basedOn w:val="Normaali"/>
+    <w:next w:val="Normaali"/>
+    <w:link w:val="Otsikko9Char"/>
     <w:uiPriority w:val="9"/>
     <w:semiHidden/>
     <w:unhideWhenUsed/>
@@ -5839,13 +7015,13 @@
       <w:szCs w:val="21"/>
     </w:rPr>
   </w:style>
-  <w:style w:type="character" w:default="1" w:styleId="DefaultParagraphFont">
+  <w:style w:type="character" w:default="1" w:styleId="Kappaleenoletusfontti">
     <w:name w:val="Default Paragraph Font"/>
     <w:uiPriority w:val="1"/>
     <w:semiHidden/>
     <w:unhideWhenUsed/>
   </w:style>
-  <w:style w:type="table" w:default="1" w:styleId="TableNormal">
+  <w:style w:type="table" w:default="1" w:styleId="Normaalitaulukko">
     <w:name w:val="Normal Table"/>
     <w:uiPriority w:val="99"/>
     <w:semiHidden/>
@@ -5860,16 +7036,16 @@
       </w:tblCellMar>
     </w:tblPr>
   </w:style>
-  <w:style w:type="numbering" w:default="1" w:styleId="NoList">
+  <w:style w:type="numbering" w:default="1" w:styleId="Eiluetteloa">
     <w:name w:val="No List"/>
     <w:uiPriority w:val="99"/>
     <w:semiHidden/>
     <w:unhideWhenUsed/>
   </w:style>
-  <w:style w:type="character" w:customStyle="1" w:styleId="Heading1Char">
-    <w:name w:val="Heading 1 Char"/>
-    <w:basedOn w:val="DefaultParagraphFont"/>
-    <w:link w:val="Heading1"/>
+  <w:style w:type="character" w:customStyle="1" w:styleId="Otsikko1Char">
+    <w:name w:val="Otsikko 1 Char"/>
+    <w:basedOn w:val="Kappaleenoletusfontti"/>
+    <w:link w:val="Otsikko1"/>
     <w:uiPriority w:val="9"/>
     <w:rsid w:val="008521FA"/>
     <w:rPr>
@@ -5879,10 +7055,10 @@
       <w:szCs w:val="32"/>
     </w:rPr>
   </w:style>
-  <w:style w:type="character" w:customStyle="1" w:styleId="Heading2Char">
-    <w:name w:val="Heading 2 Char"/>
-    <w:basedOn w:val="DefaultParagraphFont"/>
-    <w:link w:val="Heading2"/>
+  <w:style w:type="character" w:customStyle="1" w:styleId="Otsikko2Char">
+    <w:name w:val="Otsikko 2 Char"/>
+    <w:basedOn w:val="Kappaleenoletusfontti"/>
+    <w:link w:val="Otsikko2"/>
     <w:uiPriority w:val="9"/>
     <w:rsid w:val="008521FA"/>
     <w:rPr>
@@ -5892,10 +7068,10 @@
       <w:szCs w:val="26"/>
     </w:rPr>
   </w:style>
-  <w:style w:type="character" w:customStyle="1" w:styleId="Heading3Char">
-    <w:name w:val="Heading 3 Char"/>
-    <w:basedOn w:val="DefaultParagraphFont"/>
-    <w:link w:val="Heading3"/>
+  <w:style w:type="character" w:customStyle="1" w:styleId="Otsikko3Char">
+    <w:name w:val="Otsikko 3 Char"/>
+    <w:basedOn w:val="Kappaleenoletusfontti"/>
+    <w:link w:val="Otsikko3"/>
     <w:uiPriority w:val="9"/>
     <w:rsid w:val="008521FA"/>
     <w:rPr>
@@ -5903,10 +7079,10 @@
       <w:color w:val="000000" w:themeColor="text1"/>
     </w:rPr>
   </w:style>
-  <w:style w:type="paragraph" w:styleId="TOCHeading">
+  <w:style w:type="paragraph" w:styleId="Sisllysluettelonotsikko">
     <w:name w:val="TOC Heading"/>
-    <w:basedOn w:val="Heading1"/>
-    <w:next w:val="Normal"/>
+    <w:basedOn w:val="Otsikko1"/>
+    <w:next w:val="Normaali"/>
     <w:uiPriority w:val="39"/>
     <w:unhideWhenUsed/>
     <w:qFormat/>
@@ -5928,10 +7104,10 @@
       <w:lang w:val="en-US"/>
     </w:rPr>
   </w:style>
-  <w:style w:type="character" w:customStyle="1" w:styleId="Heading4Char">
-    <w:name w:val="Heading 4 Char"/>
-    <w:basedOn w:val="DefaultParagraphFont"/>
-    <w:link w:val="Heading4"/>
+  <w:style w:type="character" w:customStyle="1" w:styleId="Otsikko4Char">
+    <w:name w:val="Otsikko 4 Char"/>
+    <w:basedOn w:val="Kappaleenoletusfontti"/>
+    <w:link w:val="Otsikko4"/>
     <w:uiPriority w:val="9"/>
     <w:semiHidden/>
     <w:rsid w:val="008521FA"/>
@@ -5942,10 +7118,10 @@
       <w:color w:val="2F5496" w:themeColor="accent1" w:themeShade="BF"/>
     </w:rPr>
   </w:style>
-  <w:style w:type="character" w:customStyle="1" w:styleId="Heading5Char">
-    <w:name w:val="Heading 5 Char"/>
-    <w:basedOn w:val="DefaultParagraphFont"/>
-    <w:link w:val="Heading5"/>
+  <w:style w:type="character" w:customStyle="1" w:styleId="Otsikko5Char">
+    <w:name w:val="Otsikko 5 Char"/>
+    <w:basedOn w:val="Kappaleenoletusfontti"/>
+    <w:link w:val="Otsikko5"/>
     <w:uiPriority w:val="9"/>
     <w:semiHidden/>
     <w:rsid w:val="008521FA"/>
@@ -5954,10 +7130,10 @@
       <w:color w:val="2F5496" w:themeColor="accent1" w:themeShade="BF"/>
     </w:rPr>
   </w:style>
-  <w:style w:type="character" w:customStyle="1" w:styleId="Heading6Char">
-    <w:name w:val="Heading 6 Char"/>
-    <w:basedOn w:val="DefaultParagraphFont"/>
-    <w:link w:val="Heading6"/>
+  <w:style w:type="character" w:customStyle="1" w:styleId="Otsikko6Char">
+    <w:name w:val="Otsikko 6 Char"/>
+    <w:basedOn w:val="Kappaleenoletusfontti"/>
+    <w:link w:val="Otsikko6"/>
     <w:uiPriority w:val="9"/>
     <w:semiHidden/>
     <w:rsid w:val="008521FA"/>
@@ -5966,10 +7142,10 @@
       <w:color w:val="1F3763" w:themeColor="accent1" w:themeShade="7F"/>
     </w:rPr>
   </w:style>
-  <w:style w:type="character" w:customStyle="1" w:styleId="Heading7Char">
-    <w:name w:val="Heading 7 Char"/>
-    <w:basedOn w:val="DefaultParagraphFont"/>
-    <w:link w:val="Heading7"/>
+  <w:style w:type="character" w:customStyle="1" w:styleId="Otsikko7Char">
+    <w:name w:val="Otsikko 7 Char"/>
+    <w:basedOn w:val="Kappaleenoletusfontti"/>
+    <w:link w:val="Otsikko7"/>
     <w:uiPriority w:val="9"/>
     <w:semiHidden/>
     <w:rsid w:val="008521FA"/>
@@ -5980,10 +7156,10 @@
       <w:color w:val="1F3763" w:themeColor="accent1" w:themeShade="7F"/>
     </w:rPr>
   </w:style>
-  <w:style w:type="character" w:customStyle="1" w:styleId="Heading8Char">
-    <w:name w:val="Heading 8 Char"/>
-    <w:basedOn w:val="DefaultParagraphFont"/>
-    <w:link w:val="Heading8"/>
+  <w:style w:type="character" w:customStyle="1" w:styleId="Otsikko8Char">
+    <w:name w:val="Otsikko 8 Char"/>
+    <w:basedOn w:val="Kappaleenoletusfontti"/>
+    <w:link w:val="Otsikko8"/>
     <w:uiPriority w:val="9"/>
     <w:semiHidden/>
     <w:rsid w:val="008521FA"/>
@@ -5994,10 +7170,10 @@
       <w:szCs w:val="21"/>
     </w:rPr>
   </w:style>
-  <w:style w:type="character" w:customStyle="1" w:styleId="Heading9Char">
-    <w:name w:val="Heading 9 Char"/>
-    <w:basedOn w:val="DefaultParagraphFont"/>
-    <w:link w:val="Heading9"/>
+  <w:style w:type="character" w:customStyle="1" w:styleId="Otsikko9Char">
+    <w:name w:val="Otsikko 9 Char"/>
+    <w:basedOn w:val="Kappaleenoletusfontti"/>
+    <w:link w:val="Otsikko9"/>
     <w:uiPriority w:val="9"/>
     <w:semiHidden/>
     <w:rsid w:val="008521FA"/>
@@ -6010,10 +7186,10 @@
       <w:szCs w:val="21"/>
     </w:rPr>
   </w:style>
-  <w:style w:type="paragraph" w:styleId="TOC1">
+  <w:style w:type="paragraph" w:styleId="Sisluet1">
     <w:name w:val="toc 1"/>
-    <w:basedOn w:val="Normal"/>
-    <w:next w:val="Normal"/>
+    <w:basedOn w:val="Normaali"/>
+    <w:next w:val="Normaali"/>
     <w:autoRedefine/>
     <w:uiPriority w:val="39"/>
     <w:unhideWhenUsed/>
@@ -6029,9 +7205,9 @@
       <w:u w:val="single"/>
     </w:rPr>
   </w:style>
-  <w:style w:type="character" w:styleId="Hyperlink">
+  <w:style w:type="character" w:styleId="Hyperlinkki">
     <w:name w:val="Hyperlink"/>
-    <w:basedOn w:val="DefaultParagraphFont"/>
+    <w:basedOn w:val="Kappaleenoletusfontti"/>
     <w:uiPriority w:val="99"/>
     <w:unhideWhenUsed/>
     <w:rsid w:val="008521FA"/>
@@ -6040,10 +7216,10 @@
       <w:u w:val="single"/>
     </w:rPr>
   </w:style>
-  <w:style w:type="paragraph" w:styleId="TOC2">
+  <w:style w:type="paragraph" w:styleId="Sisluet2">
     <w:name w:val="toc 2"/>
-    <w:basedOn w:val="Normal"/>
-    <w:next w:val="Normal"/>
+    <w:basedOn w:val="Normaali"/>
+    <w:next w:val="Normaali"/>
     <w:autoRedefine/>
     <w:uiPriority w:val="39"/>
     <w:unhideWhenUsed/>
@@ -6055,10 +7231,10 @@
       <w:szCs w:val="22"/>
     </w:rPr>
   </w:style>
-  <w:style w:type="paragraph" w:styleId="TOC3">
+  <w:style w:type="paragraph" w:styleId="Sisluet3">
     <w:name w:val="toc 3"/>
-    <w:basedOn w:val="Normal"/>
-    <w:next w:val="Normal"/>
+    <w:basedOn w:val="Normaali"/>
+    <w:next w:val="Normaali"/>
     <w:autoRedefine/>
     <w:uiPriority w:val="39"/>
     <w:unhideWhenUsed/>
@@ -6068,10 +7244,10 @@
       <w:szCs w:val="22"/>
     </w:rPr>
   </w:style>
-  <w:style w:type="paragraph" w:styleId="TOC4">
+  <w:style w:type="paragraph" w:styleId="Sisluet4">
     <w:name w:val="toc 4"/>
-    <w:basedOn w:val="Normal"/>
-    <w:next w:val="Normal"/>
+    <w:basedOn w:val="Normaali"/>
+    <w:next w:val="Normaali"/>
     <w:autoRedefine/>
     <w:uiPriority w:val="39"/>
     <w:semiHidden/>
@@ -6081,10 +7257,10 @@
       <w:szCs w:val="22"/>
     </w:rPr>
   </w:style>
-  <w:style w:type="paragraph" w:styleId="TOC5">
+  <w:style w:type="paragraph" w:styleId="Sisluet5">
     <w:name w:val="toc 5"/>
-    <w:basedOn w:val="Normal"/>
-    <w:next w:val="Normal"/>
+    <w:basedOn w:val="Normaali"/>
+    <w:next w:val="Normaali"/>
     <w:autoRedefine/>
     <w:uiPriority w:val="39"/>
     <w:semiHidden/>
@@ -6094,10 +7270,10 @@
       <w:szCs w:val="22"/>
     </w:rPr>
   </w:style>
-  <w:style w:type="paragraph" w:styleId="TOC6">
+  <w:style w:type="paragraph" w:styleId="Sisluet6">
     <w:name w:val="toc 6"/>
-    <w:basedOn w:val="Normal"/>
-    <w:next w:val="Normal"/>
+    <w:basedOn w:val="Normaali"/>
+    <w:next w:val="Normaali"/>
     <w:autoRedefine/>
     <w:uiPriority w:val="39"/>
     <w:semiHidden/>
@@ -6107,10 +7283,10 @@
       <w:szCs w:val="22"/>
     </w:rPr>
   </w:style>
-  <w:style w:type="paragraph" w:styleId="TOC7">
+  <w:style w:type="paragraph" w:styleId="Sisluet7">
     <w:name w:val="toc 7"/>
-    <w:basedOn w:val="Normal"/>
-    <w:next w:val="Normal"/>
+    <w:basedOn w:val="Normaali"/>
+    <w:next w:val="Normaali"/>
     <w:autoRedefine/>
     <w:uiPriority w:val="39"/>
     <w:semiHidden/>
@@ -6120,10 +7296,10 @@
       <w:szCs w:val="22"/>
     </w:rPr>
   </w:style>
-  <w:style w:type="paragraph" w:styleId="TOC8">
+  <w:style w:type="paragraph" w:styleId="Sisluet8">
     <w:name w:val="toc 8"/>
-    <w:basedOn w:val="Normal"/>
-    <w:next w:val="Normal"/>
+    <w:basedOn w:val="Normaali"/>
+    <w:next w:val="Normaali"/>
     <w:autoRedefine/>
     <w:uiPriority w:val="39"/>
     <w:semiHidden/>
@@ -6133,10 +7309,10 @@
       <w:szCs w:val="22"/>
     </w:rPr>
   </w:style>
-  <w:style w:type="paragraph" w:styleId="TOC9">
+  <w:style w:type="paragraph" w:styleId="Sisluet9">
     <w:name w:val="toc 9"/>
-    <w:basedOn w:val="Normal"/>
-    <w:next w:val="Normal"/>
+    <w:basedOn w:val="Normaali"/>
+    <w:next w:val="Normaali"/>
     <w:autoRedefine/>
     <w:uiPriority w:val="39"/>
     <w:semiHidden/>
@@ -6146,10 +7322,10 @@
       <w:szCs w:val="22"/>
     </w:rPr>
   </w:style>
-  <w:style w:type="paragraph" w:styleId="Header">
+  <w:style w:type="paragraph" w:styleId="Yltunniste">
     <w:name w:val="header"/>
-    <w:basedOn w:val="Normal"/>
-    <w:link w:val="HeaderChar"/>
+    <w:basedOn w:val="Normaali"/>
+    <w:link w:val="YltunnisteChar"/>
     <w:uiPriority w:val="99"/>
     <w:unhideWhenUsed/>
     <w:rsid w:val="008521FA"/>
@@ -6160,17 +7336,17 @@
       </w:tabs>
     </w:pPr>
   </w:style>
-  <w:style w:type="character" w:customStyle="1" w:styleId="HeaderChar">
-    <w:name w:val="Header Char"/>
-    <w:basedOn w:val="DefaultParagraphFont"/>
-    <w:link w:val="Header"/>
+  <w:style w:type="character" w:customStyle="1" w:styleId="YltunnisteChar">
+    <w:name w:val="Ylätunniste Char"/>
+    <w:basedOn w:val="Kappaleenoletusfontti"/>
+    <w:link w:val="Yltunniste"/>
     <w:uiPriority w:val="99"/>
     <w:rsid w:val="008521FA"/>
   </w:style>
-  <w:style w:type="paragraph" w:styleId="Footer">
+  <w:style w:type="paragraph" w:styleId="Alatunniste">
     <w:name w:val="footer"/>
-    <w:basedOn w:val="Normal"/>
-    <w:link w:val="FooterChar"/>
+    <w:basedOn w:val="Normaali"/>
+    <w:link w:val="AlatunnisteChar"/>
     <w:uiPriority w:val="99"/>
     <w:unhideWhenUsed/>
     <w:rsid w:val="008521FA"/>
@@ -6181,24 +7357,24 @@
       </w:tabs>
     </w:pPr>
   </w:style>
-  <w:style w:type="character" w:customStyle="1" w:styleId="FooterChar">
-    <w:name w:val="Footer Char"/>
-    <w:basedOn w:val="DefaultParagraphFont"/>
-    <w:link w:val="Footer"/>
+  <w:style w:type="character" w:customStyle="1" w:styleId="AlatunnisteChar">
+    <w:name w:val="Alatunniste Char"/>
+    <w:basedOn w:val="Kappaleenoletusfontti"/>
+    <w:link w:val="Alatunniste"/>
     <w:uiPriority w:val="99"/>
     <w:rsid w:val="008521FA"/>
   </w:style>
-  <w:style w:type="character" w:styleId="PageNumber">
+  <w:style w:type="character" w:styleId="Sivunumero">
     <w:name w:val="page number"/>
-    <w:basedOn w:val="DefaultParagraphFont"/>
+    <w:basedOn w:val="Kappaleenoletusfontti"/>
     <w:uiPriority w:val="99"/>
     <w:semiHidden/>
     <w:unhideWhenUsed/>
     <w:rsid w:val="008521FA"/>
   </w:style>
-  <w:style w:type="paragraph" w:styleId="ListParagraph">
+  <w:style w:type="paragraph" w:styleId="Luettelokappale">
     <w:name w:val="List Paragraph"/>
-    <w:basedOn w:val="Normal"/>
+    <w:basedOn w:val="Normaali"/>
     <w:uiPriority w:val="34"/>
     <w:qFormat/>
     <w:rsid w:val="005C5B05"/>
@@ -6207,10 +7383,10 @@
       <w:contextualSpacing/>
     </w:pPr>
   </w:style>
-  <w:style w:type="paragraph" w:styleId="Caption">
+  <w:style w:type="paragraph" w:styleId="Kuvaotsikko">
     <w:name w:val="caption"/>
-    <w:basedOn w:val="Normal"/>
-    <w:next w:val="Normal"/>
+    <w:basedOn w:val="Normaali"/>
+    <w:next w:val="Normaali"/>
     <w:uiPriority w:val="35"/>
     <w:unhideWhenUsed/>
     <w:qFormat/>
@@ -6226,7 +7402,7 @@
       <w:szCs w:val="18"/>
     </w:rPr>
   </w:style>
-  <w:style w:type="paragraph" w:styleId="NoSpacing">
+  <w:style w:type="paragraph" w:styleId="Eivli">
     <w:name w:val="No Spacing"/>
     <w:aliases w:val="koodi"/>
     <w:uiPriority w:val="1"/>
@@ -6242,7 +7418,7 @@
   </w:style>
   <w:style w:type="paragraph" w:customStyle="1" w:styleId="p1">
     <w:name w:val="p1"/>
-    <w:basedOn w:val="Normal"/>
+    <w:basedOn w:val="Normaali"/>
     <w:rsid w:val="005D1E9C"/>
     <w:pPr>
       <w:spacing w:before="0" w:after="0" w:line="240" w:lineRule="auto"/>
@@ -6257,7 +7433,7 @@
   </w:style>
   <w:style w:type="paragraph" w:customStyle="1" w:styleId="p2">
     <w:name w:val="p2"/>
-    <w:basedOn w:val="Normal"/>
+    <w:basedOn w:val="Normaali"/>
     <w:rsid w:val="005D1E9C"/>
     <w:pPr>
       <w:spacing w:before="0" w:after="0" w:line="240" w:lineRule="auto"/>
@@ -6273,7 +7449,7 @@
   </w:style>
   <w:style w:type="paragraph" w:customStyle="1" w:styleId="p3">
     <w:name w:val="p3"/>
-    <w:basedOn w:val="Normal"/>
+    <w:basedOn w:val="Normaali"/>
     <w:rsid w:val="005D1E9C"/>
     <w:pPr>
       <w:spacing w:before="0" w:after="0" w:line="240" w:lineRule="auto"/>
@@ -6289,7 +7465,7 @@
   </w:style>
   <w:style w:type="character" w:customStyle="1" w:styleId="s1">
     <w:name w:val="s1"/>
-    <w:basedOn w:val="DefaultParagraphFont"/>
+    <w:basedOn w:val="Kappaleenoletusfontti"/>
     <w:rsid w:val="005D1E9C"/>
     <w:rPr>
       <w:color w:val="931A68"/>
@@ -6297,7 +7473,7 @@
   </w:style>
   <w:style w:type="character" w:customStyle="1" w:styleId="s2">
     <w:name w:val="s2"/>
-    <w:basedOn w:val="DefaultParagraphFont"/>
+    <w:basedOn w:val="Kappaleenoletusfontti"/>
     <w:rsid w:val="005D1E9C"/>
     <w:rPr>
       <w:color w:val="0326CC"/>
@@ -6305,7 +7481,7 @@
   </w:style>
   <w:style w:type="character" w:customStyle="1" w:styleId="s3">
     <w:name w:val="s3"/>
-    <w:basedOn w:val="DefaultParagraphFont"/>
+    <w:basedOn w:val="Kappaleenoletusfontti"/>
     <w:rsid w:val="005D1E9C"/>
     <w:rPr>
       <w:color w:val="000000"/>
@@ -6313,585 +7489,10 @@
   </w:style>
   <w:style w:type="character" w:customStyle="1" w:styleId="apple-tab-span">
     <w:name w:val="apple-tab-span"/>
-    <w:basedOn w:val="DefaultParagraphFont"/>
+    <w:basedOn w:val="Kappaleenoletusfontti"/>
     <w:rsid w:val="005D1E9C"/>
   </w:style>
 </w:styles>
-</file>
-
-<file path=word/glossary/document.xml><?xml version="1.0" encoding="utf-8"?>
-<w:glossaryDocument xmlns:wpc="http://schemas.microsoft.com/office/word/2010/wordprocessingCanvas" xmlns:mo="http://schemas.microsoft.com/office/mac/office/2008/main" xmlns:mc="http://schemas.openxmlformats.org/markup-compatibility/2006" xmlns:mv="urn:schemas-microsoft-com:mac:vml" xmlns:o="urn:schemas-microsoft-com:office:office" xmlns:r="http://schemas.openxmlformats.org/officeDocument/2006/relationships" xmlns:m="http://schemas.openxmlformats.org/officeDocument/2006/math" xmlns:v="urn:schemas-microsoft-com:vml" xmlns:wp14="http://schemas.microsoft.com/office/word/2010/wordprocessingDrawing" xmlns:wp="http://schemas.openxmlformats.org/drawingml/2006/wordprocessingDrawing" xmlns:w10="urn:schemas-microsoft-com:office:word" xmlns:w="http://schemas.openxmlformats.org/wordprocessingml/2006/main" xmlns:w14="http://schemas.microsoft.com/office/word/2010/wordml" xmlns:w15="http://schemas.microsoft.com/office/word/2012/wordml" xmlns:wpg="http://schemas.microsoft.com/office/word/2010/wordprocessingGroup" xmlns:wpi="http://schemas.microsoft.com/office/word/2010/wordprocessingInk" xmlns:wne="http://schemas.microsoft.com/office/word/2006/wordml" xmlns:wps="http://schemas.microsoft.com/office/word/2010/wordprocessingShape" mc:Ignorable="w14 w15 wp14"/>
-</file>
-
-<file path=word/glossary/fontTable.xml><?xml version="1.0" encoding="utf-8"?>
-<w:fonts xmlns:mc="http://schemas.openxmlformats.org/markup-compatibility/2006" xmlns:r="http://schemas.openxmlformats.org/officeDocument/2006/relationships" xmlns:w="http://schemas.openxmlformats.org/wordprocessingml/2006/main" xmlns:w14="http://schemas.microsoft.com/office/word/2010/wordml" xmlns:w15="http://schemas.microsoft.com/office/word/2012/wordml" mc:Ignorable="w14 w15">
-  <w:font w:name="Symbol">
-    <w:panose1 w:val="05050102010706020507"/>
-    <w:charset w:val="02"/>
-    <w:family w:val="auto"/>
-    <w:pitch w:val="variable"/>
-    <w:sig w:usb0="00000000" w:usb1="10000000" w:usb2="00000000" w:usb3="00000000" w:csb0="80000000" w:csb1="00000000"/>
-  </w:font>
-  <w:font w:name="Times New Roman">
-    <w:panose1 w:val="02020603050405020304"/>
-    <w:charset w:val="00"/>
-    <w:family w:val="auto"/>
-    <w:pitch w:val="variable"/>
-    <w:sig w:usb0="E0002AEF" w:usb1="C0007841" w:usb2="00000009" w:usb3="00000000" w:csb0="000001FF" w:csb1="00000000"/>
-  </w:font>
-  <w:font w:name="Courier New">
-    <w:panose1 w:val="02070309020205020404"/>
-    <w:charset w:val="00"/>
-    <w:family w:val="auto"/>
-    <w:pitch w:val="variable"/>
-    <w:sig w:usb0="E0002AFF" w:usb1="C0007843" w:usb2="00000009" w:usb3="00000000" w:csb0="000001FF" w:csb1="00000000"/>
-  </w:font>
-  <w:font w:name="Wingdings">
-    <w:panose1 w:val="05000000000000000000"/>
-    <w:charset w:val="02"/>
-    <w:family w:val="auto"/>
-    <w:pitch w:val="variable"/>
-    <w:sig w:usb0="00000000" w:usb1="10000000" w:usb2="00000000" w:usb3="00000000" w:csb0="80000000" w:csb1="00000000"/>
-  </w:font>
-  <w:font w:name="Calibri">
-    <w:panose1 w:val="020F0502020204030204"/>
-    <w:charset w:val="00"/>
-    <w:family w:val="auto"/>
-    <w:pitch w:val="variable"/>
-    <w:sig w:usb0="E00002FF" w:usb1="4000ACFF" w:usb2="00000001" w:usb3="00000000" w:csb0="0000019F" w:csb1="00000000"/>
-  </w:font>
-  <w:font w:name="Calibri Light">
-    <w:panose1 w:val="020F0302020204030204"/>
-    <w:charset w:val="00"/>
-    <w:family w:val="auto"/>
-    <w:pitch w:val="variable"/>
-    <w:sig w:usb0="A00002EF" w:usb1="4000207B" w:usb2="00000000" w:usb3="00000000" w:csb0="0000019F" w:csb1="00000000"/>
-  </w:font>
-  <w:font w:name="Courier">
-    <w:panose1 w:val="02000500000000000000"/>
-    <w:charset w:val="00"/>
-    <w:family w:val="auto"/>
-    <w:pitch w:val="variable"/>
-    <w:sig w:usb0="00000003" w:usb1="00000000" w:usb2="00000000" w:usb3="00000000" w:csb0="00000001" w:csb1="00000000"/>
-  </w:font>
-  <w:font w:name="Monaco">
-    <w:panose1 w:val="02000500000000000000"/>
-    <w:charset w:val="00"/>
-    <w:family w:val="auto"/>
-    <w:pitch w:val="variable"/>
-    <w:sig w:usb0="00000003" w:usb1="00000000" w:usb2="00000000" w:usb3="00000000" w:csb0="00000001" w:csb1="00000000"/>
-  </w:font>
-  <w:font w:name="Arial">
-    <w:panose1 w:val="020B0604020202020204"/>
-    <w:charset w:val="00"/>
-    <w:family w:val="auto"/>
-    <w:pitch w:val="variable"/>
-    <w:sig w:usb0="E0002AFF" w:usb1="C0007843" w:usb2="00000009" w:usb3="00000000" w:csb0="000001FF" w:csb1="00000000"/>
-  </w:font>
-</w:fonts>
-</file>
-
-<file path=word/glossary/settings.xml><?xml version="1.0" encoding="utf-8"?>
-<w:settings xmlns:mc="http://schemas.openxmlformats.org/markup-compatibility/2006" xmlns:o="urn:schemas-microsoft-com:office:office" xmlns:r="http://schemas.openxmlformats.org/officeDocument/2006/relationships" xmlns:m="http://schemas.openxmlformats.org/officeDocument/2006/math" xmlns:v="urn:schemas-microsoft-com:vml" xmlns:w10="urn:schemas-microsoft-com:office:word" xmlns:w="http://schemas.openxmlformats.org/wordprocessingml/2006/main" xmlns:w14="http://schemas.microsoft.com/office/word/2010/wordml" xmlns:w15="http://schemas.microsoft.com/office/word/2012/wordml" xmlns:sl="http://schemas.openxmlformats.org/schemaLibrary/2006/main" mc:Ignorable="w14 w15">
-  <w:view w:val="normal"/>
-  <w:defaultTabStop w:val="720"/>
-  <w:characterSpacingControl w:val="doNotCompress"/>
-  <w:compat>
-    <w:useFELayout/>
-    <w:compatSetting w:name="compatibilityMode" w:uri="http://schemas.microsoft.com/office/word" w:val="15"/>
-    <w:compatSetting w:name="overrideTableStyleFontSizeAndJustification" w:uri="http://schemas.microsoft.com/office/word" w:val="1"/>
-    <w:compatSetting w:name="enableOpenTypeFeatures" w:uri="http://schemas.microsoft.com/office/word" w:val="1"/>
-    <w:compatSetting w:name="doNotFlipMirrorIndents" w:uri="http://schemas.microsoft.com/office/word" w:val="1"/>
-    <w:compatSetting w:name="differentiateMultirowTableHeaders" w:uri="http://schemas.microsoft.com/office/word" w:val="1"/>
-  </w:compat>
-  <w:rsids>
-    <w:rsidRoot w:val="00803C07"/>
-    <w:rsid w:val="003D1A70"/>
-    <w:rsid w:val="00803C07"/>
-  </w:rsids>
-  <m:mathPr>
-    <m:mathFont m:val="Cambria Math"/>
-    <m:brkBin m:val="before"/>
-    <m:brkBinSub m:val="--"/>
-    <m:smallFrac m:val="0"/>
-    <m:dispDef/>
-    <m:lMargin m:val="0"/>
-    <m:rMargin m:val="0"/>
-    <m:defJc m:val="centerGroup"/>
-    <m:wrapIndent m:val="1440"/>
-    <m:intLim m:val="subSup"/>
-    <m:naryLim m:val="undOvr"/>
-  </m:mathPr>
-  <w:themeFontLang w:val="en-GB" w:eastAsia="x-none" w:bidi="x-none"/>
-  <w:clrSchemeMapping w:bg1="light1" w:t1="dark1" w:bg2="light2" w:t2="dark2" w:accent1="accent1" w:accent2="accent2" w:accent3="accent3" w:accent4="accent4" w:accent5="accent5" w:accent6="accent6" w:hyperlink="hyperlink" w:followedHyperlink="followedHyperlink"/>
-  <w:decimalSymbol w:val=","/>
-  <w:listSeparator w:val=";"/>
-  <w14:defaultImageDpi w14:val="32767"/>
-  <w15:chartTrackingRefBased/>
-</w:settings>
-</file>
-
-<file path=word/glossary/styles.xml><?xml version="1.0" encoding="utf-8"?>
-<w:styles xmlns:mc="http://schemas.openxmlformats.org/markup-compatibility/2006" xmlns:r="http://schemas.openxmlformats.org/officeDocument/2006/relationships" xmlns:w="http://schemas.openxmlformats.org/wordprocessingml/2006/main" xmlns:w14="http://schemas.microsoft.com/office/word/2010/wordml" xmlns:w15="http://schemas.microsoft.com/office/word/2012/wordml" mc:Ignorable="w14 w15">
-  <w:docDefaults>
-    <w:rPrDefault>
-      <w:rPr>
-        <w:rFonts w:asciiTheme="minorHAnsi" w:eastAsiaTheme="minorEastAsia" w:hAnsiTheme="minorHAnsi" w:cstheme="minorBidi"/>
-        <w:sz w:val="24"/>
-        <w:szCs w:val="24"/>
-        <w:lang w:val="en-GB" w:eastAsia="en-GB" w:bidi="ar-SA"/>
-      </w:rPr>
-    </w:rPrDefault>
-    <w:pPrDefault/>
-  </w:docDefaults>
-  <w:latentStyles w:defLockedState="0" w:defUIPriority="99" w:defSemiHidden="0" w:defUnhideWhenUsed="0" w:defQFormat="0" w:count="382">
-    <w:lsdException w:name="Normal" w:uiPriority="0" w:qFormat="1"/>
-    <w:lsdException w:name="heading 1" w:uiPriority="9" w:qFormat="1"/>
-    <w:lsdException w:name="heading 2" w:semiHidden="1" w:uiPriority="9" w:unhideWhenUsed="1" w:qFormat="1"/>
-    <w:lsdException w:name="heading 3" w:semiHidden="1" w:uiPriority="9" w:unhideWhenUsed="1" w:qFormat="1"/>
-    <w:lsdException w:name="heading 4" w:semiHidden="1" w:uiPriority="9" w:unhideWhenUsed="1" w:qFormat="1"/>
-    <w:lsdException w:name="heading 5" w:semiHidden="1" w:uiPriority="9" w:unhideWhenUsed="1" w:qFormat="1"/>
-    <w:lsdException w:name="heading 6" w:semiHidden="1" w:uiPriority="9" w:unhideWhenUsed="1" w:qFormat="1"/>
-    <w:lsdException w:name="heading 7" w:semiHidden="1" w:uiPriority="9" w:unhideWhenUsed="1" w:qFormat="1"/>
-    <w:lsdException w:name="heading 8" w:semiHidden="1" w:uiPriority="9" w:unhideWhenUsed="1" w:qFormat="1"/>
-    <w:lsdException w:name="heading 9" w:semiHidden="1" w:uiPriority="9" w:unhideWhenUsed="1" w:qFormat="1"/>
-    <w:lsdException w:name="index 1" w:semiHidden="1" w:unhideWhenUsed="1"/>
-    <w:lsdException w:name="index 2" w:semiHidden="1" w:unhideWhenUsed="1"/>
-    <w:lsdException w:name="index 3" w:semiHidden="1" w:unhideWhenUsed="1"/>
-    <w:lsdException w:name="index 4" w:semiHidden="1" w:unhideWhenUsed="1"/>
-    <w:lsdException w:name="index 5" w:semiHidden="1" w:unhideWhenUsed="1"/>
-    <w:lsdException w:name="index 6" w:semiHidden="1" w:unhideWhenUsed="1"/>
-    <w:lsdException w:name="index 7" w:semiHidden="1" w:unhideWhenUsed="1"/>
-    <w:lsdException w:name="index 8" w:semiHidden="1" w:unhideWhenUsed="1"/>
-    <w:lsdException w:name="index 9" w:semiHidden="1" w:unhideWhenUsed="1"/>
-    <w:lsdException w:name="toc 1" w:semiHidden="1" w:uiPriority="39" w:unhideWhenUsed="1"/>
-    <w:lsdException w:name="toc 2" w:semiHidden="1" w:uiPriority="39" w:unhideWhenUsed="1"/>
-    <w:lsdException w:name="toc 3" w:semiHidden="1" w:uiPriority="39" w:unhideWhenUsed="1"/>
-    <w:lsdException w:name="toc 4" w:semiHidden="1" w:uiPriority="39" w:unhideWhenUsed="1"/>
-    <w:lsdException w:name="toc 5" w:semiHidden="1" w:uiPriority="39" w:unhideWhenUsed="1"/>
-    <w:lsdException w:name="toc 6" w:semiHidden="1" w:uiPriority="39" w:unhideWhenUsed="1"/>
-    <w:lsdException w:name="toc 7" w:semiHidden="1" w:uiPriority="39" w:unhideWhenUsed="1"/>
-    <w:lsdException w:name="toc 8" w:semiHidden="1" w:uiPriority="39" w:unhideWhenUsed="1"/>
-    <w:lsdException w:name="toc 9" w:semiHidden="1" w:uiPriority="39" w:unhideWhenUsed="1"/>
-    <w:lsdException w:name="Normal Indent" w:semiHidden="1" w:unhideWhenUsed="1"/>
-    <w:lsdException w:name="footnote text" w:semiHidden="1" w:unhideWhenUsed="1"/>
-    <w:lsdException w:name="annotation text" w:semiHidden="1" w:unhideWhenUsed="1"/>
-    <w:lsdException w:name="header" w:semiHidden="1" w:unhideWhenUsed="1"/>
-    <w:lsdException w:name="footer" w:semiHidden="1" w:unhideWhenUsed="1"/>
-    <w:lsdException w:name="index heading" w:semiHidden="1" w:unhideWhenUsed="1"/>
-    <w:lsdException w:name="caption" w:semiHidden="1" w:uiPriority="35" w:unhideWhenUsed="1" w:qFormat="1"/>
-    <w:lsdException w:name="table of figures" w:semiHidden="1" w:unhideWhenUsed="1"/>
-    <w:lsdException w:name="envelope address" w:semiHidden="1" w:unhideWhenUsed="1"/>
-    <w:lsdException w:name="envelope return" w:semiHidden="1" w:unhideWhenUsed="1"/>
-    <w:lsdException w:name="footnote reference" w:semiHidden="1" w:unhideWhenUsed="1"/>
-    <w:lsdException w:name="annotation reference" w:semiHidden="1" w:unhideWhenUsed="1"/>
-    <w:lsdException w:name="line number" w:semiHidden="1" w:unhideWhenUsed="1"/>
-    <w:lsdException w:name="page number" w:semiHidden="1" w:unhideWhenUsed="1"/>
-    <w:lsdException w:name="endnote reference" w:semiHidden="1" w:unhideWhenUsed="1"/>
-    <w:lsdException w:name="endnote text" w:semiHidden="1" w:unhideWhenUsed="1"/>
-    <w:lsdException w:name="table of authorities" w:semiHidden="1" w:unhideWhenUsed="1"/>
-    <w:lsdException w:name="macro" w:semiHidden="1" w:unhideWhenUsed="1"/>
-    <w:lsdException w:name="toa heading" w:semiHidden="1" w:unhideWhenUsed="1"/>
-    <w:lsdException w:name="List" w:semiHidden="1" w:unhideWhenUsed="1"/>
-    <w:lsdException w:name="List Bullet" w:semiHidden="1" w:unhideWhenUsed="1"/>
-    <w:lsdException w:name="List Number" w:semiHidden="1" w:unhideWhenUsed="1"/>
-    <w:lsdException w:name="List 2" w:semiHidden="1" w:unhideWhenUsed="1"/>
-    <w:lsdException w:name="List 3" w:semiHidden="1" w:unhideWhenUsed="1"/>
-    <w:lsdException w:name="List 4" w:semiHidden="1" w:unhideWhenUsed="1"/>
-    <w:lsdException w:name="List 5" w:semiHidden="1" w:unhideWhenUsed="1"/>
-    <w:lsdException w:name="List Bullet 2" w:semiHidden="1" w:unhideWhenUsed="1"/>
-    <w:lsdException w:name="List Bullet 3" w:semiHidden="1" w:unhideWhenUsed="1"/>
-    <w:lsdException w:name="List Bullet 4" w:semiHidden="1" w:unhideWhenUsed="1"/>
-    <w:lsdException w:name="List Bullet 5" w:semiHidden="1" w:unhideWhenUsed="1"/>
-    <w:lsdException w:name="List Number 2" w:semiHidden="1" w:unhideWhenUsed="1"/>
-    <w:lsdException w:name="List Number 3" w:semiHidden="1" w:unhideWhenUsed="1"/>
-    <w:lsdException w:name="List Number 4" w:semiHidden="1" w:unhideWhenUsed="1"/>
-    <w:lsdException w:name="List Number 5" w:semiHidden="1" w:unhideWhenUsed="1"/>
-    <w:lsdException w:name="Title" w:uiPriority="10" w:qFormat="1"/>
-    <w:lsdException w:name="Closing" w:semiHidden="1" w:unhideWhenUsed="1"/>
-    <w:lsdException w:name="Signature" w:semiHidden="1" w:unhideWhenUsed="1"/>
-    <w:lsdException w:name="Default Paragraph Font" w:semiHidden="1" w:uiPriority="1" w:unhideWhenUsed="1"/>
-    <w:lsdException w:name="Body Text" w:semiHidden="1" w:unhideWhenUsed="1"/>
-    <w:lsdException w:name="Body Text Indent" w:semiHidden="1" w:unhideWhenUsed="1"/>
-    <w:lsdException w:name="List Continue" w:semiHidden="1" w:unhideWhenUsed="1"/>
-    <w:lsdException w:name="List Continue 2" w:semiHidden="1" w:unhideWhenUsed="1"/>
-    <w:lsdException w:name="List Continue 3" w:semiHidden="1" w:unhideWhenUsed="1"/>
-    <w:lsdException w:name="List Continue 4" w:semiHidden="1" w:unhideWhenUsed="1"/>
-    <w:lsdException w:name="List Continue 5" w:semiHidden="1" w:unhideWhenUsed="1"/>
-    <w:lsdException w:name="Message Header" w:semiHidden="1" w:unhideWhenUsed="1"/>
-    <w:lsdException w:name="Subtitle" w:uiPriority="11" w:qFormat="1"/>
-    <w:lsdException w:name="Salutation" w:semiHidden="1" w:unhideWhenUsed="1"/>
-    <w:lsdException w:name="Date" w:semiHidden="1" w:unhideWhenUsed="1"/>
-    <w:lsdException w:name="Body Text First Indent" w:semiHidden="1" w:unhideWhenUsed="1"/>
-    <w:lsdException w:name="Body Text First Indent 2" w:semiHidden="1" w:unhideWhenUsed="1"/>
-    <w:lsdException w:name="Note Heading" w:semiHidden="1" w:unhideWhenUsed="1"/>
-    <w:lsdException w:name="Body Text 2" w:semiHidden="1" w:unhideWhenUsed="1"/>
-    <w:lsdException w:name="Body Text 3" w:semiHidden="1" w:unhideWhenUsed="1"/>
-    <w:lsdException w:name="Body Text Indent 2" w:semiHidden="1" w:unhideWhenUsed="1"/>
-    <w:lsdException w:name="Body Text Indent 3" w:semiHidden="1" w:unhideWhenUsed="1"/>
-    <w:lsdException w:name="Block Text" w:semiHidden="1" w:unhideWhenUsed="1"/>
-    <w:lsdException w:name="Hyperlink" w:semiHidden="1" w:unhideWhenUsed="1"/>
-    <w:lsdException w:name="FollowedHyperlink" w:semiHidden="1" w:unhideWhenUsed="1"/>
-    <w:lsdException w:name="Strong" w:uiPriority="22" w:qFormat="1"/>
-    <w:lsdException w:name="Emphasis" w:uiPriority="20" w:qFormat="1"/>
-    <w:lsdException w:name="Document Map" w:semiHidden="1" w:unhideWhenUsed="1"/>
-    <w:lsdException w:name="Plain Text" w:semiHidden="1" w:unhideWhenUsed="1"/>
-    <w:lsdException w:name="E-mail Signature" w:semiHidden="1" w:unhideWhenUsed="1"/>
-    <w:lsdException w:name="HTML Top of Form" w:semiHidden="1" w:unhideWhenUsed="1"/>
-    <w:lsdException w:name="HTML Bottom of Form" w:semiHidden="1" w:unhideWhenUsed="1"/>
-    <w:lsdException w:name="Normal (Web)" w:semiHidden="1" w:unhideWhenUsed="1"/>
-    <w:lsdException w:name="HTML Acronym" w:semiHidden="1" w:unhideWhenUsed="1"/>
-    <w:lsdException w:name="HTML Address" w:semiHidden="1" w:unhideWhenUsed="1"/>
-    <w:lsdException w:name="HTML Cite" w:semiHidden="1" w:unhideWhenUsed="1"/>
-    <w:lsdException w:name="HTML Code" w:semiHidden="1" w:unhideWhenUsed="1"/>
-    <w:lsdException w:name="HTML Definition" w:semiHidden="1" w:unhideWhenUsed="1"/>
-    <w:lsdException w:name="HTML Keyboard" w:semiHidden="1" w:unhideWhenUsed="1"/>
-    <w:lsdException w:name="HTML Preformatted" w:semiHidden="1" w:unhideWhenUsed="1"/>
-    <w:lsdException w:name="HTML Sample" w:semiHidden="1" w:unhideWhenUsed="1"/>
-    <w:lsdException w:name="HTML Typewriter" w:semiHidden="1" w:unhideWhenUsed="1"/>
-    <w:lsdException w:name="HTML Variable" w:semiHidden="1" w:unhideWhenUsed="1"/>
-    <w:lsdException w:name="Normal Table" w:semiHidden="1" w:unhideWhenUsed="1"/>
-    <w:lsdException w:name="annotation subject" w:semiHidden="1" w:unhideWhenUsed="1"/>
-    <w:lsdException w:name="No List" w:semiHidden="1" w:unhideWhenUsed="1"/>
-    <w:lsdException w:name="Outline List 1" w:semiHidden="1" w:unhideWhenUsed="1"/>
-    <w:lsdException w:name="Outline List 2" w:semiHidden="1" w:unhideWhenUsed="1"/>
-    <w:lsdException w:name="Outline List 3" w:semiHidden="1" w:unhideWhenUsed="1"/>
-    <w:lsdException w:name="Table Simple 1" w:semiHidden="1" w:unhideWhenUsed="1"/>
-    <w:lsdException w:name="Table Simple 2" w:semiHidden="1" w:unhideWhenUsed="1"/>
-    <w:lsdException w:name="Table Simple 3" w:semiHidden="1" w:unhideWhenUsed="1"/>
-    <w:lsdException w:name="Table Classic 1" w:semiHidden="1" w:unhideWhenUsed="1"/>
-    <w:lsdException w:name="Table Classic 2" w:semiHidden="1" w:unhideWhenUsed="1"/>
-    <w:lsdException w:name="Table Classic 3" w:semiHidden="1" w:unhideWhenUsed="1"/>
-    <w:lsdException w:name="Table Classic 4" w:semiHidden="1" w:unhideWhenUsed="1"/>
-    <w:lsdException w:name="Table Colorful 1" w:semiHidden="1" w:unhideWhenUsed="1"/>
-    <w:lsdException w:name="Table Colorful 2" w:semiHidden="1" w:unhideWhenUsed="1"/>
-    <w:lsdException w:name="Table Colorful 3" w:semiHidden="1" w:unhideWhenUsed="1"/>
-    <w:lsdException w:name="Table Columns 1" w:semiHidden="1" w:unhideWhenUsed="1"/>
-    <w:lsdException w:name="Table Columns 2" w:semiHidden="1" w:unhideWhenUsed="1"/>
-    <w:lsdException w:name="Table Columns 3" w:semiHidden="1" w:unhideWhenUsed="1"/>
-    <w:lsdException w:name="Table Columns 4" w:semiHidden="1" w:unhideWhenUsed="1"/>
-    <w:lsdException w:name="Table Columns 5" w:semiHidden="1" w:unhideWhenUsed="1"/>
-    <w:lsdException w:name="Table Grid 1" w:semiHidden="1" w:unhideWhenUsed="1"/>
-    <w:lsdException w:name="Table Grid 2" w:semiHidden="1" w:unhideWhenUsed="1"/>
-    <w:lsdException w:name="Table Grid 3" w:semiHidden="1" w:unhideWhenUsed="1"/>
-    <w:lsdException w:name="Table Grid 4" w:semiHidden="1" w:unhideWhenUsed="1"/>
-    <w:lsdException w:name="Table Grid 5" w:semiHidden="1" w:unhideWhenUsed="1"/>
-    <w:lsdException w:name="Table Grid 6" w:semiHidden="1" w:unhideWhenUsed="1"/>
-    <w:lsdException w:name="Table Grid 7" w:semiHidden="1" w:unhideWhenUsed="1"/>
-    <w:lsdException w:name="Table Grid 8" w:semiHidden="1" w:unhideWhenUsed="1"/>
-    <w:lsdException w:name="Table List 1" w:semiHidden="1" w:unhideWhenUsed="1"/>
-    <w:lsdException w:name="Table List 2" w:semiHidden="1" w:unhideWhenUsed="1"/>
-    <w:lsdException w:name="Table List 3" w:semiHidden="1" w:unhideWhenUsed="1"/>
-    <w:lsdException w:name="Table List 4" w:semiHidden="1" w:unhideWhenUsed="1"/>
-    <w:lsdException w:name="Table List 5" w:semiHidden="1" w:unhideWhenUsed="1"/>
-    <w:lsdException w:name="Table List 6" w:semiHidden="1" w:unhideWhenUsed="1"/>
-    <w:lsdException w:name="Table List 7" w:semiHidden="1" w:unhideWhenUsed="1"/>
-    <w:lsdException w:name="Table List 8" w:semiHidden="1" w:unhideWhenUsed="1"/>
-    <w:lsdException w:name="Table 3D effects 1" w:semiHidden="1" w:unhideWhenUsed="1"/>
-    <w:lsdException w:name="Table 3D effects 2" w:semiHidden="1" w:unhideWhenUsed="1"/>
-    <w:lsdException w:name="Table 3D effects 3" w:semiHidden="1" w:unhideWhenUsed="1"/>
-    <w:lsdException w:name="Table Contemporary" w:semiHidden="1" w:unhideWhenUsed="1"/>
-    <w:lsdException w:name="Table Elegant" w:semiHidden="1" w:unhideWhenUsed="1"/>
-    <w:lsdException w:name="Table Professional" w:semiHidden="1" w:unhideWhenUsed="1"/>
-    <w:lsdException w:name="Table Subtle 1" w:semiHidden="1" w:unhideWhenUsed="1"/>
-    <w:lsdException w:name="Table Subtle 2" w:semiHidden="1" w:unhideWhenUsed="1"/>
-    <w:lsdException w:name="Table Web 1" w:semiHidden="1" w:unhideWhenUsed="1"/>
-    <w:lsdException w:name="Table Web 2" w:semiHidden="1" w:unhideWhenUsed="1"/>
-    <w:lsdException w:name="Table Web 3" w:semiHidden="1" w:unhideWhenUsed="1"/>
-    <w:lsdException w:name="Balloon Text" w:semiHidden="1" w:unhideWhenUsed="1"/>
-    <w:lsdException w:name="Table Grid" w:uiPriority="39"/>
-    <w:lsdException w:name="Table Theme" w:semiHidden="1" w:unhideWhenUsed="1"/>
-    <w:lsdException w:name="Note Level 1" w:semiHidden="1" w:unhideWhenUsed="1"/>
-    <w:lsdException w:name="Note Level 2" w:semiHidden="1" w:unhideWhenUsed="1"/>
-    <w:lsdException w:name="Note Level 3" w:semiHidden="1" w:unhideWhenUsed="1"/>
-    <w:lsdException w:name="Note Level 4" w:semiHidden="1" w:unhideWhenUsed="1"/>
-    <w:lsdException w:name="Note Level 5" w:semiHidden="1" w:unhideWhenUsed="1"/>
-    <w:lsdException w:name="Note Level 6" w:semiHidden="1" w:unhideWhenUsed="1"/>
-    <w:lsdException w:name="Note Level 7" w:semiHidden="1" w:unhideWhenUsed="1"/>
-    <w:lsdException w:name="Note Level 8" w:semiHidden="1" w:unhideWhenUsed="1"/>
-    <w:lsdException w:name="Note Level 9" w:semiHidden="1" w:unhideWhenUsed="1"/>
-    <w:lsdException w:name="Placeholder Text" w:semiHidden="1"/>
-    <w:lsdException w:name="No Spacing" w:uiPriority="1" w:qFormat="1"/>
-    <w:lsdException w:name="Light Shading" w:uiPriority="60"/>
-    <w:lsdException w:name="Light List" w:uiPriority="61"/>
-    <w:lsdException w:name="Light Grid" w:uiPriority="62"/>
-    <w:lsdException w:name="Medium Shading 1" w:uiPriority="63"/>
-    <w:lsdException w:name="Medium Shading 2" w:uiPriority="64"/>
-    <w:lsdException w:name="Medium List 1" w:uiPriority="65"/>
-    <w:lsdException w:name="Medium List 2" w:uiPriority="66"/>
-    <w:lsdException w:name="Medium Grid 1" w:uiPriority="67"/>
-    <w:lsdException w:name="Medium Grid 2" w:uiPriority="68"/>
-    <w:lsdException w:name="Medium Grid 3" w:uiPriority="69"/>
-    <w:lsdException w:name="Dark List" w:uiPriority="70"/>
-    <w:lsdException w:name="Colorful Shading" w:uiPriority="71"/>
-    <w:lsdException w:name="Colorful List" w:uiPriority="72"/>
-    <w:lsdException w:name="Colorful Grid" w:uiPriority="73"/>
-    <w:lsdException w:name="Light Shading Accent 1" w:uiPriority="60"/>
-    <w:lsdException w:name="Light List Accent 1" w:uiPriority="61"/>
-    <w:lsdException w:name="Light Grid Accent 1" w:uiPriority="62"/>
-    <w:lsdException w:name="Medium Shading 1 Accent 1" w:uiPriority="63"/>
-    <w:lsdException w:name="Medium Shading 2 Accent 1" w:uiPriority="64"/>
-    <w:lsdException w:name="Medium List 1 Accent 1" w:uiPriority="65"/>
-    <w:lsdException w:name="Revision" w:semiHidden="1"/>
-    <w:lsdException w:name="List Paragraph" w:uiPriority="34" w:qFormat="1"/>
-    <w:lsdException w:name="Quote" w:uiPriority="29" w:qFormat="1"/>
-    <w:lsdException w:name="Intense Quote" w:uiPriority="30" w:qFormat="1"/>
-    <w:lsdException w:name="Medium List 2 Accent 1" w:uiPriority="66"/>
-    <w:lsdException w:name="Medium Grid 1 Accent 1" w:uiPriority="67"/>
-    <w:lsdException w:name="Medium Grid 2 Accent 1" w:uiPriority="68"/>
-    <w:lsdException w:name="Medium Grid 3 Accent 1" w:uiPriority="69"/>
-    <w:lsdException w:name="Dark List Accent 1" w:uiPriority="70"/>
-    <w:lsdException w:name="Colorful Shading Accent 1" w:uiPriority="71"/>
-    <w:lsdException w:name="Colorful List Accent 1" w:uiPriority="72"/>
-    <w:lsdException w:name="Colorful Grid Accent 1" w:uiPriority="73"/>
-    <w:lsdException w:name="Light Shading Accent 2" w:uiPriority="60"/>
-    <w:lsdException w:name="Light List Accent 2" w:uiPriority="61"/>
-    <w:lsdException w:name="Light Grid Accent 2" w:uiPriority="62"/>
-    <w:lsdException w:name="Medium Shading 1 Accent 2" w:uiPriority="63"/>
-    <w:lsdException w:name="Medium Shading 2 Accent 2" w:uiPriority="64"/>
-    <w:lsdException w:name="Medium List 1 Accent 2" w:uiPriority="65"/>
-    <w:lsdException w:name="Medium List 2 Accent 2" w:uiPriority="66"/>
-    <w:lsdException w:name="Medium Grid 1 Accent 2" w:uiPriority="67"/>
-    <w:lsdException w:name="Medium Grid 2 Accent 2" w:uiPriority="68"/>
-    <w:lsdException w:name="Medium Grid 3 Accent 2" w:uiPriority="69"/>
-    <w:lsdException w:name="Dark List Accent 2" w:uiPriority="70"/>
-    <w:lsdException w:name="Colorful Shading Accent 2" w:uiPriority="71"/>
-    <w:lsdException w:name="Colorful List Accent 2" w:uiPriority="72"/>
-    <w:lsdException w:name="Colorful Grid Accent 2" w:uiPriority="73"/>
-    <w:lsdException w:name="Light Shading Accent 3" w:uiPriority="60"/>
-    <w:lsdException w:name="Light List Accent 3" w:uiPriority="61"/>
-    <w:lsdException w:name="Light Grid Accent 3" w:uiPriority="62"/>
-    <w:lsdException w:name="Medium Shading 1 Accent 3" w:uiPriority="63"/>
-    <w:lsdException w:name="Medium Shading 2 Accent 3" w:uiPriority="64"/>
-    <w:lsdException w:name="Medium List 1 Accent 3" w:uiPriority="65"/>
-    <w:lsdException w:name="Medium List 2 Accent 3" w:uiPriority="66"/>
-    <w:lsdException w:name="Medium Grid 1 Accent 3" w:uiPriority="67"/>
-    <w:lsdException w:name="Medium Grid 2 Accent 3" w:uiPriority="68"/>
-    <w:lsdException w:name="Medium Grid 3 Accent 3" w:uiPriority="69"/>
-    <w:lsdException w:name="Dark List Accent 3" w:uiPriority="70"/>
-    <w:lsdException w:name="Colorful Shading Accent 3" w:uiPriority="71"/>
-    <w:lsdException w:name="Colorful List Accent 3" w:uiPriority="72"/>
-    <w:lsdException w:name="Colorful Grid Accent 3" w:uiPriority="73"/>
-    <w:lsdException w:name="Light Shading Accent 4" w:uiPriority="60"/>
-    <w:lsdException w:name="Light List Accent 4" w:uiPriority="61"/>
-    <w:lsdException w:name="Light Grid Accent 4" w:uiPriority="62"/>
-    <w:lsdException w:name="Medium Shading 1 Accent 4" w:uiPriority="63"/>
-    <w:lsdException w:name="Medium Shading 2 Accent 4" w:uiPriority="64"/>
-    <w:lsdException w:name="Medium List 1 Accent 4" w:uiPriority="65"/>
-    <w:lsdException w:name="Medium List 2 Accent 4" w:uiPriority="66"/>
-    <w:lsdException w:name="Medium Grid 1 Accent 4" w:uiPriority="67"/>
-    <w:lsdException w:name="Medium Grid 2 Accent 4" w:uiPriority="68"/>
-    <w:lsdException w:name="Medium Grid 3 Accent 4" w:uiPriority="69"/>
-    <w:lsdException w:name="Dark List Accent 4" w:uiPriority="70"/>
-    <w:lsdException w:name="Colorful Shading Accent 4" w:uiPriority="71"/>
-    <w:lsdException w:name="Colorful List Accent 4" w:uiPriority="72"/>
-    <w:lsdException w:name="Colorful Grid Accent 4" w:uiPriority="73"/>
-    <w:lsdException w:name="Light Shading Accent 5" w:uiPriority="60"/>
-    <w:lsdException w:name="Light List Accent 5" w:uiPriority="61"/>
-    <w:lsdException w:name="Light Grid Accent 5" w:uiPriority="62"/>
-    <w:lsdException w:name="Medium Shading 1 Accent 5" w:uiPriority="63"/>
-    <w:lsdException w:name="Medium Shading 2 Accent 5" w:uiPriority="64"/>
-    <w:lsdException w:name="Medium List 1 Accent 5" w:uiPriority="65"/>
-    <w:lsdException w:name="Medium List 2 Accent 5" w:uiPriority="66"/>
-    <w:lsdException w:name="Medium Grid 1 Accent 5" w:uiPriority="67"/>
-    <w:lsdException w:name="Medium Grid 2 Accent 5" w:uiPriority="68"/>
-    <w:lsdException w:name="Medium Grid 3 Accent 5" w:uiPriority="69"/>
-    <w:lsdException w:name="Dark List Accent 5" w:uiPriority="70"/>
-    <w:lsdException w:name="Colorful Shading Accent 5" w:uiPriority="71"/>
-    <w:lsdException w:name="Colorful List Accent 5" w:uiPriority="72"/>
-    <w:lsdException w:name="Colorful Grid Accent 5" w:uiPriority="73"/>
-    <w:lsdException w:name="Light Shading Accent 6" w:uiPriority="60"/>
-    <w:lsdException w:name="Light List Accent 6" w:uiPriority="61"/>
-    <w:lsdException w:name="Light Grid Accent 6" w:uiPriority="62"/>
-    <w:lsdException w:name="Medium Shading 1 Accent 6" w:uiPriority="63"/>
-    <w:lsdException w:name="Medium Shading 2 Accent 6" w:uiPriority="64"/>
-    <w:lsdException w:name="Medium List 1 Accent 6" w:uiPriority="65"/>
-    <w:lsdException w:name="Medium List 2 Accent 6" w:uiPriority="66"/>
-    <w:lsdException w:name="Medium Grid 1 Accent 6" w:uiPriority="67"/>
-    <w:lsdException w:name="Medium Grid 2 Accent 6" w:uiPriority="68"/>
-    <w:lsdException w:name="Medium Grid 3 Accent 6" w:uiPriority="69"/>
-    <w:lsdException w:name="Dark List Accent 6" w:uiPriority="70"/>
-    <w:lsdException w:name="Colorful Shading Accent 6" w:uiPriority="71"/>
-    <w:lsdException w:name="Colorful List Accent 6" w:uiPriority="72"/>
-    <w:lsdException w:name="Colorful Grid Accent 6" w:uiPriority="73"/>
-    <w:lsdException w:name="Subtle Emphasis" w:uiPriority="19" w:qFormat="1"/>
-    <w:lsdException w:name="Intense Emphasis" w:uiPriority="21" w:qFormat="1"/>
-    <w:lsdException w:name="Subtle Reference" w:uiPriority="31" w:qFormat="1"/>
-    <w:lsdException w:name="Intense Reference" w:uiPriority="32" w:qFormat="1"/>
-    <w:lsdException w:name="Book Title" w:uiPriority="33" w:qFormat="1"/>
-    <w:lsdException w:name="Bibliography" w:semiHidden="1" w:uiPriority="37" w:unhideWhenUsed="1"/>
-    <w:lsdException w:name="TOC Heading" w:semiHidden="1" w:uiPriority="39" w:unhideWhenUsed="1" w:qFormat="1"/>
-    <w:lsdException w:name="Plain Table 1" w:uiPriority="41"/>
-    <w:lsdException w:name="Plain Table 2" w:uiPriority="42"/>
-    <w:lsdException w:name="Plain Table 3" w:uiPriority="43"/>
-    <w:lsdException w:name="Plain Table 4" w:uiPriority="44"/>
-    <w:lsdException w:name="Plain Table 5" w:uiPriority="45"/>
-    <w:lsdException w:name="Grid Table Light" w:uiPriority="40"/>
-    <w:lsdException w:name="Grid Table 1 Light" w:uiPriority="46"/>
-    <w:lsdException w:name="Grid Table 2" w:uiPriority="47"/>
-    <w:lsdException w:name="Grid Table 3" w:uiPriority="48"/>
-    <w:lsdException w:name="Grid Table 4" w:uiPriority="49"/>
-    <w:lsdException w:name="Grid Table 5 Dark" w:uiPriority="50"/>
-    <w:lsdException w:name="Grid Table 6 Colorful" w:uiPriority="51"/>
-    <w:lsdException w:name="Grid Table 7 Colorful" w:uiPriority="52"/>
-    <w:lsdException w:name="Grid Table 1 Light Accent 1" w:uiPriority="46"/>
-    <w:lsdException w:name="Grid Table 2 Accent 1" w:uiPriority="47"/>
-    <w:lsdException w:name="Grid Table 3 Accent 1" w:uiPriority="48"/>
-    <w:lsdException w:name="Grid Table 4 Accent 1" w:uiPriority="49"/>
-    <w:lsdException w:name="Grid Table 5 Dark Accent 1" w:uiPriority="50"/>
-    <w:lsdException w:name="Grid Table 6 Colorful Accent 1" w:uiPriority="51"/>
-    <w:lsdException w:name="Grid Table 7 Colorful Accent 1" w:uiPriority="52"/>
-    <w:lsdException w:name="Grid Table 1 Light Accent 2" w:uiPriority="46"/>
-    <w:lsdException w:name="Grid Table 2 Accent 2" w:uiPriority="47"/>
-    <w:lsdException w:name="Grid Table 3 Accent 2" w:uiPriority="48"/>
-    <w:lsdException w:name="Grid Table 4 Accent 2" w:uiPriority="49"/>
-    <w:lsdException w:name="Grid Table 5 Dark Accent 2" w:uiPriority="50"/>
-    <w:lsdException w:name="Grid Table 6 Colorful Accent 2" w:uiPriority="51"/>
-    <w:lsdException w:name="Grid Table 7 Colorful Accent 2" w:uiPriority="52"/>
-    <w:lsdException w:name="Grid Table 1 Light Accent 3" w:uiPriority="46"/>
-    <w:lsdException w:name="Grid Table 2 Accent 3" w:uiPriority="47"/>
-    <w:lsdException w:name="Grid Table 3 Accent 3" w:uiPriority="48"/>
-    <w:lsdException w:name="Grid Table 4 Accent 3" w:uiPriority="49"/>
-    <w:lsdException w:name="Grid Table 5 Dark Accent 3" w:uiPriority="50"/>
-    <w:lsdException w:name="Grid Table 6 Colorful Accent 3" w:uiPriority="51"/>
-    <w:lsdException w:name="Grid Table 7 Colorful Accent 3" w:uiPriority="52"/>
-    <w:lsdException w:name="Grid Table 1 Light Accent 4" w:uiPriority="46"/>
-    <w:lsdException w:name="Grid Table 2 Accent 4" w:uiPriority="47"/>
-    <w:lsdException w:name="Grid Table 3 Accent 4" w:uiPriority="48"/>
-    <w:lsdException w:name="Grid Table 4 Accent 4" w:uiPriority="49"/>
-    <w:lsdException w:name="Grid Table 5 Dark Accent 4" w:uiPriority="50"/>
-    <w:lsdException w:name="Grid Table 6 Colorful Accent 4" w:uiPriority="51"/>
-    <w:lsdException w:name="Grid Table 7 Colorful Accent 4" w:uiPriority="52"/>
-    <w:lsdException w:name="Grid Table 1 Light Accent 5" w:uiPriority="46"/>
-    <w:lsdException w:name="Grid Table 2 Accent 5" w:uiPriority="47"/>
-    <w:lsdException w:name="Grid Table 3 Accent 5" w:uiPriority="48"/>
-    <w:lsdException w:name="Grid Table 4 Accent 5" w:uiPriority="49"/>
-    <w:lsdException w:name="Grid Table 5 Dark Accent 5" w:uiPriority="50"/>
-    <w:lsdException w:name="Grid Table 6 Colorful Accent 5" w:uiPriority="51"/>
-    <w:lsdException w:name="Grid Table 7 Colorful Accent 5" w:uiPriority="52"/>
-    <w:lsdException w:name="Grid Table 1 Light Accent 6" w:uiPriority="46"/>
-    <w:lsdException w:name="Grid Table 2 Accent 6" w:uiPriority="47"/>
-    <w:lsdException w:name="Grid Table 3 Accent 6" w:uiPriority="48"/>
-    <w:lsdException w:name="Grid Table 4 Accent 6" w:uiPriority="49"/>
-    <w:lsdException w:name="Grid Table 5 Dark Accent 6" w:uiPriority="50"/>
-    <w:lsdException w:name="Grid Table 6 Colorful Accent 6" w:uiPriority="51"/>
-    <w:lsdException w:name="Grid Table 7 Colorful Accent 6" w:uiPriority="52"/>
-    <w:lsdException w:name="List Table 1 Light" w:uiPriority="46"/>
-    <w:lsdException w:name="List Table 2" w:uiPriority="47"/>
-    <w:lsdException w:name="List Table 3" w:uiPriority="48"/>
-    <w:lsdException w:name="List Table 4" w:uiPriority="49"/>
-    <w:lsdException w:name="List Table 5 Dark" w:uiPriority="50"/>
-    <w:lsdException w:name="List Table 6 Colorful" w:uiPriority="51"/>
-    <w:lsdException w:name="List Table 7 Colorful" w:uiPriority="52"/>
-    <w:lsdException w:name="List Table 1 Light Accent 1" w:uiPriority="46"/>
-    <w:lsdException w:name="List Table 2 Accent 1" w:uiPriority="47"/>
-    <w:lsdException w:name="List Table 3 Accent 1" w:uiPriority="48"/>
-    <w:lsdException w:name="List Table 4 Accent 1" w:uiPriority="49"/>
-    <w:lsdException w:name="List Table 5 Dark Accent 1" w:uiPriority="50"/>
-    <w:lsdException w:name="List Table 6 Colorful Accent 1" w:uiPriority="51"/>
-    <w:lsdException w:name="List Table 7 Colorful Accent 1" w:uiPriority="52"/>
-    <w:lsdException w:name="List Table 1 Light Accent 2" w:uiPriority="46"/>
-    <w:lsdException w:name="List Table 2 Accent 2" w:uiPriority="47"/>
-    <w:lsdException w:name="List Table 3 Accent 2" w:uiPriority="48"/>
-    <w:lsdException w:name="List Table 4 Accent 2" w:uiPriority="49"/>
-    <w:lsdException w:name="List Table 5 Dark Accent 2" w:uiPriority="50"/>
-    <w:lsdException w:name="List Table 6 Colorful Accent 2" w:uiPriority="51"/>
-    <w:lsdException w:name="List Table 7 Colorful Accent 2" w:uiPriority="52"/>
-    <w:lsdException w:name="List Table 1 Light Accent 3" w:uiPriority="46"/>
-    <w:lsdException w:name="List Table 2 Accent 3" w:uiPriority="47"/>
-    <w:lsdException w:name="List Table 3 Accent 3" w:uiPriority="48"/>
-    <w:lsdException w:name="List Table 4 Accent 3" w:uiPriority="49"/>
-    <w:lsdException w:name="List Table 5 Dark Accent 3" w:uiPriority="50"/>
-    <w:lsdException w:name="List Table 6 Colorful Accent 3" w:uiPriority="51"/>
-    <w:lsdException w:name="List Table 7 Colorful Accent 3" w:uiPriority="52"/>
-    <w:lsdException w:name="List Table 1 Light Accent 4" w:uiPriority="46"/>
-    <w:lsdException w:name="List Table 2 Accent 4" w:uiPriority="47"/>
-    <w:lsdException w:name="List Table 3 Accent 4" w:uiPriority="48"/>
-    <w:lsdException w:name="List Table 4 Accent 4" w:uiPriority="49"/>
-    <w:lsdException w:name="List Table 5 Dark Accent 4" w:uiPriority="50"/>
-    <w:lsdException w:name="List Table 6 Colorful Accent 4" w:uiPriority="51"/>
-    <w:lsdException w:name="List Table 7 Colorful Accent 4" w:uiPriority="52"/>
-    <w:lsdException w:name="List Table 1 Light Accent 5" w:uiPriority="46"/>
-    <w:lsdException w:name="List Table 2 Accent 5" w:uiPriority="47"/>
-    <w:lsdException w:name="List Table 3 Accent 5" w:uiPriority="48"/>
-    <w:lsdException w:name="List Table 4 Accent 5" w:uiPriority="49"/>
-    <w:lsdException w:name="List Table 5 Dark Accent 5" w:uiPriority="50"/>
-    <w:lsdException w:name="List Table 6 Colorful Accent 5" w:uiPriority="51"/>
-    <w:lsdException w:name="List Table 7 Colorful Accent 5" w:uiPriority="52"/>
-    <w:lsdException w:name="List Table 1 Light Accent 6" w:uiPriority="46"/>
-    <w:lsdException w:name="List Table 2 Accent 6" w:uiPriority="47"/>
-    <w:lsdException w:name="List Table 3 Accent 6" w:uiPriority="48"/>
-    <w:lsdException w:name="List Table 4 Accent 6" w:uiPriority="49"/>
-    <w:lsdException w:name="List Table 5 Dark Accent 6" w:uiPriority="50"/>
-    <w:lsdException w:name="List Table 6 Colorful Accent 6" w:uiPriority="51"/>
-    <w:lsdException w:name="List Table 7 Colorful Accent 6" w:uiPriority="52"/>
-    <w:lsdException w:name="Mention" w:semiHidden="1" w:unhideWhenUsed="1"/>
-    <w:lsdException w:name="Smart Hyperlink" w:semiHidden="1" w:unhideWhenUsed="1"/>
-  </w:latentStyles>
-  <w:style w:type="paragraph" w:default="1" w:styleId="Normal">
-    <w:name w:val="Normal"/>
-    <w:qFormat/>
-  </w:style>
-  <w:style w:type="character" w:default="1" w:styleId="DefaultParagraphFont">
-    <w:name w:val="Default Paragraph Font"/>
-    <w:uiPriority w:val="1"/>
-    <w:semiHidden/>
-    <w:unhideWhenUsed/>
-  </w:style>
-  <w:style w:type="table" w:default="1" w:styleId="TableNormal">
-    <w:name w:val="Normal Table"/>
-    <w:uiPriority w:val="99"/>
-    <w:semiHidden/>
-    <w:unhideWhenUsed/>
-    <w:tblPr>
-      <w:tblInd w:w="0" w:type="dxa"/>
-      <w:tblCellMar>
-        <w:top w:w="0" w:type="dxa"/>
-        <w:left w:w="108" w:type="dxa"/>
-        <w:bottom w:w="0" w:type="dxa"/>
-        <w:right w:w="108" w:type="dxa"/>
-      </w:tblCellMar>
-    </w:tblPr>
-  </w:style>
-  <w:style w:type="numbering" w:default="1" w:styleId="NoList">
-    <w:name w:val="No List"/>
-    <w:uiPriority w:val="99"/>
-    <w:semiHidden/>
-    <w:unhideWhenUsed/>
-  </w:style>
-  <w:style w:type="paragraph" w:customStyle="1" w:styleId="2DA3E247D6EB574AAABF772653532902">
-    <w:name w:val="2DA3E247D6EB574AAABF772653532902"/>
-    <w:rsid w:val="00803C07"/>
-  </w:style>
-  <w:style w:type="paragraph" w:customStyle="1" w:styleId="E46FABB2F7B89244B9E61213AB3446C9">
-    <w:name w:val="E46FABB2F7B89244B9E61213AB3446C9"/>
-    <w:rsid w:val="00803C07"/>
-  </w:style>
-  <w:style w:type="paragraph" w:customStyle="1" w:styleId="DFEB530AB0AEAA4787A4E5C81EEC6C23">
-    <w:name w:val="DFEB530AB0AEAA4787A4E5C81EEC6C23"/>
-    <w:rsid w:val="00803C07"/>
-  </w:style>
-  <w:style w:type="paragraph" w:customStyle="1" w:styleId="0EB25340E73B76418EFBEB7A638FFBA2">
-    <w:name w:val="0EB25340E73B76418EFBEB7A638FFBA2"/>
-    <w:rsid w:val="00803C07"/>
-  </w:style>
-  <w:style w:type="paragraph" w:customStyle="1" w:styleId="60B004353D5AFE4EAF7D73248D6A2C92">
-    <w:name w:val="60B004353D5AFE4EAF7D73248D6A2C92"/>
-    <w:rsid w:val="00803C07"/>
-  </w:style>
-  <w:style w:type="paragraph" w:customStyle="1" w:styleId="BE18B0283DC85143941D4E59F5531C57">
-    <w:name w:val="BE18B0283DC85143941D4E59F5531C57"/>
-    <w:rsid w:val="00803C07"/>
-  </w:style>
-</w:styles>
-</file>
-
-<file path=word/glossary/webSettings.xml><?xml version="1.0" encoding="utf-8"?>
-<w:webSettings xmlns:mc="http://schemas.openxmlformats.org/markup-compatibility/2006" xmlns:r="http://schemas.openxmlformats.org/officeDocument/2006/relationships" xmlns:w="http://schemas.openxmlformats.org/wordprocessingml/2006/main" xmlns:w14="http://schemas.microsoft.com/office/word/2010/wordml" xmlns:w15="http://schemas.microsoft.com/office/word/2012/wordml" mc:Ignorable="w14 w15">
-  <w:allowPNG/>
-  <w:doNotSaveAsSingleFile/>
-  <w:pixelsPerInch w:val="96"/>
-</w:webSettings>
 </file>
 
 <file path=word/theme/theme1.xml><?xml version="1.0" encoding="utf-8"?>
@@ -7160,7 +7761,7 @@
 </file>
 
 <file path=customXml/itemProps1.xml><?xml version="1.0" encoding="utf-8"?>
-<ds:datastoreItem xmlns:ds="http://schemas.openxmlformats.org/officeDocument/2006/customXml" ds:itemID="{282ECA7E-1958-354D-BE9D-E61069905521}">
+<ds:datastoreItem xmlns:ds="http://schemas.openxmlformats.org/officeDocument/2006/customXml" ds:itemID="{725FF510-9152-4EDC-BEF8-544E8A0C5F93}">
   <ds:schemaRefs>
     <ds:schemaRef ds:uri="http://schemas.openxmlformats.org/officeDocument/2006/bibliography"/>
   </ds:schemaRefs>

</xml_diff>

<commit_message>
Lisäsin pisteistä ja tapaussalista
</commit_message>
<xml_diff>
--- a/Harjoitustyön dokumentti.docx
+++ b/Harjoitustyön dokumentti.docx
@@ -1,6 +1,6 @@
 
 <file path=word/document.xml><?xml version="1.0" encoding="utf-8"?>
-<w:document xmlns:wpc="http://schemas.microsoft.com/office/word/2010/wordprocessingCanvas" xmlns:mo="http://schemas.microsoft.com/office/mac/office/2008/main" xmlns:mc="http://schemas.openxmlformats.org/markup-compatibility/2006" xmlns:mv="urn:schemas-microsoft-com:mac:vml" xmlns:o="urn:schemas-microsoft-com:office:office" xmlns:r="http://schemas.openxmlformats.org/officeDocument/2006/relationships" xmlns:m="http://schemas.openxmlformats.org/officeDocument/2006/math" xmlns:v="urn:schemas-microsoft-com:vml" xmlns:wp14="http://schemas.microsoft.com/office/word/2010/wordprocessingDrawing" xmlns:wp="http://schemas.openxmlformats.org/drawingml/2006/wordprocessingDrawing" xmlns:w10="urn:schemas-microsoft-com:office:word" xmlns:w="http://schemas.openxmlformats.org/wordprocessingml/2006/main" xmlns:w14="http://schemas.microsoft.com/office/word/2010/wordml" xmlns:w15="http://schemas.microsoft.com/office/word/2012/wordml" xmlns:wpg="http://schemas.microsoft.com/office/word/2010/wordprocessingGroup" xmlns:wpi="http://schemas.microsoft.com/office/word/2010/wordprocessingInk" xmlns:wne="http://schemas.microsoft.com/office/word/2006/wordml" xmlns:wps="http://schemas.microsoft.com/office/word/2010/wordprocessingShape" mc:Ignorable="w14 w15 wp14">
+<w:document xmlns:wpc="http://schemas.microsoft.com/office/word/2010/wordprocessingCanvas" xmlns:cx="http://schemas.microsoft.com/office/drawing/2014/chartex" xmlns:cx1="http://schemas.microsoft.com/office/drawing/2015/9/8/chartex" xmlns:cx2="http://schemas.microsoft.com/office/drawing/2015/10/21/chartex" xmlns:cx3="http://schemas.microsoft.com/office/drawing/2016/5/9/chartex" xmlns:cx4="http://schemas.microsoft.com/office/drawing/2016/5/10/chartex" xmlns:cx5="http://schemas.microsoft.com/office/drawing/2016/5/11/chartex" xmlns:cx6="http://schemas.microsoft.com/office/drawing/2016/5/12/chartex" xmlns:cx7="http://schemas.microsoft.com/office/drawing/2016/5/13/chartex" xmlns:cx8="http://schemas.microsoft.com/office/drawing/2016/5/14/chartex" xmlns:mc="http://schemas.openxmlformats.org/markup-compatibility/2006" xmlns:aink="http://schemas.microsoft.com/office/drawing/2016/ink" xmlns:am3d="http://schemas.microsoft.com/office/drawing/2017/model3d" xmlns:o="urn:schemas-microsoft-com:office:office" xmlns:r="http://schemas.openxmlformats.org/officeDocument/2006/relationships" xmlns:m="http://schemas.openxmlformats.org/officeDocument/2006/math" xmlns:v="urn:schemas-microsoft-com:vml" xmlns:wp14="http://schemas.microsoft.com/office/word/2010/wordprocessingDrawing" xmlns:wp="http://schemas.openxmlformats.org/drawingml/2006/wordprocessingDrawing" xmlns:w10="urn:schemas-microsoft-com:office:word" xmlns:w="http://schemas.openxmlformats.org/wordprocessingml/2006/main" xmlns:w14="http://schemas.microsoft.com/office/word/2010/wordml" xmlns:w15="http://schemas.microsoft.com/office/word/2012/wordml" xmlns:w16cid="http://schemas.microsoft.com/office/word/2016/wordml/cid" xmlns:w16se="http://schemas.microsoft.com/office/word/2015/wordml/symex" xmlns:wpg="http://schemas.microsoft.com/office/word/2010/wordprocessingGroup" xmlns:wpi="http://schemas.microsoft.com/office/word/2010/wordprocessingInk" xmlns:wne="http://schemas.microsoft.com/office/word/2006/wordml" xmlns:wps="http://schemas.microsoft.com/office/word/2010/wordprocessingShape" mc:Ignorable="w14 w15 w16se w16cid wp14">
   <w:body>
     <w:p>
       <w:pPr>
@@ -153,8 +153,16 @@
         <w:rPr>
           <w:lang w:val="fi-FI"/>
         </w:rPr>
-        <w:t>eri Loitomaa</w:t>
-      </w:r>
+        <w:t xml:space="preserve">eri </w:t>
+      </w:r>
+      <w:proofErr w:type="spellStart"/>
+      <w:r>
+        <w:rPr>
+          <w:lang w:val="fi-FI"/>
+        </w:rPr>
+        <w:t>Loitomaa</w:t>
+      </w:r>
+      <w:proofErr w:type="spellEnd"/>
     </w:p>
     <w:p>
       <w:pPr>
@@ -205,12 +213,13 @@
       <w:sdtContent>
         <w:p>
           <w:pPr>
-            <w:pStyle w:val="TOCHeading"/>
+            <w:pStyle w:val="Sisllysluettelonotsikko"/>
             <w:rPr>
               <w:rFonts w:ascii="Times New Roman" w:hAnsi="Times New Roman" w:cs="Times New Roman"/>
               <w:color w:val="000000" w:themeColor="text1"/>
             </w:rPr>
           </w:pPr>
+          <w:proofErr w:type="spellStart"/>
           <w:r>
             <w:rPr>
               <w:rFonts w:ascii="Times New Roman" w:hAnsi="Times New Roman" w:cs="Times New Roman"/>
@@ -218,10 +227,11 @@
             </w:rPr>
             <w:t>Sisällysluettelo</w:t>
           </w:r>
+          <w:proofErr w:type="spellEnd"/>
         </w:p>
         <w:p>
           <w:pPr>
-            <w:pStyle w:val="TOC1"/>
+            <w:pStyle w:val="Sisluet1"/>
             <w:tabs>
               <w:tab w:val="left" w:pos="350"/>
               <w:tab w:val="right" w:pos="9622"/>
@@ -258,7 +268,7 @@
           <w:hyperlink w:anchor="_Toc508374571" w:history="1">
             <w:r>
               <w:rPr>
-                <w:rStyle w:val="Hyperlink"/>
+                <w:rStyle w:val="Hyperlinkki"/>
                 <w:noProof/>
                 <w:lang w:val="fi-FI"/>
               </w:rPr>
@@ -280,7 +290,7 @@
             </w:r>
             <w:r>
               <w:rPr>
-                <w:rStyle w:val="Hyperlink"/>
+                <w:rStyle w:val="Hyperlinkki"/>
                 <w:noProof/>
                 <w:lang w:val="fi-FI"/>
               </w:rPr>
@@ -338,7 +348,7 @@
         </w:p>
         <w:p>
           <w:pPr>
-            <w:pStyle w:val="TOC1"/>
+            <w:pStyle w:val="Sisluet1"/>
             <w:tabs>
               <w:tab w:val="left" w:pos="350"/>
               <w:tab w:val="right" w:pos="9622"/>
@@ -358,7 +368,7 @@
           <w:hyperlink w:anchor="_Toc508374572" w:history="1">
             <w:r>
               <w:rPr>
-                <w:rStyle w:val="Hyperlink"/>
+                <w:rStyle w:val="Hyperlinkki"/>
                 <w:noProof/>
                 <w:lang w:val="fi-FI"/>
               </w:rPr>
@@ -380,7 +390,7 @@
             </w:r>
             <w:r>
               <w:rPr>
-                <w:rStyle w:val="Hyperlink"/>
+                <w:rStyle w:val="Hyperlinkki"/>
                 <w:noProof/>
                 <w:lang w:val="fi-FI"/>
               </w:rPr>
@@ -438,7 +448,7 @@
         </w:p>
         <w:p>
           <w:pPr>
-            <w:pStyle w:val="TOC2"/>
+            <w:pStyle w:val="Sisluet2"/>
             <w:tabs>
               <w:tab w:val="left" w:pos="515"/>
               <w:tab w:val="right" w:pos="9622"/>
@@ -457,7 +467,7 @@
           <w:hyperlink w:anchor="_Toc508374573" w:history="1">
             <w:r>
               <w:rPr>
-                <w:rStyle w:val="Hyperlink"/>
+                <w:rStyle w:val="Hyperlinkki"/>
                 <w:noProof/>
                 <w:lang w:val="fi-FI"/>
               </w:rPr>
@@ -478,7 +488,7 @@
             </w:r>
             <w:r>
               <w:rPr>
-                <w:rStyle w:val="Hyperlink"/>
+                <w:rStyle w:val="Hyperlinkki"/>
                 <w:noProof/>
                 <w:lang w:val="fi-FI"/>
               </w:rPr>
@@ -536,7 +546,7 @@
         </w:p>
         <w:p>
           <w:pPr>
-            <w:pStyle w:val="TOC2"/>
+            <w:pStyle w:val="Sisluet2"/>
             <w:tabs>
               <w:tab w:val="left" w:pos="515"/>
               <w:tab w:val="right" w:pos="9622"/>
@@ -555,7 +565,7 @@
           <w:hyperlink w:anchor="_Toc508374574" w:history="1">
             <w:r>
               <w:rPr>
-                <w:rStyle w:val="Hyperlink"/>
+                <w:rStyle w:val="Hyperlinkki"/>
                 <w:noProof/>
                 <w:lang w:val="fi-FI"/>
               </w:rPr>
@@ -576,7 +586,7 @@
             </w:r>
             <w:r>
               <w:rPr>
-                <w:rStyle w:val="Hyperlink"/>
+                <w:rStyle w:val="Hyperlinkki"/>
                 <w:noProof/>
                 <w:lang w:val="fi-FI"/>
               </w:rPr>
@@ -634,7 +644,7 @@
         </w:p>
         <w:p>
           <w:pPr>
-            <w:pStyle w:val="TOC1"/>
+            <w:pStyle w:val="Sisluet1"/>
             <w:tabs>
               <w:tab w:val="left" w:pos="350"/>
               <w:tab w:val="right" w:pos="9622"/>
@@ -654,7 +664,7 @@
           <w:hyperlink w:anchor="_Toc508374575" w:history="1">
             <w:r>
               <w:rPr>
-                <w:rStyle w:val="Hyperlink"/>
+                <w:rStyle w:val="Hyperlinkki"/>
                 <w:noProof/>
                 <w:lang w:val="fi-FI"/>
               </w:rPr>
@@ -676,7 +686,7 @@
             </w:r>
             <w:r>
               <w:rPr>
-                <w:rStyle w:val="Hyperlink"/>
+                <w:rStyle w:val="Hyperlinkki"/>
                 <w:noProof/>
                 <w:lang w:val="fi-FI"/>
               </w:rPr>
@@ -734,7 +744,7 @@
         </w:p>
         <w:p>
           <w:pPr>
-            <w:pStyle w:val="TOC2"/>
+            <w:pStyle w:val="Sisluet2"/>
             <w:tabs>
               <w:tab w:val="left" w:pos="515"/>
               <w:tab w:val="right" w:pos="9622"/>
@@ -753,7 +763,7 @@
           <w:hyperlink w:anchor="_Toc508374576" w:history="1">
             <w:r>
               <w:rPr>
-                <w:rStyle w:val="Hyperlink"/>
+                <w:rStyle w:val="Hyperlinkki"/>
                 <w:noProof/>
                 <w:lang w:val="fi-FI"/>
               </w:rPr>
@@ -774,7 +784,7 @@
             </w:r>
             <w:r>
               <w:rPr>
-                <w:rStyle w:val="Hyperlink"/>
+                <w:rStyle w:val="Hyperlinkki"/>
                 <w:noProof/>
                 <w:lang w:val="fi-FI"/>
               </w:rPr>
@@ -832,7 +842,7 @@
         </w:p>
         <w:p>
           <w:pPr>
-            <w:pStyle w:val="TOC2"/>
+            <w:pStyle w:val="Sisluet2"/>
             <w:tabs>
               <w:tab w:val="left" w:pos="515"/>
               <w:tab w:val="right" w:pos="9622"/>
@@ -851,7 +861,7 @@
           <w:hyperlink w:anchor="_Toc508374577" w:history="1">
             <w:r>
               <w:rPr>
-                <w:rStyle w:val="Hyperlink"/>
+                <w:rStyle w:val="Hyperlinkki"/>
                 <w:noProof/>
                 <w:lang w:val="fi-FI"/>
               </w:rPr>
@@ -872,7 +882,7 @@
             </w:r>
             <w:r>
               <w:rPr>
-                <w:rStyle w:val="Hyperlink"/>
+                <w:rStyle w:val="Hyperlinkki"/>
                 <w:noProof/>
                 <w:lang w:val="fi-FI"/>
               </w:rPr>
@@ -930,7 +940,7 @@
         </w:p>
         <w:p>
           <w:pPr>
-            <w:pStyle w:val="TOC2"/>
+            <w:pStyle w:val="Sisluet2"/>
             <w:tabs>
               <w:tab w:val="left" w:pos="515"/>
               <w:tab w:val="right" w:pos="9622"/>
@@ -949,7 +959,7 @@
           <w:hyperlink w:anchor="_Toc508374578" w:history="1">
             <w:r>
               <w:rPr>
-                <w:rStyle w:val="Hyperlink"/>
+                <w:rStyle w:val="Hyperlinkki"/>
                 <w:noProof/>
                 <w:lang w:val="fi-FI"/>
               </w:rPr>
@@ -970,7 +980,7 @@
             </w:r>
             <w:r>
               <w:rPr>
-                <w:rStyle w:val="Hyperlink"/>
+                <w:rStyle w:val="Hyperlinkki"/>
                 <w:noProof/>
                 <w:lang w:val="fi-FI"/>
               </w:rPr>
@@ -1028,7 +1038,7 @@
         </w:p>
         <w:p>
           <w:pPr>
-            <w:pStyle w:val="TOC2"/>
+            <w:pStyle w:val="Sisluet2"/>
             <w:tabs>
               <w:tab w:val="left" w:pos="515"/>
               <w:tab w:val="right" w:pos="9622"/>
@@ -1047,7 +1057,7 @@
           <w:hyperlink w:anchor="_Toc508374579" w:history="1">
             <w:r>
               <w:rPr>
-                <w:rStyle w:val="Hyperlink"/>
+                <w:rStyle w:val="Hyperlinkki"/>
                 <w:noProof/>
                 <w:lang w:val="fi-FI"/>
               </w:rPr>
@@ -1068,7 +1078,7 @@
             </w:r>
             <w:r>
               <w:rPr>
-                <w:rStyle w:val="Hyperlink"/>
+                <w:rStyle w:val="Hyperlinkki"/>
                 <w:noProof/>
                 <w:lang w:val="fi-FI"/>
               </w:rPr>
@@ -1126,7 +1136,7 @@
         </w:p>
         <w:p>
           <w:pPr>
-            <w:pStyle w:val="TOC2"/>
+            <w:pStyle w:val="Sisluet2"/>
             <w:tabs>
               <w:tab w:val="left" w:pos="515"/>
               <w:tab w:val="right" w:pos="9622"/>
@@ -1145,7 +1155,7 @@
           <w:hyperlink w:anchor="_Toc508374580" w:history="1">
             <w:r>
               <w:rPr>
-                <w:rStyle w:val="Hyperlink"/>
+                <w:rStyle w:val="Hyperlinkki"/>
                 <w:noProof/>
                 <w:lang w:val="fi-FI"/>
               </w:rPr>
@@ -1166,7 +1176,7 @@
             </w:r>
             <w:r>
               <w:rPr>
-                <w:rStyle w:val="Hyperlink"/>
+                <w:rStyle w:val="Hyperlinkki"/>
                 <w:noProof/>
                 <w:lang w:val="fi-FI"/>
               </w:rPr>
@@ -1224,7 +1234,7 @@
         </w:p>
         <w:p>
           <w:pPr>
-            <w:pStyle w:val="TOC3"/>
+            <w:pStyle w:val="Sisluet3"/>
             <w:tabs>
               <w:tab w:val="left" w:pos="680"/>
               <w:tab w:val="right" w:pos="9622"/>
@@ -1241,7 +1251,7 @@
           <w:hyperlink w:anchor="_Toc508374581" w:history="1">
             <w:r>
               <w:rPr>
-                <w:rStyle w:val="Hyperlink"/>
+                <w:rStyle w:val="Hyperlinkki"/>
                 <w:noProof/>
                 <w:lang w:val="fi-FI"/>
               </w:rPr>
@@ -1260,7 +1270,7 @@
             </w:r>
             <w:r>
               <w:rPr>
-                <w:rStyle w:val="Hyperlink"/>
+                <w:rStyle w:val="Hyperlinkki"/>
                 <w:noProof/>
                 <w:lang w:val="fi-FI"/>
               </w:rPr>
@@ -1318,7 +1328,7 @@
         </w:p>
         <w:p>
           <w:pPr>
-            <w:pStyle w:val="TOC3"/>
+            <w:pStyle w:val="Sisluet3"/>
             <w:tabs>
               <w:tab w:val="left" w:pos="680"/>
               <w:tab w:val="right" w:pos="9622"/>
@@ -1335,7 +1345,7 @@
           <w:hyperlink w:anchor="_Toc508374582" w:history="1">
             <w:r>
               <w:rPr>
-                <w:rStyle w:val="Hyperlink"/>
+                <w:rStyle w:val="Hyperlinkki"/>
                 <w:noProof/>
                 <w:lang w:val="fi-FI"/>
               </w:rPr>
@@ -1354,7 +1364,7 @@
             </w:r>
             <w:r>
               <w:rPr>
-                <w:rStyle w:val="Hyperlink"/>
+                <w:rStyle w:val="Hyperlinkki"/>
                 <w:noProof/>
                 <w:lang w:val="fi-FI"/>
               </w:rPr>
@@ -1412,7 +1422,7 @@
         </w:p>
         <w:p>
           <w:pPr>
-            <w:pStyle w:val="TOC1"/>
+            <w:pStyle w:val="Sisluet1"/>
             <w:tabs>
               <w:tab w:val="left" w:pos="350"/>
               <w:tab w:val="right" w:pos="9622"/>
@@ -1432,7 +1442,7 @@
           <w:hyperlink w:anchor="_Toc508374583" w:history="1">
             <w:r>
               <w:rPr>
-                <w:rStyle w:val="Hyperlink"/>
+                <w:rStyle w:val="Hyperlinkki"/>
                 <w:noProof/>
                 <w:lang w:val="fi-FI"/>
               </w:rPr>
@@ -1454,7 +1464,7 @@
             </w:r>
             <w:r>
               <w:rPr>
-                <w:rStyle w:val="Hyperlink"/>
+                <w:rStyle w:val="Hyperlinkki"/>
                 <w:noProof/>
                 <w:lang w:val="fi-FI"/>
               </w:rPr>
@@ -1512,7 +1522,7 @@
         </w:p>
         <w:p>
           <w:pPr>
-            <w:pStyle w:val="TOC2"/>
+            <w:pStyle w:val="Sisluet2"/>
             <w:tabs>
               <w:tab w:val="left" w:pos="515"/>
               <w:tab w:val="right" w:pos="9622"/>
@@ -1531,7 +1541,7 @@
           <w:hyperlink w:anchor="_Toc508374584" w:history="1">
             <w:r>
               <w:rPr>
-                <w:rStyle w:val="Hyperlink"/>
+                <w:rStyle w:val="Hyperlinkki"/>
                 <w:noProof/>
                 <w:lang w:val="fi-FI"/>
               </w:rPr>
@@ -1552,7 +1562,7 @@
             </w:r>
             <w:r>
               <w:rPr>
-                <w:rStyle w:val="Hyperlink"/>
+                <w:rStyle w:val="Hyperlinkki"/>
                 <w:noProof/>
                 <w:lang w:val="fi-FI"/>
               </w:rPr>
@@ -1610,7 +1620,7 @@
         </w:p>
         <w:p>
           <w:pPr>
-            <w:pStyle w:val="TOC2"/>
+            <w:pStyle w:val="Sisluet2"/>
             <w:tabs>
               <w:tab w:val="left" w:pos="515"/>
               <w:tab w:val="right" w:pos="9622"/>
@@ -1629,7 +1639,7 @@
           <w:hyperlink w:anchor="_Toc508374585" w:history="1">
             <w:r>
               <w:rPr>
-                <w:rStyle w:val="Hyperlink"/>
+                <w:rStyle w:val="Hyperlinkki"/>
                 <w:noProof/>
                 <w:lang w:val="fi-FI"/>
               </w:rPr>
@@ -1650,7 +1660,7 @@
             </w:r>
             <w:r>
               <w:rPr>
-                <w:rStyle w:val="Hyperlink"/>
+                <w:rStyle w:val="Hyperlinkki"/>
                 <w:noProof/>
                 <w:lang w:val="fi-FI"/>
               </w:rPr>
@@ -1708,7 +1718,7 @@
         </w:p>
         <w:p>
           <w:pPr>
-            <w:pStyle w:val="TOC2"/>
+            <w:pStyle w:val="Sisluet2"/>
             <w:tabs>
               <w:tab w:val="left" w:pos="515"/>
               <w:tab w:val="right" w:pos="9622"/>
@@ -1727,7 +1737,7 @@
           <w:hyperlink w:anchor="_Toc508374586" w:history="1">
             <w:r>
               <w:rPr>
-                <w:rStyle w:val="Hyperlink"/>
+                <w:rStyle w:val="Hyperlinkki"/>
                 <w:noProof/>
                 <w:lang w:val="fi-FI"/>
               </w:rPr>
@@ -1748,7 +1758,7 @@
             </w:r>
             <w:r>
               <w:rPr>
-                <w:rStyle w:val="Hyperlink"/>
+                <w:rStyle w:val="Hyperlinkki"/>
                 <w:noProof/>
                 <w:lang w:val="fi-FI"/>
               </w:rPr>
@@ -1806,7 +1816,7 @@
         </w:p>
         <w:p>
           <w:pPr>
-            <w:pStyle w:val="TOC1"/>
+            <w:pStyle w:val="Sisluet1"/>
             <w:tabs>
               <w:tab w:val="left" w:pos="350"/>
               <w:tab w:val="right" w:pos="9622"/>
@@ -1826,7 +1836,7 @@
           <w:hyperlink w:anchor="_Toc508374587" w:history="1">
             <w:r>
               <w:rPr>
-                <w:rStyle w:val="Hyperlink"/>
+                <w:rStyle w:val="Hyperlinkki"/>
                 <w:noProof/>
                 <w:lang w:val="fi-FI"/>
               </w:rPr>
@@ -1848,7 +1858,7 @@
             </w:r>
             <w:r>
               <w:rPr>
-                <w:rStyle w:val="Hyperlink"/>
+                <w:rStyle w:val="Hyperlinkki"/>
                 <w:noProof/>
                 <w:lang w:val="fi-FI"/>
               </w:rPr>
@@ -1928,7 +1938,7 @@
     </w:sdt>
     <w:p>
       <w:pPr>
-        <w:pStyle w:val="Heading1"/>
+        <w:pStyle w:val="Otsikko1"/>
         <w:rPr>
           <w:lang w:val="fi-FI"/>
         </w:rPr>
@@ -2039,7 +2049,7 @@
     </w:p>
     <w:p>
       <w:pPr>
-        <w:pStyle w:val="Heading1"/>
+        <w:pStyle w:val="Otsikko1"/>
         <w:rPr>
           <w:lang w:val="fi-FI"/>
         </w:rPr>
@@ -2081,7 +2091,7 @@
     </w:p>
     <w:p>
       <w:pPr>
-        <w:pStyle w:val="Heading2"/>
+        <w:pStyle w:val="Otsikko2"/>
         <w:rPr>
           <w:lang w:val="fi-FI"/>
         </w:rPr>
@@ -2156,7 +2166,7 @@
     </w:p>
     <w:p>
       <w:pPr>
-        <w:pStyle w:val="Caption"/>
+        <w:pStyle w:val="Kuvaotsikko"/>
         <w:jc w:val="center"/>
         <w:rPr>
           <w:lang w:val="fi-FI"/>
@@ -2242,7 +2252,7 @@
     </w:p>
     <w:p>
       <w:pPr>
-        <w:pStyle w:val="ListParagraph"/>
+        <w:pStyle w:val="Luettelokappale"/>
         <w:numPr>
           <w:ilvl w:val="0"/>
           <w:numId w:val="7"/>
@@ -2260,7 +2270,7 @@
     </w:p>
     <w:p>
       <w:pPr>
-        <w:pStyle w:val="ListParagraph"/>
+        <w:pStyle w:val="Luettelokappale"/>
         <w:numPr>
           <w:ilvl w:val="0"/>
           <w:numId w:val="7"/>
@@ -2278,7 +2288,7 @@
     </w:p>
     <w:p>
       <w:pPr>
-        <w:pStyle w:val="ListParagraph"/>
+        <w:pStyle w:val="Luettelokappale"/>
         <w:numPr>
           <w:ilvl w:val="0"/>
           <w:numId w:val="7"/>
@@ -2296,7 +2306,7 @@
     </w:p>
     <w:p>
       <w:pPr>
-        <w:pStyle w:val="ListParagraph"/>
+        <w:pStyle w:val="Luettelokappale"/>
         <w:numPr>
           <w:ilvl w:val="0"/>
           <w:numId w:val="7"/>
@@ -2314,7 +2324,7 @@
     </w:p>
     <w:p>
       <w:pPr>
-        <w:pStyle w:val="ListParagraph"/>
+        <w:pStyle w:val="Luettelokappale"/>
         <w:numPr>
           <w:ilvl w:val="0"/>
           <w:numId w:val="7"/>
@@ -2332,7 +2342,7 @@
     </w:p>
     <w:p>
       <w:pPr>
-        <w:pStyle w:val="ListParagraph"/>
+        <w:pStyle w:val="Luettelokappale"/>
         <w:numPr>
           <w:ilvl w:val="0"/>
           <w:numId w:val="7"/>
@@ -2358,7 +2368,21 @@
         <w:rPr>
           <w:lang w:val="fi-FI"/>
         </w:rPr>
-        <w:t xml:space="preserve">Halusimme tehdä joistain suvuista enemmän maagisia, kuin toiset suvut ja sukutyyppien yhdistelmistä mahdollisia, niin emme voineet toteuttaa sukutyyppiä yksinkertaisena enum-arvona. Päädyimme kuvaamaan suvun tyyppiä roolipeleistä tutulla tavalla asettamalla jokaiselle tyypille oman kokonaisluvun. </w:t>
+        <w:t xml:space="preserve">Halusimme tehdä joistain suvuista enemmän maagisia, kuin toiset suvut ja sukutyyppien yhdistelmistä mahdollisia, niin emme voineet toteuttaa sukutyyppiä yksinkertaisena </w:t>
+      </w:r>
+      <w:proofErr w:type="spellStart"/>
+      <w:r>
+        <w:rPr>
+          <w:lang w:val="fi-FI"/>
+        </w:rPr>
+        <w:t>enum</w:t>
+      </w:r>
+      <w:proofErr w:type="spellEnd"/>
+      <w:r>
+        <w:rPr>
+          <w:lang w:val="fi-FI"/>
+        </w:rPr>
+        <w:t xml:space="preserve">-arvona. Päädyimme kuvaamaan suvun tyyppiä roolipeleistä tutulla tavalla asettamalla jokaiselle tyypille oman kokonaisluvun. </w:t>
       </w:r>
     </w:p>
     <w:p>
@@ -2395,7 +2419,7 @@
     </w:p>
     <w:p>
       <w:pPr>
-        <w:pStyle w:val="Heading2"/>
+        <w:pStyle w:val="Otsikko2"/>
         <w:rPr>
           <w:lang w:val="fi-FI"/>
         </w:rPr>
@@ -2415,10 +2439,134 @@
           <w:lang w:val="fi-FI"/>
         </w:rPr>
       </w:pPr>
-    </w:p>
-    <w:p>
-      <w:pPr>
-        <w:pStyle w:val="Heading1"/>
+      <w:r>
+        <w:rPr>
+          <w:lang w:val="fi-FI"/>
+        </w:rPr>
+        <w:t xml:space="preserve">Kuninkaan vastaanotto </w:t>
+      </w:r>
+      <w:r>
+        <w:rPr>
+          <w:lang w:val="fi-FI"/>
+        </w:rPr>
+        <w:t>on pelin ”päänäkymä”. Pelin alussa valitaan valtakauden pituus vuosina, ja joka vuosi tulee 12 ongelmaa (1 per kuukausi) joihin sinä kuninkaana vastaat. Jokaisesta ongelmasta tulee sinulle kertomaan jonkin suvun edustaja, yleensä edustajan suku on ongelman uhri tai muulla tavalla osallinen ongelmassa.</w:t>
+      </w:r>
+      <w:r>
+        <w:rPr>
+          <w:lang w:val="fi-FI"/>
+        </w:rPr>
+        <w:t xml:space="preserve"> Ongelmat vaihtelevat vaikutuksiltaan suuresti, ja koko peli koostuu näiden ongelmien ratkomisesta.</w:t>
+      </w:r>
+    </w:p>
+    <w:p>
+      <w:pPr>
+        <w:rPr>
+          <w:lang w:val="fi-FI"/>
+        </w:rPr>
+      </w:pPr>
+      <w:r>
+        <w:rPr>
+          <w:lang w:val="fi-FI"/>
+        </w:rPr>
+        <w:t xml:space="preserve">Kuninkaana sinulla </w:t>
+      </w:r>
+      <w:proofErr w:type="gramStart"/>
+      <w:r>
+        <w:rPr>
+          <w:lang w:val="fi-FI"/>
+        </w:rPr>
+        <w:t>on absoluuttinen valta päättää miten reagoit</w:t>
+      </w:r>
+      <w:proofErr w:type="gramEnd"/>
+      <w:r>
+        <w:rPr>
+          <w:lang w:val="fi-FI"/>
+        </w:rPr>
+        <w:t xml:space="preserve"> ongelmaan, ja peli tarjoaa 1-</w:t>
+      </w:r>
+      <w:r>
+        <w:rPr>
+          <w:lang w:val="fi-FI"/>
+        </w:rPr>
+        <w:t>5</w:t>
+      </w:r>
+      <w:r>
+        <w:rPr>
+          <w:lang w:val="fi-FI"/>
+        </w:rPr>
+        <w:t xml:space="preserve"> vaihtoehtoa joista saat valita toimintosi. Osa vaihtoehdoista jää välillä näkymättömiksi, koska sinulla ei välttämättä ole tarpeellisia resursseja, tai muita </w:t>
+      </w:r>
+      <w:proofErr w:type="gramStart"/>
+      <w:r>
+        <w:rPr>
+          <w:lang w:val="fi-FI"/>
+        </w:rPr>
+        <w:t>vaatimuksia</w:t>
+      </w:r>
+      <w:proofErr w:type="gramEnd"/>
+      <w:r>
+        <w:rPr>
+          <w:lang w:val="fi-FI"/>
+        </w:rPr>
+        <w:t xml:space="preserve"> jotta voisit ratkaista ongelman haluamallasi tavalla.</w:t>
+      </w:r>
+      <w:r>
+        <w:rPr>
+          <w:lang w:val="fi-FI"/>
+        </w:rPr>
+        <w:t xml:space="preserve"> Harva ratkaisu miellyttää kaikkia, ja yleensä voit olettaa ainakin jonkun suuttuvan tavasta jolla hoidit sukujen välisen kriisin. Tärkeää onkin löytää tasapaino hyvien suhteiden, resurssien ja tuotannon välillä, sillä nämä kaikki vaikuttavat lopullisiin pisteisiisi.</w:t>
+      </w:r>
+      <w:r>
+        <w:rPr>
+          <w:lang w:val="fi-FI"/>
+        </w:rPr>
+        <w:t xml:space="preserve"> Peli tulostaa aina ongelman ratkaisun jälkeen pienen selostuksen lopputuloksesta ja </w:t>
+      </w:r>
+      <w:proofErr w:type="gramStart"/>
+      <w:r>
+        <w:rPr>
+          <w:lang w:val="fi-FI"/>
+        </w:rPr>
+        <w:t>kertoo kuka piti</w:t>
+      </w:r>
+      <w:proofErr w:type="gramEnd"/>
+      <w:r>
+        <w:rPr>
+          <w:lang w:val="fi-FI"/>
+        </w:rPr>
+        <w:t xml:space="preserve"> ratkaisusta ja kuka ei.</w:t>
+      </w:r>
+    </w:p>
+    <w:p>
+      <w:pPr>
+        <w:rPr>
+          <w:lang w:val="fi-FI"/>
+        </w:rPr>
+      </w:pPr>
+      <w:r>
+        <w:rPr>
+          <w:lang w:val="fi-FI"/>
+        </w:rPr>
+        <w:t xml:space="preserve">Kuukauden päätteeksi </w:t>
+      </w:r>
+      <w:proofErr w:type="gramStart"/>
+      <w:r>
+        <w:rPr>
+          <w:lang w:val="fi-FI"/>
+        </w:rPr>
+        <w:t>saat neuvonantajiltasi valtakunnan tilanneraportin joka kertoo</w:t>
+      </w:r>
+      <w:proofErr w:type="gramEnd"/>
+      <w:r>
+        <w:rPr>
+          <w:lang w:val="fi-FI"/>
+        </w:rPr>
+        <w:t xml:space="preserve"> ruokasi, rahasi, niiden tuotot ja yleiset pisteesi, joka kuvastaa onnistumistasi johtajana.</w:t>
+      </w:r>
+    </w:p>
+    <w:p>
+      <w:pPr>
+        <w:pStyle w:val="Otsikko1"/>
         <w:rPr>
           <w:lang w:val="fi-FI"/>
         </w:rPr>
@@ -2448,7 +2596,7 @@
     </w:p>
     <w:p>
       <w:pPr>
-        <w:pStyle w:val="NoSpacing"/>
+        <w:pStyle w:val="Eivli"/>
         <w:numPr>
           <w:ilvl w:val="0"/>
           <w:numId w:val="8"/>
@@ -2466,7 +2614,7 @@
     </w:p>
     <w:p>
       <w:pPr>
-        <w:pStyle w:val="NoSpacing"/>
+        <w:pStyle w:val="Eivli"/>
         <w:numPr>
           <w:ilvl w:val="0"/>
           <w:numId w:val="8"/>
@@ -2484,7 +2632,7 @@
     </w:p>
     <w:p>
       <w:pPr>
-        <w:pStyle w:val="NoSpacing"/>
+        <w:pStyle w:val="Eivli"/>
         <w:numPr>
           <w:ilvl w:val="0"/>
           <w:numId w:val="8"/>
@@ -2502,7 +2650,7 @@
     </w:p>
     <w:p>
       <w:pPr>
-        <w:pStyle w:val="NoSpacing"/>
+        <w:pStyle w:val="Eivli"/>
         <w:numPr>
           <w:ilvl w:val="0"/>
           <w:numId w:val="8"/>
@@ -2520,7 +2668,7 @@
     </w:p>
     <w:p>
       <w:pPr>
-        <w:pStyle w:val="NoSpacing"/>
+        <w:pStyle w:val="Eivli"/>
         <w:numPr>
           <w:ilvl w:val="0"/>
           <w:numId w:val="8"/>
@@ -2529,12 +2677,14 @@
           <w:lang w:val="fi-FI"/>
         </w:rPr>
       </w:pPr>
+      <w:proofErr w:type="spellStart"/>
       <w:r>
         <w:rPr>
           <w:lang w:val="fi-FI"/>
         </w:rPr>
         <w:t>TallennaLataaPisteet</w:t>
       </w:r>
+      <w:proofErr w:type="spellEnd"/>
     </w:p>
     <w:p>
       <w:pPr>
@@ -2551,7 +2701,7 @@
     </w:p>
     <w:p>
       <w:pPr>
-        <w:pStyle w:val="Heading2"/>
+        <w:pStyle w:val="Otsikko2"/>
         <w:rPr>
           <w:lang w:val="fi-FI"/>
         </w:rPr>
@@ -2580,7 +2730,7 @@
     </w:p>
     <w:p>
       <w:pPr>
-        <w:pStyle w:val="Heading2"/>
+        <w:pStyle w:val="Otsikko2"/>
         <w:rPr>
           <w:lang w:val="fi-FI"/>
         </w:rPr>
@@ -2613,6 +2763,7 @@
         </w:rPr>
         <w:t xml:space="preserve">-luokkaan kuuluu </w:t>
       </w:r>
+      <w:proofErr w:type="spellStart"/>
       <w:r>
         <w:rPr>
           <w:rFonts w:ascii="Courier" w:hAnsi="Courier"/>
@@ -2620,22 +2771,31 @@
         </w:rPr>
         <w:t>private</w:t>
       </w:r>
+      <w:proofErr w:type="spellEnd"/>
       <w:r>
         <w:rPr>
           <w:lang w:val="fi-FI"/>
         </w:rPr>
         <w:t xml:space="preserve"> </w:t>
       </w:r>
-      <w:r>
-        <w:rPr>
-          <w:lang w:val="fi-FI"/>
-        </w:rPr>
-        <w:t>atribuutit:</w:t>
-      </w:r>
-    </w:p>
-    <w:p>
-      <w:pPr>
-        <w:pStyle w:val="NoSpacing"/>
+      <w:proofErr w:type="spellStart"/>
+      <w:r>
+        <w:rPr>
+          <w:lang w:val="fi-FI"/>
+        </w:rPr>
+        <w:t>atribuutit</w:t>
+      </w:r>
+      <w:proofErr w:type="spellEnd"/>
+      <w:r>
+        <w:rPr>
+          <w:lang w:val="fi-FI"/>
+        </w:rPr>
+        <w:t>:</w:t>
+      </w:r>
+    </w:p>
+    <w:p>
+      <w:pPr>
+        <w:pStyle w:val="Eivli"/>
         <w:rPr>
           <w:szCs w:val="18"/>
           <w:lang w:val="fi-FI"/>
@@ -2647,243 +2807,373 @@
         </w:rPr>
         <w:tab/>
       </w:r>
+      <w:proofErr w:type="spellStart"/>
       <w:r>
         <w:rPr>
           <w:szCs w:val="18"/>
           <w:lang w:val="fi-FI"/>
         </w:rPr>
-        <w:t xml:space="preserve">int </w:t>
-      </w:r>
+        <w:t>int</w:t>
+      </w:r>
+      <w:proofErr w:type="spellEnd"/>
       <w:r>
         <w:rPr>
           <w:szCs w:val="18"/>
           <w:lang w:val="fi-FI"/>
         </w:rPr>
-        <w:t>suhdeKuninkaaseen;</w:t>
-      </w:r>
-    </w:p>
-    <w:p>
-      <w:pPr>
-        <w:pStyle w:val="NoSpacing"/>
+        <w:t xml:space="preserve"> </w:t>
+      </w:r>
+      <w:proofErr w:type="spellStart"/>
+      <w:r>
         <w:rPr>
           <w:szCs w:val="18"/>
           <w:lang w:val="fi-FI"/>
         </w:rPr>
-      </w:pPr>
+        <w:t>suhdeKuninkaaseen</w:t>
+      </w:r>
+      <w:proofErr w:type="spellEnd"/>
       <w:r>
         <w:rPr>
           <w:szCs w:val="18"/>
           <w:lang w:val="fi-FI"/>
         </w:rPr>
+        <w:t>;</w:t>
+      </w:r>
+    </w:p>
+    <w:p>
+      <w:pPr>
+        <w:pStyle w:val="Eivli"/>
+        <w:rPr>
+          <w:szCs w:val="18"/>
+          <w:lang w:val="fi-FI"/>
+        </w:rPr>
+      </w:pPr>
+      <w:r>
+        <w:rPr>
+          <w:szCs w:val="18"/>
+          <w:lang w:val="fi-FI"/>
+        </w:rPr>
         <w:tab/>
       </w:r>
+      <w:proofErr w:type="spellStart"/>
       <w:r>
         <w:rPr>
           <w:szCs w:val="18"/>
           <w:lang w:val="fi-FI"/>
         </w:rPr>
-        <w:t>HashMap&lt;Suku, Integer&gt; suhteet</w:t>
-      </w:r>
-    </w:p>
-    <w:p>
-      <w:pPr>
-        <w:pStyle w:val="NoSpacing"/>
+        <w:t>HashMap</w:t>
+      </w:r>
+      <w:proofErr w:type="spellEnd"/>
+      <w:r>
         <w:rPr>
           <w:szCs w:val="18"/>
           <w:lang w:val="fi-FI"/>
         </w:rPr>
-      </w:pPr>
+        <w:t xml:space="preserve">&lt;Suku, </w:t>
+      </w:r>
+      <w:proofErr w:type="spellStart"/>
       <w:r>
         <w:rPr>
           <w:szCs w:val="18"/>
           <w:lang w:val="fi-FI"/>
         </w:rPr>
+        <w:t>Integer</w:t>
+      </w:r>
+      <w:proofErr w:type="spellEnd"/>
+      <w:r>
+        <w:rPr>
+          <w:szCs w:val="18"/>
+          <w:lang w:val="fi-FI"/>
+        </w:rPr>
+        <w:t>&gt; suhteet</w:t>
+      </w:r>
+    </w:p>
+    <w:p>
+      <w:pPr>
+        <w:pStyle w:val="Eivli"/>
+        <w:rPr>
+          <w:szCs w:val="18"/>
+          <w:lang w:val="fi-FI"/>
+        </w:rPr>
+      </w:pPr>
+      <w:r>
+        <w:rPr>
+          <w:szCs w:val="18"/>
+          <w:lang w:val="fi-FI"/>
+        </w:rPr>
         <w:tab/>
-        <w:t>String nimi;</w:t>
-      </w:r>
-    </w:p>
-    <w:p>
-      <w:pPr>
-        <w:pStyle w:val="NoSpacing"/>
+      </w:r>
+      <w:proofErr w:type="spellStart"/>
+      <w:r>
         <w:rPr>
           <w:szCs w:val="18"/>
           <w:lang w:val="fi-FI"/>
         </w:rPr>
-      </w:pPr>
+        <w:t>String</w:t>
+      </w:r>
+      <w:proofErr w:type="spellEnd"/>
       <w:r>
         <w:rPr>
           <w:szCs w:val="18"/>
           <w:lang w:val="fi-FI"/>
         </w:rPr>
+        <w:t xml:space="preserve"> nimi;</w:t>
+      </w:r>
+    </w:p>
+    <w:p>
+      <w:pPr>
+        <w:pStyle w:val="Eivli"/>
+        <w:rPr>
+          <w:szCs w:val="18"/>
+          <w:lang w:val="fi-FI"/>
+        </w:rPr>
+      </w:pPr>
+      <w:r>
+        <w:rPr>
+          <w:szCs w:val="18"/>
+          <w:lang w:val="fi-FI"/>
+        </w:rPr>
         <w:tab/>
       </w:r>
+      <w:proofErr w:type="spellStart"/>
       <w:r>
         <w:rPr>
           <w:szCs w:val="18"/>
           <w:lang w:val="fi-FI"/>
         </w:rPr>
-        <w:t>String edustaja;</w:t>
-      </w:r>
-    </w:p>
-    <w:p>
-      <w:pPr>
-        <w:pStyle w:val="NoSpacing"/>
+        <w:t>String</w:t>
+      </w:r>
+      <w:proofErr w:type="spellEnd"/>
+      <w:r>
         <w:rPr>
           <w:szCs w:val="18"/>
           <w:lang w:val="fi-FI"/>
         </w:rPr>
-      </w:pPr>
-      <w:r>
+        <w:t xml:space="preserve"> edustaja;</w:t>
+      </w:r>
+    </w:p>
+    <w:p>
+      <w:pPr>
+        <w:pStyle w:val="Eivli"/>
         <w:rPr>
           <w:szCs w:val="18"/>
           <w:lang w:val="fi-FI"/>
         </w:rPr>
+      </w:pPr>
+      <w:r>
+        <w:rPr>
+          <w:szCs w:val="18"/>
+          <w:lang w:val="fi-FI"/>
+        </w:rPr>
         <w:tab/>
       </w:r>
+      <w:proofErr w:type="spellStart"/>
       <w:r>
         <w:rPr>
           <w:szCs w:val="18"/>
           <w:lang w:val="fi-FI"/>
         </w:rPr>
-        <w:t>int populaatio;</w:t>
-      </w:r>
-    </w:p>
-    <w:p>
-      <w:pPr>
-        <w:pStyle w:val="NoSpacing"/>
+        <w:t>int</w:t>
+      </w:r>
+      <w:proofErr w:type="spellEnd"/>
+      <w:r>
         <w:rPr>
           <w:szCs w:val="18"/>
           <w:lang w:val="fi-FI"/>
         </w:rPr>
-      </w:pPr>
-      <w:r>
+        <w:t xml:space="preserve"> populaatio;</w:t>
+      </w:r>
+    </w:p>
+    <w:p>
+      <w:pPr>
+        <w:pStyle w:val="Eivli"/>
         <w:rPr>
           <w:szCs w:val="18"/>
           <w:lang w:val="fi-FI"/>
         </w:rPr>
+      </w:pPr>
+      <w:r>
+        <w:rPr>
+          <w:szCs w:val="18"/>
+          <w:lang w:val="fi-FI"/>
+        </w:rPr>
         <w:tab/>
       </w:r>
+      <w:proofErr w:type="spellStart"/>
       <w:r>
         <w:rPr>
           <w:szCs w:val="18"/>
           <w:lang w:val="fi-FI"/>
         </w:rPr>
-        <w:t xml:space="preserve">int aatelisuus; </w:t>
-      </w:r>
-    </w:p>
-    <w:p>
-      <w:pPr>
-        <w:pStyle w:val="NoSpacing"/>
+        <w:t>int</w:t>
+      </w:r>
+      <w:proofErr w:type="spellEnd"/>
+      <w:r>
         <w:rPr>
           <w:szCs w:val="18"/>
           <w:lang w:val="fi-FI"/>
         </w:rPr>
-      </w:pPr>
-      <w:r>
+        <w:t xml:space="preserve"> aatelisuus; </w:t>
+      </w:r>
+    </w:p>
+    <w:p>
+      <w:pPr>
+        <w:pStyle w:val="Eivli"/>
         <w:rPr>
           <w:szCs w:val="18"/>
           <w:lang w:val="fi-FI"/>
         </w:rPr>
+      </w:pPr>
+      <w:r>
+        <w:rPr>
+          <w:szCs w:val="18"/>
+          <w:lang w:val="fi-FI"/>
+        </w:rPr>
         <w:tab/>
       </w:r>
+      <w:proofErr w:type="spellStart"/>
       <w:r>
         <w:rPr>
           <w:szCs w:val="18"/>
           <w:lang w:val="fi-FI"/>
         </w:rPr>
-        <w:t xml:space="preserve">int magia; </w:t>
-      </w:r>
-    </w:p>
-    <w:p>
-      <w:pPr>
-        <w:pStyle w:val="NoSpacing"/>
+        <w:t>int</w:t>
+      </w:r>
+      <w:proofErr w:type="spellEnd"/>
+      <w:r>
         <w:rPr>
           <w:szCs w:val="18"/>
           <w:lang w:val="fi-FI"/>
         </w:rPr>
-      </w:pPr>
-      <w:r>
+        <w:t xml:space="preserve"> magia; </w:t>
+      </w:r>
+    </w:p>
+    <w:p>
+      <w:pPr>
+        <w:pStyle w:val="Eivli"/>
         <w:rPr>
           <w:szCs w:val="18"/>
           <w:lang w:val="fi-FI"/>
         </w:rPr>
+      </w:pPr>
+      <w:r>
+        <w:rPr>
+          <w:szCs w:val="18"/>
+          <w:lang w:val="fi-FI"/>
+        </w:rPr>
         <w:tab/>
       </w:r>
+      <w:proofErr w:type="spellStart"/>
       <w:r>
         <w:rPr>
           <w:szCs w:val="18"/>
           <w:lang w:val="fi-FI"/>
         </w:rPr>
-        <w:t xml:space="preserve">int sotilaallinen; </w:t>
-      </w:r>
-    </w:p>
-    <w:p>
-      <w:pPr>
-        <w:pStyle w:val="NoSpacing"/>
+        <w:t>int</w:t>
+      </w:r>
+      <w:proofErr w:type="spellEnd"/>
+      <w:r>
         <w:rPr>
           <w:szCs w:val="18"/>
           <w:lang w:val="fi-FI"/>
         </w:rPr>
-      </w:pPr>
-      <w:r>
+        <w:t xml:space="preserve"> sotilaallinen; </w:t>
+      </w:r>
+    </w:p>
+    <w:p>
+      <w:pPr>
+        <w:pStyle w:val="Eivli"/>
         <w:rPr>
           <w:szCs w:val="18"/>
           <w:lang w:val="fi-FI"/>
         </w:rPr>
+      </w:pPr>
+      <w:r>
+        <w:rPr>
+          <w:szCs w:val="18"/>
+          <w:lang w:val="fi-FI"/>
+        </w:rPr>
         <w:tab/>
       </w:r>
+      <w:proofErr w:type="spellStart"/>
       <w:r>
         <w:rPr>
           <w:szCs w:val="18"/>
           <w:lang w:val="fi-FI"/>
         </w:rPr>
-        <w:t xml:space="preserve">int uskonnollinen; </w:t>
-      </w:r>
-    </w:p>
-    <w:p>
-      <w:pPr>
-        <w:pStyle w:val="NoSpacing"/>
+        <w:t>int</w:t>
+      </w:r>
+      <w:proofErr w:type="spellEnd"/>
+      <w:r>
         <w:rPr>
           <w:szCs w:val="18"/>
           <w:lang w:val="fi-FI"/>
         </w:rPr>
-      </w:pPr>
-      <w:r>
+        <w:t xml:space="preserve"> uskonnollinen; </w:t>
+      </w:r>
+    </w:p>
+    <w:p>
+      <w:pPr>
+        <w:pStyle w:val="Eivli"/>
         <w:rPr>
           <w:szCs w:val="18"/>
           <w:lang w:val="fi-FI"/>
         </w:rPr>
+      </w:pPr>
+      <w:r>
+        <w:rPr>
+          <w:szCs w:val="18"/>
+          <w:lang w:val="fi-FI"/>
+        </w:rPr>
         <w:tab/>
       </w:r>
+      <w:proofErr w:type="spellStart"/>
       <w:r>
         <w:rPr>
           <w:szCs w:val="18"/>
           <w:lang w:val="fi-FI"/>
         </w:rPr>
-        <w:t xml:space="preserve">int kauppias; </w:t>
-      </w:r>
-    </w:p>
-    <w:p>
-      <w:pPr>
-        <w:pStyle w:val="NoSpacing"/>
+        <w:t>int</w:t>
+      </w:r>
+      <w:proofErr w:type="spellEnd"/>
+      <w:r>
         <w:rPr>
           <w:szCs w:val="18"/>
           <w:lang w:val="fi-FI"/>
         </w:rPr>
-      </w:pPr>
-      <w:r>
+        <w:t xml:space="preserve"> kauppias; </w:t>
+      </w:r>
+    </w:p>
+    <w:p>
+      <w:pPr>
+        <w:pStyle w:val="Eivli"/>
         <w:rPr>
           <w:szCs w:val="18"/>
           <w:lang w:val="fi-FI"/>
         </w:rPr>
+      </w:pPr>
+      <w:r>
+        <w:rPr>
+          <w:szCs w:val="18"/>
+          <w:lang w:val="fi-FI"/>
+        </w:rPr>
         <w:tab/>
       </w:r>
+      <w:proofErr w:type="spellStart"/>
       <w:r>
         <w:rPr>
           <w:szCs w:val="18"/>
           <w:lang w:val="fi-FI"/>
         </w:rPr>
-        <w:t>int maalainen;</w:t>
+        <w:t>int</w:t>
+      </w:r>
+      <w:proofErr w:type="spellEnd"/>
+      <w:r>
+        <w:rPr>
+          <w:szCs w:val="18"/>
+          <w:lang w:val="fi-FI"/>
+        </w:rPr>
+        <w:t xml:space="preserve"> maalainen;</w:t>
       </w:r>
     </w:p>
     <w:p>
@@ -2899,20 +3189,46 @@
         </w:rPr>
         <w:t xml:space="preserve">Joilla kuvataan suvun suhde kuninkaaseen, muihin sukuihin ja mitkä ovat suvun nimi, edustaja ja populaatio. Loput attribuutit kuvaavat sukutyyppiä. </w:t>
       </w:r>
+      <w:proofErr w:type="gramStart"/>
       <w:r>
         <w:rPr>
           <w:rFonts w:ascii="Courier" w:hAnsi="Courier"/>
           <w:lang w:val="fi-FI"/>
         </w:rPr>
-        <w:t>Suku()</w:t>
+        <w:t>Suku(</w:t>
+      </w:r>
+      <w:proofErr w:type="gramEnd"/>
+      <w:r>
+        <w:rPr>
+          <w:rFonts w:ascii="Courier" w:hAnsi="Courier"/>
+          <w:lang w:val="fi-FI"/>
+        </w:rPr>
+        <w:t>)</w:t>
       </w:r>
       <w:r>
         <w:rPr>
           <w:rFonts w:cs="Times New Roman"/>
           <w:lang w:val="fi-FI"/>
         </w:rPr>
-        <w:t xml:space="preserve">-konstruktori asettaa kaikkiin </w:t>
-      </w:r>
+        <w:t>-</w:t>
+      </w:r>
+      <w:proofErr w:type="spellStart"/>
+      <w:r>
+        <w:rPr>
+          <w:rFonts w:cs="Times New Roman"/>
+          <w:lang w:val="fi-FI"/>
+        </w:rPr>
+        <w:t>konstruktori</w:t>
+      </w:r>
+      <w:proofErr w:type="spellEnd"/>
+      <w:r>
+        <w:rPr>
+          <w:rFonts w:cs="Times New Roman"/>
+          <w:lang w:val="fi-FI"/>
+        </w:rPr>
+        <w:t xml:space="preserve"> asettaa kaikkiin </w:t>
+      </w:r>
+      <w:proofErr w:type="spellStart"/>
       <w:r>
         <w:rPr>
           <w:rFonts w:ascii="Courier" w:hAnsi="Courier" w:cs="Times New Roman"/>
@@ -2920,6 +3236,7 @@
         </w:rPr>
         <w:t>Integer</w:t>
       </w:r>
+      <w:proofErr w:type="spellEnd"/>
       <w:r>
         <w:rPr>
           <w:rFonts w:cs="Times New Roman"/>
@@ -2955,18 +3272,27 @@
         </w:rPr>
         <w:t xml:space="preserve">metodissa </w:t>
       </w:r>
+      <w:proofErr w:type="spellStart"/>
       <w:r>
         <w:rPr>
           <w:rFonts w:ascii="Courier" w:hAnsi="Courier" w:cs="Times New Roman"/>
           <w:lang w:val="fi-FI"/>
         </w:rPr>
-        <w:t>lisaaSuku()</w:t>
-      </w:r>
+        <w:t>lisaaSuku</w:t>
+      </w:r>
+      <w:proofErr w:type="spellEnd"/>
       <w:r>
         <w:rPr>
           <w:rFonts w:ascii="Courier" w:hAnsi="Courier" w:cs="Times New Roman"/>
           <w:lang w:val="fi-FI"/>
         </w:rPr>
+        <w:t>()</w:t>
+      </w:r>
+      <w:r>
+        <w:rPr>
+          <w:rFonts w:ascii="Courier" w:hAnsi="Courier" w:cs="Times New Roman"/>
+          <w:lang w:val="fi-FI"/>
+        </w:rPr>
         <w:t>,</w:t>
       </w:r>
       <w:r>
@@ -2996,14 +3322,62 @@
           <w:rFonts w:cs="Times New Roman"/>
           <w:lang w:val="fi-FI"/>
         </w:rPr>
-        <w:t xml:space="preserve">Suvuilla on getterit ja setterit muodossa </w:t>
+        <w:t xml:space="preserve">Suvuilla on </w:t>
+      </w:r>
+      <w:proofErr w:type="spellStart"/>
+      <w:r>
+        <w:rPr>
+          <w:rFonts w:cs="Times New Roman"/>
+          <w:lang w:val="fi-FI"/>
+        </w:rPr>
+        <w:t>getterit</w:t>
+      </w:r>
+      <w:proofErr w:type="spellEnd"/>
+      <w:r>
+        <w:rPr>
+          <w:rFonts w:cs="Times New Roman"/>
+          <w:lang w:val="fi-FI"/>
+        </w:rPr>
+        <w:t xml:space="preserve"> ja setterit muodossa </w:t>
       </w:r>
       <w:r>
         <w:rPr>
           <w:rFonts w:ascii="Courier" w:hAnsi="Courier" w:cs="Times New Roman"/>
           <w:lang w:val="fi-FI"/>
         </w:rPr>
-        <w:t>anna&lt;atribuutin nimi&gt;()</w:t>
+        <w:t>anna&lt;</w:t>
+      </w:r>
+      <w:proofErr w:type="spellStart"/>
+      <w:r>
+        <w:rPr>
+          <w:rFonts w:ascii="Courier" w:hAnsi="Courier" w:cs="Times New Roman"/>
+          <w:lang w:val="fi-FI"/>
+        </w:rPr>
+        <w:t>atribuutin</w:t>
+      </w:r>
+      <w:proofErr w:type="spellEnd"/>
+      <w:r>
+        <w:rPr>
+          <w:rFonts w:ascii="Courier" w:hAnsi="Courier" w:cs="Times New Roman"/>
+          <w:lang w:val="fi-FI"/>
+        </w:rPr>
+        <w:t xml:space="preserve"> nimi</w:t>
+      </w:r>
+      <w:proofErr w:type="gramStart"/>
+      <w:r>
+        <w:rPr>
+          <w:rFonts w:ascii="Courier" w:hAnsi="Courier" w:cs="Times New Roman"/>
+          <w:lang w:val="fi-FI"/>
+        </w:rPr>
+        <w:t>&gt;(</w:t>
+      </w:r>
+      <w:proofErr w:type="gramEnd"/>
+      <w:r>
+        <w:rPr>
+          <w:rFonts w:ascii="Courier" w:hAnsi="Courier" w:cs="Times New Roman"/>
+          <w:lang w:val="fi-FI"/>
+        </w:rPr>
+        <w:t>)</w:t>
       </w:r>
       <w:r>
         <w:rPr>
@@ -3017,7 +3391,23 @@
           <w:rFonts w:ascii="Courier" w:hAnsi="Courier" w:cs="Times New Roman"/>
           <w:lang w:val="fi-FI"/>
         </w:rPr>
-        <w:t>aseta&lt;atribuutin nimi&gt;(),</w:t>
+        <w:t>aseta&lt;</w:t>
+      </w:r>
+      <w:proofErr w:type="spellStart"/>
+      <w:r>
+        <w:rPr>
+          <w:rFonts w:ascii="Courier" w:hAnsi="Courier" w:cs="Times New Roman"/>
+          <w:lang w:val="fi-FI"/>
+        </w:rPr>
+        <w:t>atribuutin</w:t>
+      </w:r>
+      <w:proofErr w:type="spellEnd"/>
+      <w:r>
+        <w:rPr>
+          <w:rFonts w:ascii="Courier" w:hAnsi="Courier" w:cs="Times New Roman"/>
+          <w:lang w:val="fi-FI"/>
+        </w:rPr>
+        <w:t xml:space="preserve"> nimi&gt;(),</w:t>
       </w:r>
       <w:r>
         <w:rPr>
@@ -3026,12 +3416,30 @@
         </w:rPr>
         <w:t xml:space="preserve"> joissa myös rajoitetaan samalla suurimmat mahdolliset arvot. Suvulla on myös </w:t>
       </w:r>
+      <w:proofErr w:type="spellStart"/>
+      <w:proofErr w:type="gramStart"/>
       <w:r>
         <w:rPr>
           <w:rFonts w:ascii="Courier" w:hAnsi="Courier" w:cs="Times New Roman"/>
           <w:lang w:val="fi-FI"/>
         </w:rPr>
-        <w:t>toString()</w:t>
+        <w:t>toString</w:t>
+      </w:r>
+      <w:proofErr w:type="spellEnd"/>
+      <w:r>
+        <w:rPr>
+          <w:rFonts w:ascii="Courier" w:hAnsi="Courier" w:cs="Times New Roman"/>
+          <w:lang w:val="fi-FI"/>
+        </w:rPr>
+        <w:t>(</w:t>
+      </w:r>
+      <w:proofErr w:type="gramEnd"/>
+      <w:r>
+        <w:rPr>
+          <w:rFonts w:ascii="Courier" w:hAnsi="Courier" w:cs="Times New Roman"/>
+          <w:lang w:val="fi-FI"/>
+        </w:rPr>
+        <w:t>)</w:t>
       </w:r>
       <w:r>
         <w:rPr>
@@ -3040,12 +3448,30 @@
         </w:rPr>
         <w:t xml:space="preserve"> -metodi, joka tulostaa kuvauksen suvusta sanallisesti. Kuvaus on sanallinen, joten esimerkiksi tarkemman suhteen muihin sukuihin saa </w:t>
       </w:r>
+      <w:proofErr w:type="spellStart"/>
+      <w:proofErr w:type="gramStart"/>
       <w:r>
         <w:rPr>
           <w:rFonts w:ascii="Courier" w:hAnsi="Courier" w:cs="Times New Roman"/>
           <w:lang w:val="fi-FI"/>
         </w:rPr>
-        <w:t>tulostaSuhteet()</w:t>
+        <w:t>tulostaSuhteet</w:t>
+      </w:r>
+      <w:proofErr w:type="spellEnd"/>
+      <w:r>
+        <w:rPr>
+          <w:rFonts w:ascii="Courier" w:hAnsi="Courier" w:cs="Times New Roman"/>
+          <w:lang w:val="fi-FI"/>
+        </w:rPr>
+        <w:t>(</w:t>
+      </w:r>
+      <w:proofErr w:type="gramEnd"/>
+      <w:r>
+        <w:rPr>
+          <w:rFonts w:ascii="Courier" w:hAnsi="Courier" w:cs="Times New Roman"/>
+          <w:lang w:val="fi-FI"/>
+        </w:rPr>
+        <w:t>)</w:t>
       </w:r>
       <w:r>
         <w:rPr>
@@ -3074,7 +3500,23 @@
           <w:rFonts w:cs="Times New Roman"/>
           <w:lang w:val="fi-FI"/>
         </w:rPr>
-        <w:t xml:space="preserve"> –hashmappiin tallennetaan suvun suhde kaikkiin muihin sukuihin. Tämä tehdään luokassa </w:t>
+        <w:t xml:space="preserve"> –</w:t>
+      </w:r>
+      <w:proofErr w:type="spellStart"/>
+      <w:r>
+        <w:rPr>
+          <w:rFonts w:cs="Times New Roman"/>
+          <w:lang w:val="fi-FI"/>
+        </w:rPr>
+        <w:t>hashmappiin</w:t>
+      </w:r>
+      <w:proofErr w:type="spellEnd"/>
+      <w:r>
+        <w:rPr>
+          <w:rFonts w:cs="Times New Roman"/>
+          <w:lang w:val="fi-FI"/>
+        </w:rPr>
+        <w:t xml:space="preserve"> tallennetaan suvun suhde kaikkiin muihin sukuihin. Tämä tehdään luokassa </w:t>
       </w:r>
       <w:r>
         <w:rPr>
@@ -3090,12 +3532,30 @@
         </w:rPr>
         <w:t xml:space="preserve"> metodissa </w:t>
       </w:r>
+      <w:proofErr w:type="spellStart"/>
+      <w:proofErr w:type="gramStart"/>
       <w:r>
         <w:rPr>
           <w:rFonts w:ascii="Courier" w:hAnsi="Courier" w:cs="Times New Roman"/>
           <w:lang w:val="fi-FI"/>
         </w:rPr>
-        <w:t>generoiSukuSuhteet()</w:t>
+        <w:t>generoiSukuSuhteet</w:t>
+      </w:r>
+      <w:proofErr w:type="spellEnd"/>
+      <w:r>
+        <w:rPr>
+          <w:rFonts w:ascii="Courier" w:hAnsi="Courier" w:cs="Times New Roman"/>
+          <w:lang w:val="fi-FI"/>
+        </w:rPr>
+        <w:t>(</w:t>
+      </w:r>
+      <w:proofErr w:type="gramEnd"/>
+      <w:r>
+        <w:rPr>
+          <w:rFonts w:ascii="Courier" w:hAnsi="Courier" w:cs="Times New Roman"/>
+          <w:lang w:val="fi-FI"/>
+        </w:rPr>
+        <w:t>)</w:t>
       </w:r>
       <w:r>
         <w:rPr>
@@ -3107,7 +3567,7 @@
     </w:p>
     <w:p>
       <w:pPr>
-        <w:pStyle w:val="Heading2"/>
+        <w:pStyle w:val="Otsikko2"/>
         <w:rPr>
           <w:lang w:val="fi-FI"/>
         </w:rPr>
@@ -3136,7 +3596,7 @@
     </w:p>
     <w:p>
       <w:pPr>
-        <w:pStyle w:val="NoSpacing"/>
+        <w:pStyle w:val="Eivli"/>
         <w:rPr>
           <w:rFonts w:ascii="Monaco" w:hAnsi="Monaco"/>
           <w:sz w:val="17"/>
@@ -3159,19 +3619,21 @@
       <w:r>
         <w:t xml:space="preserve"> String </w:t>
       </w:r>
+      <w:proofErr w:type="spellStart"/>
       <w:r>
         <w:rPr>
           <w:rStyle w:val="s2"/>
         </w:rPr>
         <w:t>nimi</w:t>
       </w:r>
+      <w:proofErr w:type="spellEnd"/>
       <w:r>
         <w:t>;</w:t>
       </w:r>
     </w:p>
     <w:p>
       <w:pPr>
-        <w:pStyle w:val="NoSpacing"/>
+        <w:pStyle w:val="Eivli"/>
       </w:pPr>
       <w:r>
         <w:rPr>
@@ -3189,21 +3651,25 @@
         </w:rPr>
         <w:t xml:space="preserve"> </w:t>
       </w:r>
+      <w:proofErr w:type="spellStart"/>
       <w:r>
         <w:t>int</w:t>
       </w:r>
+      <w:proofErr w:type="spellEnd"/>
       <w:r>
         <w:rPr>
           <w:rStyle w:val="s3"/>
         </w:rPr>
         <w:t xml:space="preserve"> </w:t>
       </w:r>
+      <w:proofErr w:type="spellStart"/>
       <w:r>
         <w:rPr>
           <w:rStyle w:val="s2"/>
         </w:rPr>
         <w:t>raha</w:t>
       </w:r>
+      <w:proofErr w:type="spellEnd"/>
       <w:r>
         <w:rPr>
           <w:rStyle w:val="s3"/>
@@ -3213,7 +3679,7 @@
     </w:p>
     <w:p>
       <w:pPr>
-        <w:pStyle w:val="NoSpacing"/>
+        <w:pStyle w:val="Eivli"/>
       </w:pPr>
       <w:r>
         <w:rPr>
@@ -3231,21 +3697,25 @@
         </w:rPr>
         <w:t xml:space="preserve"> </w:t>
       </w:r>
+      <w:proofErr w:type="spellStart"/>
       <w:r>
         <w:t>int</w:t>
       </w:r>
+      <w:proofErr w:type="spellEnd"/>
       <w:r>
         <w:rPr>
           <w:rStyle w:val="s3"/>
         </w:rPr>
         <w:t xml:space="preserve"> </w:t>
       </w:r>
+      <w:proofErr w:type="spellStart"/>
       <w:r>
         <w:rPr>
           <w:rStyle w:val="s2"/>
         </w:rPr>
         <w:t>ruoka</w:t>
       </w:r>
+      <w:proofErr w:type="spellEnd"/>
       <w:r>
         <w:rPr>
           <w:rStyle w:val="s3"/>
@@ -3255,7 +3725,7 @@
     </w:p>
     <w:p>
       <w:pPr>
-        <w:pStyle w:val="NoSpacing"/>
+        <w:pStyle w:val="Eivli"/>
       </w:pPr>
       <w:r>
         <w:rPr>
@@ -3273,21 +3743,25 @@
         </w:rPr>
         <w:t xml:space="preserve"> </w:t>
       </w:r>
+      <w:proofErr w:type="spellStart"/>
       <w:r>
         <w:t>int</w:t>
       </w:r>
+      <w:proofErr w:type="spellEnd"/>
       <w:r>
         <w:rPr>
           <w:rStyle w:val="s3"/>
         </w:rPr>
         <w:t xml:space="preserve"> </w:t>
       </w:r>
+      <w:proofErr w:type="spellStart"/>
       <w:r>
         <w:rPr>
           <w:rStyle w:val="s2"/>
         </w:rPr>
         <w:t>rahaTuotto</w:t>
       </w:r>
+      <w:proofErr w:type="spellEnd"/>
       <w:r>
         <w:rPr>
           <w:rStyle w:val="s3"/>
@@ -3297,7 +3771,7 @@
     </w:p>
     <w:p>
       <w:pPr>
-        <w:pStyle w:val="NoSpacing"/>
+        <w:pStyle w:val="Eivli"/>
       </w:pPr>
       <w:r>
         <w:rPr>
@@ -3318,21 +3792,25 @@
         </w:rPr>
         <w:t xml:space="preserve"> </w:t>
       </w:r>
+      <w:proofErr w:type="spellStart"/>
       <w:r>
         <w:rPr>
           <w:rStyle w:val="s1"/>
         </w:rPr>
         <w:t>int</w:t>
       </w:r>
+      <w:proofErr w:type="spellEnd"/>
       <w:r>
         <w:rPr>
           <w:rStyle w:val="s3"/>
         </w:rPr>
         <w:t xml:space="preserve"> </w:t>
       </w:r>
+      <w:proofErr w:type="spellStart"/>
       <w:r>
         <w:t>ruokaTuotto</w:t>
       </w:r>
+      <w:proofErr w:type="spellEnd"/>
       <w:r>
         <w:rPr>
           <w:rStyle w:val="s3"/>
@@ -3342,7 +3820,7 @@
     </w:p>
     <w:p>
       <w:pPr>
-        <w:pStyle w:val="NoSpacing"/>
+        <w:pStyle w:val="Eivli"/>
       </w:pPr>
       <w:r>
         <w:rPr>
@@ -3360,21 +3838,25 @@
         </w:rPr>
         <w:t xml:space="preserve"> </w:t>
       </w:r>
+      <w:proofErr w:type="spellStart"/>
       <w:r>
         <w:t>int</w:t>
       </w:r>
+      <w:proofErr w:type="spellEnd"/>
       <w:r>
         <w:rPr>
           <w:rStyle w:val="s3"/>
         </w:rPr>
         <w:t xml:space="preserve"> </w:t>
       </w:r>
+      <w:proofErr w:type="spellStart"/>
       <w:r>
         <w:rPr>
           <w:rStyle w:val="s2"/>
         </w:rPr>
         <w:t>vuorot</w:t>
       </w:r>
+      <w:proofErr w:type="spellEnd"/>
       <w:r>
         <w:rPr>
           <w:rStyle w:val="s3"/>
@@ -3384,7 +3866,7 @@
     </w:p>
     <w:p>
       <w:pPr>
-        <w:pStyle w:val="NoSpacing"/>
+        <w:pStyle w:val="Eivli"/>
       </w:pPr>
       <w:r>
         <w:rPr>
@@ -3402,21 +3884,25 @@
         </w:rPr>
         <w:t xml:space="preserve"> </w:t>
       </w:r>
+      <w:proofErr w:type="spellStart"/>
       <w:r>
         <w:t>int</w:t>
       </w:r>
+      <w:proofErr w:type="spellEnd"/>
       <w:r>
         <w:rPr>
           <w:rStyle w:val="s3"/>
         </w:rPr>
         <w:t xml:space="preserve"> </w:t>
       </w:r>
+      <w:proofErr w:type="spellStart"/>
       <w:r>
         <w:rPr>
           <w:rStyle w:val="s2"/>
         </w:rPr>
         <w:t>sukujenLKM</w:t>
       </w:r>
+      <w:proofErr w:type="spellEnd"/>
       <w:r>
         <w:rPr>
           <w:rStyle w:val="s3"/>
@@ -3426,7 +3912,7 @@
     </w:p>
     <w:p>
       <w:pPr>
-        <w:pStyle w:val="NoSpacing"/>
+        <w:pStyle w:val="Eivli"/>
       </w:pPr>
       <w:r>
         <w:rPr>
@@ -3444,21 +3930,25 @@
         </w:rPr>
         <w:t xml:space="preserve"> </w:t>
       </w:r>
+      <w:proofErr w:type="spellStart"/>
       <w:r>
         <w:t>boolean</w:t>
       </w:r>
+      <w:proofErr w:type="spellEnd"/>
       <w:r>
         <w:rPr>
           <w:rStyle w:val="s3"/>
         </w:rPr>
         <w:t xml:space="preserve"> </w:t>
       </w:r>
+      <w:proofErr w:type="spellStart"/>
       <w:r>
         <w:rPr>
           <w:rStyle w:val="s2"/>
         </w:rPr>
         <w:t>havitty</w:t>
       </w:r>
+      <w:proofErr w:type="spellEnd"/>
       <w:r>
         <w:rPr>
           <w:rStyle w:val="s3"/>
@@ -3477,7 +3967,7 @@
     </w:p>
     <w:p>
       <w:pPr>
-        <w:pStyle w:val="NoSpacing"/>
+        <w:pStyle w:val="Eivli"/>
       </w:pPr>
       <w:r>
         <w:rPr>
@@ -3504,12 +3994,14 @@
         </w:rPr>
         <w:t xml:space="preserve"> Scanner </w:t>
       </w:r>
+      <w:proofErr w:type="spellStart"/>
       <w:r>
         <w:rPr>
           <w:rStyle w:val="s2"/>
         </w:rPr>
         <w:t>vastaus</w:t>
       </w:r>
+      <w:proofErr w:type="spellEnd"/>
       <w:r>
         <w:rPr>
           <w:rStyle w:val="s3"/>
@@ -3519,7 +4011,7 @@
     </w:p>
     <w:p>
       <w:pPr>
-        <w:pStyle w:val="NoSpacing"/>
+        <w:pStyle w:val="Eivli"/>
         <w:rPr>
           <w:lang w:val="fi-FI"/>
         </w:rPr>
@@ -3530,6 +4022,7 @@
         </w:rPr>
         <w:tab/>
       </w:r>
+      <w:proofErr w:type="spellStart"/>
       <w:r>
         <w:rPr>
           <w:rStyle w:val="s1"/>
@@ -3537,11 +4030,26 @@
         </w:rPr>
         <w:t>public</w:t>
       </w:r>
-      <w:r>
-        <w:rPr>
-          <w:lang w:val="fi-FI"/>
-        </w:rPr>
-        <w:t xml:space="preserve"> ArrayList&lt;Ongelma&gt; </w:t>
+      <w:proofErr w:type="spellEnd"/>
+      <w:r>
+        <w:rPr>
+          <w:lang w:val="fi-FI"/>
+        </w:rPr>
+        <w:t xml:space="preserve"> </w:t>
+      </w:r>
+      <w:proofErr w:type="spellStart"/>
+      <w:r>
+        <w:rPr>
+          <w:lang w:val="fi-FI"/>
+        </w:rPr>
+        <w:t>ArrayList</w:t>
+      </w:r>
+      <w:proofErr w:type="spellEnd"/>
+      <w:r>
+        <w:rPr>
+          <w:lang w:val="fi-FI"/>
+        </w:rPr>
+        <w:t xml:space="preserve">&lt;Ongelma&gt; </w:t>
       </w:r>
       <w:r>
         <w:rPr>
@@ -3553,7 +4061,7 @@
     </w:p>
     <w:p>
       <w:pPr>
-        <w:pStyle w:val="NoSpacing"/>
+        <w:pStyle w:val="Eivli"/>
       </w:pPr>
       <w:r>
         <w:rPr>
@@ -3569,46 +4077,76 @@
         <w:t>public</w:t>
       </w:r>
       <w:r>
-        <w:t xml:space="preserve"> ArrayList&lt;Suku&gt; </w:t>
-      </w:r>
+        <w:t xml:space="preserve"> </w:t>
+      </w:r>
+      <w:proofErr w:type="spellStart"/>
+      <w:r>
+        <w:t>ArrayList</w:t>
+      </w:r>
+      <w:proofErr w:type="spellEnd"/>
+      <w:r>
+        <w:t>&lt;</w:t>
+      </w:r>
+      <w:proofErr w:type="spellStart"/>
+      <w:r>
+        <w:t>Suku</w:t>
+      </w:r>
+      <w:proofErr w:type="spellEnd"/>
+      <w:r>
+        <w:t xml:space="preserve">&gt; </w:t>
+      </w:r>
+      <w:proofErr w:type="spellStart"/>
       <w:r>
         <w:rPr>
           <w:rStyle w:val="s2"/>
         </w:rPr>
         <w:t>suvut</w:t>
       </w:r>
-    </w:p>
-    <w:p>
-      <w:pPr>
-        <w:rPr>
-          <w:lang w:val="fi-FI"/>
-        </w:rPr>
-      </w:pPr>
-      <w:r>
-        <w:rPr>
-          <w:lang w:val="fi-FI"/>
-        </w:rPr>
+      <w:proofErr w:type="spellEnd"/>
+    </w:p>
+    <w:p>
+      <w:pPr>
+        <w:rPr>
+          <w:lang w:val="fi-FI"/>
+        </w:rPr>
+      </w:pPr>
+      <w:r>
+        <w:rPr>
+          <w:lang w:val="fi-FI"/>
+        </w:rPr>
+        <w:lastRenderedPageBreak/>
         <w:t>Joilla kuvataan kuninkaan nimi, resurssit, kuinka paljon sukuja kuuluu kuninkaan alaisiksi, onko kuningas syösty vallassa ja millaisia ongelmia ja sukuja kuninkaalla on.</w:t>
       </w:r>
       <w:r>
         <w:rPr>
           <w:lang w:val="fi-FI"/>
         </w:rPr>
-        <w:t xml:space="preserve"> Näiden lisäksi kuninkaaseen on myös tallennettu </w:t>
-      </w:r>
-      <w:r>
-        <w:rPr>
-          <w:lang w:val="fi-FI"/>
-        </w:rPr>
-        <w:lastRenderedPageBreak/>
-        <w:t xml:space="preserve">kaikki mahdolliset sukunimet, koska kuninkaassa on metodit </w:t>
-      </w:r>
+        <w:t xml:space="preserve"> Näiden lisäksi kuninkaaseen on myös tallennettu kaikki mahdolliset sukunimet, koska kuninkaassa on metodit </w:t>
+      </w:r>
+      <w:proofErr w:type="spellStart"/>
+      <w:proofErr w:type="gramStart"/>
       <w:r>
         <w:rPr>
           <w:rFonts w:ascii="Courier" w:hAnsi="Courier"/>
           <w:lang w:val="fi-FI"/>
         </w:rPr>
-        <w:t>lisaaAatelisSuku()</w:t>
+        <w:t>lisaaAatelisSuku</w:t>
+      </w:r>
+      <w:proofErr w:type="spellEnd"/>
+      <w:r>
+        <w:rPr>
+          <w:rFonts w:ascii="Courier" w:hAnsi="Courier"/>
+          <w:lang w:val="fi-FI"/>
+        </w:rPr>
+        <w:t>(</w:t>
+      </w:r>
+      <w:proofErr w:type="gramEnd"/>
+      <w:r>
+        <w:rPr>
+          <w:rFonts w:ascii="Courier" w:hAnsi="Courier"/>
+          <w:lang w:val="fi-FI"/>
+        </w:rPr>
+        <w:t>)</w:t>
       </w:r>
       <w:r>
         <w:rPr>
@@ -3616,12 +4154,21 @@
         </w:rPr>
         <w:t xml:space="preserve"> ja </w:t>
       </w:r>
+      <w:proofErr w:type="spellStart"/>
       <w:r>
         <w:rPr>
           <w:rFonts w:ascii="Courier" w:hAnsi="Courier"/>
           <w:lang w:val="fi-FI"/>
         </w:rPr>
-        <w:t>lisaaSuku()</w:t>
+        <w:t>lisaaSuku</w:t>
+      </w:r>
+      <w:proofErr w:type="spellEnd"/>
+      <w:r>
+        <w:rPr>
+          <w:rFonts w:ascii="Courier" w:hAnsi="Courier"/>
+          <w:lang w:val="fi-FI"/>
+        </w:rPr>
+        <w:t>()</w:t>
       </w:r>
       <w:r>
         <w:rPr>
@@ -3640,12 +4187,40 @@
         <w:rPr>
           <w:lang w:val="fi-FI"/>
         </w:rPr>
-        <w:t>Kuningas –konstruktorissa annetaan kuninkaalle nimi, vuorojen määrä, arvotaan kuinka paljon on resursseja, asetetaan sukujen lukumääräksi 25 ja lisätään tämän verran sukuja. Lopuksi kuninkaan suvuille generoidaan myös sukusuhteet.</w:t>
-      </w:r>
-    </w:p>
-    <w:p>
-      <w:pPr>
-        <w:pStyle w:val="Heading3"/>
+        <w:t>Kuningas –</w:t>
+      </w:r>
+      <w:proofErr w:type="spellStart"/>
+      <w:r>
+        <w:rPr>
+          <w:lang w:val="fi-FI"/>
+        </w:rPr>
+        <w:t>konstruktorissa</w:t>
+      </w:r>
+      <w:proofErr w:type="spellEnd"/>
+      <w:r>
+        <w:rPr>
+          <w:lang w:val="fi-FI"/>
+        </w:rPr>
+        <w:t xml:space="preserve"> annetaan kuninkaalle nimi, vuorojen määrä, </w:t>
+      </w:r>
+      <w:proofErr w:type="gramStart"/>
+      <w:r>
+        <w:rPr>
+          <w:lang w:val="fi-FI"/>
+        </w:rPr>
+        <w:t>arvotaan kuinka paljon on</w:t>
+      </w:r>
+      <w:proofErr w:type="gramEnd"/>
+      <w:r>
+        <w:rPr>
+          <w:lang w:val="fi-FI"/>
+        </w:rPr>
+        <w:t xml:space="preserve"> resursseja, asetetaan sukujen lukumääräksi 25 ja lisätään tämän verran sukuja. Lopuksi kuninkaan suvuille generoidaan myös sukusuhteet.</w:t>
+      </w:r>
+    </w:p>
+    <w:p>
+      <w:pPr>
+        <w:pStyle w:val="Otsikko3"/>
         <w:rPr>
           <w:lang w:val="fi-FI"/>
         </w:rPr>
@@ -3666,7 +4241,7 @@
     </w:p>
     <w:p>
       <w:pPr>
-        <w:pStyle w:val="Heading3"/>
+        <w:pStyle w:val="Otsikko3"/>
         <w:rPr>
           <w:lang w:val="fi-FI"/>
         </w:rPr>
@@ -3688,12 +4263,26 @@
         <w:rPr>
           <w:lang w:val="fi-FI"/>
         </w:rPr>
-        <w:t>Pelin pisteet näytetään pelaajalle jokaisen vuoron lopussa, ja lisätään pelin lopussa listaan jos ne ovat tarpeeksi hyvät. Pisteiden laskemiseen käytetään metodia:</w:t>
-      </w:r>
-    </w:p>
-    <w:p>
-      <w:pPr>
-        <w:pStyle w:val="NoSpacing"/>
+        <w:t xml:space="preserve">Pelin pisteet näytetään pelaajalle jokaisen vuoron lopussa, ja lisätään pelin lopussa </w:t>
+      </w:r>
+      <w:proofErr w:type="gramStart"/>
+      <w:r>
+        <w:rPr>
+          <w:lang w:val="fi-FI"/>
+        </w:rPr>
+        <w:t>listaan</w:t>
+      </w:r>
+      <w:proofErr w:type="gramEnd"/>
+      <w:r>
+        <w:rPr>
+          <w:lang w:val="fi-FI"/>
+        </w:rPr>
+        <w:t xml:space="preserve"> jos ne ovat tarpeeksi hyvät. Pisteiden laskemiseen käytetään metodia:</w:t>
+      </w:r>
+    </w:p>
+    <w:p>
+      <w:pPr>
+        <w:pStyle w:val="Eivli"/>
         <w:rPr>
           <w:lang w:val="fi-FI"/>
         </w:rPr>
@@ -3703,7 +4292,28 @@
           <w:lang w:val="fi-FI"/>
         </w:rPr>
         <w:tab/>
-        <w:t>annaPisteet()</w:t>
+      </w:r>
+      <w:proofErr w:type="spellStart"/>
+      <w:proofErr w:type="gramStart"/>
+      <w:r>
+        <w:rPr>
+          <w:lang w:val="fi-FI"/>
+        </w:rPr>
+        <w:t>annaPisteet</w:t>
+      </w:r>
+      <w:proofErr w:type="spellEnd"/>
+      <w:r>
+        <w:rPr>
+          <w:lang w:val="fi-FI"/>
+        </w:rPr>
+        <w:t>(</w:t>
+      </w:r>
+      <w:proofErr w:type="gramEnd"/>
+      <w:r>
+        <w:rPr>
+          <w:lang w:val="fi-FI"/>
+        </w:rPr>
+        <w:t>)</w:t>
       </w:r>
     </w:p>
     <w:p>
@@ -3733,7 +4343,7 @@
     </w:p>
     <w:p>
       <w:pPr>
-        <w:pStyle w:val="NoSpacing"/>
+        <w:pStyle w:val="Eivli"/>
         <w:rPr>
           <w:lang w:val="fi-FI"/>
         </w:rPr>
@@ -3743,12 +4353,33 @@
           <w:lang w:val="fi-FI"/>
         </w:rPr>
         <w:tab/>
-        <w:t>annaRaha()</w:t>
-      </w:r>
-    </w:p>
-    <w:p>
-      <w:pPr>
-        <w:pStyle w:val="NoSpacing"/>
+      </w:r>
+      <w:proofErr w:type="spellStart"/>
+      <w:proofErr w:type="gramStart"/>
+      <w:r>
+        <w:rPr>
+          <w:lang w:val="fi-FI"/>
+        </w:rPr>
+        <w:t>annaRaha</w:t>
+      </w:r>
+      <w:proofErr w:type="spellEnd"/>
+      <w:r>
+        <w:rPr>
+          <w:lang w:val="fi-FI"/>
+        </w:rPr>
+        <w:t>(</w:t>
+      </w:r>
+      <w:proofErr w:type="gramEnd"/>
+      <w:r>
+        <w:rPr>
+          <w:lang w:val="fi-FI"/>
+        </w:rPr>
+        <w:t>)</w:t>
+      </w:r>
+    </w:p>
+    <w:p>
+      <w:pPr>
+        <w:pStyle w:val="Eivli"/>
         <w:rPr>
           <w:lang w:val="fi-FI"/>
         </w:rPr>
@@ -3758,12 +4389,33 @@
           <w:lang w:val="fi-FI"/>
         </w:rPr>
         <w:tab/>
-        <w:t>annaRahaTuotto()</w:t>
-      </w:r>
-    </w:p>
-    <w:p>
-      <w:pPr>
-        <w:pStyle w:val="NoSpacing"/>
+      </w:r>
+      <w:proofErr w:type="spellStart"/>
+      <w:proofErr w:type="gramStart"/>
+      <w:r>
+        <w:rPr>
+          <w:lang w:val="fi-FI"/>
+        </w:rPr>
+        <w:t>annaRahaTuotto</w:t>
+      </w:r>
+      <w:proofErr w:type="spellEnd"/>
+      <w:r>
+        <w:rPr>
+          <w:lang w:val="fi-FI"/>
+        </w:rPr>
+        <w:t>(</w:t>
+      </w:r>
+      <w:proofErr w:type="gramEnd"/>
+      <w:r>
+        <w:rPr>
+          <w:lang w:val="fi-FI"/>
+        </w:rPr>
+        <w:t>)</w:t>
+      </w:r>
+    </w:p>
+    <w:p>
+      <w:pPr>
+        <w:pStyle w:val="Eivli"/>
         <w:rPr>
           <w:lang w:val="fi-FI"/>
         </w:rPr>
@@ -3773,12 +4425,33 @@
           <w:lang w:val="fi-FI"/>
         </w:rPr>
         <w:tab/>
-        <w:t>annaRuoka()</w:t>
-      </w:r>
-    </w:p>
-    <w:p>
-      <w:pPr>
-        <w:pStyle w:val="NoSpacing"/>
+      </w:r>
+      <w:proofErr w:type="spellStart"/>
+      <w:proofErr w:type="gramStart"/>
+      <w:r>
+        <w:rPr>
+          <w:lang w:val="fi-FI"/>
+        </w:rPr>
+        <w:t>annaRuoka</w:t>
+      </w:r>
+      <w:proofErr w:type="spellEnd"/>
+      <w:r>
+        <w:rPr>
+          <w:lang w:val="fi-FI"/>
+        </w:rPr>
+        <w:t>(</w:t>
+      </w:r>
+      <w:proofErr w:type="gramEnd"/>
+      <w:r>
+        <w:rPr>
+          <w:lang w:val="fi-FI"/>
+        </w:rPr>
+        <w:t>)</w:t>
+      </w:r>
+    </w:p>
+    <w:p>
+      <w:pPr>
+        <w:pStyle w:val="Eivli"/>
         <w:rPr>
           <w:lang w:val="fi-FI"/>
         </w:rPr>
@@ -3788,12 +4461,33 @@
           <w:lang w:val="fi-FI"/>
         </w:rPr>
         <w:tab/>
-        <w:t>annaRuokaTuotto()</w:t>
-      </w:r>
-    </w:p>
-    <w:p>
-      <w:pPr>
-        <w:pStyle w:val="NoSpacing"/>
+      </w:r>
+      <w:proofErr w:type="spellStart"/>
+      <w:proofErr w:type="gramStart"/>
+      <w:r>
+        <w:rPr>
+          <w:lang w:val="fi-FI"/>
+        </w:rPr>
+        <w:t>annaRuokaTuotto</w:t>
+      </w:r>
+      <w:proofErr w:type="spellEnd"/>
+      <w:r>
+        <w:rPr>
+          <w:lang w:val="fi-FI"/>
+        </w:rPr>
+        <w:t>(</w:t>
+      </w:r>
+      <w:proofErr w:type="gramEnd"/>
+      <w:r>
+        <w:rPr>
+          <w:lang w:val="fi-FI"/>
+        </w:rPr>
+        <w:t>)</w:t>
+      </w:r>
+    </w:p>
+    <w:p>
+      <w:pPr>
+        <w:pStyle w:val="Eivli"/>
         <w:rPr>
           <w:lang w:val="fi-FI"/>
         </w:rPr>
@@ -3803,7 +4497,28 @@
           <w:lang w:val="fi-FI"/>
         </w:rPr>
         <w:tab/>
-        <w:t>annaSuhteellinenVakimaara()</w:t>
+      </w:r>
+      <w:proofErr w:type="spellStart"/>
+      <w:proofErr w:type="gramStart"/>
+      <w:r>
+        <w:rPr>
+          <w:lang w:val="fi-FI"/>
+        </w:rPr>
+        <w:t>annaSuhteellinenVakimaara</w:t>
+      </w:r>
+      <w:proofErr w:type="spellEnd"/>
+      <w:r>
+        <w:rPr>
+          <w:lang w:val="fi-FI"/>
+        </w:rPr>
+        <w:t>(</w:t>
+      </w:r>
+      <w:proofErr w:type="gramEnd"/>
+      <w:r>
+        <w:rPr>
+          <w:lang w:val="fi-FI"/>
+        </w:rPr>
+        <w:t>)</w:t>
       </w:r>
     </w:p>
     <w:p>
@@ -3821,7 +4536,7 @@
     </w:p>
     <w:p>
       <w:pPr>
-        <w:pStyle w:val="NoSpacing"/>
+        <w:pStyle w:val="Eivli"/>
         <w:rPr>
           <w:lang w:val="fi-FI"/>
         </w:rPr>
@@ -3831,12 +4546,33 @@
           <w:lang w:val="fi-FI"/>
         </w:rPr>
         <w:tab/>
-        <w:t>annaAatelisuus()</w:t>
-      </w:r>
-    </w:p>
-    <w:p>
-      <w:pPr>
-        <w:pStyle w:val="NoSpacing"/>
+      </w:r>
+      <w:proofErr w:type="spellStart"/>
+      <w:proofErr w:type="gramStart"/>
+      <w:r>
+        <w:rPr>
+          <w:lang w:val="fi-FI"/>
+        </w:rPr>
+        <w:t>annaAatelisuus</w:t>
+      </w:r>
+      <w:proofErr w:type="spellEnd"/>
+      <w:r>
+        <w:rPr>
+          <w:lang w:val="fi-FI"/>
+        </w:rPr>
+        <w:t>(</w:t>
+      </w:r>
+      <w:proofErr w:type="gramEnd"/>
+      <w:r>
+        <w:rPr>
+          <w:lang w:val="fi-FI"/>
+        </w:rPr>
+        <w:t>)</w:t>
+      </w:r>
+    </w:p>
+    <w:p>
+      <w:pPr>
+        <w:pStyle w:val="Eivli"/>
         <w:rPr>
           <w:lang w:val="fi-FI"/>
         </w:rPr>
@@ -3846,25 +4582,88 @@
           <w:lang w:val="fi-FI"/>
         </w:rPr>
         <w:tab/>
-        <w:t>annaSuhdeKuninkaaseen()</w:t>
-      </w:r>
-    </w:p>
-    <w:p>
-      <w:pPr>
-        <w:rPr>
-          <w:lang w:val="fi-FI"/>
-        </w:rPr>
-      </w:pPr>
-      <w:r>
-        <w:rPr>
-          <w:lang w:val="fi-FI"/>
-        </w:rPr>
-        <w:t>Ennen pisteiden palautusta tarkistetaan vielä onko peli hävitty booleanilla havitty, jos näin on vähennetään pisteistä 80%.</w:t>
-      </w:r>
-    </w:p>
-    <w:p>
-      <w:pPr>
-        <w:pStyle w:val="Heading3"/>
+      </w:r>
+      <w:proofErr w:type="spellStart"/>
+      <w:proofErr w:type="gramStart"/>
+      <w:r>
+        <w:rPr>
+          <w:lang w:val="fi-FI"/>
+        </w:rPr>
+        <w:t>annaSuhdeKuninkaaseen</w:t>
+      </w:r>
+      <w:proofErr w:type="spellEnd"/>
+      <w:r>
+        <w:rPr>
+          <w:lang w:val="fi-FI"/>
+        </w:rPr>
+        <w:t>(</w:t>
+      </w:r>
+      <w:proofErr w:type="gramEnd"/>
+      <w:r>
+        <w:rPr>
+          <w:lang w:val="fi-FI"/>
+        </w:rPr>
+        <w:t>)</w:t>
+      </w:r>
+    </w:p>
+    <w:p>
+      <w:pPr>
+        <w:rPr>
+          <w:lang w:val="fi-FI"/>
+        </w:rPr>
+      </w:pPr>
+      <w:r>
+        <w:rPr>
+          <w:lang w:val="fi-FI"/>
+        </w:rPr>
+        <w:t xml:space="preserve">Ennen pisteiden palautusta </w:t>
+      </w:r>
+      <w:proofErr w:type="gramStart"/>
+      <w:r>
+        <w:rPr>
+          <w:lang w:val="fi-FI"/>
+        </w:rPr>
+        <w:t>tarkistetaan vielä onko</w:t>
+      </w:r>
+      <w:proofErr w:type="gramEnd"/>
+      <w:r>
+        <w:rPr>
+          <w:lang w:val="fi-FI"/>
+        </w:rPr>
+        <w:t xml:space="preserve"> peli hävitty </w:t>
+      </w:r>
+      <w:proofErr w:type="spellStart"/>
+      <w:r>
+        <w:rPr>
+          <w:lang w:val="fi-FI"/>
+        </w:rPr>
+        <w:t>booleanilla</w:t>
+      </w:r>
+      <w:proofErr w:type="spellEnd"/>
+      <w:r>
+        <w:rPr>
+          <w:lang w:val="fi-FI"/>
+        </w:rPr>
+        <w:t xml:space="preserve"> </w:t>
+      </w:r>
+      <w:proofErr w:type="spellStart"/>
+      <w:r>
+        <w:rPr>
+          <w:lang w:val="fi-FI"/>
+        </w:rPr>
+        <w:t>havitty</w:t>
+      </w:r>
+      <w:proofErr w:type="spellEnd"/>
+      <w:r>
+        <w:rPr>
+          <w:lang w:val="fi-FI"/>
+        </w:rPr>
+        <w:t>, jos näin on vähennetään pisteistä 80%.</w:t>
+      </w:r>
+    </w:p>
+    <w:p>
+      <w:pPr>
+        <w:pStyle w:val="Otsikko3"/>
         <w:rPr>
           <w:lang w:val="fi-FI"/>
         </w:rPr>
@@ -3886,37 +4685,97 @@
         <w:rPr>
           <w:lang w:val="fi-FI"/>
         </w:rPr>
-        <w:t>Suvut lisätään kuninkaalle käyttäen tyhjää suvun konstruktoria, jotta sukujen ominaisuudet voidaan ripotella tasaisesti, eikä yhdellekään suvulle tule erittäin poikkeavia arvoja. Suvut lisätään käyttämällä metodeita:</w:t>
-      </w:r>
-    </w:p>
-    <w:p>
-      <w:pPr>
-        <w:pStyle w:val="NoSpacing"/>
+        <w:t xml:space="preserve">Suvut lisätään kuninkaalle käyttäen tyhjää suvun </w:t>
+      </w:r>
+      <w:proofErr w:type="spellStart"/>
+      <w:r>
+        <w:rPr>
+          <w:lang w:val="fi-FI"/>
+        </w:rPr>
+        <w:t>konstruktoria</w:t>
+      </w:r>
+      <w:proofErr w:type="spellEnd"/>
+      <w:r>
+        <w:rPr>
+          <w:lang w:val="fi-FI"/>
+        </w:rPr>
+        <w:t xml:space="preserve">, jotta sukujen ominaisuudet voidaan ripotella tasaisesti, eikä yhdellekään suvulle tule erittäin poikkeavia arvoja. Suvut lisätään käyttämällä </w:t>
+      </w:r>
+      <w:proofErr w:type="spellStart"/>
+      <w:r>
+        <w:rPr>
+          <w:lang w:val="fi-FI"/>
+        </w:rPr>
+        <w:t>metodeita</w:t>
+      </w:r>
+      <w:proofErr w:type="spellEnd"/>
+      <w:r>
+        <w:rPr>
+          <w:lang w:val="fi-FI"/>
+        </w:rPr>
+        <w:t>:</w:t>
+      </w:r>
+    </w:p>
+    <w:p>
+      <w:pPr>
+        <w:pStyle w:val="Eivli"/>
         <w:ind w:left="720"/>
         <w:rPr>
           <w:lang w:val="fi-FI"/>
         </w:rPr>
       </w:pPr>
-      <w:r>
-        <w:rPr>
-          <w:lang w:val="fi-FI"/>
-        </w:rPr>
-        <w:t>lisaaSuku()</w:t>
-      </w:r>
-    </w:p>
-    <w:p>
-      <w:pPr>
-        <w:pStyle w:val="NoSpacing"/>
+      <w:proofErr w:type="spellStart"/>
+      <w:proofErr w:type="gramStart"/>
+      <w:r>
+        <w:rPr>
+          <w:lang w:val="fi-FI"/>
+        </w:rPr>
+        <w:t>lisaaSuku</w:t>
+      </w:r>
+      <w:proofErr w:type="spellEnd"/>
+      <w:r>
+        <w:rPr>
+          <w:lang w:val="fi-FI"/>
+        </w:rPr>
+        <w:t>(</w:t>
+      </w:r>
+      <w:proofErr w:type="gramEnd"/>
+      <w:r>
+        <w:rPr>
+          <w:lang w:val="fi-FI"/>
+        </w:rPr>
+        <w:t>)</w:t>
+      </w:r>
+    </w:p>
+    <w:p>
+      <w:pPr>
+        <w:pStyle w:val="Eivli"/>
         <w:ind w:left="720"/>
         <w:rPr>
           <w:lang w:val="fi-FI"/>
         </w:rPr>
       </w:pPr>
-      <w:r>
-        <w:rPr>
-          <w:lang w:val="fi-FI"/>
-        </w:rPr>
-        <w:t>lisaaAatelisinSuku()</w:t>
+      <w:proofErr w:type="spellStart"/>
+      <w:proofErr w:type="gramStart"/>
+      <w:r>
+        <w:rPr>
+          <w:lang w:val="fi-FI"/>
+        </w:rPr>
+        <w:t>lisaaAatelisinSuku</w:t>
+      </w:r>
+      <w:proofErr w:type="spellEnd"/>
+      <w:r>
+        <w:rPr>
+          <w:lang w:val="fi-FI"/>
+        </w:rPr>
+        <w:t>(</w:t>
+      </w:r>
+      <w:proofErr w:type="gramEnd"/>
+      <w:r>
+        <w:rPr>
+          <w:lang w:val="fi-FI"/>
+        </w:rPr>
+        <w:t>)</w:t>
       </w:r>
     </w:p>
     <w:p>
@@ -3934,18 +4793,28 @@
     </w:p>
     <w:p>
       <w:pPr>
-        <w:pStyle w:val="NoSpacing"/>
+        <w:pStyle w:val="Eivli"/>
         <w:ind w:firstLine="720"/>
         <w:rPr>
           <w:lang w:eastAsia="en-GB"/>
         </w:rPr>
       </w:pPr>
+      <w:proofErr w:type="spellStart"/>
       <w:r>
         <w:rPr>
           <w:lang w:eastAsia="en-GB"/>
         </w:rPr>
-        <w:t>magianimet.get(</w:t>
-      </w:r>
+        <w:t>magianimet.get</w:t>
+      </w:r>
+      <w:proofErr w:type="spellEnd"/>
+      <w:r>
+        <w:rPr>
+          <w:lang w:eastAsia="en-GB"/>
+        </w:rPr>
+        <w:t>(</w:t>
+      </w:r>
+      <w:proofErr w:type="spellStart"/>
+      <w:proofErr w:type="gramStart"/>
       <w:r>
         <w:rPr>
           <w:color w:val="7E504F"/>
@@ -3957,7 +4826,29 @@
         <w:rPr>
           <w:lang w:eastAsia="en-GB"/>
         </w:rPr>
-        <w:t>.nextInt(magianimet.size()));</w:t>
+        <w:t>.nextInt</w:t>
+      </w:r>
+      <w:proofErr w:type="spellEnd"/>
+      <w:proofErr w:type="gramEnd"/>
+      <w:r>
+        <w:rPr>
+          <w:lang w:eastAsia="en-GB"/>
+        </w:rPr>
+        <w:t>(</w:t>
+      </w:r>
+      <w:proofErr w:type="spellStart"/>
+      <w:r>
+        <w:rPr>
+          <w:lang w:eastAsia="en-GB"/>
+        </w:rPr>
+        <w:t>magianimet.size</w:t>
+      </w:r>
+      <w:proofErr w:type="spellEnd"/>
+      <w:r>
+        <w:rPr>
+          <w:lang w:eastAsia="en-GB"/>
+        </w:rPr>
+        <w:t>()));</w:t>
       </w:r>
     </w:p>
     <w:p>
@@ -3989,34 +4880,94 @@
         <w:rPr>
           <w:lang w:val="fi-FI"/>
         </w:rPr>
-        <w:t>Näiden lisäksi sukuja voidaan etsia metodeilla:</w:t>
-      </w:r>
-    </w:p>
-    <w:p>
-      <w:pPr>
-        <w:pStyle w:val="NoSpacing"/>
+        <w:t xml:space="preserve">Näiden lisäksi sukuja voidaan </w:t>
+      </w:r>
+      <w:proofErr w:type="spellStart"/>
+      <w:r>
+        <w:rPr>
+          <w:lang w:val="fi-FI"/>
+        </w:rPr>
+        <w:t>etsia</w:t>
+      </w:r>
+      <w:proofErr w:type="spellEnd"/>
+      <w:r>
+        <w:rPr>
+          <w:lang w:val="fi-FI"/>
+        </w:rPr>
+        <w:t xml:space="preserve"> metodeilla:</w:t>
+      </w:r>
+    </w:p>
+    <w:p>
+      <w:pPr>
+        <w:pStyle w:val="Eivli"/>
         <w:ind w:left="720"/>
       </w:pPr>
-      <w:r>
-        <w:t>annaAatelisin()</w:t>
-      </w:r>
-    </w:p>
-    <w:p>
-      <w:pPr>
-        <w:pStyle w:val="NoSpacing"/>
+      <w:proofErr w:type="spellStart"/>
+      <w:proofErr w:type="gramStart"/>
+      <w:r>
+        <w:t>annaAatelisin</w:t>
+      </w:r>
+      <w:proofErr w:type="spellEnd"/>
+      <w:r>
+        <w:t>(</w:t>
+      </w:r>
+      <w:proofErr w:type="gramEnd"/>
+      <w:r>
+        <w:t>)</w:t>
+      </w:r>
+    </w:p>
+    <w:p>
+      <w:pPr>
+        <w:pStyle w:val="Eivli"/>
         <w:ind w:left="720"/>
       </w:pPr>
-      <w:r>
-        <w:t>etsiSukuTyypit(boolean,boolean,boolean,boolean,boolean)</w:t>
-      </w:r>
-    </w:p>
-    <w:p>
-      <w:pPr>
-        <w:pStyle w:val="NoSpacing"/>
+      <w:proofErr w:type="spellStart"/>
+      <w:r>
+        <w:t>etsiSukuTyypit</w:t>
+      </w:r>
+      <w:proofErr w:type="spellEnd"/>
+      <w:r>
+        <w:t>(</w:t>
+      </w:r>
+      <w:proofErr w:type="spellStart"/>
+      <w:proofErr w:type="gramStart"/>
+      <w:r>
+        <w:t>boolean,boolean</w:t>
+      </w:r>
+      <w:proofErr w:type="gramEnd"/>
+      <w:r>
+        <w:t>,boolean,boolean,boolean</w:t>
+      </w:r>
+      <w:proofErr w:type="spellEnd"/>
+      <w:r>
+        <w:t>)</w:t>
+      </w:r>
+    </w:p>
+    <w:p>
+      <w:pPr>
+        <w:pStyle w:val="Eivli"/>
         <w:ind w:left="720"/>
       </w:pPr>
-      <w:r>
-        <w:t>etsiSukuKombo(boolean,boolean,boolean,boolean,boolean)</w:t>
+      <w:proofErr w:type="spellStart"/>
+      <w:r>
+        <w:t>etsiSukuKombo</w:t>
+      </w:r>
+      <w:proofErr w:type="spellEnd"/>
+      <w:r>
+        <w:t>(</w:t>
+      </w:r>
+      <w:proofErr w:type="spellStart"/>
+      <w:proofErr w:type="gramStart"/>
+      <w:r>
+        <w:t>boolean,boolean</w:t>
+      </w:r>
+      <w:proofErr w:type="gramEnd"/>
+      <w:r>
+        <w:t>,boolean,boolean,boolean</w:t>
+      </w:r>
+      <w:proofErr w:type="spellEnd"/>
+      <w:r>
+        <w:t>)</w:t>
       </w:r>
     </w:p>
     <w:p>
@@ -4031,12 +4982,21 @@
         </w:rPr>
         <w:t xml:space="preserve">Näitä hakuja käytetään muodostettaessa ongelmia, jolloin tarvitaan suvut –listasta valikoida aina tietyntyyppisiä sukuja. Kaikki haut palauttavat </w:t>
       </w:r>
+      <w:proofErr w:type="spellStart"/>
       <w:r>
         <w:rPr>
           <w:rFonts w:ascii="Courier" w:hAnsi="Courier"/>
           <w:lang w:val="fi-FI"/>
         </w:rPr>
-        <w:t>ArrayList&lt;Suku&gt;</w:t>
+        <w:t>ArrayList</w:t>
+      </w:r>
+      <w:proofErr w:type="spellEnd"/>
+      <w:r>
+        <w:rPr>
+          <w:rFonts w:ascii="Courier" w:hAnsi="Courier"/>
+          <w:lang w:val="fi-FI"/>
+        </w:rPr>
+        <w:t>&lt;Suku&gt;</w:t>
       </w:r>
       <w:r>
         <w:rPr>
@@ -4060,17 +5020,48 @@
     </w:p>
     <w:p>
       <w:pPr>
-        <w:pStyle w:val="NoSpacing"/>
+        <w:pStyle w:val="Eivli"/>
         <w:ind w:firstLine="720"/>
         <w:rPr>
           <w:lang w:val="fi-FI"/>
         </w:rPr>
       </w:pPr>
-      <w:r>
-        <w:rPr>
-          <w:lang w:val="fi-FI"/>
-        </w:rPr>
-        <w:t>annaAatelisin().get(</w:t>
+      <w:proofErr w:type="spellStart"/>
+      <w:r>
+        <w:rPr>
+          <w:lang w:val="fi-FI"/>
+        </w:rPr>
+        <w:lastRenderedPageBreak/>
+        <w:t>annaAatelisin</w:t>
+      </w:r>
+      <w:proofErr w:type="spellEnd"/>
+      <w:r>
+        <w:rPr>
+          <w:lang w:val="fi-FI"/>
+        </w:rPr>
+        <w:t>(</w:t>
+      </w:r>
+      <w:proofErr w:type="gramStart"/>
+      <w:r>
+        <w:rPr>
+          <w:lang w:val="fi-FI"/>
+        </w:rPr>
+        <w:t>).</w:t>
+      </w:r>
+      <w:proofErr w:type="spellStart"/>
+      <w:r>
+        <w:rPr>
+          <w:lang w:val="fi-FI"/>
+        </w:rPr>
+        <w:t>get</w:t>
+      </w:r>
+      <w:proofErr w:type="spellEnd"/>
+      <w:proofErr w:type="gramEnd"/>
+      <w:r>
+        <w:rPr>
+          <w:lang w:val="fi-FI"/>
+        </w:rPr>
+        <w:t>(</w:t>
       </w:r>
       <w:r>
         <w:rPr>
@@ -4092,17 +5083,46 @@
           <w:lang w:val="fi-FI"/>
         </w:rPr>
       </w:pPr>
-      <w:r>
-        <w:rPr>
-          <w:lang w:val="fi-FI"/>
-        </w:rPr>
-        <w:lastRenderedPageBreak/>
-        <w:t>Boolean –arvot parametreinä tarkoittavat, että mitä tyyppiä haetaan. Haettavan tyypin kohdalla arvoksi laitetaan true . Tyyppien järjestys on aina kaikkialla sama:</w:t>
-      </w:r>
-    </w:p>
-    <w:p>
-      <w:pPr>
-        <w:pStyle w:val="NoSpacing"/>
+      <w:proofErr w:type="spellStart"/>
+      <w:r>
+        <w:rPr>
+          <w:lang w:val="fi-FI"/>
+        </w:rPr>
+        <w:t>Boolean</w:t>
+      </w:r>
+      <w:proofErr w:type="spellEnd"/>
+      <w:r>
+        <w:rPr>
+          <w:lang w:val="fi-FI"/>
+        </w:rPr>
+        <w:t xml:space="preserve"> –arvot parametreinä tarkoittavat, että mitä tyyppiä haetaan. Haettavan tyypin kohdalla arvoksi laitetaan </w:t>
+      </w:r>
+      <w:proofErr w:type="spellStart"/>
+      <w:proofErr w:type="gramStart"/>
+      <w:r>
+        <w:rPr>
+          <w:lang w:val="fi-FI"/>
+        </w:rPr>
+        <w:t>true</w:t>
+      </w:r>
+      <w:proofErr w:type="spellEnd"/>
+      <w:r>
+        <w:rPr>
+          <w:lang w:val="fi-FI"/>
+        </w:rPr>
+        <w:t xml:space="preserve"> .</w:t>
+      </w:r>
+      <w:proofErr w:type="gramEnd"/>
+      <w:r>
+        <w:rPr>
+          <w:lang w:val="fi-FI"/>
+        </w:rPr>
+        <w:t xml:space="preserve"> Tyyppien järjestys on aina kaikkialla sama:</w:t>
+      </w:r>
+    </w:p>
+    <w:p>
+      <w:pPr>
+        <w:pStyle w:val="Eivli"/>
         <w:ind w:left="720"/>
         <w:rPr>
           <w:lang w:val="fi-FI"/>
@@ -4117,7 +5137,7 @@
     </w:p>
     <w:p>
       <w:pPr>
-        <w:pStyle w:val="NoSpacing"/>
+        <w:pStyle w:val="Eivli"/>
         <w:ind w:left="720"/>
         <w:rPr>
           <w:lang w:val="fi-FI"/>
@@ -4132,7 +5152,7 @@
     </w:p>
     <w:p>
       <w:pPr>
-        <w:pStyle w:val="NoSpacing"/>
+        <w:pStyle w:val="Eivli"/>
         <w:ind w:left="720"/>
         <w:rPr>
           <w:lang w:val="fi-FI"/>
@@ -4147,7 +5167,7 @@
     </w:p>
     <w:p>
       <w:pPr>
-        <w:pStyle w:val="NoSpacing"/>
+        <w:pStyle w:val="Eivli"/>
         <w:ind w:left="720"/>
         <w:rPr>
           <w:lang w:val="fi-FI"/>
@@ -4162,7 +5182,7 @@
     </w:p>
     <w:p>
       <w:pPr>
-        <w:pStyle w:val="NoSpacing"/>
+        <w:pStyle w:val="Eivli"/>
         <w:ind w:left="720"/>
         <w:rPr>
           <w:lang w:val="fi-FI"/>
@@ -4185,16 +5205,40 @@
         <w:rPr>
           <w:lang w:val="fi-FI"/>
         </w:rPr>
-        <w:t>Esimerkiksi kaikki suvut joiden tyyppi on joko kauppias TAI maalainen haettaisiin näin:</w:t>
-      </w:r>
-    </w:p>
-    <w:p>
-      <w:pPr>
-        <w:pStyle w:val="NoSpacing"/>
+        <w:t xml:space="preserve">Esimerkiksi kaikki suvut joiden tyyppi </w:t>
+      </w:r>
+      <w:proofErr w:type="gramStart"/>
+      <w:r>
+        <w:rPr>
+          <w:lang w:val="fi-FI"/>
+        </w:rPr>
+        <w:t>on joko kauppias TAI maalainen haettaisiin</w:t>
+      </w:r>
+      <w:proofErr w:type="gramEnd"/>
+      <w:r>
+        <w:rPr>
+          <w:lang w:val="fi-FI"/>
+        </w:rPr>
+        <w:t xml:space="preserve"> näin:</w:t>
+      </w:r>
+    </w:p>
+    <w:p>
+      <w:pPr>
+        <w:pStyle w:val="Eivli"/>
         <w:ind w:firstLine="720"/>
       </w:pPr>
-      <w:r>
-        <w:t>etsiSukuTyypit(false, false, false, true, true)</w:t>
+      <w:proofErr w:type="spellStart"/>
+      <w:proofErr w:type="gramStart"/>
+      <w:r>
+        <w:t>etsiSukuTyypit</w:t>
+      </w:r>
+      <w:proofErr w:type="spellEnd"/>
+      <w:r>
+        <w:t>(</w:t>
+      </w:r>
+      <w:proofErr w:type="gramEnd"/>
+      <w:r>
+        <w:t>false, false, false, true, true)</w:t>
       </w:r>
     </w:p>
     <w:p>
@@ -4225,16 +5269,40 @@
         <w:rPr>
           <w:lang w:val="fi-FI"/>
         </w:rPr>
-        <w:t>, käytetään kombo-metodia:</w:t>
-      </w:r>
-    </w:p>
-    <w:p>
-      <w:pPr>
-        <w:pStyle w:val="NoSpacing"/>
+        <w:t xml:space="preserve">, käytetään </w:t>
+      </w:r>
+      <w:proofErr w:type="spellStart"/>
+      <w:r>
+        <w:rPr>
+          <w:lang w:val="fi-FI"/>
+        </w:rPr>
+        <w:t>kombo</w:t>
+      </w:r>
+      <w:proofErr w:type="spellEnd"/>
+      <w:r>
+        <w:rPr>
+          <w:lang w:val="fi-FI"/>
+        </w:rPr>
+        <w:t>-metodia:</w:t>
+      </w:r>
+    </w:p>
+    <w:p>
+      <w:pPr>
+        <w:pStyle w:val="Eivli"/>
         <w:ind w:firstLine="720"/>
       </w:pPr>
-      <w:r>
-        <w:t>etsiSukuKombo(false, false, false, true, true)</w:t>
+      <w:proofErr w:type="spellStart"/>
+      <w:proofErr w:type="gramStart"/>
+      <w:r>
+        <w:t>etsiSukuKombo</w:t>
+      </w:r>
+      <w:proofErr w:type="spellEnd"/>
+      <w:r>
+        <w:t>(</w:t>
+      </w:r>
+      <w:proofErr w:type="gramEnd"/>
+      <w:r>
+        <w:t>false, false, false, true, true)</w:t>
       </w:r>
     </w:p>
     <w:p>
@@ -4260,7 +5328,21 @@
         <w:rPr>
           <w:lang w:val="fi-FI"/>
         </w:rPr>
-        <w:t xml:space="preserve"> –konstruktorissa </w:t>
+        <w:t xml:space="preserve"> –</w:t>
+      </w:r>
+      <w:proofErr w:type="spellStart"/>
+      <w:r>
+        <w:rPr>
+          <w:lang w:val="fi-FI"/>
+        </w:rPr>
+        <w:t>konstruktorissa</w:t>
+      </w:r>
+      <w:proofErr w:type="spellEnd"/>
+      <w:r>
+        <w:rPr>
+          <w:lang w:val="fi-FI"/>
+        </w:rPr>
+        <w:t xml:space="preserve"> </w:t>
       </w:r>
       <w:r>
         <w:rPr>
@@ -4268,12 +5350,30 @@
         </w:rPr>
         <w:t xml:space="preserve">käyttämällä </w:t>
       </w:r>
+      <w:proofErr w:type="spellStart"/>
+      <w:proofErr w:type="gramStart"/>
       <w:r>
         <w:rPr>
           <w:rFonts w:ascii="Courier" w:hAnsi="Courier"/>
           <w:lang w:val="fi-FI"/>
         </w:rPr>
-        <w:t>generoiSukuSuhteet()</w:t>
+        <w:t>generoiSukuSuhteet</w:t>
+      </w:r>
+      <w:proofErr w:type="spellEnd"/>
+      <w:r>
+        <w:rPr>
+          <w:rFonts w:ascii="Courier" w:hAnsi="Courier"/>
+          <w:lang w:val="fi-FI"/>
+        </w:rPr>
+        <w:t>(</w:t>
+      </w:r>
+      <w:proofErr w:type="gramEnd"/>
+      <w:r>
+        <w:rPr>
+          <w:rFonts w:ascii="Courier" w:hAnsi="Courier"/>
+          <w:lang w:val="fi-FI"/>
+        </w:rPr>
+        <w:t>)</w:t>
       </w:r>
       <w:r>
         <w:rPr>
@@ -4284,7 +5384,7 @@
     </w:p>
     <w:p>
       <w:pPr>
-        <w:pStyle w:val="Heading2"/>
+        <w:pStyle w:val="Otsikko2"/>
         <w:rPr>
           <w:lang w:val="fi-FI"/>
         </w:rPr>
@@ -4313,17 +5413,25 @@
     </w:p>
     <w:p>
       <w:pPr>
-        <w:pStyle w:val="Heading2"/>
+        <w:pStyle w:val="Otsikko2"/>
         <w:rPr>
           <w:lang w:val="fi-FI"/>
         </w:rPr>
       </w:pPr>
       <w:bookmarkStart w:id="9" w:name="_Toc508374580"/>
-      <w:r>
-        <w:rPr>
-          <w:lang w:val="fi-FI"/>
-        </w:rPr>
-        <w:t>TallennaLataaPisteet-luokka</w:t>
+      <w:proofErr w:type="spellStart"/>
+      <w:r>
+        <w:rPr>
+          <w:lang w:val="fi-FI"/>
+        </w:rPr>
+        <w:t>TallennaLataaPisteet</w:t>
+      </w:r>
+      <w:proofErr w:type="spellEnd"/>
+      <w:r>
+        <w:rPr>
+          <w:lang w:val="fi-FI"/>
+        </w:rPr>
+        <w:t>-luokka</w:t>
       </w:r>
       <w:bookmarkEnd w:id="9"/>
     </w:p>
@@ -4333,16 +5441,24 @@
           <w:lang w:val="fi-FI"/>
         </w:rPr>
       </w:pPr>
-      <w:r>
-        <w:rPr>
-          <w:lang w:val="fi-FI"/>
-        </w:rPr>
-        <w:t>TallennaLataaPisteet-luokan vastuulla on tallentaa pelitila myöhempää käyttöä varten ja pitää kirjaa kaikista parhaimmista kuningaskuntien pisteistä.</w:t>
-      </w:r>
-    </w:p>
-    <w:p>
-      <w:pPr>
-        <w:pStyle w:val="Heading3"/>
+      <w:proofErr w:type="spellStart"/>
+      <w:r>
+        <w:rPr>
+          <w:lang w:val="fi-FI"/>
+        </w:rPr>
+        <w:t>TallennaLataaPisteet</w:t>
+      </w:r>
+      <w:proofErr w:type="spellEnd"/>
+      <w:r>
+        <w:rPr>
+          <w:lang w:val="fi-FI"/>
+        </w:rPr>
+        <w:t>-luokan vastuulla on tallentaa pelitila myöhempää käyttöä varten ja pitää kirjaa kaikista parhaimmista kuningaskuntien pisteistä.</w:t>
+      </w:r>
+    </w:p>
+    <w:p>
+      <w:pPr>
+        <w:pStyle w:val="Otsikko3"/>
         <w:rPr>
           <w:lang w:val="fi-FI"/>
         </w:rPr>
@@ -4358,7 +5474,7 @@
     </w:p>
     <w:p>
       <w:pPr>
-        <w:pStyle w:val="Heading3"/>
+        <w:pStyle w:val="Otsikko3"/>
         <w:rPr>
           <w:lang w:val="fi-FI"/>
         </w:rPr>
@@ -4378,15 +5494,204 @@
           <w:lang w:val="fi-FI"/>
         </w:rPr>
       </w:pPr>
-    </w:p>
-    <w:p>
-      <w:pPr>
-        <w:pStyle w:val="Heading1"/>
-        <w:rPr>
-          <w:lang w:val="fi-FI"/>
-        </w:rPr>
-      </w:pPr>
-      <w:bookmarkStart w:id="12" w:name="_Toc508374583"/>
+      <w:r>
+        <w:rPr>
+          <w:lang w:val="fi-FI"/>
+        </w:rPr>
+        <w:t>Pelissä saadut pisteet lasketaan metodilla:</w:t>
+      </w:r>
+    </w:p>
+    <w:p>
+      <w:pPr>
+        <w:pStyle w:val="Eivli"/>
+        <w:ind w:firstLine="432"/>
+        <w:rPr>
+          <w:lang w:val="fi-FI"/>
+        </w:rPr>
+      </w:pPr>
+      <w:proofErr w:type="spellStart"/>
+      <w:proofErr w:type="gramStart"/>
+      <w:r>
+        <w:rPr>
+          <w:lang w:val="fi-FI"/>
+        </w:rPr>
+        <w:t>annaPisteet</w:t>
+      </w:r>
+      <w:proofErr w:type="spellEnd"/>
+      <w:r>
+        <w:rPr>
+          <w:lang w:val="fi-FI"/>
+        </w:rPr>
+        <w:t>(</w:t>
+      </w:r>
+      <w:proofErr w:type="gramEnd"/>
+      <w:r>
+        <w:rPr>
+          <w:lang w:val="fi-FI"/>
+        </w:rPr>
+        <w:t>)</w:t>
+      </w:r>
+    </w:p>
+    <w:p>
+      <w:pPr>
+        <w:rPr>
+          <w:lang w:val="fi-FI"/>
+        </w:rPr>
+      </w:pPr>
+      <w:r>
+        <w:rPr>
+          <w:lang w:val="fi-FI"/>
+        </w:rPr>
+        <w:t>Suurin osa pisteistä tulee kansasi tyytyväisyydestä, mutta myös resursseilla ja erityisesti tuotoilla on väliä. Pisteet lasketaan kaavalla; Ruoka ja raha *3 + näiden tuotot *20 + aatelissukujen mielipide kuninkaasta *5 + sukujen mielipide kuninkaasta, jos negatiivinen on vähennys puolet. Lopuksi kerrotaan lukema suhteellisella väkimäärällä, eli jos kuningaskuntasi on isompi kuin alussa saat bonusta</w:t>
+      </w:r>
+      <w:r>
+        <w:rPr>
+          <w:lang w:val="fi-FI"/>
+        </w:rPr>
+        <w:t xml:space="preserve"> ja jos se </w:t>
+      </w:r>
+      <w:proofErr w:type="gramStart"/>
+      <w:r>
+        <w:rPr>
+          <w:lang w:val="fi-FI"/>
+        </w:rPr>
+        <w:t>on pienentynyt vähenee</w:t>
+      </w:r>
+      <w:proofErr w:type="gramEnd"/>
+      <w:r>
+        <w:rPr>
+          <w:lang w:val="fi-FI"/>
+        </w:rPr>
+        <w:t xml:space="preserve"> pisteesi. Jos peli päättyy ennen aikojaan johonkin katkaisuun kuten resurssipulaloppuun yms. menetät 80% pisteistäsi.</w:t>
+      </w:r>
+    </w:p>
+    <w:p>
+      <w:pPr>
+        <w:rPr>
+          <w:lang w:val="fi-FI"/>
+        </w:rPr>
+      </w:pPr>
+      <w:r>
+        <w:rPr>
+          <w:lang w:val="fi-FI"/>
+        </w:rPr>
+        <w:t>Koska sukusuhteet voivat olla välillä -100 &amp; 100, on negatiivisille laitettu kertoimeksi ½ sen aiheuttaman haitan vähentämiseksi</w:t>
+      </w:r>
+      <w:r>
+        <w:rPr>
+          <w:lang w:val="fi-FI"/>
+        </w:rPr>
+        <w:t>, kaikkia ei voi kuitenkaan miellyttää.</w:t>
+      </w:r>
+      <w:r>
+        <w:rPr>
+          <w:lang w:val="fi-FI"/>
+        </w:rPr>
+        <w:t xml:space="preserve"> </w:t>
+      </w:r>
+      <w:r>
+        <w:rPr>
+          <w:lang w:val="fi-FI"/>
+        </w:rPr>
+        <w:t>Positiivisille arvoille</w:t>
+      </w:r>
+      <w:r>
+        <w:rPr>
+          <w:lang w:val="fi-FI"/>
+        </w:rPr>
+        <w:t xml:space="preserve"> ei anneta kertoimia sillä välillä</w:t>
+      </w:r>
+      <w:r>
+        <w:rPr>
+          <w:lang w:val="fi-FI"/>
+        </w:rPr>
+        <w:t xml:space="preserve"> 0-100</w:t>
+      </w:r>
+      <w:r>
+        <w:rPr>
+          <w:lang w:val="fi-FI"/>
+        </w:rPr>
+        <w:t xml:space="preserve"> voivat tyytyväisyydet nostaa pisteitäsi jo huimasti.</w:t>
+      </w:r>
+      <w:r>
+        <w:rPr>
+          <w:lang w:val="fi-FI"/>
+        </w:rPr>
+        <w:t xml:space="preserve"> Tästä poikkeus on aatelissuvut, jotka ovat olemassa lähinnä pisteiden nostamisen vuoksi. Heitä ei kannata suututtaa, sillä heidän vaikutusvaltansa voi laskea pisteitäsi paljon.</w:t>
+      </w:r>
+      <w:r>
+        <w:rPr>
+          <w:lang w:val="fi-FI"/>
+        </w:rPr>
+        <w:t xml:space="preserve"> Ruuan ja rahan ker</w:t>
+      </w:r>
+      <w:r>
+        <w:rPr>
+          <w:lang w:val="fi-FI"/>
+        </w:rPr>
+        <w:t>r</w:t>
+      </w:r>
+      <w:r>
+        <w:rPr>
+          <w:lang w:val="fi-FI"/>
+        </w:rPr>
+        <w:t xml:space="preserve">oin on olemassa </w:t>
+      </w:r>
+      <w:proofErr w:type="gramStart"/>
+      <w:r>
+        <w:rPr>
+          <w:lang w:val="fi-FI"/>
+        </w:rPr>
+        <w:t>vain</w:t>
+      </w:r>
+      <w:proofErr w:type="gramEnd"/>
+      <w:r>
+        <w:rPr>
+          <w:lang w:val="fi-FI"/>
+        </w:rPr>
+        <w:t xml:space="preserve"> jotta niille saisi enemmän painoarvoa, resurssien tuotot </w:t>
+      </w:r>
+      <w:r>
+        <w:rPr>
+          <w:lang w:val="fi-FI"/>
+        </w:rPr>
+        <w:t>nostavat pisteitä</w:t>
+      </w:r>
+      <w:r>
+        <w:rPr>
+          <w:lang w:val="fi-FI"/>
+        </w:rPr>
+        <w:t xml:space="preserve"> huimasti, </w:t>
+      </w:r>
+      <w:r>
+        <w:rPr>
+          <w:lang w:val="fi-FI"/>
+        </w:rPr>
+        <w:t>sillä</w:t>
+      </w:r>
+      <w:r>
+        <w:rPr>
+          <w:lang w:val="fi-FI"/>
+        </w:rPr>
+        <w:t xml:space="preserve"> tulevaisuuden kannalta on kuningaskunnalla syytä olla tuottoja.</w:t>
+      </w:r>
+      <w:r>
+        <w:rPr>
+          <w:lang w:val="fi-FI"/>
+        </w:rPr>
+        <w:t xml:space="preserve"> Populaation kasvu nähdään myös etuna ja siksi se toimii kertoimena. Valtakunnan hajotessa ei kuningaskunnasta jää kuin huhuja, joten pisteesi tippuvat romahtaen.</w:t>
+      </w:r>
+      <w:bookmarkStart w:id="12" w:name="_GoBack"/>
+      <w:bookmarkEnd w:id="12"/>
+    </w:p>
+    <w:p>
+      <w:pPr>
+        <w:pStyle w:val="Otsikko1"/>
+        <w:rPr>
+          <w:lang w:val="fi-FI"/>
+        </w:rPr>
+      </w:pPr>
+      <w:bookmarkStart w:id="13" w:name="_Toc508374583"/>
       <w:r>
         <w:rPr>
           <w:lang w:val="fi-FI"/>
@@ -4394,7 +5699,7 @@
         <w:lastRenderedPageBreak/>
         <w:t>Testausjärjestely</w:t>
       </w:r>
-      <w:bookmarkEnd w:id="12"/>
+      <w:bookmarkEnd w:id="13"/>
     </w:p>
     <w:p>
       <w:pPr>
@@ -4411,38 +5716,55 @@
     </w:p>
     <w:p>
       <w:pPr>
-        <w:pStyle w:val="Heading2"/>
-        <w:rPr>
-          <w:lang w:val="fi-FI"/>
-        </w:rPr>
-      </w:pPr>
-      <w:bookmarkStart w:id="13" w:name="_Toc508374584"/>
+        <w:pStyle w:val="Otsikko2"/>
+        <w:rPr>
+          <w:lang w:val="fi-FI"/>
+        </w:rPr>
+      </w:pPr>
+      <w:bookmarkStart w:id="14" w:name="_Toc508374584"/>
       <w:r>
         <w:rPr>
           <w:lang w:val="fi-FI"/>
         </w:rPr>
         <w:t>Sukujen ja kuninkaan testaaminen</w:t>
       </w:r>
-      <w:bookmarkEnd w:id="13"/>
-    </w:p>
-    <w:p>
-      <w:pPr>
-        <w:rPr>
-          <w:lang w:val="fi-FI"/>
-        </w:rPr>
-      </w:pPr>
-      <w:r>
-        <w:rPr>
-          <w:lang w:val="fi-FI"/>
-        </w:rPr>
-        <w:t>Kuninkaan ja sukujen luominen toteutettiin ennen vuorokierron toteuttamista. Sukujen ja kuninkaan sisältö tarkistettiin yksinkertaisesti tulostamalla .</w:t>
-      </w:r>
+      <w:bookmarkEnd w:id="14"/>
+    </w:p>
+    <w:p>
+      <w:pPr>
+        <w:rPr>
+          <w:lang w:val="fi-FI"/>
+        </w:rPr>
+      </w:pPr>
+      <w:r>
+        <w:rPr>
+          <w:lang w:val="fi-FI"/>
+        </w:rPr>
+        <w:t xml:space="preserve">Kuninkaan ja sukujen luominen toteutettiin ennen vuorokierron toteuttamista. Sukujen ja kuninkaan sisältö tarkistettiin yksinkertaisesti </w:t>
+      </w:r>
+      <w:proofErr w:type="gramStart"/>
+      <w:r>
+        <w:rPr>
+          <w:lang w:val="fi-FI"/>
+        </w:rPr>
+        <w:t>tulostamalla .</w:t>
+      </w:r>
+      <w:proofErr w:type="spellStart"/>
       <w:r>
         <w:rPr>
           <w:rFonts w:ascii="Courier" w:hAnsi="Courier"/>
           <w:lang w:val="fi-FI"/>
         </w:rPr>
-        <w:t xml:space="preserve">toString() </w:t>
+        <w:t>toString</w:t>
+      </w:r>
+      <w:proofErr w:type="spellEnd"/>
+      <w:proofErr w:type="gramEnd"/>
+      <w:r>
+        <w:rPr>
+          <w:rFonts w:ascii="Courier" w:hAnsi="Courier"/>
+          <w:lang w:val="fi-FI"/>
+        </w:rPr>
+        <w:t xml:space="preserve">() </w:t>
       </w:r>
       <w:r>
         <w:rPr>
@@ -4450,12 +5772,30 @@
         </w:rPr>
         <w:t xml:space="preserve">–metodin avulla kaikki suvun tiedot. Suku sisältää paljon tietoa ja erityisesti suvun suhteet muihin sukuihin on 25 rivinen tulostus. Sukujen tulostusta on muutettu jälkeenpäin niin, että </w:t>
       </w:r>
+      <w:proofErr w:type="spellStart"/>
+      <w:proofErr w:type="gramStart"/>
       <w:r>
         <w:rPr>
           <w:rFonts w:ascii="Courier" w:hAnsi="Courier"/>
           <w:lang w:val="fi-FI"/>
         </w:rPr>
-        <w:t>toString()</w:t>
+        <w:t>toString</w:t>
+      </w:r>
+      <w:proofErr w:type="spellEnd"/>
+      <w:r>
+        <w:rPr>
+          <w:rFonts w:ascii="Courier" w:hAnsi="Courier"/>
+          <w:lang w:val="fi-FI"/>
+        </w:rPr>
+        <w:t>(</w:t>
+      </w:r>
+      <w:proofErr w:type="gramEnd"/>
+      <w:r>
+        <w:rPr>
+          <w:rFonts w:ascii="Courier" w:hAnsi="Courier"/>
+          <w:lang w:val="fi-FI"/>
+        </w:rPr>
+        <w:t>)</w:t>
       </w:r>
       <w:r>
         <w:rPr>
@@ -4491,19 +5831,19 @@
     </w:p>
     <w:p>
       <w:pPr>
-        <w:pStyle w:val="Heading2"/>
-        <w:rPr>
-          <w:lang w:val="fi-FI"/>
-        </w:rPr>
-      </w:pPr>
-      <w:bookmarkStart w:id="14" w:name="_Toc508374585"/>
+        <w:pStyle w:val="Otsikko2"/>
+        <w:rPr>
+          <w:lang w:val="fi-FI"/>
+        </w:rPr>
+      </w:pPr>
+      <w:bookmarkStart w:id="15" w:name="_Toc508374585"/>
       <w:r>
         <w:rPr>
           <w:lang w:val="fi-FI"/>
         </w:rPr>
         <w:t>Vuorokierto ja ongelmat</w:t>
       </w:r>
-      <w:bookmarkEnd w:id="14"/>
+      <w:bookmarkEnd w:id="15"/>
     </w:p>
     <w:p>
       <w:pPr>
@@ -4541,12 +5881,10 @@
         </w:rPr>
         <w:t xml:space="preserve"> monipuolisesti seurauksien ja vaatimusten eri osia.</w:t>
       </w:r>
-      <w:bookmarkStart w:id="15" w:name="_GoBack"/>
-      <w:bookmarkEnd w:id="15"/>
-    </w:p>
-    <w:p>
-      <w:pPr>
-        <w:pStyle w:val="Heading2"/>
+    </w:p>
+    <w:p>
+      <w:pPr>
+        <w:pStyle w:val="Otsikko2"/>
         <w:rPr>
           <w:lang w:val="fi-FI"/>
         </w:rPr>
@@ -4562,7 +5900,7 @@
     </w:p>
     <w:p>
       <w:pPr>
-        <w:pStyle w:val="Heading1"/>
+        <w:pStyle w:val="Otsikko1"/>
         <w:rPr>
           <w:lang w:val="fi-FI"/>
         </w:rPr>
@@ -4596,7 +5934,7 @@
 </file>
 
 <file path=word/endnotes.xml><?xml version="1.0" encoding="utf-8"?>
-<w:endnotes xmlns:wpc="http://schemas.microsoft.com/office/word/2010/wordprocessingCanvas" xmlns:mo="http://schemas.microsoft.com/office/mac/office/2008/main" xmlns:mc="http://schemas.openxmlformats.org/markup-compatibility/2006" xmlns:mv="urn:schemas-microsoft-com:mac:vml" xmlns:o="urn:schemas-microsoft-com:office:office" xmlns:r="http://schemas.openxmlformats.org/officeDocument/2006/relationships" xmlns:m="http://schemas.openxmlformats.org/officeDocument/2006/math" xmlns:v="urn:schemas-microsoft-com:vml" xmlns:wp14="http://schemas.microsoft.com/office/word/2010/wordprocessingDrawing" xmlns:wp="http://schemas.openxmlformats.org/drawingml/2006/wordprocessingDrawing" xmlns:w10="urn:schemas-microsoft-com:office:word" xmlns:w="http://schemas.openxmlformats.org/wordprocessingml/2006/main" xmlns:w14="http://schemas.microsoft.com/office/word/2010/wordml" xmlns:w15="http://schemas.microsoft.com/office/word/2012/wordml" xmlns:wpg="http://schemas.microsoft.com/office/word/2010/wordprocessingGroup" xmlns:wpi="http://schemas.microsoft.com/office/word/2010/wordprocessingInk" xmlns:wne="http://schemas.microsoft.com/office/word/2006/wordml" xmlns:wps="http://schemas.microsoft.com/office/word/2010/wordprocessingShape" mc:Ignorable="w14 w15 wp14">
+<w:endnotes xmlns:wpc="http://schemas.microsoft.com/office/word/2010/wordprocessingCanvas" xmlns:cx="http://schemas.microsoft.com/office/drawing/2014/chartex" xmlns:cx1="http://schemas.microsoft.com/office/drawing/2015/9/8/chartex" xmlns:cx2="http://schemas.microsoft.com/office/drawing/2015/10/21/chartex" xmlns:cx3="http://schemas.microsoft.com/office/drawing/2016/5/9/chartex" xmlns:cx4="http://schemas.microsoft.com/office/drawing/2016/5/10/chartex" xmlns:cx5="http://schemas.microsoft.com/office/drawing/2016/5/11/chartex" xmlns:cx6="http://schemas.microsoft.com/office/drawing/2016/5/12/chartex" xmlns:cx7="http://schemas.microsoft.com/office/drawing/2016/5/13/chartex" xmlns:cx8="http://schemas.microsoft.com/office/drawing/2016/5/14/chartex" xmlns:mc="http://schemas.openxmlformats.org/markup-compatibility/2006" xmlns:aink="http://schemas.microsoft.com/office/drawing/2016/ink" xmlns:am3d="http://schemas.microsoft.com/office/drawing/2017/model3d" xmlns:o="urn:schemas-microsoft-com:office:office" xmlns:r="http://schemas.openxmlformats.org/officeDocument/2006/relationships" xmlns:m="http://schemas.openxmlformats.org/officeDocument/2006/math" xmlns:v="urn:schemas-microsoft-com:vml" xmlns:wp14="http://schemas.microsoft.com/office/word/2010/wordprocessingDrawing" xmlns:wp="http://schemas.openxmlformats.org/drawingml/2006/wordprocessingDrawing" xmlns:w10="urn:schemas-microsoft-com:office:word" xmlns:w="http://schemas.openxmlformats.org/wordprocessingml/2006/main" xmlns:w14="http://schemas.microsoft.com/office/word/2010/wordml" xmlns:w15="http://schemas.microsoft.com/office/word/2012/wordml" xmlns:w16cid="http://schemas.microsoft.com/office/word/2016/wordml/cid" xmlns:w16se="http://schemas.microsoft.com/office/word/2015/wordml/symex" xmlns:wpg="http://schemas.microsoft.com/office/word/2010/wordprocessingGroup" xmlns:wpi="http://schemas.microsoft.com/office/word/2010/wordprocessingInk" xmlns:wne="http://schemas.microsoft.com/office/word/2006/wordml" xmlns:wps="http://schemas.microsoft.com/office/word/2010/wordprocessingShape" mc:Ignorable="w14 w15 w16se w16cid wp14">
   <w:endnote w:type="separator" w:id="-1">
     <w:p>
       <w:pPr>
@@ -4621,77 +5959,77 @@
 </file>
 
 <file path=word/footer1.xml><?xml version="1.0" encoding="utf-8"?>
-<w:ftr xmlns:wpc="http://schemas.microsoft.com/office/word/2010/wordprocessingCanvas" xmlns:mo="http://schemas.microsoft.com/office/mac/office/2008/main" xmlns:mc="http://schemas.openxmlformats.org/markup-compatibility/2006" xmlns:mv="urn:schemas-microsoft-com:mac:vml" xmlns:o="urn:schemas-microsoft-com:office:office" xmlns:r="http://schemas.openxmlformats.org/officeDocument/2006/relationships" xmlns:m="http://schemas.openxmlformats.org/officeDocument/2006/math" xmlns:v="urn:schemas-microsoft-com:vml" xmlns:wp14="http://schemas.microsoft.com/office/word/2010/wordprocessingDrawing" xmlns:wp="http://schemas.openxmlformats.org/drawingml/2006/wordprocessingDrawing" xmlns:w10="urn:schemas-microsoft-com:office:word" xmlns:w="http://schemas.openxmlformats.org/wordprocessingml/2006/main" xmlns:w14="http://schemas.microsoft.com/office/word/2010/wordml" xmlns:w15="http://schemas.microsoft.com/office/word/2012/wordml" xmlns:wpg="http://schemas.microsoft.com/office/word/2010/wordprocessingGroup" xmlns:wpi="http://schemas.microsoft.com/office/word/2010/wordprocessingInk" xmlns:wne="http://schemas.microsoft.com/office/word/2006/wordml" xmlns:wps="http://schemas.microsoft.com/office/word/2010/wordprocessingShape" mc:Ignorable="w14 w15 wp14">
+<w:ftr xmlns:wpc="http://schemas.microsoft.com/office/word/2010/wordprocessingCanvas" xmlns:cx="http://schemas.microsoft.com/office/drawing/2014/chartex" xmlns:cx1="http://schemas.microsoft.com/office/drawing/2015/9/8/chartex" xmlns:cx2="http://schemas.microsoft.com/office/drawing/2015/10/21/chartex" xmlns:cx3="http://schemas.microsoft.com/office/drawing/2016/5/9/chartex" xmlns:cx4="http://schemas.microsoft.com/office/drawing/2016/5/10/chartex" xmlns:cx5="http://schemas.microsoft.com/office/drawing/2016/5/11/chartex" xmlns:cx6="http://schemas.microsoft.com/office/drawing/2016/5/12/chartex" xmlns:cx7="http://schemas.microsoft.com/office/drawing/2016/5/13/chartex" xmlns:cx8="http://schemas.microsoft.com/office/drawing/2016/5/14/chartex" xmlns:mc="http://schemas.openxmlformats.org/markup-compatibility/2006" xmlns:aink="http://schemas.microsoft.com/office/drawing/2016/ink" xmlns:am3d="http://schemas.microsoft.com/office/drawing/2017/model3d" xmlns:o="urn:schemas-microsoft-com:office:office" xmlns:r="http://schemas.openxmlformats.org/officeDocument/2006/relationships" xmlns:m="http://schemas.openxmlformats.org/officeDocument/2006/math" xmlns:v="urn:schemas-microsoft-com:vml" xmlns:wp14="http://schemas.microsoft.com/office/word/2010/wordprocessingDrawing" xmlns:wp="http://schemas.openxmlformats.org/drawingml/2006/wordprocessingDrawing" xmlns:w10="urn:schemas-microsoft-com:office:word" xmlns:w="http://schemas.openxmlformats.org/wordprocessingml/2006/main" xmlns:w14="http://schemas.microsoft.com/office/word/2010/wordml" xmlns:w15="http://schemas.microsoft.com/office/word/2012/wordml" xmlns:w16cid="http://schemas.microsoft.com/office/word/2016/wordml/cid" xmlns:w16se="http://schemas.microsoft.com/office/word/2015/wordml/symex" xmlns:wpg="http://schemas.microsoft.com/office/word/2010/wordprocessingGroup" xmlns:wpi="http://schemas.microsoft.com/office/word/2010/wordprocessingInk" xmlns:wne="http://schemas.microsoft.com/office/word/2006/wordml" xmlns:wps="http://schemas.microsoft.com/office/word/2010/wordprocessingShape" mc:Ignorable="w14 w15 w16se w16cid wp14">
   <w:p>
     <w:pPr>
-      <w:pStyle w:val="Footer"/>
+      <w:pStyle w:val="Alatunniste"/>
       <w:framePr w:wrap="none" w:vAnchor="text" w:hAnchor="margin" w:xAlign="center" w:y="1"/>
       <w:rPr>
-        <w:rStyle w:val="PageNumber"/>
+        <w:rStyle w:val="Sivunumero"/>
       </w:rPr>
     </w:pPr>
     <w:r>
       <w:rPr>
-        <w:rStyle w:val="PageNumber"/>
+        <w:rStyle w:val="Sivunumero"/>
       </w:rPr>
       <w:fldChar w:fldCharType="begin"/>
     </w:r>
     <w:r>
       <w:rPr>
-        <w:rStyle w:val="PageNumber"/>
+        <w:rStyle w:val="Sivunumero"/>
       </w:rPr>
       <w:instrText xml:space="preserve">PAGE  </w:instrText>
     </w:r>
     <w:r>
       <w:rPr>
-        <w:rStyle w:val="PageNumber"/>
+        <w:rStyle w:val="Sivunumero"/>
       </w:rPr>
       <w:fldChar w:fldCharType="end"/>
     </w:r>
   </w:p>
   <w:p>
     <w:pPr>
-      <w:pStyle w:val="Footer"/>
+      <w:pStyle w:val="Alatunniste"/>
     </w:pPr>
   </w:p>
 </w:ftr>
 </file>
 
 <file path=word/footer2.xml><?xml version="1.0" encoding="utf-8"?>
-<w:ftr xmlns:wpc="http://schemas.microsoft.com/office/word/2010/wordprocessingCanvas" xmlns:mo="http://schemas.microsoft.com/office/mac/office/2008/main" xmlns:mc="http://schemas.openxmlformats.org/markup-compatibility/2006" xmlns:mv="urn:schemas-microsoft-com:mac:vml" xmlns:o="urn:schemas-microsoft-com:office:office" xmlns:r="http://schemas.openxmlformats.org/officeDocument/2006/relationships" xmlns:m="http://schemas.openxmlformats.org/officeDocument/2006/math" xmlns:v="urn:schemas-microsoft-com:vml" xmlns:wp14="http://schemas.microsoft.com/office/word/2010/wordprocessingDrawing" xmlns:wp="http://schemas.openxmlformats.org/drawingml/2006/wordprocessingDrawing" xmlns:w10="urn:schemas-microsoft-com:office:word" xmlns:w="http://schemas.openxmlformats.org/wordprocessingml/2006/main" xmlns:w14="http://schemas.microsoft.com/office/word/2010/wordml" xmlns:w15="http://schemas.microsoft.com/office/word/2012/wordml" xmlns:wpg="http://schemas.microsoft.com/office/word/2010/wordprocessingGroup" xmlns:wpi="http://schemas.microsoft.com/office/word/2010/wordprocessingInk" xmlns:wne="http://schemas.microsoft.com/office/word/2006/wordml" xmlns:wps="http://schemas.microsoft.com/office/word/2010/wordprocessingShape" mc:Ignorable="w14 w15 wp14">
+<w:ftr xmlns:wpc="http://schemas.microsoft.com/office/word/2010/wordprocessingCanvas" xmlns:cx="http://schemas.microsoft.com/office/drawing/2014/chartex" xmlns:cx1="http://schemas.microsoft.com/office/drawing/2015/9/8/chartex" xmlns:cx2="http://schemas.microsoft.com/office/drawing/2015/10/21/chartex" xmlns:cx3="http://schemas.microsoft.com/office/drawing/2016/5/9/chartex" xmlns:cx4="http://schemas.microsoft.com/office/drawing/2016/5/10/chartex" xmlns:cx5="http://schemas.microsoft.com/office/drawing/2016/5/11/chartex" xmlns:cx6="http://schemas.microsoft.com/office/drawing/2016/5/12/chartex" xmlns:cx7="http://schemas.microsoft.com/office/drawing/2016/5/13/chartex" xmlns:cx8="http://schemas.microsoft.com/office/drawing/2016/5/14/chartex" xmlns:mc="http://schemas.openxmlformats.org/markup-compatibility/2006" xmlns:aink="http://schemas.microsoft.com/office/drawing/2016/ink" xmlns:am3d="http://schemas.microsoft.com/office/drawing/2017/model3d" xmlns:o="urn:schemas-microsoft-com:office:office" xmlns:r="http://schemas.openxmlformats.org/officeDocument/2006/relationships" xmlns:m="http://schemas.openxmlformats.org/officeDocument/2006/math" xmlns:v="urn:schemas-microsoft-com:vml" xmlns:wp14="http://schemas.microsoft.com/office/word/2010/wordprocessingDrawing" xmlns:wp="http://schemas.openxmlformats.org/drawingml/2006/wordprocessingDrawing" xmlns:w10="urn:schemas-microsoft-com:office:word" xmlns:w="http://schemas.openxmlformats.org/wordprocessingml/2006/main" xmlns:w14="http://schemas.microsoft.com/office/word/2010/wordml" xmlns:w15="http://schemas.microsoft.com/office/word/2012/wordml" xmlns:w16cid="http://schemas.microsoft.com/office/word/2016/wordml/cid" xmlns:w16se="http://schemas.microsoft.com/office/word/2015/wordml/symex" xmlns:wpg="http://schemas.microsoft.com/office/word/2010/wordprocessingGroup" xmlns:wpi="http://schemas.microsoft.com/office/word/2010/wordprocessingInk" xmlns:wne="http://schemas.microsoft.com/office/word/2006/wordml" xmlns:wps="http://schemas.microsoft.com/office/word/2010/wordprocessingShape" mc:Ignorable="w14 w15 w16se w16cid wp14">
   <w:p>
     <w:pPr>
-      <w:pStyle w:val="Footer"/>
+      <w:pStyle w:val="Alatunniste"/>
       <w:framePr w:wrap="none" w:vAnchor="text" w:hAnchor="page" w:x="5842" w:y="2"/>
       <w:rPr>
-        <w:rStyle w:val="PageNumber"/>
+        <w:rStyle w:val="Sivunumero"/>
         <w:color w:val="000000" w:themeColor="text1"/>
       </w:rPr>
     </w:pPr>
     <w:r>
       <w:rPr>
-        <w:rStyle w:val="PageNumber"/>
+        <w:rStyle w:val="Sivunumero"/>
         <w:color w:val="000000" w:themeColor="text1"/>
       </w:rPr>
       <w:fldChar w:fldCharType="begin"/>
     </w:r>
     <w:r>
       <w:rPr>
-        <w:rStyle w:val="PageNumber"/>
+        <w:rStyle w:val="Sivunumero"/>
         <w:color w:val="000000" w:themeColor="text1"/>
       </w:rPr>
       <w:instrText xml:space="preserve">PAGE  </w:instrText>
     </w:r>
     <w:r>
       <w:rPr>
-        <w:rStyle w:val="PageNumber"/>
+        <w:rStyle w:val="Sivunumero"/>
         <w:color w:val="000000" w:themeColor="text1"/>
       </w:rPr>
       <w:fldChar w:fldCharType="separate"/>
     </w:r>
     <w:r>
       <w:rPr>
-        <w:rStyle w:val="PageNumber"/>
+        <w:rStyle w:val="Sivunumero"/>
         <w:noProof/>
         <w:color w:val="000000" w:themeColor="text1"/>
       </w:rPr>
@@ -4699,7 +6037,7 @@
     </w:r>
     <w:r>
       <w:rPr>
-        <w:rStyle w:val="PageNumber"/>
+        <w:rStyle w:val="Sivunumero"/>
         <w:color w:val="000000" w:themeColor="text1"/>
       </w:rPr>
       <w:fldChar w:fldCharType="end"/>
@@ -4707,7 +6045,7 @@
   </w:p>
   <w:p>
     <w:pPr>
-      <w:pStyle w:val="Footer"/>
+      <w:pStyle w:val="Alatunniste"/>
       <w:rPr>
         <w:color w:val="FFFFFF" w:themeColor="background1"/>
       </w:rPr>
@@ -4717,7 +6055,7 @@
 </file>
 
 <file path=word/footnotes.xml><?xml version="1.0" encoding="utf-8"?>
-<w:footnotes xmlns:wpc="http://schemas.microsoft.com/office/word/2010/wordprocessingCanvas" xmlns:mo="http://schemas.microsoft.com/office/mac/office/2008/main" xmlns:mc="http://schemas.openxmlformats.org/markup-compatibility/2006" xmlns:mv="urn:schemas-microsoft-com:mac:vml" xmlns:o="urn:schemas-microsoft-com:office:office" xmlns:r="http://schemas.openxmlformats.org/officeDocument/2006/relationships" xmlns:m="http://schemas.openxmlformats.org/officeDocument/2006/math" xmlns:v="urn:schemas-microsoft-com:vml" xmlns:wp14="http://schemas.microsoft.com/office/word/2010/wordprocessingDrawing" xmlns:wp="http://schemas.openxmlformats.org/drawingml/2006/wordprocessingDrawing" xmlns:w10="urn:schemas-microsoft-com:office:word" xmlns:w="http://schemas.openxmlformats.org/wordprocessingml/2006/main" xmlns:w14="http://schemas.microsoft.com/office/word/2010/wordml" xmlns:w15="http://schemas.microsoft.com/office/word/2012/wordml" xmlns:wpg="http://schemas.microsoft.com/office/word/2010/wordprocessingGroup" xmlns:wpi="http://schemas.microsoft.com/office/word/2010/wordprocessingInk" xmlns:wne="http://schemas.microsoft.com/office/word/2006/wordml" xmlns:wps="http://schemas.microsoft.com/office/word/2010/wordprocessingShape" mc:Ignorable="w14 w15 wp14">
+<w:footnotes xmlns:wpc="http://schemas.microsoft.com/office/word/2010/wordprocessingCanvas" xmlns:cx="http://schemas.microsoft.com/office/drawing/2014/chartex" xmlns:cx1="http://schemas.microsoft.com/office/drawing/2015/9/8/chartex" xmlns:cx2="http://schemas.microsoft.com/office/drawing/2015/10/21/chartex" xmlns:cx3="http://schemas.microsoft.com/office/drawing/2016/5/9/chartex" xmlns:cx4="http://schemas.microsoft.com/office/drawing/2016/5/10/chartex" xmlns:cx5="http://schemas.microsoft.com/office/drawing/2016/5/11/chartex" xmlns:cx6="http://schemas.microsoft.com/office/drawing/2016/5/12/chartex" xmlns:cx7="http://schemas.microsoft.com/office/drawing/2016/5/13/chartex" xmlns:cx8="http://schemas.microsoft.com/office/drawing/2016/5/14/chartex" xmlns:mc="http://schemas.openxmlformats.org/markup-compatibility/2006" xmlns:aink="http://schemas.microsoft.com/office/drawing/2016/ink" xmlns:am3d="http://schemas.microsoft.com/office/drawing/2017/model3d" xmlns:o="urn:schemas-microsoft-com:office:office" xmlns:r="http://schemas.openxmlformats.org/officeDocument/2006/relationships" xmlns:m="http://schemas.openxmlformats.org/officeDocument/2006/math" xmlns:v="urn:schemas-microsoft-com:vml" xmlns:wp14="http://schemas.microsoft.com/office/word/2010/wordprocessingDrawing" xmlns:wp="http://schemas.openxmlformats.org/drawingml/2006/wordprocessingDrawing" xmlns:w10="urn:schemas-microsoft-com:office:word" xmlns:w="http://schemas.openxmlformats.org/wordprocessingml/2006/main" xmlns:w14="http://schemas.microsoft.com/office/word/2010/wordml" xmlns:w15="http://schemas.microsoft.com/office/word/2012/wordml" xmlns:w16cid="http://schemas.microsoft.com/office/word/2016/wordml/cid" xmlns:w16se="http://schemas.microsoft.com/office/word/2015/wordml/symex" xmlns:wpg="http://schemas.microsoft.com/office/word/2010/wordprocessingGroup" xmlns:wpi="http://schemas.microsoft.com/office/word/2010/wordprocessingInk" xmlns:wne="http://schemas.microsoft.com/office/word/2006/wordml" xmlns:wps="http://schemas.microsoft.com/office/word/2010/wordprocessingShape" mc:Ignorable="w14 w15 w16se w16cid wp14">
   <w:footnote w:type="separator" w:id="-1">
     <w:p>
       <w:pPr>
@@ -4742,8 +6080,8 @@
 </file>
 
 <file path=word/numbering.xml><?xml version="1.0" encoding="utf-8"?>
-<w:numbering xmlns:wpc="http://schemas.microsoft.com/office/word/2010/wordprocessingCanvas" xmlns:mo="http://schemas.microsoft.com/office/mac/office/2008/main" xmlns:mc="http://schemas.openxmlformats.org/markup-compatibility/2006" xmlns:mv="urn:schemas-microsoft-com:mac:vml" xmlns:o="urn:schemas-microsoft-com:office:office" xmlns:r="http://schemas.openxmlformats.org/officeDocument/2006/relationships" xmlns:m="http://schemas.openxmlformats.org/officeDocument/2006/math" xmlns:v="urn:schemas-microsoft-com:vml" xmlns:wp14="http://schemas.microsoft.com/office/word/2010/wordprocessingDrawing" xmlns:wp="http://schemas.openxmlformats.org/drawingml/2006/wordprocessingDrawing" xmlns:w10="urn:schemas-microsoft-com:office:word" xmlns:w="http://schemas.openxmlformats.org/wordprocessingml/2006/main" xmlns:w14="http://schemas.microsoft.com/office/word/2010/wordml" xmlns:w15="http://schemas.microsoft.com/office/word/2012/wordml" xmlns:wpg="http://schemas.microsoft.com/office/word/2010/wordprocessingGroup" xmlns:wpi="http://schemas.microsoft.com/office/word/2010/wordprocessingInk" xmlns:wne="http://schemas.microsoft.com/office/word/2006/wordml" xmlns:wps="http://schemas.microsoft.com/office/word/2010/wordprocessingShape" mc:Ignorable="w14 w15 wp14">
-  <w:abstractNum w:abstractNumId="0">
+<w:numbering xmlns:wpc="http://schemas.microsoft.com/office/word/2010/wordprocessingCanvas" xmlns:cx="http://schemas.microsoft.com/office/drawing/2014/chartex" xmlns:cx1="http://schemas.microsoft.com/office/drawing/2015/9/8/chartex" xmlns:cx2="http://schemas.microsoft.com/office/drawing/2015/10/21/chartex" xmlns:cx3="http://schemas.microsoft.com/office/drawing/2016/5/9/chartex" xmlns:cx4="http://schemas.microsoft.com/office/drawing/2016/5/10/chartex" xmlns:cx5="http://schemas.microsoft.com/office/drawing/2016/5/11/chartex" xmlns:cx6="http://schemas.microsoft.com/office/drawing/2016/5/12/chartex" xmlns:cx7="http://schemas.microsoft.com/office/drawing/2016/5/13/chartex" xmlns:cx8="http://schemas.microsoft.com/office/drawing/2016/5/14/chartex" xmlns:mc="http://schemas.openxmlformats.org/markup-compatibility/2006" xmlns:aink="http://schemas.microsoft.com/office/drawing/2016/ink" xmlns:am3d="http://schemas.microsoft.com/office/drawing/2017/model3d" xmlns:o="urn:schemas-microsoft-com:office:office" xmlns:r="http://schemas.openxmlformats.org/officeDocument/2006/relationships" xmlns:m="http://schemas.openxmlformats.org/officeDocument/2006/math" xmlns:v="urn:schemas-microsoft-com:vml" xmlns:wp14="http://schemas.microsoft.com/office/word/2010/wordprocessingDrawing" xmlns:wp="http://schemas.openxmlformats.org/drawingml/2006/wordprocessingDrawing" xmlns:w10="urn:schemas-microsoft-com:office:word" xmlns:w="http://schemas.openxmlformats.org/wordprocessingml/2006/main" xmlns:w14="http://schemas.microsoft.com/office/word/2010/wordml" xmlns:w15="http://schemas.microsoft.com/office/word/2012/wordml" xmlns:w16cid="http://schemas.microsoft.com/office/word/2016/wordml/cid" xmlns:w16se="http://schemas.microsoft.com/office/word/2015/wordml/symex" xmlns:wpg="http://schemas.microsoft.com/office/word/2010/wordprocessingGroup" xmlns:wpi="http://schemas.microsoft.com/office/word/2010/wordprocessingInk" xmlns:wne="http://schemas.microsoft.com/office/word/2006/wordml" xmlns:wps="http://schemas.microsoft.com/office/word/2010/wordprocessingShape" mc:Ignorable="w14 w15 w16se w16cid wp14">
+  <w:abstractNum w:abstractNumId="0" w15:restartNumberingAfterBreak="0">
     <w:nsid w:val="0D5C400D"/>
     <w:multiLevelType w:val="hybridMultilevel"/>
     <w:tmpl w:val="0CF0AA02"/>
@@ -4856,7 +6194,7 @@
       </w:rPr>
     </w:lvl>
   </w:abstractNum>
-  <w:abstractNum w:abstractNumId="1">
+  <w:abstractNum w:abstractNumId="1" w15:restartNumberingAfterBreak="0">
     <w:nsid w:val="1BBE0B75"/>
     <w:multiLevelType w:val="multilevel"/>
     <w:tmpl w:val="0409001F"/>
@@ -4942,7 +6280,7 @@
       </w:pPr>
     </w:lvl>
   </w:abstractNum>
-  <w:abstractNum w:abstractNumId="2">
+  <w:abstractNum w:abstractNumId="2" w15:restartNumberingAfterBreak="0">
     <w:nsid w:val="1FE43454"/>
     <w:multiLevelType w:val="multilevel"/>
     <w:tmpl w:val="0409001F"/>
@@ -5028,7 +6366,7 @@
       </w:pPr>
     </w:lvl>
   </w:abstractNum>
-  <w:abstractNum w:abstractNumId="3">
+  <w:abstractNum w:abstractNumId="3" w15:restartNumberingAfterBreak="0">
     <w:nsid w:val="30BB4596"/>
     <w:multiLevelType w:val="multilevel"/>
     <w:tmpl w:val="0409001F"/>
@@ -5114,14 +6452,14 @@
       </w:pPr>
     </w:lvl>
   </w:abstractNum>
-  <w:abstractNum w:abstractNumId="4">
+  <w:abstractNum w:abstractNumId="4" w15:restartNumberingAfterBreak="0">
     <w:nsid w:val="368C5119"/>
     <w:multiLevelType w:val="multilevel"/>
     <w:tmpl w:val="FA02DD74"/>
     <w:lvl w:ilvl="0">
       <w:start w:val="1"/>
       <w:numFmt w:val="decimal"/>
-      <w:pStyle w:val="Heading1"/>
+      <w:pStyle w:val="Otsikko1"/>
       <w:lvlText w:val="%1"/>
       <w:lvlJc w:val="left"/>
       <w:pPr>
@@ -5131,7 +6469,7 @@
     <w:lvl w:ilvl="1">
       <w:start w:val="1"/>
       <w:numFmt w:val="decimal"/>
-      <w:pStyle w:val="Heading2"/>
+      <w:pStyle w:val="Otsikko2"/>
       <w:lvlText w:val="%1.%2"/>
       <w:lvlJc w:val="left"/>
       <w:pPr>
@@ -5141,7 +6479,7 @@
     <w:lvl w:ilvl="2">
       <w:start w:val="1"/>
       <w:numFmt w:val="decimal"/>
-      <w:pStyle w:val="Heading3"/>
+      <w:pStyle w:val="Otsikko3"/>
       <w:lvlText w:val="%1.%2.%3"/>
       <w:lvlJc w:val="left"/>
       <w:pPr>
@@ -5151,7 +6489,7 @@
     <w:lvl w:ilvl="3">
       <w:start w:val="1"/>
       <w:numFmt w:val="decimal"/>
-      <w:pStyle w:val="Heading4"/>
+      <w:pStyle w:val="Otsikko4"/>
       <w:lvlText w:val="%1.%2.%3.%4"/>
       <w:lvlJc w:val="left"/>
       <w:pPr>
@@ -5161,7 +6499,7 @@
     <w:lvl w:ilvl="4">
       <w:start w:val="1"/>
       <w:numFmt w:val="decimal"/>
-      <w:pStyle w:val="Heading5"/>
+      <w:pStyle w:val="Otsikko5"/>
       <w:lvlText w:val="%1.%2.%3.%4.%5"/>
       <w:lvlJc w:val="left"/>
       <w:pPr>
@@ -5171,7 +6509,7 @@
     <w:lvl w:ilvl="5">
       <w:start w:val="1"/>
       <w:numFmt w:val="decimal"/>
-      <w:pStyle w:val="Heading6"/>
+      <w:pStyle w:val="Otsikko6"/>
       <w:lvlText w:val="%1.%2.%3.%4.%5.%6"/>
       <w:lvlJc w:val="left"/>
       <w:pPr>
@@ -5181,7 +6519,7 @@
     <w:lvl w:ilvl="6">
       <w:start w:val="1"/>
       <w:numFmt w:val="decimal"/>
-      <w:pStyle w:val="Heading7"/>
+      <w:pStyle w:val="Otsikko7"/>
       <w:lvlText w:val="%1.%2.%3.%4.%5.%6.%7"/>
       <w:lvlJc w:val="left"/>
       <w:pPr>
@@ -5191,7 +6529,7 @@
     <w:lvl w:ilvl="7">
       <w:start w:val="1"/>
       <w:numFmt w:val="decimal"/>
-      <w:pStyle w:val="Heading8"/>
+      <w:pStyle w:val="Otsikko8"/>
       <w:lvlText w:val="%1.%2.%3.%4.%5.%6.%7.%8"/>
       <w:lvlJc w:val="left"/>
       <w:pPr>
@@ -5201,7 +6539,7 @@
     <w:lvl w:ilvl="8">
       <w:start w:val="1"/>
       <w:numFmt w:val="decimal"/>
-      <w:pStyle w:val="Heading9"/>
+      <w:pStyle w:val="Otsikko9"/>
       <w:lvlText w:val="%1.%2.%3.%4.%5.%6.%7.%8.%9"/>
       <w:lvlJc w:val="left"/>
       <w:pPr>
@@ -5209,7 +6547,7 @@
       </w:pPr>
     </w:lvl>
   </w:abstractNum>
-  <w:abstractNum w:abstractNumId="5">
+  <w:abstractNum w:abstractNumId="5" w15:restartNumberingAfterBreak="0">
     <w:nsid w:val="4D5158C4"/>
     <w:multiLevelType w:val="multilevel"/>
     <w:tmpl w:val="08DA0BD0"/>
@@ -5295,7 +6633,7 @@
       </w:pPr>
     </w:lvl>
   </w:abstractNum>
-  <w:abstractNum w:abstractNumId="6">
+  <w:abstractNum w:abstractNumId="6" w15:restartNumberingAfterBreak="0">
     <w:nsid w:val="65FB12B3"/>
     <w:multiLevelType w:val="multilevel"/>
     <w:tmpl w:val="C95A1AD2"/>
@@ -5381,7 +6719,7 @@
       </w:pPr>
     </w:lvl>
   </w:abstractNum>
-  <w:abstractNum w:abstractNumId="7">
+  <w:abstractNum w:abstractNumId="7" w15:restartNumberingAfterBreak="0">
     <w:nsid w:val="7D0A43D8"/>
     <w:multiLevelType w:val="multilevel"/>
     <w:tmpl w:val="0409001F"/>
@@ -5495,7 +6833,7 @@
 </file>
 
 <file path=word/styles.xml><?xml version="1.0" encoding="utf-8"?>
-<w:styles xmlns:mc="http://schemas.openxmlformats.org/markup-compatibility/2006" xmlns:r="http://schemas.openxmlformats.org/officeDocument/2006/relationships" xmlns:w="http://schemas.openxmlformats.org/wordprocessingml/2006/main" xmlns:w14="http://schemas.microsoft.com/office/word/2010/wordml" xmlns:w15="http://schemas.microsoft.com/office/word/2012/wordml" mc:Ignorable="w14 w15">
+<w:styles xmlns:mc="http://schemas.openxmlformats.org/markup-compatibility/2006" xmlns:r="http://schemas.openxmlformats.org/officeDocument/2006/relationships" xmlns:w="http://schemas.openxmlformats.org/wordprocessingml/2006/main" xmlns:w14="http://schemas.microsoft.com/office/word/2010/wordml" xmlns:w15="http://schemas.microsoft.com/office/word/2012/wordml" xmlns:w16cid="http://schemas.microsoft.com/office/word/2016/wordml/cid" xmlns:w16se="http://schemas.microsoft.com/office/word/2015/wordml/symex" mc:Ignorable="w14 w15 w16se w16cid">
   <w:docDefaults>
     <w:rPrDefault>
       <w:rPr>
@@ -5507,7 +6845,7 @@
     </w:rPrDefault>
     <w:pPrDefault/>
   </w:docDefaults>
-  <w:latentStyles w:defLockedState="0" w:defUIPriority="99" w:defSemiHidden="0" w:defUnhideWhenUsed="0" w:defQFormat="0" w:count="382">
+  <w:latentStyles w:defLockedState="0" w:defUIPriority="99" w:defSemiHidden="0" w:defUnhideWhenUsed="0" w:defQFormat="0" w:count="375">
     <w:lsdException w:name="Normal" w:uiPriority="0" w:qFormat="1"/>
     <w:lsdException w:name="heading 1" w:uiPriority="9" w:qFormat="1"/>
     <w:lsdException w:name="heading 2" w:semiHidden="1" w:uiPriority="9" w:unhideWhenUsed="1" w:qFormat="1"/>
@@ -5882,7 +7220,7 @@
     <w:lsdException w:name="Mention" w:semiHidden="1" w:unhideWhenUsed="1"/>
     <w:lsdException w:name="Smart Hyperlink" w:semiHidden="1" w:unhideWhenUsed="1"/>
   </w:latentStyles>
-  <w:style w:type="paragraph" w:default="1" w:styleId="Normal">
+  <w:style w:type="paragraph" w:default="1" w:styleId="Normaali">
     <w:name w:val="Normal"/>
     <w:qFormat/>
     <w:rsid w:val="00D37B35"/>
@@ -5895,11 +7233,11 @@
       <w:sz w:val="22"/>
     </w:rPr>
   </w:style>
-  <w:style w:type="paragraph" w:styleId="Heading1">
+  <w:style w:type="paragraph" w:styleId="Otsikko1">
     <w:name w:val="heading 1"/>
-    <w:basedOn w:val="Normal"/>
-    <w:next w:val="Normal"/>
-    <w:link w:val="Heading1Char"/>
+    <w:basedOn w:val="Normaali"/>
+    <w:next w:val="Normaali"/>
+    <w:link w:val="Otsikko1Char"/>
     <w:uiPriority w:val="9"/>
     <w:qFormat/>
     <w:rsid w:val="008521FA"/>
@@ -5920,11 +7258,11 @@
       <w:szCs w:val="32"/>
     </w:rPr>
   </w:style>
-  <w:style w:type="paragraph" w:styleId="Heading2">
+  <w:style w:type="paragraph" w:styleId="Otsikko2">
     <w:name w:val="heading 2"/>
-    <w:basedOn w:val="Normal"/>
-    <w:next w:val="Normal"/>
-    <w:link w:val="Heading2Char"/>
+    <w:basedOn w:val="Normaali"/>
+    <w:next w:val="Normaali"/>
+    <w:link w:val="Otsikko2Char"/>
     <w:uiPriority w:val="9"/>
     <w:unhideWhenUsed/>
     <w:qFormat/>
@@ -5946,11 +7284,11 @@
       <w:szCs w:val="26"/>
     </w:rPr>
   </w:style>
-  <w:style w:type="paragraph" w:styleId="Heading3">
+  <w:style w:type="paragraph" w:styleId="Otsikko3">
     <w:name w:val="heading 3"/>
-    <w:basedOn w:val="Normal"/>
-    <w:next w:val="Normal"/>
-    <w:link w:val="Heading3Char"/>
+    <w:basedOn w:val="Normaali"/>
+    <w:next w:val="Normaali"/>
+    <w:link w:val="Otsikko3Char"/>
     <w:uiPriority w:val="9"/>
     <w:unhideWhenUsed/>
     <w:qFormat/>
@@ -5970,11 +7308,11 @@
       <w:color w:val="000000" w:themeColor="text1"/>
     </w:rPr>
   </w:style>
-  <w:style w:type="paragraph" w:styleId="Heading4">
+  <w:style w:type="paragraph" w:styleId="Otsikko4">
     <w:name w:val="heading 4"/>
-    <w:basedOn w:val="Normal"/>
-    <w:next w:val="Normal"/>
-    <w:link w:val="Heading4Char"/>
+    <w:basedOn w:val="Normaali"/>
+    <w:next w:val="Normaali"/>
+    <w:link w:val="Otsikko4Char"/>
     <w:uiPriority w:val="9"/>
     <w:semiHidden/>
     <w:unhideWhenUsed/>
@@ -5997,11 +7335,11 @@
       <w:color w:val="2F5496" w:themeColor="accent1" w:themeShade="BF"/>
     </w:rPr>
   </w:style>
-  <w:style w:type="paragraph" w:styleId="Heading5">
+  <w:style w:type="paragraph" w:styleId="Otsikko5">
     <w:name w:val="heading 5"/>
-    <w:basedOn w:val="Normal"/>
-    <w:next w:val="Normal"/>
-    <w:link w:val="Heading5Char"/>
+    <w:basedOn w:val="Normaali"/>
+    <w:next w:val="Normaali"/>
+    <w:link w:val="Otsikko5Char"/>
     <w:uiPriority w:val="9"/>
     <w:semiHidden/>
     <w:unhideWhenUsed/>
@@ -6022,11 +7360,11 @@
       <w:color w:val="2F5496" w:themeColor="accent1" w:themeShade="BF"/>
     </w:rPr>
   </w:style>
-  <w:style w:type="paragraph" w:styleId="Heading6">
+  <w:style w:type="paragraph" w:styleId="Otsikko6">
     <w:name w:val="heading 6"/>
-    <w:basedOn w:val="Normal"/>
-    <w:next w:val="Normal"/>
-    <w:link w:val="Heading6Char"/>
+    <w:basedOn w:val="Normaali"/>
+    <w:next w:val="Normaali"/>
+    <w:link w:val="Otsikko6Char"/>
     <w:uiPriority w:val="9"/>
     <w:semiHidden/>
     <w:unhideWhenUsed/>
@@ -6047,11 +7385,11 @@
       <w:color w:val="1F3763" w:themeColor="accent1" w:themeShade="7F"/>
     </w:rPr>
   </w:style>
-  <w:style w:type="paragraph" w:styleId="Heading7">
+  <w:style w:type="paragraph" w:styleId="Otsikko7">
     <w:name w:val="heading 7"/>
-    <w:basedOn w:val="Normal"/>
-    <w:next w:val="Normal"/>
-    <w:link w:val="Heading7Char"/>
+    <w:basedOn w:val="Normaali"/>
+    <w:next w:val="Normaali"/>
+    <w:link w:val="Otsikko7Char"/>
     <w:uiPriority w:val="9"/>
     <w:semiHidden/>
     <w:unhideWhenUsed/>
@@ -6074,11 +7412,11 @@
       <w:color w:val="1F3763" w:themeColor="accent1" w:themeShade="7F"/>
     </w:rPr>
   </w:style>
-  <w:style w:type="paragraph" w:styleId="Heading8">
+  <w:style w:type="paragraph" w:styleId="Otsikko8">
     <w:name w:val="heading 8"/>
-    <w:basedOn w:val="Normal"/>
-    <w:next w:val="Normal"/>
-    <w:link w:val="Heading8Char"/>
+    <w:basedOn w:val="Normaali"/>
+    <w:next w:val="Normaali"/>
+    <w:link w:val="Otsikko8Char"/>
     <w:uiPriority w:val="9"/>
     <w:semiHidden/>
     <w:unhideWhenUsed/>
@@ -6101,11 +7439,11 @@
       <w:szCs w:val="21"/>
     </w:rPr>
   </w:style>
-  <w:style w:type="paragraph" w:styleId="Heading9">
+  <w:style w:type="paragraph" w:styleId="Otsikko9">
     <w:name w:val="heading 9"/>
-    <w:basedOn w:val="Normal"/>
-    <w:next w:val="Normal"/>
-    <w:link w:val="Heading9Char"/>
+    <w:basedOn w:val="Normaali"/>
+    <w:next w:val="Normaali"/>
+    <w:link w:val="Otsikko9Char"/>
     <w:uiPriority w:val="9"/>
     <w:semiHidden/>
     <w:unhideWhenUsed/>
@@ -6130,13 +7468,13 @@
       <w:szCs w:val="21"/>
     </w:rPr>
   </w:style>
-  <w:style w:type="character" w:default="1" w:styleId="DefaultParagraphFont">
+  <w:style w:type="character" w:default="1" w:styleId="Kappaleenoletusfontti">
     <w:name w:val="Default Paragraph Font"/>
     <w:uiPriority w:val="1"/>
     <w:semiHidden/>
     <w:unhideWhenUsed/>
   </w:style>
-  <w:style w:type="table" w:default="1" w:styleId="TableNormal">
+  <w:style w:type="table" w:default="1" w:styleId="Normaalitaulukko">
     <w:name w:val="Normal Table"/>
     <w:uiPriority w:val="99"/>
     <w:semiHidden/>
@@ -6151,16 +7489,16 @@
       </w:tblCellMar>
     </w:tblPr>
   </w:style>
-  <w:style w:type="numbering" w:default="1" w:styleId="NoList">
+  <w:style w:type="numbering" w:default="1" w:styleId="Eiluetteloa">
     <w:name w:val="No List"/>
     <w:uiPriority w:val="99"/>
     <w:semiHidden/>
     <w:unhideWhenUsed/>
   </w:style>
-  <w:style w:type="character" w:customStyle="1" w:styleId="Heading1Char">
-    <w:name w:val="Heading 1 Char"/>
-    <w:basedOn w:val="DefaultParagraphFont"/>
-    <w:link w:val="Heading1"/>
+  <w:style w:type="character" w:customStyle="1" w:styleId="Otsikko1Char">
+    <w:name w:val="Otsikko 1 Char"/>
+    <w:basedOn w:val="Kappaleenoletusfontti"/>
+    <w:link w:val="Otsikko1"/>
     <w:uiPriority w:val="9"/>
     <w:rsid w:val="008521FA"/>
     <w:rPr>
@@ -6170,10 +7508,10 @@
       <w:szCs w:val="32"/>
     </w:rPr>
   </w:style>
-  <w:style w:type="character" w:customStyle="1" w:styleId="Heading2Char">
-    <w:name w:val="Heading 2 Char"/>
-    <w:basedOn w:val="DefaultParagraphFont"/>
-    <w:link w:val="Heading2"/>
+  <w:style w:type="character" w:customStyle="1" w:styleId="Otsikko2Char">
+    <w:name w:val="Otsikko 2 Char"/>
+    <w:basedOn w:val="Kappaleenoletusfontti"/>
+    <w:link w:val="Otsikko2"/>
     <w:uiPriority w:val="9"/>
     <w:rsid w:val="008521FA"/>
     <w:rPr>
@@ -6183,10 +7521,10 @@
       <w:szCs w:val="26"/>
     </w:rPr>
   </w:style>
-  <w:style w:type="character" w:customStyle="1" w:styleId="Heading3Char">
-    <w:name w:val="Heading 3 Char"/>
-    <w:basedOn w:val="DefaultParagraphFont"/>
-    <w:link w:val="Heading3"/>
+  <w:style w:type="character" w:customStyle="1" w:styleId="Otsikko3Char">
+    <w:name w:val="Otsikko 3 Char"/>
+    <w:basedOn w:val="Kappaleenoletusfontti"/>
+    <w:link w:val="Otsikko3"/>
     <w:uiPriority w:val="9"/>
     <w:rsid w:val="008521FA"/>
     <w:rPr>
@@ -6194,10 +7532,10 @@
       <w:color w:val="000000" w:themeColor="text1"/>
     </w:rPr>
   </w:style>
-  <w:style w:type="paragraph" w:styleId="TOCHeading">
+  <w:style w:type="paragraph" w:styleId="Sisllysluettelonotsikko">
     <w:name w:val="TOC Heading"/>
-    <w:basedOn w:val="Heading1"/>
-    <w:next w:val="Normal"/>
+    <w:basedOn w:val="Otsikko1"/>
+    <w:next w:val="Normaali"/>
     <w:uiPriority w:val="39"/>
     <w:unhideWhenUsed/>
     <w:qFormat/>
@@ -6219,10 +7557,10 @@
       <w:lang w:val="en-US"/>
     </w:rPr>
   </w:style>
-  <w:style w:type="character" w:customStyle="1" w:styleId="Heading4Char">
-    <w:name w:val="Heading 4 Char"/>
-    <w:basedOn w:val="DefaultParagraphFont"/>
-    <w:link w:val="Heading4"/>
+  <w:style w:type="character" w:customStyle="1" w:styleId="Otsikko4Char">
+    <w:name w:val="Otsikko 4 Char"/>
+    <w:basedOn w:val="Kappaleenoletusfontti"/>
+    <w:link w:val="Otsikko4"/>
     <w:uiPriority w:val="9"/>
     <w:semiHidden/>
     <w:rsid w:val="008521FA"/>
@@ -6233,10 +7571,10 @@
       <w:color w:val="2F5496" w:themeColor="accent1" w:themeShade="BF"/>
     </w:rPr>
   </w:style>
-  <w:style w:type="character" w:customStyle="1" w:styleId="Heading5Char">
-    <w:name w:val="Heading 5 Char"/>
-    <w:basedOn w:val="DefaultParagraphFont"/>
-    <w:link w:val="Heading5"/>
+  <w:style w:type="character" w:customStyle="1" w:styleId="Otsikko5Char">
+    <w:name w:val="Otsikko 5 Char"/>
+    <w:basedOn w:val="Kappaleenoletusfontti"/>
+    <w:link w:val="Otsikko5"/>
     <w:uiPriority w:val="9"/>
     <w:semiHidden/>
     <w:rsid w:val="008521FA"/>
@@ -6245,10 +7583,10 @@
       <w:color w:val="2F5496" w:themeColor="accent1" w:themeShade="BF"/>
     </w:rPr>
   </w:style>
-  <w:style w:type="character" w:customStyle="1" w:styleId="Heading6Char">
-    <w:name w:val="Heading 6 Char"/>
-    <w:basedOn w:val="DefaultParagraphFont"/>
-    <w:link w:val="Heading6"/>
+  <w:style w:type="character" w:customStyle="1" w:styleId="Otsikko6Char">
+    <w:name w:val="Otsikko 6 Char"/>
+    <w:basedOn w:val="Kappaleenoletusfontti"/>
+    <w:link w:val="Otsikko6"/>
     <w:uiPriority w:val="9"/>
     <w:semiHidden/>
     <w:rsid w:val="008521FA"/>
@@ -6257,10 +7595,10 @@
       <w:color w:val="1F3763" w:themeColor="accent1" w:themeShade="7F"/>
     </w:rPr>
   </w:style>
-  <w:style w:type="character" w:customStyle="1" w:styleId="Heading7Char">
-    <w:name w:val="Heading 7 Char"/>
-    <w:basedOn w:val="DefaultParagraphFont"/>
-    <w:link w:val="Heading7"/>
+  <w:style w:type="character" w:customStyle="1" w:styleId="Otsikko7Char">
+    <w:name w:val="Otsikko 7 Char"/>
+    <w:basedOn w:val="Kappaleenoletusfontti"/>
+    <w:link w:val="Otsikko7"/>
     <w:uiPriority w:val="9"/>
     <w:semiHidden/>
     <w:rsid w:val="008521FA"/>
@@ -6271,10 +7609,10 @@
       <w:color w:val="1F3763" w:themeColor="accent1" w:themeShade="7F"/>
     </w:rPr>
   </w:style>
-  <w:style w:type="character" w:customStyle="1" w:styleId="Heading8Char">
-    <w:name w:val="Heading 8 Char"/>
-    <w:basedOn w:val="DefaultParagraphFont"/>
-    <w:link w:val="Heading8"/>
+  <w:style w:type="character" w:customStyle="1" w:styleId="Otsikko8Char">
+    <w:name w:val="Otsikko 8 Char"/>
+    <w:basedOn w:val="Kappaleenoletusfontti"/>
+    <w:link w:val="Otsikko8"/>
     <w:uiPriority w:val="9"/>
     <w:semiHidden/>
     <w:rsid w:val="008521FA"/>
@@ -6285,10 +7623,10 @@
       <w:szCs w:val="21"/>
     </w:rPr>
   </w:style>
-  <w:style w:type="character" w:customStyle="1" w:styleId="Heading9Char">
-    <w:name w:val="Heading 9 Char"/>
-    <w:basedOn w:val="DefaultParagraphFont"/>
-    <w:link w:val="Heading9"/>
+  <w:style w:type="character" w:customStyle="1" w:styleId="Otsikko9Char">
+    <w:name w:val="Otsikko 9 Char"/>
+    <w:basedOn w:val="Kappaleenoletusfontti"/>
+    <w:link w:val="Otsikko9"/>
     <w:uiPriority w:val="9"/>
     <w:semiHidden/>
     <w:rsid w:val="008521FA"/>
@@ -6301,10 +7639,10 @@
       <w:szCs w:val="21"/>
     </w:rPr>
   </w:style>
-  <w:style w:type="paragraph" w:styleId="TOC1">
+  <w:style w:type="paragraph" w:styleId="Sisluet1">
     <w:name w:val="toc 1"/>
-    <w:basedOn w:val="Normal"/>
-    <w:next w:val="Normal"/>
+    <w:basedOn w:val="Normaali"/>
+    <w:next w:val="Normaali"/>
     <w:autoRedefine/>
     <w:uiPriority w:val="39"/>
     <w:unhideWhenUsed/>
@@ -6320,9 +7658,9 @@
       <w:u w:val="single"/>
     </w:rPr>
   </w:style>
-  <w:style w:type="character" w:styleId="Hyperlink">
+  <w:style w:type="character" w:styleId="Hyperlinkki">
     <w:name w:val="Hyperlink"/>
-    <w:basedOn w:val="DefaultParagraphFont"/>
+    <w:basedOn w:val="Kappaleenoletusfontti"/>
     <w:uiPriority w:val="99"/>
     <w:unhideWhenUsed/>
     <w:rsid w:val="008521FA"/>
@@ -6331,10 +7669,10 @@
       <w:u w:val="single"/>
     </w:rPr>
   </w:style>
-  <w:style w:type="paragraph" w:styleId="TOC2">
+  <w:style w:type="paragraph" w:styleId="Sisluet2">
     <w:name w:val="toc 2"/>
-    <w:basedOn w:val="Normal"/>
-    <w:next w:val="Normal"/>
+    <w:basedOn w:val="Normaali"/>
+    <w:next w:val="Normaali"/>
     <w:autoRedefine/>
     <w:uiPriority w:val="39"/>
     <w:unhideWhenUsed/>
@@ -6346,10 +7684,10 @@
       <w:szCs w:val="22"/>
     </w:rPr>
   </w:style>
-  <w:style w:type="paragraph" w:styleId="TOC3">
+  <w:style w:type="paragraph" w:styleId="Sisluet3">
     <w:name w:val="toc 3"/>
-    <w:basedOn w:val="Normal"/>
-    <w:next w:val="Normal"/>
+    <w:basedOn w:val="Normaali"/>
+    <w:next w:val="Normaali"/>
     <w:autoRedefine/>
     <w:uiPriority w:val="39"/>
     <w:unhideWhenUsed/>
@@ -6359,10 +7697,10 @@
       <w:szCs w:val="22"/>
     </w:rPr>
   </w:style>
-  <w:style w:type="paragraph" w:styleId="TOC4">
+  <w:style w:type="paragraph" w:styleId="Sisluet4">
     <w:name w:val="toc 4"/>
-    <w:basedOn w:val="Normal"/>
-    <w:next w:val="Normal"/>
+    <w:basedOn w:val="Normaali"/>
+    <w:next w:val="Normaali"/>
     <w:autoRedefine/>
     <w:uiPriority w:val="39"/>
     <w:semiHidden/>
@@ -6372,10 +7710,10 @@
       <w:szCs w:val="22"/>
     </w:rPr>
   </w:style>
-  <w:style w:type="paragraph" w:styleId="TOC5">
+  <w:style w:type="paragraph" w:styleId="Sisluet5">
     <w:name w:val="toc 5"/>
-    <w:basedOn w:val="Normal"/>
-    <w:next w:val="Normal"/>
+    <w:basedOn w:val="Normaali"/>
+    <w:next w:val="Normaali"/>
     <w:autoRedefine/>
     <w:uiPriority w:val="39"/>
     <w:semiHidden/>
@@ -6385,10 +7723,10 @@
       <w:szCs w:val="22"/>
     </w:rPr>
   </w:style>
-  <w:style w:type="paragraph" w:styleId="TOC6">
+  <w:style w:type="paragraph" w:styleId="Sisluet6">
     <w:name w:val="toc 6"/>
-    <w:basedOn w:val="Normal"/>
-    <w:next w:val="Normal"/>
+    <w:basedOn w:val="Normaali"/>
+    <w:next w:val="Normaali"/>
     <w:autoRedefine/>
     <w:uiPriority w:val="39"/>
     <w:semiHidden/>
@@ -6398,10 +7736,10 @@
       <w:szCs w:val="22"/>
     </w:rPr>
   </w:style>
-  <w:style w:type="paragraph" w:styleId="TOC7">
+  <w:style w:type="paragraph" w:styleId="Sisluet7">
     <w:name w:val="toc 7"/>
-    <w:basedOn w:val="Normal"/>
-    <w:next w:val="Normal"/>
+    <w:basedOn w:val="Normaali"/>
+    <w:next w:val="Normaali"/>
     <w:autoRedefine/>
     <w:uiPriority w:val="39"/>
     <w:semiHidden/>
@@ -6411,10 +7749,10 @@
       <w:szCs w:val="22"/>
     </w:rPr>
   </w:style>
-  <w:style w:type="paragraph" w:styleId="TOC8">
+  <w:style w:type="paragraph" w:styleId="Sisluet8">
     <w:name w:val="toc 8"/>
-    <w:basedOn w:val="Normal"/>
-    <w:next w:val="Normal"/>
+    <w:basedOn w:val="Normaali"/>
+    <w:next w:val="Normaali"/>
     <w:autoRedefine/>
     <w:uiPriority w:val="39"/>
     <w:semiHidden/>
@@ -6424,10 +7762,10 @@
       <w:szCs w:val="22"/>
     </w:rPr>
   </w:style>
-  <w:style w:type="paragraph" w:styleId="TOC9">
+  <w:style w:type="paragraph" w:styleId="Sisluet9">
     <w:name w:val="toc 9"/>
-    <w:basedOn w:val="Normal"/>
-    <w:next w:val="Normal"/>
+    <w:basedOn w:val="Normaali"/>
+    <w:next w:val="Normaali"/>
     <w:autoRedefine/>
     <w:uiPriority w:val="39"/>
     <w:semiHidden/>
@@ -6437,10 +7775,10 @@
       <w:szCs w:val="22"/>
     </w:rPr>
   </w:style>
-  <w:style w:type="paragraph" w:styleId="Header">
+  <w:style w:type="paragraph" w:styleId="Yltunniste">
     <w:name w:val="header"/>
-    <w:basedOn w:val="Normal"/>
-    <w:link w:val="HeaderChar"/>
+    <w:basedOn w:val="Normaali"/>
+    <w:link w:val="YltunnisteChar"/>
     <w:uiPriority w:val="99"/>
     <w:unhideWhenUsed/>
     <w:rsid w:val="008521FA"/>
@@ -6451,17 +7789,17 @@
       </w:tabs>
     </w:pPr>
   </w:style>
-  <w:style w:type="character" w:customStyle="1" w:styleId="HeaderChar">
-    <w:name w:val="Header Char"/>
-    <w:basedOn w:val="DefaultParagraphFont"/>
-    <w:link w:val="Header"/>
+  <w:style w:type="character" w:customStyle="1" w:styleId="YltunnisteChar">
+    <w:name w:val="Ylätunniste Char"/>
+    <w:basedOn w:val="Kappaleenoletusfontti"/>
+    <w:link w:val="Yltunniste"/>
     <w:uiPriority w:val="99"/>
     <w:rsid w:val="008521FA"/>
   </w:style>
-  <w:style w:type="paragraph" w:styleId="Footer">
+  <w:style w:type="paragraph" w:styleId="Alatunniste">
     <w:name w:val="footer"/>
-    <w:basedOn w:val="Normal"/>
-    <w:link w:val="FooterChar"/>
+    <w:basedOn w:val="Normaali"/>
+    <w:link w:val="AlatunnisteChar"/>
     <w:uiPriority w:val="99"/>
     <w:unhideWhenUsed/>
     <w:rsid w:val="008521FA"/>
@@ -6472,24 +7810,24 @@
       </w:tabs>
     </w:pPr>
   </w:style>
-  <w:style w:type="character" w:customStyle="1" w:styleId="FooterChar">
-    <w:name w:val="Footer Char"/>
-    <w:basedOn w:val="DefaultParagraphFont"/>
-    <w:link w:val="Footer"/>
+  <w:style w:type="character" w:customStyle="1" w:styleId="AlatunnisteChar">
+    <w:name w:val="Alatunniste Char"/>
+    <w:basedOn w:val="Kappaleenoletusfontti"/>
+    <w:link w:val="Alatunniste"/>
     <w:uiPriority w:val="99"/>
     <w:rsid w:val="008521FA"/>
   </w:style>
-  <w:style w:type="character" w:styleId="PageNumber">
+  <w:style w:type="character" w:styleId="Sivunumero">
     <w:name w:val="page number"/>
-    <w:basedOn w:val="DefaultParagraphFont"/>
+    <w:basedOn w:val="Kappaleenoletusfontti"/>
     <w:uiPriority w:val="99"/>
     <w:semiHidden/>
     <w:unhideWhenUsed/>
     <w:rsid w:val="008521FA"/>
   </w:style>
-  <w:style w:type="paragraph" w:styleId="ListParagraph">
+  <w:style w:type="paragraph" w:styleId="Luettelokappale">
     <w:name w:val="List Paragraph"/>
-    <w:basedOn w:val="Normal"/>
+    <w:basedOn w:val="Normaali"/>
     <w:uiPriority w:val="34"/>
     <w:qFormat/>
     <w:rsid w:val="005C5B05"/>
@@ -6498,10 +7836,10 @@
       <w:contextualSpacing/>
     </w:pPr>
   </w:style>
-  <w:style w:type="paragraph" w:styleId="Caption">
+  <w:style w:type="paragraph" w:styleId="Kuvaotsikko">
     <w:name w:val="caption"/>
-    <w:basedOn w:val="Normal"/>
-    <w:next w:val="Normal"/>
+    <w:basedOn w:val="Normaali"/>
+    <w:next w:val="Normaali"/>
     <w:uiPriority w:val="35"/>
     <w:unhideWhenUsed/>
     <w:qFormat/>
@@ -6517,7 +7855,7 @@
       <w:szCs w:val="18"/>
     </w:rPr>
   </w:style>
-  <w:style w:type="paragraph" w:styleId="NoSpacing">
+  <w:style w:type="paragraph" w:styleId="Eivli">
     <w:name w:val="No Spacing"/>
     <w:aliases w:val="koodi"/>
     <w:uiPriority w:val="1"/>
@@ -6533,7 +7871,7 @@
   </w:style>
   <w:style w:type="paragraph" w:customStyle="1" w:styleId="p1">
     <w:name w:val="p1"/>
-    <w:basedOn w:val="Normal"/>
+    <w:basedOn w:val="Normaali"/>
     <w:rsid w:val="005D1E9C"/>
     <w:pPr>
       <w:spacing w:before="0" w:after="0" w:line="240" w:lineRule="auto"/>
@@ -6548,7 +7886,7 @@
   </w:style>
   <w:style w:type="paragraph" w:customStyle="1" w:styleId="p2">
     <w:name w:val="p2"/>
-    <w:basedOn w:val="Normal"/>
+    <w:basedOn w:val="Normaali"/>
     <w:rsid w:val="005D1E9C"/>
     <w:pPr>
       <w:spacing w:before="0" w:after="0" w:line="240" w:lineRule="auto"/>
@@ -6564,7 +7902,7 @@
   </w:style>
   <w:style w:type="paragraph" w:customStyle="1" w:styleId="p3">
     <w:name w:val="p3"/>
-    <w:basedOn w:val="Normal"/>
+    <w:basedOn w:val="Normaali"/>
     <w:rsid w:val="005D1E9C"/>
     <w:pPr>
       <w:spacing w:before="0" w:after="0" w:line="240" w:lineRule="auto"/>
@@ -6580,7 +7918,7 @@
   </w:style>
   <w:style w:type="character" w:customStyle="1" w:styleId="s1">
     <w:name w:val="s1"/>
-    <w:basedOn w:val="DefaultParagraphFont"/>
+    <w:basedOn w:val="Kappaleenoletusfontti"/>
     <w:rsid w:val="005D1E9C"/>
     <w:rPr>
       <w:color w:val="931A68"/>
@@ -6588,7 +7926,7 @@
   </w:style>
   <w:style w:type="character" w:customStyle="1" w:styleId="s2">
     <w:name w:val="s2"/>
-    <w:basedOn w:val="DefaultParagraphFont"/>
+    <w:basedOn w:val="Kappaleenoletusfontti"/>
     <w:rsid w:val="005D1E9C"/>
     <w:rPr>
       <w:color w:val="0326CC"/>
@@ -6596,7 +7934,7 @@
   </w:style>
   <w:style w:type="character" w:customStyle="1" w:styleId="s3">
     <w:name w:val="s3"/>
-    <w:basedOn w:val="DefaultParagraphFont"/>
+    <w:basedOn w:val="Kappaleenoletusfontti"/>
     <w:rsid w:val="005D1E9C"/>
     <w:rPr>
       <w:color w:val="000000"/>
@@ -6604,7 +7942,7 @@
   </w:style>
   <w:style w:type="character" w:customStyle="1" w:styleId="apple-tab-span">
     <w:name w:val="apple-tab-span"/>
-    <w:basedOn w:val="DefaultParagraphFont"/>
+    <w:basedOn w:val="Kappaleenoletusfontti"/>
     <w:rsid w:val="005D1E9C"/>
   </w:style>
 </w:styles>
@@ -6876,7 +8214,7 @@
 </file>
 
 <file path=customXml/itemProps1.xml><?xml version="1.0" encoding="utf-8"?>
-<ds:datastoreItem xmlns:ds="http://schemas.openxmlformats.org/officeDocument/2006/customXml" ds:itemID="{105A499D-DD99-964C-BE46-92711BADF775}">
+<ds:datastoreItem xmlns:ds="http://schemas.openxmlformats.org/officeDocument/2006/customXml" ds:itemID="{563DF9FB-3551-4A09-B13E-32BFB3965557}">
   <ds:schemaRefs>
     <ds:schemaRef ds:uri="http://schemas.openxmlformats.org/officeDocument/2006/bibliography"/>
   </ds:schemaRefs>

</xml_diff>

<commit_message>
Kommentti lohikäärmeistä lisätty docx:ään
</commit_message>
<xml_diff>
--- a/Harjoitustyön dokumentti.docx
+++ b/Harjoitustyön dokumentti.docx
@@ -3831,8 +3831,6 @@
         </w:rPr>
         <w:t>;</w:t>
       </w:r>
-      <w:bookmarkStart w:id="8" w:name="_GoBack"/>
-      <w:bookmarkEnd w:id="8"/>
     </w:p>
     <w:p>
       <w:pPr>
@@ -5555,13 +5553,50 @@
           <w:lang w:val="fi-FI"/>
         </w:rPr>
       </w:pPr>
-      <w:bookmarkStart w:id="9" w:name="_Toc508374579"/>
+      <w:bookmarkStart w:id="8" w:name="_Toc508374579"/>
       <w:r>
         <w:rPr>
           <w:lang w:val="fi-FI"/>
         </w:rPr>
         <w:t>Ongelma-luokan päätökset, vaatimukset ja seuraukset</w:t>
       </w:r>
+      <w:bookmarkEnd w:id="8"/>
+    </w:p>
+    <w:p>
+      <w:pPr>
+        <w:rPr>
+          <w:lang w:val="fi-FI"/>
+        </w:rPr>
+      </w:pPr>
+      <w:r>
+        <w:rPr>
+          <w:lang w:val="fi-FI"/>
+        </w:rPr>
+        <w:t>Ongelmalla kuvataan...</w:t>
+      </w:r>
+    </w:p>
+    <w:p>
+      <w:pPr>
+        <w:pStyle w:val="Heading2"/>
+        <w:rPr>
+          <w:lang w:val="fi-FI"/>
+        </w:rPr>
+      </w:pPr>
+      <w:bookmarkStart w:id="9" w:name="_Toc508374580"/>
+      <w:proofErr w:type="spellStart"/>
+      <w:r>
+        <w:rPr>
+          <w:lang w:val="fi-FI"/>
+        </w:rPr>
+        <w:t>TallennaLataaPisteet</w:t>
+      </w:r>
+      <w:proofErr w:type="spellEnd"/>
+      <w:r>
+        <w:rPr>
+          <w:lang w:val="fi-FI"/>
+        </w:rPr>
+        <w:t>-luokka</w:t>
+      </w:r>
       <w:bookmarkEnd w:id="9"/>
     </w:p>
     <w:p>
@@ -5570,21 +5605,6 @@
           <w:lang w:val="fi-FI"/>
         </w:rPr>
       </w:pPr>
-      <w:r>
-        <w:rPr>
-          <w:lang w:val="fi-FI"/>
-        </w:rPr>
-        <w:t>Ongelmalla kuvataan...</w:t>
-      </w:r>
-    </w:p>
-    <w:p>
-      <w:pPr>
-        <w:pStyle w:val="Heading2"/>
-        <w:rPr>
-          <w:lang w:val="fi-FI"/>
-        </w:rPr>
-      </w:pPr>
-      <w:bookmarkStart w:id="10" w:name="_Toc508374580"/>
       <w:proofErr w:type="spellStart"/>
       <w:r>
         <w:rPr>
@@ -5597,62 +5617,40 @@
         <w:rPr>
           <w:lang w:val="fi-FI"/>
         </w:rPr>
-        <w:t>-luokka</w:t>
+        <w:t>-luokan vastuulla on tallentaa pelitila myöhempää käyttöä varten ja pitää kirjaa kaikista parhaimmista kuningaskuntien pisteistä.</w:t>
+      </w:r>
+    </w:p>
+    <w:p>
+      <w:pPr>
+        <w:pStyle w:val="Heading3"/>
+        <w:rPr>
+          <w:lang w:val="fi-FI"/>
+        </w:rPr>
+      </w:pPr>
+      <w:bookmarkStart w:id="10" w:name="_Toc508374581"/>
+      <w:r>
+        <w:rPr>
+          <w:lang w:val="fi-FI"/>
+        </w:rPr>
+        <w:t>Pelitilan lataus ja tallennus</w:t>
       </w:r>
       <w:bookmarkEnd w:id="10"/>
     </w:p>
     <w:p>
       <w:pPr>
-        <w:rPr>
-          <w:lang w:val="fi-FI"/>
-        </w:rPr>
-      </w:pPr>
-      <w:proofErr w:type="spellStart"/>
-      <w:r>
-        <w:rPr>
-          <w:lang w:val="fi-FI"/>
-        </w:rPr>
-        <w:t>TallennaLataaPisteet</w:t>
-      </w:r>
-      <w:proofErr w:type="spellEnd"/>
-      <w:r>
-        <w:rPr>
-          <w:lang w:val="fi-FI"/>
-        </w:rPr>
-        <w:t>-luokan vastuulla on tallentaa pelitila myöhempää käyttöä varten ja pitää kirjaa kaikista parhaimmista kuningaskuntien pisteistä.</w:t>
-      </w:r>
-    </w:p>
-    <w:p>
-      <w:pPr>
         <w:pStyle w:val="Heading3"/>
         <w:rPr>
           <w:lang w:val="fi-FI"/>
         </w:rPr>
       </w:pPr>
-      <w:bookmarkStart w:id="11" w:name="_Toc508374581"/>
-      <w:r>
-        <w:rPr>
-          <w:lang w:val="fi-FI"/>
-        </w:rPr>
-        <w:t>Pelitilan lataus ja tallennus</w:t>
+      <w:bookmarkStart w:id="11" w:name="_Toc508374582"/>
+      <w:r>
+        <w:rPr>
+          <w:lang w:val="fi-FI"/>
+        </w:rPr>
+        <w:t>Pisteet</w:t>
       </w:r>
       <w:bookmarkEnd w:id="11"/>
-    </w:p>
-    <w:p>
-      <w:pPr>
-        <w:pStyle w:val="Heading3"/>
-        <w:rPr>
-          <w:lang w:val="fi-FI"/>
-        </w:rPr>
-      </w:pPr>
-      <w:bookmarkStart w:id="12" w:name="_Toc508374582"/>
-      <w:r>
-        <w:rPr>
-          <w:lang w:val="fi-FI"/>
-        </w:rPr>
-        <w:t>Pisteet</w:t>
-      </w:r>
-      <w:bookmarkEnd w:id="12"/>
     </w:p>
     <w:p>
       <w:pPr>
@@ -5855,7 +5853,7 @@
           <w:lang w:val="fi-FI"/>
         </w:rPr>
       </w:pPr>
-      <w:bookmarkStart w:id="13" w:name="_Toc508374583"/>
+      <w:bookmarkStart w:id="12" w:name="_Toc508374583"/>
       <w:r>
         <w:rPr>
           <w:lang w:val="fi-FI"/>
@@ -5863,6 +5861,35 @@
         <w:lastRenderedPageBreak/>
         <w:t>Testausjärjestely</w:t>
       </w:r>
+      <w:bookmarkEnd w:id="12"/>
+    </w:p>
+    <w:p>
+      <w:pPr>
+        <w:rPr>
+          <w:lang w:val="fi-FI"/>
+        </w:rPr>
+      </w:pPr>
+      <w:r>
+        <w:rPr>
+          <w:lang w:val="fi-FI"/>
+        </w:rPr>
+        <w:t>Kuningaskunta-Simulaatiota testattiin pääsääntöisesti kolmessa vaiheessa. Ensimmäiseksi testattiin, että pelitila on olemassa ja se on luotu oikein käyttäen erilaisia satunnaisia elementtejä. Toiseksi testattiin, että vuorokierto pelin edetessä toimii ja pelissä voidaan kohdata ongelmia. Kolmanneksi testattiin, että pelin lopuksi voidaan laskea pisteitä ja pelitila voidaan tallentaa.</w:t>
+      </w:r>
+    </w:p>
+    <w:p>
+      <w:pPr>
+        <w:pStyle w:val="Heading2"/>
+        <w:rPr>
+          <w:lang w:val="fi-FI"/>
+        </w:rPr>
+      </w:pPr>
+      <w:bookmarkStart w:id="13" w:name="_Toc508374584"/>
+      <w:r>
+        <w:rPr>
+          <w:lang w:val="fi-FI"/>
+        </w:rPr>
+        <w:t>Sukujen ja kuninkaan testaaminen</w:t>
+      </w:r>
       <w:bookmarkEnd w:id="13"/>
     </w:p>
     <w:p>
@@ -5875,7 +5902,93 @@
         <w:rPr>
           <w:lang w:val="fi-FI"/>
         </w:rPr>
-        <w:t>Kuningaskunta-Simulaatiota testattiin pääsääntöisesti kolmessa vaiheessa. Ensimmäiseksi testattiin, että pelitila on olemassa ja se on luotu oikein käyttäen erilaisia satunnaisia elementtejä. Toiseksi testattiin, että vuorokierto pelin edetessä toimii ja pelissä voidaan kohdata ongelmia. Kolmanneksi testattiin, että pelin lopuksi voidaan laskea pisteitä ja pelitila voidaan tallentaa.</w:t>
+        <w:t xml:space="preserve">Kuninkaan ja sukujen luominen toteutettiin ennen vuorokierron toteuttamista. Sukujen ja kuninkaan sisältö tarkistettiin yksinkertaisesti </w:t>
+      </w:r>
+      <w:proofErr w:type="gramStart"/>
+      <w:r>
+        <w:rPr>
+          <w:lang w:val="fi-FI"/>
+        </w:rPr>
+        <w:t>tulostamalla .</w:t>
+      </w:r>
+      <w:proofErr w:type="spellStart"/>
+      <w:r>
+        <w:rPr>
+          <w:rFonts w:ascii="Courier" w:hAnsi="Courier"/>
+          <w:lang w:val="fi-FI"/>
+        </w:rPr>
+        <w:t>toString</w:t>
+      </w:r>
+      <w:proofErr w:type="spellEnd"/>
+      <w:proofErr w:type="gramEnd"/>
+      <w:r>
+        <w:rPr>
+          <w:rFonts w:ascii="Courier" w:hAnsi="Courier"/>
+          <w:lang w:val="fi-FI"/>
+        </w:rPr>
+        <w:t xml:space="preserve">() </w:t>
+      </w:r>
+      <w:r>
+        <w:rPr>
+          <w:lang w:val="fi-FI"/>
+        </w:rPr>
+        <w:t xml:space="preserve">–metodin avulla kaikki suvun tiedot. Suku sisältää paljon tietoa ja erityisesti suvun suhteet muihin sukuihin on 25 rivinen tulostus. Sukujen tulostusta on muutettu jälkeenpäin niin, että </w:t>
+      </w:r>
+      <w:proofErr w:type="spellStart"/>
+      <w:proofErr w:type="gramStart"/>
+      <w:r>
+        <w:rPr>
+          <w:rFonts w:ascii="Courier" w:hAnsi="Courier"/>
+          <w:lang w:val="fi-FI"/>
+        </w:rPr>
+        <w:t>toString</w:t>
+      </w:r>
+      <w:proofErr w:type="spellEnd"/>
+      <w:r>
+        <w:rPr>
+          <w:rFonts w:ascii="Courier" w:hAnsi="Courier"/>
+          <w:lang w:val="fi-FI"/>
+        </w:rPr>
+        <w:t>(</w:t>
+      </w:r>
+      <w:proofErr w:type="gramEnd"/>
+      <w:r>
+        <w:rPr>
+          <w:rFonts w:ascii="Courier" w:hAnsi="Courier"/>
+          <w:lang w:val="fi-FI"/>
+        </w:rPr>
+        <w:t>)</w:t>
+      </w:r>
+      <w:r>
+        <w:rPr>
+          <w:lang w:val="fi-FI"/>
+        </w:rPr>
+        <w:t xml:space="preserve"> </w:t>
+      </w:r>
+      <w:r>
+        <w:rPr>
+          <w:lang w:val="fi-FI"/>
+        </w:rPr>
+        <w:t>-metodissa tulostetaan ainoastaan suvut joihin on olemassa huonoin ja parhain suhde. Tällaista tulostusta on myös kätevä käyttää, jos peliin jatkossa kirjoitetaan keino pelaajalle selvittää suvuista tietoa.</w:t>
+      </w:r>
+    </w:p>
+    <w:p>
+      <w:pPr>
+        <w:rPr>
+          <w:lang w:val="fi-FI"/>
+        </w:rPr>
+      </w:pPr>
+      <w:r>
+        <w:rPr>
+          <w:lang w:val="fi-FI"/>
+        </w:rPr>
+        <w:t>Sukujen luomisen jälkeen on helppo tarkistaa saako kuningas (pelaaja) sopivat arvot sisäänsä</w:t>
+      </w:r>
+      <w:r>
+        <w:rPr>
+          <w:lang w:val="fi-FI"/>
+        </w:rPr>
+        <w:t>.</w:t>
       </w:r>
     </w:p>
     <w:p>
@@ -5885,12 +5998,12 @@
           <w:lang w:val="fi-FI"/>
         </w:rPr>
       </w:pPr>
-      <w:bookmarkStart w:id="14" w:name="_Toc508374584"/>
-      <w:r>
-        <w:rPr>
-          <w:lang w:val="fi-FI"/>
-        </w:rPr>
-        <w:t>Sukujen ja kuninkaan testaaminen</w:t>
+      <w:bookmarkStart w:id="14" w:name="_Toc508374585"/>
+      <w:r>
+        <w:rPr>
+          <w:lang w:val="fi-FI"/>
+        </w:rPr>
+        <w:t>Vuorokierto ja ongelmat</w:t>
       </w:r>
       <w:bookmarkEnd w:id="14"/>
     </w:p>
@@ -5904,93 +6017,31 @@
         <w:rPr>
           <w:lang w:val="fi-FI"/>
         </w:rPr>
-        <w:t xml:space="preserve">Kuninkaan ja sukujen luominen toteutettiin ennen vuorokierron toteuttamista. Sukujen ja kuninkaan sisältö tarkistettiin yksinkertaisesti </w:t>
-      </w:r>
-      <w:proofErr w:type="gramStart"/>
-      <w:r>
-        <w:rPr>
-          <w:lang w:val="fi-FI"/>
-        </w:rPr>
-        <w:t>tulostamalla .</w:t>
-      </w:r>
-      <w:proofErr w:type="spellStart"/>
-      <w:r>
-        <w:rPr>
-          <w:rFonts w:ascii="Courier" w:hAnsi="Courier"/>
-          <w:lang w:val="fi-FI"/>
-        </w:rPr>
-        <w:t>toString</w:t>
-      </w:r>
-      <w:proofErr w:type="spellEnd"/>
-      <w:proofErr w:type="gramEnd"/>
-      <w:r>
-        <w:rPr>
-          <w:rFonts w:ascii="Courier" w:hAnsi="Courier"/>
-          <w:lang w:val="fi-FI"/>
-        </w:rPr>
-        <w:t xml:space="preserve">() </w:t>
-      </w:r>
-      <w:r>
-        <w:rPr>
-          <w:lang w:val="fi-FI"/>
-        </w:rPr>
-        <w:t xml:space="preserve">–metodin avulla kaikki suvun tiedot. Suku sisältää paljon tietoa ja erityisesti suvun suhteet muihin sukuihin on 25 rivinen tulostus. Sukujen tulostusta on muutettu jälkeenpäin niin, että </w:t>
-      </w:r>
-      <w:proofErr w:type="spellStart"/>
-      <w:proofErr w:type="gramStart"/>
-      <w:r>
-        <w:rPr>
-          <w:rFonts w:ascii="Courier" w:hAnsi="Courier"/>
-          <w:lang w:val="fi-FI"/>
-        </w:rPr>
-        <w:t>toString</w:t>
-      </w:r>
-      <w:proofErr w:type="spellEnd"/>
-      <w:r>
-        <w:rPr>
-          <w:rFonts w:ascii="Courier" w:hAnsi="Courier"/>
-          <w:lang w:val="fi-FI"/>
-        </w:rPr>
-        <w:t>(</w:t>
-      </w:r>
-      <w:proofErr w:type="gramEnd"/>
-      <w:r>
-        <w:rPr>
-          <w:rFonts w:ascii="Courier" w:hAnsi="Courier"/>
-          <w:lang w:val="fi-FI"/>
-        </w:rPr>
-        <w:t>)</w:t>
-      </w:r>
-      <w:r>
-        <w:rPr>
-          <w:lang w:val="fi-FI"/>
-        </w:rPr>
-        <w:t xml:space="preserve"> </w:t>
-      </w:r>
-      <w:r>
-        <w:rPr>
-          <w:lang w:val="fi-FI"/>
-        </w:rPr>
-        <w:t>-metodissa tulostetaan ainoastaan suvut joihin on olemassa huonoin ja parhain suhde. Tällaista tulostusta on myös kätevä käyttää, jos peliin jatkossa kirjoitetaan keino pelaajalle selvittää suvuista tietoa.</w:t>
-      </w:r>
-    </w:p>
-    <w:p>
-      <w:pPr>
-        <w:rPr>
-          <w:lang w:val="fi-FI"/>
-        </w:rPr>
-      </w:pPr>
-      <w:r>
-        <w:rPr>
-          <w:lang w:val="fi-FI"/>
-        </w:rPr>
-        <w:t>Sukujen luomisen jälkeen on helppo tarkistaa saako kuningas (pelaaja) sopivat arvot sisäänsä</w:t>
-      </w:r>
-      <w:r>
-        <w:rPr>
-          <w:lang w:val="fi-FI"/>
-        </w:rPr>
-        <w:t>.</w:t>
+        <w:t>Vuorokierto</w:t>
+      </w:r>
+      <w:r>
+        <w:rPr>
+          <w:lang w:val="fi-FI"/>
+        </w:rPr>
+        <w:t xml:space="preserve"> on saatu toimimaan rakentamalla yksi ongelma, jossa on päätökset ja päätöksillä seuraukset. Päätöksillä voi olla myös vaatimuksia, jotka tulisi testata. Ensimmäinen testattava ongelma tulee sisältää siis mahdollisimman laajasti tarvittavia osia</w:t>
+      </w:r>
+      <w:r>
+        <w:rPr>
+          <w:lang w:val="fi-FI"/>
+        </w:rPr>
+        <w:t>. Valitsimme ensimmäiseksi lisättäväksi ongelmaksi</w:t>
+      </w:r>
+      <w:r>
+        <w:rPr>
+          <w:lang w:val="fi-FI"/>
+        </w:rPr>
+        <w:t xml:space="preserve"> maanjäristyksen, joka vaikuttaa kuningaskunnassa laajasti ja vaatii</w:t>
+      </w:r>
+      <w:r>
+        <w:rPr>
+          <w:lang w:val="fi-FI"/>
+        </w:rPr>
+        <w:t xml:space="preserve"> monipuolisesti seurauksien ja vaatimusten eri osia.</w:t>
       </w:r>
     </w:p>
     <w:p>
@@ -6000,12 +6051,12 @@
           <w:lang w:val="fi-FI"/>
         </w:rPr>
       </w:pPr>
-      <w:bookmarkStart w:id="15" w:name="_Toc508374585"/>
-      <w:r>
-        <w:rPr>
-          <w:lang w:val="fi-FI"/>
-        </w:rPr>
-        <w:t>Vuorokierto ja ongelmat</w:t>
+      <w:bookmarkStart w:id="15" w:name="_Toc508374586"/>
+      <w:r>
+        <w:rPr>
+          <w:lang w:val="fi-FI"/>
+        </w:rPr>
+        <w:t>Pisteet ja pelin tallennus</w:t>
       </w:r>
       <w:bookmarkEnd w:id="15"/>
     </w:p>
@@ -6015,51 +6066,40 @@
           <w:lang w:val="fi-FI"/>
         </w:rPr>
       </w:pPr>
-      <w:r>
-        <w:rPr>
-          <w:lang w:val="fi-FI"/>
-        </w:rPr>
-        <w:t>Vuorokierto</w:t>
-      </w:r>
-      <w:r>
-        <w:rPr>
-          <w:lang w:val="fi-FI"/>
-        </w:rPr>
-        <w:t xml:space="preserve"> on saatu toimimaan rakentamalla yksi ongelma, jossa on päätökset ja päätöksillä seuraukset. Päätöksillä voi olla myös vaatimuksia, jotka tulisi testata. Ensimmäinen testattava ongelma tulee sisältää siis mahdollisimman laajasti tarvittavia osia</w:t>
-      </w:r>
-      <w:r>
-        <w:rPr>
-          <w:lang w:val="fi-FI"/>
-        </w:rPr>
-        <w:t>. Valitsimme ensimmäiseksi lisättäväksi ongelmaksi</w:t>
-      </w:r>
-      <w:r>
-        <w:rPr>
-          <w:lang w:val="fi-FI"/>
-        </w:rPr>
-        <w:t xml:space="preserve"> maanjäristyksen, joka vaikuttaa kuningaskunnassa laajasti ja vaatii</w:t>
-      </w:r>
-      <w:r>
-        <w:rPr>
-          <w:lang w:val="fi-FI"/>
-        </w:rPr>
-        <w:t xml:space="preserve"> monipuolisesti seurauksien ja vaatimusten eri osia.</w:t>
-      </w:r>
-    </w:p>
-    <w:p>
-      <w:pPr>
-        <w:pStyle w:val="Heading2"/>
-        <w:rPr>
-          <w:lang w:val="fi-FI"/>
-        </w:rPr>
-      </w:pPr>
-      <w:bookmarkStart w:id="16" w:name="_Toc508374586"/>
-      <w:r>
-        <w:rPr>
-          <w:lang w:val="fi-FI"/>
-        </w:rPr>
-        <w:t>Pisteet ja pelin tallennus</w:t>
-      </w:r>
+    </w:p>
+    <w:p>
+      <w:pPr>
+        <w:rPr>
+          <w:lang w:val="fi-FI"/>
+        </w:rPr>
+      </w:pPr>
+      <w:r>
+        <w:rPr>
+          <w:lang w:val="fi-FI"/>
+        </w:rPr>
+        <w:t xml:space="preserve">Lopuksi, kun </w:t>
+      </w:r>
+      <w:proofErr w:type="spellStart"/>
+      <w:r>
+        <w:rPr>
+          <w:lang w:val="fi-FI"/>
+        </w:rPr>
+        <w:t>suurinosa</w:t>
+      </w:r>
+      <w:proofErr w:type="spellEnd"/>
+      <w:r>
+        <w:rPr>
+          <w:lang w:val="fi-FI"/>
+        </w:rPr>
+        <w:t xml:space="preserve"> ongelmista on valmiina, on pelin testaamista jatkettu yksinkertaisesti pelaamalla peliä paljon ja etsimällä epäloogisuuksia</w:t>
+      </w:r>
+      <w:r>
+        <w:rPr>
+          <w:lang w:val="fi-FI"/>
+        </w:rPr>
+        <w:t>. Yksi suurimpia virheitä pelin rakenteessa on ollut liian negatiivisten ongelmien luonti. Esimerkiksi lohikäärmeen vaikutus pelimekaniikkaan on ollut alustavasti niin suuri, että peli on usein loppunut jokaisen lohikäärmeen hyökkäyksen jälkeen. Epäreilut tilanteet on pyritty tasapainottamaan keksimällä ongelmia, jotka vaikuttavat pelaajan pistetilaan positiivisemmin ja heikentämällä pisteitä vähentävien ongelmien seurauksia.</w:t>
+      </w:r>
+      <w:bookmarkStart w:id="16" w:name="_GoBack"/>
       <w:bookmarkEnd w:id="16"/>
     </w:p>
     <w:p>
@@ -6197,7 +6237,7 @@
         <w:noProof/>
         <w:color w:val="000000" w:themeColor="text1"/>
       </w:rPr>
-      <w:t>4</w:t>
+      <w:t>6</w:t>
     </w:r>
     <w:r>
       <w:rPr>
@@ -8378,7 +8418,7 @@
 </file>
 
 <file path=customXml/itemProps1.xml><?xml version="1.0" encoding="utf-8"?>
-<ds:datastoreItem xmlns:ds="http://schemas.openxmlformats.org/officeDocument/2006/customXml" ds:itemID="{249C7F5C-804B-A74D-8066-DD351D7BAB2D}">
+<ds:datastoreItem xmlns:ds="http://schemas.openxmlformats.org/officeDocument/2006/customXml" ds:itemID="{35DFC1CE-021F-824D-B899-FB4F27E29F2E}">
   <ds:schemaRefs>
     <ds:schemaRef ds:uri="http://schemas.openxmlformats.org/officeDocument/2006/bibliography"/>
   </ds:schemaRefs>

</xml_diff>